<commit_message>
Updated the setup and configuration guide with the latest screenshot and link to the openXDA downloads page.
git-tfs-id: [https://tfs.codeplex.com/tfs/TFS07]$/openXDA/Main;C92565
</commit_message>
<xml_diff>
--- a/Source/openXDA Setup and Configuration.docx
+++ b/Source/openXDA Setup and Configuration.docx
@@ -6,8 +6,15 @@
       <w:pPr>
         <w:pStyle w:val="Title"/>
       </w:pPr>
-      <w:r>
-        <w:t>openXDA Setup and Configuration</w:t>
+      <w:proofErr w:type="spellStart"/>
+      <w:proofErr w:type="gramStart"/>
+      <w:r>
+        <w:t>openXDA</w:t>
+      </w:r>
+      <w:proofErr w:type="spellEnd"/>
+      <w:proofErr w:type="gramEnd"/>
+      <w:r>
+        <w:t xml:space="preserve"> Setup and Configuration</w:t>
       </w:r>
     </w:p>
     <w:p>
@@ -15,8 +22,13 @@
         <w:pStyle w:val="Heading1"/>
       </w:pPr>
       <w:r>
-        <w:t>Install openXDA</w:t>
-      </w:r>
+        <w:t xml:space="preserve">Install </w:t>
+      </w:r>
+      <w:proofErr w:type="spellStart"/>
+      <w:r>
+        <w:t>openXDA</w:t>
+      </w:r>
+      <w:proofErr w:type="spellEnd"/>
     </w:p>
     <w:p>
       <w:pPr>
@@ -33,7 +45,15 @@
         <w:rPr>
           <w:b/>
         </w:rPr>
-        <w:t>openXDA.msi</w:t>
+        <w:t>o</w:t>
+      </w:r>
+      <w:bookmarkStart w:id="0" w:name="_GoBack"/>
+      <w:bookmarkEnd w:id="0"/>
+      <w:r>
+        <w:rPr>
+          <w:b/>
+        </w:rPr>
+        <w:t>penXDA.msi</w:t>
       </w:r>
       <w:r>
         <w:t xml:space="preserve"> from </w:t>
@@ -43,7 +63,7 @@
           <w:rPr>
             <w:rStyle w:val="Hyperlink"/>
           </w:rPr>
-          <w:t>https://openxda.codeplex.com/releases/view/106249</w:t>
+          <w:t>https://openxda.codeplex.com/releases/view/256316</w:t>
         </w:r>
       </w:hyperlink>
       <w:r>
@@ -53,14 +73,11 @@
         <w:br/>
       </w:r>
       <w:r>
-        <w:rPr>
-          <w:noProof/>
-        </w:rPr>
         <w:drawing>
-          <wp:inline distT="0" distB="0" distL="0" distR="0" wp14:anchorId="7D898932" wp14:editId="4C14F97B">
-            <wp:extent cx="3876675" cy="3277487"/>
-            <wp:effectExtent l="0" t="0" r="0" b="0"/>
-            <wp:docPr id="3" name="Picture 3"/>
+          <wp:inline distT="0" distB="0" distL="0" distR="0" wp14:anchorId="5A470BB5" wp14:editId="7299148A">
+            <wp:extent cx="5144218" cy="4734586"/>
+            <wp:effectExtent l="0" t="0" r="0" b="8890"/>
+            <wp:docPr id="1" name="Picture 1"/>
             <wp:cNvGraphicFramePr>
               <a:graphicFrameLocks xmlns:a="http://schemas.openxmlformats.org/drawingml/2006/main" noChangeAspect="1"/>
             </wp:cNvGraphicFramePr>
@@ -80,7 +97,7 @@
                   <pic:spPr>
                     <a:xfrm>
                       <a:off x="0" y="0"/>
-                      <a:ext cx="3877217" cy="3277945"/>
+                      <a:ext cx="5144218" cy="4734586"/>
                     </a:xfrm>
                     <a:prstGeom prst="rect">
                       <a:avLst/>
@@ -124,14 +141,24 @@
       <w:r>
         <w:t xml:space="preserve">Find </w:t>
       </w:r>
+      <w:proofErr w:type="spellStart"/>
       <w:r>
         <w:rPr>
           <w:b/>
         </w:rPr>
         <w:t>openXDA.sql</w:t>
       </w:r>
-      <w:r>
-        <w:t>, located in the openXDA installation folder (</w:t>
+      <w:proofErr w:type="spellEnd"/>
+      <w:r>
+        <w:t xml:space="preserve">, located in the </w:t>
+      </w:r>
+      <w:proofErr w:type="spellStart"/>
+      <w:r>
+        <w:t>openXDA</w:t>
+      </w:r>
+      <w:proofErr w:type="spellEnd"/>
+      <w:r>
+        <w:t xml:space="preserve"> installation folder (</w:t>
       </w:r>
       <w:r>
         <w:rPr>
@@ -149,8 +176,16 @@
         <w:rPr>
           <w:b/>
         </w:rPr>
-        <w:t>Files\openXDA</w:t>
-      </w:r>
+        <w:t>Files\</w:t>
+      </w:r>
+      <w:proofErr w:type="spellStart"/>
+      <w:r>
+        <w:rPr>
+          <w:b/>
+        </w:rPr>
+        <w:t>openXDA</w:t>
+      </w:r>
+      <w:proofErr w:type="spellEnd"/>
       <w:r>
         <w:t xml:space="preserve"> by default).</w:t>
       </w:r>
@@ -166,14 +201,24 @@
       <w:r>
         <w:t xml:space="preserve">Execute </w:t>
       </w:r>
+      <w:proofErr w:type="spellStart"/>
       <w:r>
         <w:rPr>
           <w:b/>
         </w:rPr>
         <w:t>openXDA.sql</w:t>
       </w:r>
-      <w:r>
-        <w:t xml:space="preserve"> in SQL Server Management Studio to create a SQL Server database for openXDA.</w:t>
+      <w:proofErr w:type="spellEnd"/>
+      <w:r>
+        <w:t xml:space="preserve"> in SQL Server Management Studio to create a SQL Server database for </w:t>
+      </w:r>
+      <w:proofErr w:type="spellStart"/>
+      <w:r>
+        <w:t>openXDA</w:t>
+      </w:r>
+      <w:proofErr w:type="spellEnd"/>
+      <w:r>
+        <w:t>.</w:t>
       </w:r>
     </w:p>
     <w:p>
@@ -185,7 +230,15 @@
         </w:numPr>
       </w:pPr>
       <w:r>
-        <w:t>Currently, the easiest way to configure meters is to use the openFLE Device Definitions Files.</w:t>
+        <w:t xml:space="preserve">Currently, the easiest way to configure meters is to use the </w:t>
+      </w:r>
+      <w:proofErr w:type="spellStart"/>
+      <w:r>
+        <w:t>openFLE</w:t>
+      </w:r>
+      <w:proofErr w:type="spellEnd"/>
+      <w:r>
+        <w:t xml:space="preserve"> Device Definitions Files.</w:t>
       </w:r>
     </w:p>
     <w:p>
@@ -197,10 +250,12 @@
       <w:pPr>
         <w:pStyle w:val="Heading1"/>
       </w:pPr>
+      <w:proofErr w:type="spellStart"/>
       <w:r>
         <w:lastRenderedPageBreak/>
         <w:t>DeviceDefinitionsMigrator</w:t>
       </w:r>
+      <w:proofErr w:type="spellEnd"/>
     </w:p>
     <w:p>
       <w:pPr>
@@ -244,7 +299,15 @@
         <w:t>cd</w:t>
       </w:r>
       <w:r>
-        <w:t xml:space="preserve"> to navigate to the openXDA installation folder (</w:t>
+        <w:t xml:space="preserve"> to navigate to the </w:t>
+      </w:r>
+      <w:proofErr w:type="spellStart"/>
+      <w:r>
+        <w:t>openXDA</w:t>
+      </w:r>
+      <w:proofErr w:type="spellEnd"/>
+      <w:r>
+        <w:t xml:space="preserve"> installation folder (</w:t>
       </w:r>
       <w:r>
         <w:rPr>
@@ -262,8 +325,16 @@
         <w:rPr>
           <w:b/>
         </w:rPr>
-        <w:t>Files\openXDA</w:t>
-      </w:r>
+        <w:t>Files\</w:t>
+      </w:r>
+      <w:proofErr w:type="spellStart"/>
+      <w:r>
+        <w:rPr>
+          <w:b/>
+        </w:rPr>
+        <w:t>openXDA</w:t>
+      </w:r>
+      <w:proofErr w:type="spellEnd"/>
       <w:r>
         <w:t xml:space="preserve"> by default).</w:t>
       </w:r>
@@ -284,47 +355,25 @@
           <w:sz w:val="20"/>
           <w:szCs w:val="20"/>
         </w:rPr>
-        <w:t>cd "C:\Program Files\openXDA"</w:t>
-      </w:r>
+        <w:t>cd "C:\Program Files\</w:t>
+      </w:r>
+      <w:proofErr w:type="spellStart"/>
       <w:r>
         <w:rPr>
           <w:rFonts w:ascii="Consolas" w:hAnsi="Consolas" w:cs="Consolas"/>
           <w:sz w:val="20"/>
           <w:szCs w:val="20"/>
         </w:rPr>
-        <w:br/>
-      </w:r>
-    </w:p>
-    <w:p>
-      <w:pPr>
-        <w:pStyle w:val="ListParagraph"/>
-        <w:numPr>
-          <w:ilvl w:val="0"/>
-          <w:numId w:val="3"/>
-        </w:numPr>
-      </w:pPr>
-      <w:r>
-        <w:t>The DeviceDefinitionsMigrator needs a connection string to connect to the database as well as the path to the DeviceDefinitionsFile.</w:t>
-      </w:r>
-    </w:p>
-    <w:p>
-      <w:pPr>
-        <w:pStyle w:val="ListParagraph"/>
-        <w:numPr>
-          <w:ilvl w:val="1"/>
-          <w:numId w:val="3"/>
-        </w:numPr>
-      </w:pPr>
-      <w:r>
-        <w:t xml:space="preserve">Example 1: </w:t>
-      </w:r>
+        <w:t>openXDA</w:t>
+      </w:r>
+      <w:proofErr w:type="spellEnd"/>
       <w:r>
         <w:rPr>
           <w:rFonts w:ascii="Consolas" w:hAnsi="Consolas" w:cs="Consolas"/>
           <w:sz w:val="20"/>
           <w:szCs w:val="20"/>
         </w:rPr>
-        <w:t>DeviceDefinitionsMigrator "Data Source=</w:t>
+        <w:t>"</w:t>
       </w:r>
       <w:r>
         <w:rPr>
@@ -332,218 +381,119 @@
           <w:sz w:val="20"/>
           <w:szCs w:val="20"/>
         </w:rPr>
-        <w:t>MyServer</w:t>
-      </w:r>
+        <w:br/>
+      </w:r>
+    </w:p>
+    <w:p>
+      <w:pPr>
+        <w:pStyle w:val="ListParagraph"/>
+        <w:numPr>
+          <w:ilvl w:val="0"/>
+          <w:numId w:val="3"/>
+        </w:numPr>
+      </w:pPr>
+      <w:r>
+        <w:t xml:space="preserve">The </w:t>
+      </w:r>
+      <w:proofErr w:type="spellStart"/>
+      <w:r>
+        <w:t>DeviceDefinitionsMigrator</w:t>
+      </w:r>
+      <w:proofErr w:type="spellEnd"/>
+      <w:r>
+        <w:t xml:space="preserve"> needs a connection string to connect to the database as well as the path to the </w:t>
+      </w:r>
+      <w:proofErr w:type="spellStart"/>
+      <w:r>
+        <w:t>DeviceDefinitionsFile</w:t>
+      </w:r>
+      <w:proofErr w:type="spellEnd"/>
+      <w:r>
+        <w:t>.</w:t>
+      </w:r>
+    </w:p>
+    <w:p>
+      <w:pPr>
+        <w:pStyle w:val="ListParagraph"/>
+        <w:numPr>
+          <w:ilvl w:val="1"/>
+          <w:numId w:val="3"/>
+        </w:numPr>
+      </w:pPr>
+      <w:r>
+        <w:t xml:space="preserve">Example 1: </w:t>
+      </w:r>
+      <w:proofErr w:type="spellStart"/>
       <w:r>
         <w:rPr>
           <w:rFonts w:ascii="Consolas" w:hAnsi="Consolas" w:cs="Consolas"/>
           <w:sz w:val="20"/>
           <w:szCs w:val="20"/>
         </w:rPr>
-        <w:t>; Initial Catalog=openXDA; Integrated Security=SSPI" "C:\Program Files\openFLE\DeviceDefinitions.xml"</w:t>
-      </w:r>
+        <w:t>DeviceDefinitionsMigrator</w:t>
+      </w:r>
+      <w:proofErr w:type="spellEnd"/>
       <w:r>
         <w:rPr>
           <w:rFonts w:ascii="Consolas" w:hAnsi="Consolas" w:cs="Consolas"/>
           <w:sz w:val="20"/>
           <w:szCs w:val="20"/>
         </w:rPr>
-        <w:br/>
-      </w:r>
-    </w:p>
-    <w:p>
-      <w:pPr>
-        <w:pStyle w:val="ListParagraph"/>
-        <w:numPr>
-          <w:ilvl w:val="1"/>
-          <w:numId w:val="3"/>
-        </w:numPr>
-      </w:pPr>
-      <w:r>
-        <w:t xml:space="preserve">Example 2: </w:t>
-      </w:r>
+        <w:t xml:space="preserve"> "Data Source=</w:t>
+      </w:r>
+      <w:proofErr w:type="spellStart"/>
       <w:r>
         <w:rPr>
           <w:rFonts w:ascii="Consolas" w:hAnsi="Consolas" w:cs="Consolas"/>
           <w:sz w:val="20"/>
           <w:szCs w:val="20"/>
         </w:rPr>
-        <w:t>DeviceDefinitionsMigrator "Data Source=</w:t>
-      </w:r>
+        <w:t>MyServer</w:t>
+      </w:r>
+      <w:proofErr w:type="spellEnd"/>
       <w:r>
         <w:rPr>
           <w:rFonts w:ascii="Consolas" w:hAnsi="Consolas" w:cs="Consolas"/>
           <w:sz w:val="20"/>
           <w:szCs w:val="20"/>
         </w:rPr>
-        <w:t>MyServer</w:t>
-      </w:r>
+        <w:t>; Initial Catalog=</w:t>
+      </w:r>
+      <w:proofErr w:type="spellStart"/>
       <w:r>
         <w:rPr>
           <w:rFonts w:ascii="Consolas" w:hAnsi="Consolas" w:cs="Consolas"/>
           <w:sz w:val="20"/>
           <w:szCs w:val="20"/>
         </w:rPr>
-        <w:t>; Initial Catalog=openXDA; User Id=admin; Password=adminpwd" "C:\Program Files\openFLE\DeviceDefinitions.xml"</w:t>
-      </w:r>
-    </w:p>
-    <w:p/>
-    <w:p>
-      <w:pPr>
-        <w:pStyle w:val="Heading1"/>
-      </w:pPr>
-      <w:r>
-        <w:t>Configuration File</w:t>
-      </w:r>
-    </w:p>
-    <w:p>
-      <w:pPr>
-        <w:pStyle w:val="ListParagraph"/>
-        <w:numPr>
-          <w:ilvl w:val="0"/>
-          <w:numId w:val="4"/>
-        </w:numPr>
-      </w:pPr>
-      <w:r>
-        <w:t xml:space="preserve">Find </w:t>
-      </w:r>
-      <w:r>
-        <w:rPr>
-          <w:b/>
-        </w:rPr>
-        <w:t>openXDA.exe.config</w:t>
-      </w:r>
-      <w:r>
-        <w:t xml:space="preserve"> located in the openXDA installation folder (</w:t>
-      </w:r>
-      <w:r>
-        <w:rPr>
-          <w:b/>
-        </w:rPr>
-        <w:t>C:\Program</w:t>
-      </w:r>
-      <w:r>
-        <w:t> </w:t>
-      </w:r>
-      <w:r>
-        <w:rPr>
-          <w:b/>
-        </w:rPr>
-        <w:t>Files\openXDA</w:t>
-      </w:r>
-      <w:r>
-        <w:t xml:space="preserve"> by default).</w:t>
-      </w:r>
-    </w:p>
-    <w:p>
-      <w:pPr>
-        <w:pStyle w:val="ListParagraph"/>
-        <w:numPr>
-          <w:ilvl w:val="0"/>
-          <w:numId w:val="4"/>
-        </w:numPr>
-      </w:pPr>
-      <w:r>
-        <w:t xml:space="preserve">Edit </w:t>
-      </w:r>
-      <w:r>
-        <w:rPr>
-          <w:b/>
-        </w:rPr>
-        <w:t>openXDA.exe.config</w:t>
-      </w:r>
-      <w:r>
-        <w:t xml:space="preserve"> in a simple text editor, such as Notepad. Note that you may need to run the text editor as administrator in order to save the file.</w:t>
-      </w:r>
-    </w:p>
-    <w:p>
-      <w:pPr>
-        <w:pStyle w:val="ListParagraph"/>
-        <w:numPr>
-          <w:ilvl w:val="0"/>
-          <w:numId w:val="4"/>
-        </w:numPr>
-      </w:pPr>
-      <w:r>
-        <w:t xml:space="preserve">Locate the </w:t>
-      </w:r>
-      <w:r>
-        <w:rPr>
-          <w:b/>
-        </w:rPr>
-        <w:t>ConnectionString</w:t>
-      </w:r>
-      <w:r>
-        <w:t xml:space="preserve"> parameter under </w:t>
-      </w:r>
-      <w:r>
-        <w:rPr>
-          <w:b/>
-        </w:rPr>
-        <w:t>systemSettings</w:t>
-      </w:r>
-      <w:r>
-        <w:t>. If you just installed openXDA, this should be the only parameter in the file.</w:t>
-      </w:r>
-    </w:p>
-    <w:p>
-      <w:pPr>
-        <w:pStyle w:val="ListParagraph"/>
-        <w:numPr>
-          <w:ilvl w:val="0"/>
-          <w:numId w:val="4"/>
-        </w:numPr>
-      </w:pPr>
-      <w:r>
-        <w:t>Modify this parameter so that the service knows how to connect to the database you set up earlier in this process.</w:t>
-      </w:r>
-    </w:p>
-    <w:p>
-      <w:pPr>
-        <w:pStyle w:val="ListParagraph"/>
-        <w:numPr>
-          <w:ilvl w:val="1"/>
-          <w:numId w:val="4"/>
-        </w:numPr>
-      </w:pPr>
-      <w:r>
-        <w:t xml:space="preserve">Example 1: </w:t>
-      </w:r>
+        <w:t>openXDA</w:t>
+      </w:r>
+      <w:proofErr w:type="spellEnd"/>
       <w:r>
         <w:rPr>
           <w:rFonts w:ascii="Consolas" w:hAnsi="Consolas" w:cs="Consolas"/>
           <w:sz w:val="20"/>
           <w:szCs w:val="20"/>
         </w:rPr>
-        <w:t>Data Source=</w:t>
-      </w:r>
+        <w:t>; Integrated Security=SSPI" "C:\Program Files\</w:t>
+      </w:r>
+      <w:proofErr w:type="spellStart"/>
       <w:r>
         <w:rPr>
           <w:rFonts w:ascii="Consolas" w:hAnsi="Consolas" w:cs="Consolas"/>
           <w:sz w:val="20"/>
           <w:szCs w:val="20"/>
         </w:rPr>
-        <w:t>MyServer</w:t>
-      </w:r>
+        <w:t>openFLE</w:t>
+      </w:r>
+      <w:proofErr w:type="spellEnd"/>
       <w:r>
         <w:rPr>
           <w:rFonts w:ascii="Consolas" w:hAnsi="Consolas" w:cs="Consolas"/>
           <w:sz w:val="20"/>
           <w:szCs w:val="20"/>
         </w:rPr>
-        <w:t>; Initial Catalog=openXDA; Integrated Security=SSPI</w:t>
-      </w:r>
-    </w:p>
-    <w:p>
-      <w:pPr>
-        <w:pStyle w:val="ListParagraph"/>
-        <w:numPr>
-          <w:ilvl w:val="1"/>
-          <w:numId w:val="4"/>
-        </w:numPr>
-      </w:pPr>
-      <w:r>
-        <w:t>Example 2:</w:t>
+        <w:t>\DeviceDefinitions.xml"</w:t>
       </w:r>
       <w:r>
         <w:rPr>
@@ -551,523 +501,252 @@
           <w:sz w:val="20"/>
           <w:szCs w:val="20"/>
         </w:rPr>
-        <w:t xml:space="preserve"> </w:t>
-      </w:r>
+        <w:br/>
+      </w:r>
+    </w:p>
+    <w:p>
+      <w:pPr>
+        <w:pStyle w:val="ListParagraph"/>
+        <w:numPr>
+          <w:ilvl w:val="1"/>
+          <w:numId w:val="3"/>
+        </w:numPr>
+      </w:pPr>
+      <w:r>
+        <w:t xml:space="preserve">Example 2: </w:t>
+      </w:r>
+      <w:proofErr w:type="spellStart"/>
       <w:r>
         <w:rPr>
           <w:rFonts w:ascii="Consolas" w:hAnsi="Consolas" w:cs="Consolas"/>
           <w:sz w:val="20"/>
           <w:szCs w:val="20"/>
         </w:rPr>
-        <w:t>Data Source=</w:t>
-      </w:r>
+        <w:t>DeviceDefinitionsMigrator</w:t>
+      </w:r>
+      <w:proofErr w:type="spellEnd"/>
       <w:r>
         <w:rPr>
           <w:rFonts w:ascii="Consolas" w:hAnsi="Consolas" w:cs="Consolas"/>
           <w:sz w:val="20"/>
           <w:szCs w:val="20"/>
         </w:rPr>
-        <w:t>MyServer</w:t>
-      </w:r>
+        <w:t xml:space="preserve"> "Data Source=</w:t>
+      </w:r>
+      <w:proofErr w:type="spellStart"/>
       <w:r>
         <w:rPr>
           <w:rFonts w:ascii="Consolas" w:hAnsi="Consolas" w:cs="Consolas"/>
           <w:sz w:val="20"/>
           <w:szCs w:val="20"/>
         </w:rPr>
-        <w:t>; Initial Catalog=openXDA; User Id=admin; Password=adminpwd</w:t>
-      </w:r>
-    </w:p>
-    <w:p>
-      <w:r>
-        <w:br w:type="page"/>
-      </w:r>
-    </w:p>
-    <w:p>
-      <w:pPr>
-        <w:pStyle w:val="Heading1"/>
-      </w:pPr>
-      <w:r>
-        <w:lastRenderedPageBreak/>
-        <w:t>Run the openXDA service</w:t>
-      </w:r>
-    </w:p>
-    <w:p>
-      <w:pPr>
-        <w:pStyle w:val="ListParagraph"/>
-        <w:numPr>
-          <w:ilvl w:val="0"/>
-          <w:numId w:val="5"/>
-        </w:numPr>
-      </w:pPr>
-      <w:r>
-        <w:t xml:space="preserve">Find </w:t>
-      </w:r>
-      <w:r>
-        <w:rPr>
-          <w:b/>
-        </w:rPr>
-        <w:t>openXDAConsole.exe</w:t>
-      </w:r>
-      <w:r>
-        <w:t xml:space="preserve"> in the openXDA installation folder (</w:t>
-      </w:r>
-      <w:r>
-        <w:rPr>
-          <w:b/>
-        </w:rPr>
-        <w:t>C:\Program</w:t>
-      </w:r>
-      <w:r>
-        <w:rPr>
-          <w:b/>
-        </w:rPr>
-        <w:t> </w:t>
-      </w:r>
-      <w:r>
-        <w:rPr>
-          <w:b/>
-        </w:rPr>
-        <w:t>Files\openXDA</w:t>
-      </w:r>
-      <w:r>
-        <w:t xml:space="preserve"> by default).</w:t>
-      </w:r>
-    </w:p>
-    <w:p>
-      <w:pPr>
-        <w:pStyle w:val="ListParagraph"/>
-        <w:numPr>
-          <w:ilvl w:val="0"/>
-          <w:numId w:val="5"/>
-        </w:numPr>
-      </w:pPr>
-      <w:r>
-        <w:t xml:space="preserve">Run </w:t>
-      </w:r>
-      <w:r>
-        <w:rPr>
-          <w:b/>
-        </w:rPr>
-        <w:t>openXDAConsole.exe</w:t>
-      </w:r>
-      <w:r>
-        <w:t xml:space="preserve"> to monitor the service and ensure that it is running properly.</w:t>
-      </w:r>
-    </w:p>
-    <w:p>
-      <w:pPr>
-        <w:pStyle w:val="ListParagraph"/>
-        <w:numPr>
-          <w:ilvl w:val="0"/>
-          <w:numId w:val="5"/>
-        </w:numPr>
-      </w:pPr>
-      <w:r>
-        <w:t xml:space="preserve">Run </w:t>
-      </w:r>
-      <w:r>
-        <w:rPr>
-          <w:b/>
-        </w:rPr>
-        <w:t>services.msc</w:t>
-      </w:r>
-      <w:r>
-        <w:t>.</w:t>
-      </w:r>
-    </w:p>
-    <w:p>
-      <w:pPr>
-        <w:pStyle w:val="ListParagraph"/>
-        <w:numPr>
-          <w:ilvl w:val="0"/>
-          <w:numId w:val="5"/>
-        </w:numPr>
-      </w:pPr>
-      <w:r>
-        <w:t xml:space="preserve">The openXDA requires the </w:t>
-      </w:r>
-      <w:r>
-        <w:rPr>
-          <w:b/>
-        </w:rPr>
-        <w:t>Distributed Transaction Coordinator</w:t>
-      </w:r>
-      <w:r>
-        <w:t xml:space="preserve"> to run coordinates its database transactions. Locate the Distributed Transaction Coordinator in the list and make sure that it is running.</w:t>
-      </w:r>
-    </w:p>
-    <w:p>
-      <w:pPr>
-        <w:pStyle w:val="ListParagraph"/>
-        <w:numPr>
-          <w:ilvl w:val="0"/>
-          <w:numId w:val="5"/>
-        </w:numPr>
-      </w:pPr>
-      <w:r>
-        <w:t xml:space="preserve">Locate </w:t>
-      </w:r>
-      <w:r>
-        <w:rPr>
-          <w:b/>
-        </w:rPr>
-        <w:t>openXDA</w:t>
-      </w:r>
-      <w:r>
-        <w:rPr>
-          <w:b/>
-        </w:rPr>
-        <w:t xml:space="preserve"> </w:t>
-      </w:r>
-      <w:r>
-        <w:t xml:space="preserve">in the list. Right-click openXDA and select </w:t>
-      </w:r>
-      <w:r>
-        <w:rPr>
-          <w:b/>
-        </w:rPr>
-        <w:t>Start</w:t>
-      </w:r>
-      <w:r>
-        <w:t>.</w:t>
-      </w:r>
-    </w:p>
-    <w:p/>
-    <w:p>
-      <w:pPr>
-        <w:pStyle w:val="Heading1"/>
-      </w:pPr>
-      <w:r>
-        <w:t>Drop a fault record</w:t>
-      </w:r>
-    </w:p>
-    <w:p>
-      <w:pPr>
-        <w:pStyle w:val="ListParagraph"/>
-        <w:numPr>
-          <w:ilvl w:val="0"/>
-          <w:numId w:val="6"/>
-        </w:numPr>
-      </w:pPr>
-      <w:r>
-        <w:t xml:space="preserve">By default, the openXDA will monitor a folder called </w:t>
-      </w:r>
-      <w:r>
-        <w:rPr>
-          <w:b/>
-        </w:rPr>
-        <w:t>Watch</w:t>
-      </w:r>
-      <w:r>
-        <w:t xml:space="preserve"> in the openXDA installation folder (</w:t>
-      </w:r>
-      <w:r>
-        <w:rPr>
-          <w:b/>
-        </w:rPr>
-        <w:t>C:\Program Files\openXDA</w:t>
-      </w:r>
-      <w:r>
-        <w:t xml:space="preserve"> by default).</w:t>
-      </w:r>
-    </w:p>
-    <w:p>
-      <w:pPr>
-        <w:pStyle w:val="ListParagraph"/>
-        <w:numPr>
-          <w:ilvl w:val="0"/>
-          <w:numId w:val="6"/>
-        </w:numPr>
-      </w:pPr>
-      <w:r>
-        <w:t xml:space="preserve">By default, the openXDA is configured such that the watch folder should contain a folder for each meter where the name of the folder is the same as the </w:t>
-      </w:r>
-      <w:r>
-        <w:rPr>
-          <w:b/>
-        </w:rPr>
-        <w:t>AssetKey</w:t>
-      </w:r>
-      <w:r>
-        <w:t xml:space="preserve"> of the meter </w:t>
-      </w:r>
-      <w:r>
-        <w:t>stored in the openXDA database.</w:t>
-      </w:r>
-    </w:p>
-    <w:p>
-      <w:pPr>
-        <w:pStyle w:val="ListParagraph"/>
-        <w:numPr>
-          <w:ilvl w:val="1"/>
-          <w:numId w:val="6"/>
-        </w:numPr>
+        <w:t>MyServer</w:t>
+      </w:r>
+      <w:proofErr w:type="spellEnd"/>
+      <w:r>
         <w:rPr>
           <w:rFonts w:ascii="Consolas" w:hAnsi="Consolas" w:cs="Consolas"/>
           <w:sz w:val="20"/>
           <w:szCs w:val="20"/>
         </w:rPr>
-      </w:pPr>
+        <w:t>; Initial Catalog=</w:t>
+      </w:r>
+      <w:proofErr w:type="spellStart"/>
       <w:r>
         <w:rPr>
           <w:rFonts w:ascii="Consolas" w:hAnsi="Consolas" w:cs="Consolas"/>
           <w:sz w:val="20"/>
           <w:szCs w:val="20"/>
         </w:rPr>
-        <w:t>SELECT AssetKey, Name FROM Meter</w:t>
-      </w:r>
-    </w:p>
-    <w:p>
-      <w:pPr>
-        <w:pStyle w:val="ListParagraph"/>
-        <w:numPr>
-          <w:ilvl w:val="0"/>
-          <w:numId w:val="6"/>
-        </w:numPr>
-      </w:pPr>
-      <w:r>
-        <w:t>Drop the fault record into the folder associated with the meter that produced the record.</w:t>
-      </w:r>
-    </w:p>
-    <w:p>
-      <w:pPr>
-        <w:pStyle w:val="ListParagraph"/>
-        <w:numPr>
-          <w:ilvl w:val="0"/>
-          <w:numId w:val="6"/>
-        </w:numPr>
-      </w:pPr>
-      <w:r>
-        <w:t xml:space="preserve">If the </w:t>
-      </w:r>
-      <w:r>
-        <w:rPr>
-          <w:b/>
-        </w:rPr>
-        <w:t>openXDAConsole</w:t>
-      </w:r>
-      <w:r>
-        <w:t xml:space="preserve"> is running, openXDA should report that it has found a fault record and indicate when it has completed its analysis.</w:t>
-      </w:r>
-    </w:p>
-    <w:p>
-      <w:pPr>
-        <w:pStyle w:val="ListParagraph"/>
-        <w:numPr>
-          <w:ilvl w:val="0"/>
-          <w:numId w:val="6"/>
-        </w:numPr>
-      </w:pPr>
-      <w:r>
-        <w:t>Once finished, results from the fault analysis will be located in the results folder (</w:t>
-      </w:r>
-      <w:r>
-        <w:rPr>
-          <w:b/>
-        </w:rPr>
-        <w:t>C:\Program Files\openXDA\Results</w:t>
-      </w:r>
-      <w:r>
-        <w:t xml:space="preserve"> by default), in a subfolder named after the asset key of the meter that produced the fault record.</w:t>
-      </w:r>
-    </w:p>
-    <w:p>
-      <w:r>
-        <w:br w:type="page"/>
-      </w:r>
-    </w:p>
-    <w:p>
-      <w:pPr>
-        <w:pStyle w:val="Heading1"/>
-      </w:pPr>
-      <w:r>
-        <w:lastRenderedPageBreak/>
-        <w:t>Service Configuration</w:t>
-      </w:r>
-    </w:p>
-    <w:p>
-      <w:r>
-        <w:t xml:space="preserve">Apart from the connection string in the </w:t>
-      </w:r>
-      <w:r>
-        <w:rPr>
-          <w:b/>
-        </w:rPr>
-        <w:t>openXDA.exe.config</w:t>
-      </w:r>
-      <w:r>
-        <w:t xml:space="preserve"> file, configuration options for the service are located in the database in a table called </w:t>
-      </w:r>
-      <w:r>
-        <w:rPr>
-          <w:b/>
-        </w:rPr>
-        <w:t>Setting</w:t>
-      </w:r>
-      <w:r>
-        <w:t>. These are the configuration options that can be defined in the Setting table.</w:t>
-      </w:r>
-    </w:p>
-    <w:p>
-      <w:pPr>
-        <w:pStyle w:val="ListParagraph"/>
-        <w:numPr>
-          <w:ilvl w:val="0"/>
-          <w:numId w:val="7"/>
-        </w:numPr>
-      </w:pPr>
-      <w:r>
-        <w:rPr>
-          <w:b/>
-        </w:rPr>
-        <w:t>WatchDirectories</w:t>
-      </w:r>
-    </w:p>
-    <w:p>
-      <w:pPr>
-        <w:pStyle w:val="ListParagraph"/>
-        <w:numPr>
-          <w:ilvl w:val="1"/>
-          <w:numId w:val="7"/>
-        </w:numPr>
-      </w:pPr>
-      <w:r>
-        <w:t>Default: Watch</w:t>
-      </w:r>
-    </w:p>
-    <w:p>
-      <w:pPr>
-        <w:pStyle w:val="ListParagraph"/>
-        <w:numPr>
-          <w:ilvl w:val="1"/>
-          <w:numId w:val="7"/>
-        </w:numPr>
-      </w:pPr>
-      <w:r>
-        <w:t>Semi-colon separated list of directories where fault records can be discovered by the service.</w:t>
-      </w:r>
-      <w:r>
-        <w:br/>
-      </w:r>
-    </w:p>
-    <w:p>
-      <w:pPr>
-        <w:pStyle w:val="ListParagraph"/>
-        <w:numPr>
-          <w:ilvl w:val="0"/>
-          <w:numId w:val="7"/>
-        </w:numPr>
-      </w:pPr>
-      <w:r>
-        <w:rPr>
-          <w:b/>
-        </w:rPr>
-        <w:t>ResultsPath</w:t>
-      </w:r>
-    </w:p>
-    <w:p>
-      <w:pPr>
-        <w:pStyle w:val="ListParagraph"/>
-        <w:numPr>
-          <w:ilvl w:val="1"/>
-          <w:numId w:val="7"/>
-        </w:numPr>
-      </w:pPr>
-      <w:r>
-        <w:t>Default: Results</w:t>
-      </w:r>
-    </w:p>
-    <w:p>
-      <w:pPr>
-        <w:pStyle w:val="ListParagraph"/>
-        <w:numPr>
-          <w:ilvl w:val="1"/>
-          <w:numId w:val="7"/>
-        </w:numPr>
-      </w:pPr>
-      <w:r>
-        <w:t>Directory to which the results of fault analysis will be written.</w:t>
-      </w:r>
-      <w:r>
-        <w:br/>
-      </w:r>
-    </w:p>
-    <w:p>
-      <w:pPr>
-        <w:pStyle w:val="ListParagraph"/>
-        <w:numPr>
-          <w:ilvl w:val="0"/>
-          <w:numId w:val="7"/>
-        </w:numPr>
-      </w:pPr>
-      <w:r>
-        <w:rPr>
-          <w:b/>
-        </w:rPr>
-        <w:t>DebugPath</w:t>
-      </w:r>
-    </w:p>
-    <w:p>
-      <w:pPr>
-        <w:pStyle w:val="ListParagraph"/>
-        <w:numPr>
-          <w:ilvl w:val="1"/>
-          <w:numId w:val="7"/>
-        </w:numPr>
-      </w:pPr>
-      <w:r>
-        <w:t>Default: Debug</w:t>
-      </w:r>
-    </w:p>
-    <w:p>
-      <w:pPr>
-        <w:pStyle w:val="ListParagraph"/>
-        <w:numPr>
-          <w:ilvl w:val="1"/>
-          <w:numId w:val="7"/>
-        </w:numPr>
-      </w:pPr>
-      <w:r>
-        <w:t>Directory to which debug information is to be written.</w:t>
-      </w:r>
-      <w:r>
-        <w:br/>
-      </w:r>
-    </w:p>
-    <w:p>
-      <w:pPr>
-        <w:pStyle w:val="ListParagraph"/>
-        <w:numPr>
-          <w:ilvl w:val="0"/>
-          <w:numId w:val="7"/>
-        </w:numPr>
-      </w:pPr>
-      <w:r>
-        <w:rPr>
-          <w:b/>
-        </w:rPr>
-        <w:t>FilePattern</w:t>
-      </w:r>
-    </w:p>
-    <w:p>
-      <w:pPr>
-        <w:pStyle w:val="ListParagraph"/>
-        <w:numPr>
-          <w:ilvl w:val="1"/>
-          <w:numId w:val="7"/>
-        </w:numPr>
-      </w:pPr>
-      <w:r>
-        <w:t xml:space="preserve">Default: </w:t>
-      </w:r>
+        <w:t>openXDA</w:t>
+      </w:r>
+      <w:proofErr w:type="spellEnd"/>
       <w:r>
         <w:rPr>
           <w:rFonts w:ascii="Consolas" w:hAnsi="Consolas" w:cs="Consolas"/>
           <w:sz w:val="20"/>
           <w:szCs w:val="20"/>
         </w:rPr>
-        <w:t>(?&lt;AssetKey&gt;[^\\]+)\\[^\\]+$</w:t>
+        <w:t>; User Id=admin; Password=</w:t>
+      </w:r>
+      <w:proofErr w:type="spellStart"/>
+      <w:r>
+        <w:rPr>
+          <w:rFonts w:ascii="Consolas" w:hAnsi="Consolas" w:cs="Consolas"/>
+          <w:sz w:val="20"/>
+          <w:szCs w:val="20"/>
+        </w:rPr>
+        <w:t>adminpwd</w:t>
+      </w:r>
+      <w:proofErr w:type="spellEnd"/>
+      <w:r>
+        <w:rPr>
+          <w:rFonts w:ascii="Consolas" w:hAnsi="Consolas" w:cs="Consolas"/>
+          <w:sz w:val="20"/>
+          <w:szCs w:val="20"/>
+        </w:rPr>
+        <w:t>" "C:\Program Files\</w:t>
+      </w:r>
+      <w:proofErr w:type="spellStart"/>
+      <w:r>
+        <w:rPr>
+          <w:rFonts w:ascii="Consolas" w:hAnsi="Consolas" w:cs="Consolas"/>
+          <w:sz w:val="20"/>
+          <w:szCs w:val="20"/>
+        </w:rPr>
+        <w:t>openFLE</w:t>
+      </w:r>
+      <w:proofErr w:type="spellEnd"/>
+      <w:r>
+        <w:rPr>
+          <w:rFonts w:ascii="Consolas" w:hAnsi="Consolas" w:cs="Consolas"/>
+          <w:sz w:val="20"/>
+          <w:szCs w:val="20"/>
+        </w:rPr>
+        <w:t>\DeviceDefinitions.xml"</w:t>
+      </w:r>
+    </w:p>
+    <w:p/>
+    <w:p>
+      <w:pPr>
+        <w:pStyle w:val="Heading1"/>
+      </w:pPr>
+      <w:r>
+        <w:t>Configuration File</w:t>
+      </w:r>
+    </w:p>
+    <w:p>
+      <w:pPr>
+        <w:pStyle w:val="ListParagraph"/>
+        <w:numPr>
+          <w:ilvl w:val="0"/>
+          <w:numId w:val="4"/>
+        </w:numPr>
+      </w:pPr>
+      <w:r>
+        <w:t xml:space="preserve">Find </w:t>
+      </w:r>
+      <w:proofErr w:type="spellStart"/>
+      <w:r>
+        <w:rPr>
+          <w:b/>
+        </w:rPr>
+        <w:t>openXDA.exe.config</w:t>
+      </w:r>
+      <w:proofErr w:type="spellEnd"/>
+      <w:r>
+        <w:t xml:space="preserve"> located in the </w:t>
+      </w:r>
+      <w:proofErr w:type="spellStart"/>
+      <w:r>
+        <w:t>openXDA</w:t>
+      </w:r>
+      <w:proofErr w:type="spellEnd"/>
+      <w:r>
+        <w:t xml:space="preserve"> installation folder (</w:t>
+      </w:r>
+      <w:r>
+        <w:rPr>
+          <w:b/>
+        </w:rPr>
+        <w:t>C:\Program</w:t>
+      </w:r>
+      <w:r>
+        <w:t> </w:t>
+      </w:r>
+      <w:r>
+        <w:rPr>
+          <w:b/>
+        </w:rPr>
+        <w:t>Files\</w:t>
+      </w:r>
+      <w:proofErr w:type="spellStart"/>
+      <w:r>
+        <w:rPr>
+          <w:b/>
+        </w:rPr>
+        <w:t>openXDA</w:t>
+      </w:r>
+      <w:proofErr w:type="spellEnd"/>
+      <w:r>
+        <w:t xml:space="preserve"> by default).</w:t>
+      </w:r>
+    </w:p>
+    <w:p>
+      <w:pPr>
+        <w:pStyle w:val="ListParagraph"/>
+        <w:numPr>
+          <w:ilvl w:val="0"/>
+          <w:numId w:val="4"/>
+        </w:numPr>
+      </w:pPr>
+      <w:r>
+        <w:t xml:space="preserve">Edit </w:t>
+      </w:r>
+      <w:proofErr w:type="spellStart"/>
+      <w:r>
+        <w:rPr>
+          <w:b/>
+        </w:rPr>
+        <w:t>openXDA.exe.config</w:t>
+      </w:r>
+      <w:proofErr w:type="spellEnd"/>
+      <w:r>
+        <w:t xml:space="preserve"> in a simple text editor, such as Notepad. Note that you may need to run the text editor as administrator in order to save the file.</w:t>
+      </w:r>
+    </w:p>
+    <w:p>
+      <w:pPr>
+        <w:pStyle w:val="ListParagraph"/>
+        <w:numPr>
+          <w:ilvl w:val="0"/>
+          <w:numId w:val="4"/>
+        </w:numPr>
+      </w:pPr>
+      <w:r>
+        <w:t xml:space="preserve">Locate the </w:t>
+      </w:r>
+      <w:proofErr w:type="spellStart"/>
+      <w:r>
+        <w:rPr>
+          <w:b/>
+        </w:rPr>
+        <w:t>ConnectionString</w:t>
+      </w:r>
+      <w:proofErr w:type="spellEnd"/>
+      <w:r>
+        <w:t xml:space="preserve"> parameter under </w:t>
+      </w:r>
+      <w:proofErr w:type="spellStart"/>
+      <w:r>
+        <w:rPr>
+          <w:b/>
+        </w:rPr>
+        <w:t>systemSettings</w:t>
+      </w:r>
+      <w:proofErr w:type="spellEnd"/>
+      <w:r>
+        <w:t xml:space="preserve">. If you just installed </w:t>
+      </w:r>
+      <w:proofErr w:type="spellStart"/>
+      <w:r>
+        <w:t>openXDA</w:t>
+      </w:r>
+      <w:proofErr w:type="spellEnd"/>
+      <w:r>
+        <w:t>, this should be the only parameter in the file.</w:t>
+      </w:r>
+    </w:p>
+    <w:p>
+      <w:pPr>
+        <w:pStyle w:val="ListParagraph"/>
+        <w:numPr>
+          <w:ilvl w:val="0"/>
+          <w:numId w:val="4"/>
+        </w:numPr>
+      </w:pPr>
+      <w:r>
+        <w:t>Modify this parameter so that the service knows how to connect to the database you set up earlier in this process.</w:t>
       </w:r>
     </w:p>
     <w:p>
@@ -1075,6 +754,784 @@
         <w:pStyle w:val="ListParagraph"/>
         <w:numPr>
           <w:ilvl w:val="1"/>
+          <w:numId w:val="4"/>
+        </w:numPr>
+      </w:pPr>
+      <w:r>
+        <w:t xml:space="preserve">Example 1: </w:t>
+      </w:r>
+      <w:r>
+        <w:rPr>
+          <w:rFonts w:ascii="Consolas" w:hAnsi="Consolas" w:cs="Consolas"/>
+          <w:sz w:val="20"/>
+          <w:szCs w:val="20"/>
+        </w:rPr>
+        <w:t>Data Source=</w:t>
+      </w:r>
+      <w:proofErr w:type="spellStart"/>
+      <w:r>
+        <w:rPr>
+          <w:rFonts w:ascii="Consolas" w:hAnsi="Consolas" w:cs="Consolas"/>
+          <w:sz w:val="20"/>
+          <w:szCs w:val="20"/>
+        </w:rPr>
+        <w:t>MyServer</w:t>
+      </w:r>
+      <w:proofErr w:type="spellEnd"/>
+      <w:r>
+        <w:rPr>
+          <w:rFonts w:ascii="Consolas" w:hAnsi="Consolas" w:cs="Consolas"/>
+          <w:sz w:val="20"/>
+          <w:szCs w:val="20"/>
+        </w:rPr>
+        <w:t>; Initial Catalog=</w:t>
+      </w:r>
+      <w:proofErr w:type="spellStart"/>
+      <w:r>
+        <w:rPr>
+          <w:rFonts w:ascii="Consolas" w:hAnsi="Consolas" w:cs="Consolas"/>
+          <w:sz w:val="20"/>
+          <w:szCs w:val="20"/>
+        </w:rPr>
+        <w:t>openXDA</w:t>
+      </w:r>
+      <w:proofErr w:type="spellEnd"/>
+      <w:r>
+        <w:rPr>
+          <w:rFonts w:ascii="Consolas" w:hAnsi="Consolas" w:cs="Consolas"/>
+          <w:sz w:val="20"/>
+          <w:szCs w:val="20"/>
+        </w:rPr>
+        <w:t>; Integrated Security=SSPI</w:t>
+      </w:r>
+    </w:p>
+    <w:p>
+      <w:pPr>
+        <w:pStyle w:val="ListParagraph"/>
+        <w:numPr>
+          <w:ilvl w:val="1"/>
+          <w:numId w:val="4"/>
+        </w:numPr>
+      </w:pPr>
+      <w:r>
+        <w:t>Example 2:</w:t>
+      </w:r>
+      <w:r>
+        <w:rPr>
+          <w:rFonts w:ascii="Consolas" w:hAnsi="Consolas" w:cs="Consolas"/>
+          <w:sz w:val="20"/>
+          <w:szCs w:val="20"/>
+        </w:rPr>
+        <w:t xml:space="preserve"> </w:t>
+      </w:r>
+      <w:r>
+        <w:rPr>
+          <w:rFonts w:ascii="Consolas" w:hAnsi="Consolas" w:cs="Consolas"/>
+          <w:sz w:val="20"/>
+          <w:szCs w:val="20"/>
+        </w:rPr>
+        <w:t>Data Source=</w:t>
+      </w:r>
+      <w:proofErr w:type="spellStart"/>
+      <w:r>
+        <w:rPr>
+          <w:rFonts w:ascii="Consolas" w:hAnsi="Consolas" w:cs="Consolas"/>
+          <w:sz w:val="20"/>
+          <w:szCs w:val="20"/>
+        </w:rPr>
+        <w:t>MyServer</w:t>
+      </w:r>
+      <w:proofErr w:type="spellEnd"/>
+      <w:r>
+        <w:rPr>
+          <w:rFonts w:ascii="Consolas" w:hAnsi="Consolas" w:cs="Consolas"/>
+          <w:sz w:val="20"/>
+          <w:szCs w:val="20"/>
+        </w:rPr>
+        <w:t>; Initial Catalog=</w:t>
+      </w:r>
+      <w:proofErr w:type="spellStart"/>
+      <w:r>
+        <w:rPr>
+          <w:rFonts w:ascii="Consolas" w:hAnsi="Consolas" w:cs="Consolas"/>
+          <w:sz w:val="20"/>
+          <w:szCs w:val="20"/>
+        </w:rPr>
+        <w:t>openXDA</w:t>
+      </w:r>
+      <w:proofErr w:type="spellEnd"/>
+      <w:r>
+        <w:rPr>
+          <w:rFonts w:ascii="Consolas" w:hAnsi="Consolas" w:cs="Consolas"/>
+          <w:sz w:val="20"/>
+          <w:szCs w:val="20"/>
+        </w:rPr>
+        <w:t>; User Id=admin; Password=</w:t>
+      </w:r>
+      <w:proofErr w:type="spellStart"/>
+      <w:r>
+        <w:rPr>
+          <w:rFonts w:ascii="Consolas" w:hAnsi="Consolas" w:cs="Consolas"/>
+          <w:sz w:val="20"/>
+          <w:szCs w:val="20"/>
+        </w:rPr>
+        <w:t>adminpwd</w:t>
+      </w:r>
+      <w:proofErr w:type="spellEnd"/>
+    </w:p>
+    <w:p>
+      <w:r>
+        <w:br w:type="page"/>
+      </w:r>
+    </w:p>
+    <w:p>
+      <w:pPr>
+        <w:pStyle w:val="Heading1"/>
+      </w:pPr>
+      <w:r>
+        <w:lastRenderedPageBreak/>
+        <w:t xml:space="preserve">Run the </w:t>
+      </w:r>
+      <w:proofErr w:type="spellStart"/>
+      <w:r>
+        <w:t>openXDA</w:t>
+      </w:r>
+      <w:proofErr w:type="spellEnd"/>
+      <w:r>
+        <w:t xml:space="preserve"> service</w:t>
+      </w:r>
+    </w:p>
+    <w:p>
+      <w:pPr>
+        <w:pStyle w:val="ListParagraph"/>
+        <w:numPr>
+          <w:ilvl w:val="0"/>
+          <w:numId w:val="5"/>
+        </w:numPr>
+      </w:pPr>
+      <w:r>
+        <w:t xml:space="preserve">Find </w:t>
+      </w:r>
+      <w:r>
+        <w:rPr>
+          <w:b/>
+        </w:rPr>
+        <w:t>openXDAConsole.exe</w:t>
+      </w:r>
+      <w:r>
+        <w:t xml:space="preserve"> in the </w:t>
+      </w:r>
+      <w:proofErr w:type="spellStart"/>
+      <w:r>
+        <w:t>openXDA</w:t>
+      </w:r>
+      <w:proofErr w:type="spellEnd"/>
+      <w:r>
+        <w:t xml:space="preserve"> installation folder (</w:t>
+      </w:r>
+      <w:r>
+        <w:rPr>
+          <w:b/>
+        </w:rPr>
+        <w:t>C:\Program</w:t>
+      </w:r>
+      <w:r>
+        <w:rPr>
+          <w:b/>
+        </w:rPr>
+        <w:t> </w:t>
+      </w:r>
+      <w:r>
+        <w:rPr>
+          <w:b/>
+        </w:rPr>
+        <w:t>Files\</w:t>
+      </w:r>
+      <w:proofErr w:type="spellStart"/>
+      <w:r>
+        <w:rPr>
+          <w:b/>
+        </w:rPr>
+        <w:t>openXDA</w:t>
+      </w:r>
+      <w:proofErr w:type="spellEnd"/>
+      <w:r>
+        <w:t xml:space="preserve"> by default).</w:t>
+      </w:r>
+    </w:p>
+    <w:p>
+      <w:pPr>
+        <w:pStyle w:val="ListParagraph"/>
+        <w:numPr>
+          <w:ilvl w:val="0"/>
+          <w:numId w:val="5"/>
+        </w:numPr>
+      </w:pPr>
+      <w:r>
+        <w:t xml:space="preserve">Run </w:t>
+      </w:r>
+      <w:r>
+        <w:rPr>
+          <w:b/>
+        </w:rPr>
+        <w:t>openXDAConsole.exe</w:t>
+      </w:r>
+      <w:r>
+        <w:t xml:space="preserve"> to monitor the service and ensure that it is running properly.</w:t>
+      </w:r>
+    </w:p>
+    <w:p>
+      <w:pPr>
+        <w:pStyle w:val="ListParagraph"/>
+        <w:numPr>
+          <w:ilvl w:val="0"/>
+          <w:numId w:val="5"/>
+        </w:numPr>
+      </w:pPr>
+      <w:r>
+        <w:t xml:space="preserve">Run </w:t>
+      </w:r>
+      <w:proofErr w:type="spellStart"/>
+      <w:r>
+        <w:rPr>
+          <w:b/>
+        </w:rPr>
+        <w:t>services.msc</w:t>
+      </w:r>
+      <w:proofErr w:type="spellEnd"/>
+      <w:r>
+        <w:t>.</w:t>
+      </w:r>
+    </w:p>
+    <w:p>
+      <w:pPr>
+        <w:pStyle w:val="ListParagraph"/>
+        <w:numPr>
+          <w:ilvl w:val="0"/>
+          <w:numId w:val="5"/>
+        </w:numPr>
+      </w:pPr>
+      <w:r>
+        <w:t xml:space="preserve">The </w:t>
+      </w:r>
+      <w:proofErr w:type="spellStart"/>
+      <w:r>
+        <w:t>openXDA</w:t>
+      </w:r>
+      <w:proofErr w:type="spellEnd"/>
+      <w:r>
+        <w:t xml:space="preserve"> requires the </w:t>
+      </w:r>
+      <w:r>
+        <w:rPr>
+          <w:b/>
+        </w:rPr>
+        <w:t>Distributed Transaction Coordinator</w:t>
+      </w:r>
+      <w:r>
+        <w:t xml:space="preserve"> to run coordinates its database transactions. Locate the Distributed Transaction Coordinator in the list and make sure that it is running.</w:t>
+      </w:r>
+    </w:p>
+    <w:p>
+      <w:pPr>
+        <w:pStyle w:val="ListParagraph"/>
+        <w:numPr>
+          <w:ilvl w:val="0"/>
+          <w:numId w:val="5"/>
+        </w:numPr>
+      </w:pPr>
+      <w:r>
+        <w:t xml:space="preserve">Locate </w:t>
+      </w:r>
+      <w:proofErr w:type="spellStart"/>
+      <w:r>
+        <w:rPr>
+          <w:b/>
+        </w:rPr>
+        <w:t>openXDA</w:t>
+      </w:r>
+      <w:proofErr w:type="spellEnd"/>
+      <w:r>
+        <w:rPr>
+          <w:b/>
+        </w:rPr>
+        <w:t xml:space="preserve"> </w:t>
+      </w:r>
+      <w:r>
+        <w:t xml:space="preserve">in the list. Right-click </w:t>
+      </w:r>
+      <w:proofErr w:type="spellStart"/>
+      <w:r>
+        <w:t>openXDA</w:t>
+      </w:r>
+      <w:proofErr w:type="spellEnd"/>
+      <w:r>
+        <w:t xml:space="preserve"> and select </w:t>
+      </w:r>
+      <w:r>
+        <w:rPr>
+          <w:b/>
+        </w:rPr>
+        <w:t>Start</w:t>
+      </w:r>
+      <w:r>
+        <w:t>.</w:t>
+      </w:r>
+    </w:p>
+    <w:p/>
+    <w:p>
+      <w:pPr>
+        <w:pStyle w:val="Heading1"/>
+      </w:pPr>
+      <w:r>
+        <w:t>Drop a fault record</w:t>
+      </w:r>
+    </w:p>
+    <w:p>
+      <w:pPr>
+        <w:pStyle w:val="ListParagraph"/>
+        <w:numPr>
+          <w:ilvl w:val="0"/>
+          <w:numId w:val="6"/>
+        </w:numPr>
+      </w:pPr>
+      <w:r>
+        <w:t xml:space="preserve">By default, the </w:t>
+      </w:r>
+      <w:proofErr w:type="spellStart"/>
+      <w:r>
+        <w:t>openXDA</w:t>
+      </w:r>
+      <w:proofErr w:type="spellEnd"/>
+      <w:r>
+        <w:t xml:space="preserve"> will monitor a folder called </w:t>
+      </w:r>
+      <w:r>
+        <w:rPr>
+          <w:b/>
+        </w:rPr>
+        <w:t>Watch</w:t>
+      </w:r>
+      <w:r>
+        <w:t xml:space="preserve"> in the </w:t>
+      </w:r>
+      <w:proofErr w:type="spellStart"/>
+      <w:r>
+        <w:t>openXDA</w:t>
+      </w:r>
+      <w:proofErr w:type="spellEnd"/>
+      <w:r>
+        <w:t xml:space="preserve"> installation folder (</w:t>
+      </w:r>
+      <w:r>
+        <w:rPr>
+          <w:b/>
+        </w:rPr>
+        <w:t>C:\Program Files\</w:t>
+      </w:r>
+      <w:proofErr w:type="spellStart"/>
+      <w:r>
+        <w:rPr>
+          <w:b/>
+        </w:rPr>
+        <w:t>openXDA</w:t>
+      </w:r>
+      <w:proofErr w:type="spellEnd"/>
+      <w:r>
+        <w:t xml:space="preserve"> by default).</w:t>
+      </w:r>
+    </w:p>
+    <w:p>
+      <w:pPr>
+        <w:pStyle w:val="ListParagraph"/>
+        <w:numPr>
+          <w:ilvl w:val="0"/>
+          <w:numId w:val="6"/>
+        </w:numPr>
+      </w:pPr>
+      <w:r>
+        <w:t xml:space="preserve">By default, the </w:t>
+      </w:r>
+      <w:proofErr w:type="spellStart"/>
+      <w:r>
+        <w:t>openXDA</w:t>
+      </w:r>
+      <w:proofErr w:type="spellEnd"/>
+      <w:r>
+        <w:t xml:space="preserve"> is configured such that the watch folder should contain a folder for each meter where the name of the folder is the same as the </w:t>
+      </w:r>
+      <w:proofErr w:type="spellStart"/>
+      <w:r>
+        <w:rPr>
+          <w:b/>
+        </w:rPr>
+        <w:t>AssetKey</w:t>
+      </w:r>
+      <w:proofErr w:type="spellEnd"/>
+      <w:r>
+        <w:t xml:space="preserve"> of the meter </w:t>
+      </w:r>
+      <w:r>
+        <w:t xml:space="preserve">stored in the </w:t>
+      </w:r>
+      <w:proofErr w:type="spellStart"/>
+      <w:r>
+        <w:t>openXDA</w:t>
+      </w:r>
+      <w:proofErr w:type="spellEnd"/>
+      <w:r>
+        <w:t xml:space="preserve"> database.</w:t>
+      </w:r>
+    </w:p>
+    <w:p>
+      <w:pPr>
+        <w:pStyle w:val="ListParagraph"/>
+        <w:numPr>
+          <w:ilvl w:val="1"/>
+          <w:numId w:val="6"/>
+        </w:numPr>
+        <w:rPr>
+          <w:rFonts w:ascii="Consolas" w:hAnsi="Consolas" w:cs="Consolas"/>
+          <w:sz w:val="20"/>
+          <w:szCs w:val="20"/>
+        </w:rPr>
+      </w:pPr>
+      <w:r>
+        <w:rPr>
+          <w:rFonts w:ascii="Consolas" w:hAnsi="Consolas" w:cs="Consolas"/>
+          <w:sz w:val="20"/>
+          <w:szCs w:val="20"/>
+        </w:rPr>
+        <w:t xml:space="preserve">SELECT </w:t>
+      </w:r>
+      <w:proofErr w:type="spellStart"/>
+      <w:r>
+        <w:rPr>
+          <w:rFonts w:ascii="Consolas" w:hAnsi="Consolas" w:cs="Consolas"/>
+          <w:sz w:val="20"/>
+          <w:szCs w:val="20"/>
+        </w:rPr>
+        <w:t>AssetKey</w:t>
+      </w:r>
+      <w:proofErr w:type="spellEnd"/>
+      <w:r>
+        <w:rPr>
+          <w:rFonts w:ascii="Consolas" w:hAnsi="Consolas" w:cs="Consolas"/>
+          <w:sz w:val="20"/>
+          <w:szCs w:val="20"/>
+        </w:rPr>
+        <w:t>, Name FROM Meter</w:t>
+      </w:r>
+    </w:p>
+    <w:p>
+      <w:pPr>
+        <w:pStyle w:val="ListParagraph"/>
+        <w:numPr>
+          <w:ilvl w:val="0"/>
+          <w:numId w:val="6"/>
+        </w:numPr>
+      </w:pPr>
+      <w:r>
+        <w:t>Drop the fault record into the folder associated with the meter that produced the record.</w:t>
+      </w:r>
+    </w:p>
+    <w:p>
+      <w:pPr>
+        <w:pStyle w:val="ListParagraph"/>
+        <w:numPr>
+          <w:ilvl w:val="0"/>
+          <w:numId w:val="6"/>
+        </w:numPr>
+      </w:pPr>
+      <w:r>
+        <w:t xml:space="preserve">If the </w:t>
+      </w:r>
+      <w:proofErr w:type="spellStart"/>
+      <w:r>
+        <w:rPr>
+          <w:b/>
+        </w:rPr>
+        <w:t>openXDAConsole</w:t>
+      </w:r>
+      <w:proofErr w:type="spellEnd"/>
+      <w:r>
+        <w:t xml:space="preserve"> is running, </w:t>
+      </w:r>
+      <w:proofErr w:type="spellStart"/>
+      <w:r>
+        <w:t>openXDA</w:t>
+      </w:r>
+      <w:proofErr w:type="spellEnd"/>
+      <w:r>
+        <w:t xml:space="preserve"> should report that it has found a fault record and indicate when it has completed its analysis.</w:t>
+      </w:r>
+    </w:p>
+    <w:p>
+      <w:pPr>
+        <w:pStyle w:val="ListParagraph"/>
+        <w:numPr>
+          <w:ilvl w:val="0"/>
+          <w:numId w:val="6"/>
+        </w:numPr>
+      </w:pPr>
+      <w:r>
+        <w:t>Once finished, results from the fault analysis will be located in the results folder (</w:t>
+      </w:r>
+      <w:r>
+        <w:rPr>
+          <w:b/>
+        </w:rPr>
+        <w:t>C:\Program Files\</w:t>
+      </w:r>
+      <w:proofErr w:type="spellStart"/>
+      <w:r>
+        <w:rPr>
+          <w:b/>
+        </w:rPr>
+        <w:t>openXDA</w:t>
+      </w:r>
+      <w:proofErr w:type="spellEnd"/>
+      <w:r>
+        <w:rPr>
+          <w:b/>
+        </w:rPr>
+        <w:t>\Results</w:t>
+      </w:r>
+      <w:r>
+        <w:t xml:space="preserve"> by default), in a subfolder named after the asset key of the meter that produced the fault record.</w:t>
+      </w:r>
+    </w:p>
+    <w:p>
+      <w:r>
+        <w:br w:type="page"/>
+      </w:r>
+    </w:p>
+    <w:p>
+      <w:pPr>
+        <w:pStyle w:val="Heading1"/>
+      </w:pPr>
+      <w:r>
+        <w:lastRenderedPageBreak/>
+        <w:t>Service Configuration</w:t>
+      </w:r>
+    </w:p>
+    <w:p>
+      <w:r>
+        <w:t xml:space="preserve">Apart from the connection string in the </w:t>
+      </w:r>
+      <w:proofErr w:type="spellStart"/>
+      <w:r>
+        <w:rPr>
+          <w:b/>
+        </w:rPr>
+        <w:t>openXDA.exe.config</w:t>
+      </w:r>
+      <w:proofErr w:type="spellEnd"/>
+      <w:r>
+        <w:t xml:space="preserve"> file, configuration options for the service are located in the database in a table called </w:t>
+      </w:r>
+      <w:r>
+        <w:rPr>
+          <w:b/>
+        </w:rPr>
+        <w:t>Setting</w:t>
+      </w:r>
+      <w:r>
+        <w:t>. These are the configuration options that can be defined in the Setting table.</w:t>
+      </w:r>
+    </w:p>
+    <w:p>
+      <w:pPr>
+        <w:pStyle w:val="ListParagraph"/>
+        <w:numPr>
+          <w:ilvl w:val="0"/>
+          <w:numId w:val="7"/>
+        </w:numPr>
+      </w:pPr>
+      <w:proofErr w:type="spellStart"/>
+      <w:r>
+        <w:rPr>
+          <w:b/>
+        </w:rPr>
+        <w:t>WatchDirectories</w:t>
+      </w:r>
+      <w:proofErr w:type="spellEnd"/>
+    </w:p>
+    <w:p>
+      <w:pPr>
+        <w:pStyle w:val="ListParagraph"/>
+        <w:numPr>
+          <w:ilvl w:val="1"/>
+          <w:numId w:val="7"/>
+        </w:numPr>
+      </w:pPr>
+      <w:r>
+        <w:t>Default: Watch</w:t>
+      </w:r>
+    </w:p>
+    <w:p>
+      <w:pPr>
+        <w:pStyle w:val="ListParagraph"/>
+        <w:numPr>
+          <w:ilvl w:val="1"/>
+          <w:numId w:val="7"/>
+        </w:numPr>
+      </w:pPr>
+      <w:r>
+        <w:t>Semi-colon separated list of directories where fault records can be discovered by the service.</w:t>
+      </w:r>
+      <w:r>
+        <w:br/>
+      </w:r>
+    </w:p>
+    <w:p>
+      <w:pPr>
+        <w:pStyle w:val="ListParagraph"/>
+        <w:numPr>
+          <w:ilvl w:val="0"/>
+          <w:numId w:val="7"/>
+        </w:numPr>
+      </w:pPr>
+      <w:proofErr w:type="spellStart"/>
+      <w:r>
+        <w:rPr>
+          <w:b/>
+        </w:rPr>
+        <w:t>ResultsPath</w:t>
+      </w:r>
+      <w:proofErr w:type="spellEnd"/>
+    </w:p>
+    <w:p>
+      <w:pPr>
+        <w:pStyle w:val="ListParagraph"/>
+        <w:numPr>
+          <w:ilvl w:val="1"/>
+          <w:numId w:val="7"/>
+        </w:numPr>
+      </w:pPr>
+      <w:r>
+        <w:t>Default: Results</w:t>
+      </w:r>
+    </w:p>
+    <w:p>
+      <w:pPr>
+        <w:pStyle w:val="ListParagraph"/>
+        <w:numPr>
+          <w:ilvl w:val="1"/>
+          <w:numId w:val="7"/>
+        </w:numPr>
+      </w:pPr>
+      <w:r>
+        <w:t>Directory to which the results of fault analysis will be written.</w:t>
+      </w:r>
+      <w:r>
+        <w:br/>
+      </w:r>
+    </w:p>
+    <w:p>
+      <w:pPr>
+        <w:pStyle w:val="ListParagraph"/>
+        <w:numPr>
+          <w:ilvl w:val="0"/>
+          <w:numId w:val="7"/>
+        </w:numPr>
+      </w:pPr>
+      <w:proofErr w:type="spellStart"/>
+      <w:r>
+        <w:rPr>
+          <w:b/>
+        </w:rPr>
+        <w:t>DebugPath</w:t>
+      </w:r>
+      <w:proofErr w:type="spellEnd"/>
+    </w:p>
+    <w:p>
+      <w:pPr>
+        <w:pStyle w:val="ListParagraph"/>
+        <w:numPr>
+          <w:ilvl w:val="1"/>
+          <w:numId w:val="7"/>
+        </w:numPr>
+      </w:pPr>
+      <w:r>
+        <w:t>Default: Debug</w:t>
+      </w:r>
+    </w:p>
+    <w:p>
+      <w:pPr>
+        <w:pStyle w:val="ListParagraph"/>
+        <w:numPr>
+          <w:ilvl w:val="1"/>
+          <w:numId w:val="7"/>
+        </w:numPr>
+      </w:pPr>
+      <w:r>
+        <w:t>Directory to which debug information is to be written.</w:t>
+      </w:r>
+      <w:r>
+        <w:br/>
+      </w:r>
+    </w:p>
+    <w:p>
+      <w:pPr>
+        <w:pStyle w:val="ListParagraph"/>
+        <w:numPr>
+          <w:ilvl w:val="0"/>
+          <w:numId w:val="7"/>
+        </w:numPr>
+      </w:pPr>
+      <w:proofErr w:type="spellStart"/>
+      <w:r>
+        <w:rPr>
+          <w:b/>
+        </w:rPr>
+        <w:t>FilePattern</w:t>
+      </w:r>
+      <w:proofErr w:type="spellEnd"/>
+    </w:p>
+    <w:p>
+      <w:pPr>
+        <w:pStyle w:val="ListParagraph"/>
+        <w:numPr>
+          <w:ilvl w:val="1"/>
+          <w:numId w:val="7"/>
+        </w:numPr>
+      </w:pPr>
+      <w:r>
+        <w:t xml:space="preserve">Default: </w:t>
+      </w:r>
+      <w:r>
+        <w:rPr>
+          <w:rFonts w:ascii="Consolas" w:hAnsi="Consolas" w:cs="Consolas"/>
+          <w:sz w:val="20"/>
+          <w:szCs w:val="20"/>
+        </w:rPr>
+        <w:t>(?&lt;</w:t>
+      </w:r>
+      <w:proofErr w:type="spellStart"/>
+      <w:r>
+        <w:rPr>
+          <w:rFonts w:ascii="Consolas" w:hAnsi="Consolas" w:cs="Consolas"/>
+          <w:sz w:val="20"/>
+          <w:szCs w:val="20"/>
+        </w:rPr>
+        <w:t>AssetKey</w:t>
+      </w:r>
+      <w:proofErr w:type="spellEnd"/>
+      <w:r>
+        <w:rPr>
+          <w:rFonts w:ascii="Consolas" w:hAnsi="Consolas" w:cs="Consolas"/>
+          <w:sz w:val="20"/>
+          <w:szCs w:val="20"/>
+        </w:rPr>
+        <w:t>&gt;[^\\]+)\\[^\\]+$</w:t>
+      </w:r>
+    </w:p>
+    <w:p>
+      <w:pPr>
+        <w:pStyle w:val="ListParagraph"/>
+        <w:numPr>
+          <w:ilvl w:val="1"/>
           <w:numId w:val="7"/>
         </w:numPr>
       </w:pPr>
@@ -1093,12 +1550,14 @@
       <w:r>
         <w:t xml:space="preserve">A capture group for </w:t>
       </w:r>
+      <w:proofErr w:type="spellStart"/>
       <w:r>
         <w:rPr>
           <w:b/>
         </w:rPr>
         <w:t>AssetKey</w:t>
       </w:r>
+      <w:proofErr w:type="spellEnd"/>
       <w:r>
         <w:t xml:space="preserve"> must be specified.</w:t>
       </w:r>
@@ -1137,12 +1596,14 @@
           <w:numId w:val="7"/>
         </w:numPr>
       </w:pPr>
+      <w:proofErr w:type="spellStart"/>
       <w:r>
         <w:rPr>
           <w:b/>
         </w:rPr>
         <w:t>PrefaultMultiplier</w:t>
       </w:r>
+      <w:proofErr w:type="spellEnd"/>
     </w:p>
     <w:p>
       <w:pPr>
@@ -1177,7 +1638,15 @@
         </w:numPr>
       </w:pPr>
       <w:r>
-        <w:t>Set to 0 in order to disable the use of prefault and use only rated current.</w:t>
+        <w:t xml:space="preserve">Set to 0 in order to disable the use of </w:t>
+      </w:r>
+      <w:proofErr w:type="spellStart"/>
+      <w:r>
+        <w:t>prefault</w:t>
+      </w:r>
+      <w:proofErr w:type="spellEnd"/>
+      <w:r>
+        <w:t xml:space="preserve"> and use only rated current.</w:t>
       </w:r>
       <w:r>
         <w:br/>
@@ -1191,12 +1660,14 @@
           <w:numId w:val="7"/>
         </w:numPr>
       </w:pPr>
+      <w:proofErr w:type="spellStart"/>
       <w:r>
         <w:rPr>
           <w:b/>
         </w:rPr>
         <w:t>RatedCurrentMultiplier</w:t>
       </w:r>
+      <w:proofErr w:type="spellEnd"/>
     </w:p>
     <w:p>
       <w:pPr>
@@ -1231,7 +1702,15 @@
         </w:numPr>
       </w:pPr>
       <w:r>
-        <w:t>Set to 0 in order to disable rated current and use only prefault.</w:t>
+        <w:t xml:space="preserve">Set to 0 in order to disable rated current and use only </w:t>
+      </w:r>
+      <w:proofErr w:type="spellStart"/>
+      <w:r>
+        <w:t>prefault</w:t>
+      </w:r>
+      <w:proofErr w:type="spellEnd"/>
+      <w:r>
+        <w:t>.</w:t>
       </w:r>
       <w:r>
         <w:br/>
@@ -1254,12 +1733,14 @@
         <w:lastRenderedPageBreak/>
         <w:t xml:space="preserve"> </w:t>
       </w:r>
+      <w:proofErr w:type="spellStart"/>
       <w:r>
         <w:rPr>
           <w:b/>
         </w:rPr>
         <w:t>MaxFaultDistanceMultiplier</w:t>
       </w:r>
+      <w:proofErr w:type="spellEnd"/>
     </w:p>
     <w:p>
       <w:pPr>
@@ -1314,12 +1795,14 @@
           <w:b/>
         </w:rPr>
       </w:pPr>
+      <w:proofErr w:type="spellStart"/>
       <w:r>
         <w:rPr>
           <w:b/>
         </w:rPr>
         <w:t>MinFaultDistanceMultiplier</w:t>
       </w:r>
+      <w:proofErr w:type="spellEnd"/>
     </w:p>
     <w:p>
       <w:pPr>
@@ -1368,12 +1851,14 @@
           <w:numId w:val="7"/>
         </w:numPr>
       </w:pPr>
+      <w:proofErr w:type="spellStart"/>
       <w:r>
         <w:rPr>
           <w:b/>
         </w:rPr>
         <w:t>LengthUnits</w:t>
       </w:r>
+      <w:proofErr w:type="spellEnd"/>
     </w:p>
     <w:p>
       <w:pPr>
@@ -1425,12 +1910,14 @@
           <w:b/>
         </w:rPr>
       </w:pPr>
+      <w:proofErr w:type="spellStart"/>
       <w:r>
         <w:rPr>
           <w:b/>
         </w:rPr>
         <w:t>COMTRADEMinWaitTime</w:t>
       </w:r>
+      <w:proofErr w:type="spellEnd"/>
     </w:p>
     <w:p>
       <w:pPr>
@@ -1465,7 +1952,23 @@
         </w:numPr>
       </w:pPr>
       <w:r>
-        <w:t>The best way to ensure that all data files are present before openXDA attempts to process them is to copy the data files first, then copy the .cfg file last.</w:t>
+        <w:t xml:space="preserve">The best way to ensure that all data files are present before </w:t>
+      </w:r>
+      <w:proofErr w:type="spellStart"/>
+      <w:r>
+        <w:t>openXDA</w:t>
+      </w:r>
+      <w:proofErr w:type="spellEnd"/>
+      <w:r>
+        <w:t xml:space="preserve"> attempts to process them is to copy the data files first, then copy the .</w:t>
+      </w:r>
+      <w:proofErr w:type="spellStart"/>
+      <w:r>
+        <w:t>cfg</w:t>
+      </w:r>
+      <w:proofErr w:type="spellEnd"/>
+      <w:r>
+        <w:t xml:space="preserve"> file last.</w:t>
       </w:r>
       <w:r>
         <w:br/>
@@ -1491,12 +1994,14 @@
         <w:lastRenderedPageBreak/>
         <w:t xml:space="preserve"> </w:t>
       </w:r>
+      <w:proofErr w:type="spellStart"/>
       <w:r>
         <w:rPr>
           <w:b/>
         </w:rPr>
         <w:t>FileShares</w:t>
       </w:r>
+      <w:proofErr w:type="spellEnd"/>
     </w:p>
     <w:p>
       <w:pPr>
@@ -1571,12 +2076,14 @@
           <w:b/>
         </w:rPr>
       </w:pPr>
+      <w:proofErr w:type="spellStart"/>
       <w:r>
         <w:rPr>
           <w:b/>
         </w:rPr>
         <w:t>UserName</w:t>
       </w:r>
+      <w:proofErr w:type="spellEnd"/>
       <w:r>
         <w:t>: The name of the user to log in as (DOMAIN\USERNAME).</w:t>
       </w:r>
@@ -1809,12 +2316,14 @@
           <w:b/>
         </w:rPr>
       </w:pPr>
+      <w:proofErr w:type="spellStart"/>
       <w:r>
         <w:rPr>
           <w:b/>
         </w:rPr>
         <w:t>SMTPServer</w:t>
       </w:r>
+      <w:proofErr w:type="spellEnd"/>
     </w:p>
     <w:p>
       <w:pPr>
@@ -1845,12 +2354,14 @@
           <w:b/>
         </w:rPr>
       </w:pPr>
+      <w:proofErr w:type="spellStart"/>
       <w:r>
         <w:rPr>
           <w:b/>
         </w:rPr>
         <w:t>FromAddress</w:t>
       </w:r>
+      <w:proofErr w:type="spellEnd"/>
     </w:p>
     <w:p>
       <w:pPr>
@@ -1884,9 +2395,11 @@
       <w:r>
         <w:t xml:space="preserve">The email address placed on the </w:t>
       </w:r>
+      <w:proofErr w:type="gramStart"/>
       <w:r>
         <w:t>From</w:t>
       </w:r>
+      <w:proofErr w:type="gramEnd"/>
       <w:r>
         <w:t xml:space="preserve"> line of the emails sent when a fault is detected.</w:t>
       </w:r>
@@ -1905,12 +2418,14 @@
           <w:b/>
         </w:rPr>
       </w:pPr>
+      <w:proofErr w:type="spellStart"/>
       <w:r>
         <w:rPr>
           <w:b/>
         </w:rPr>
         <w:t>PQDashboardURL</w:t>
       </w:r>
+      <w:proofErr w:type="spellEnd"/>
     </w:p>
     <w:p>
       <w:pPr>
@@ -1942,13 +2457,19 @@
         <w:t>URL</w:t>
       </w:r>
       <w:r>
-        <w:t xml:space="preserve"> to the PQ Dashboard placed in email notifications to direct recipients to a page where they can view the waveforms captured by openXDA.</w:t>
+        <w:t xml:space="preserve"> to the PQ Dashboard placed in email notifications to direct recipients to a page where they can view the waveforms captured by </w:t>
+      </w:r>
+      <w:proofErr w:type="spellStart"/>
+      <w:r>
+        <w:t>openXDA</w:t>
+      </w:r>
+      <w:proofErr w:type="spellEnd"/>
+      <w:r>
+        <w:t>.</w:t>
       </w:r>
       <w:r>
         <w:br/>
       </w:r>
-      <w:bookmarkStart w:id="0" w:name="_GoBack"/>
-      <w:bookmarkEnd w:id="0"/>
     </w:p>
     <w:p>
       <w:pPr>
@@ -1961,12 +2482,14 @@
           <w:b/>
         </w:rPr>
       </w:pPr>
+      <w:proofErr w:type="spellStart"/>
       <w:r>
         <w:rPr>
           <w:b/>
         </w:rPr>
         <w:t>DebugLevel</w:t>
       </w:r>
+      <w:proofErr w:type="spellEnd"/>
     </w:p>
     <w:p>
       <w:pPr>

</xml_diff>

<commit_message>
Updated the openXDA Setup and Configuration guide to include information about all the updates to openXDA system settings.
git-tfs-id: [https://tfs.codeplex.com/tfs/TFS07]$/openXDA/Main;C94608
</commit_message>
<xml_diff>
--- a/Source/openXDA Setup and Configuration.docx
+++ b/Source/openXDA Setup and Configuration.docx
@@ -45,15 +45,7 @@
         <w:rPr>
           <w:b/>
         </w:rPr>
-        <w:t>o</w:t>
-      </w:r>
-      <w:bookmarkStart w:id="0" w:name="_GoBack"/>
-      <w:bookmarkEnd w:id="0"/>
-      <w:r>
-        <w:rPr>
-          <w:b/>
-        </w:rPr>
-        <w:t>penXDA.msi</w:t>
+        <w:t>openXDA.msi</w:t>
       </w:r>
       <w:r>
         <w:t xml:space="preserve"> from </w:t>
@@ -73,6 +65,9 @@
         <w:br/>
       </w:r>
       <w:r>
+        <w:rPr>
+          <w:noProof/>
+        </w:rPr>
         <w:drawing>
           <wp:inline distT="0" distB="0" distL="0" distR="0" wp14:anchorId="5A470BB5" wp14:editId="7299148A">
             <wp:extent cx="5144218" cy="4734586"/>
@@ -1441,50 +1436,6 @@
         <w:rPr>
           <w:b/>
         </w:rPr>
-        <w:t>DebugPath</w:t>
-      </w:r>
-      <w:proofErr w:type="spellEnd"/>
-    </w:p>
-    <w:p>
-      <w:pPr>
-        <w:pStyle w:val="ListParagraph"/>
-        <w:numPr>
-          <w:ilvl w:val="1"/>
-          <w:numId w:val="7"/>
-        </w:numPr>
-      </w:pPr>
-      <w:r>
-        <w:t>Default: Debug</w:t>
-      </w:r>
-    </w:p>
-    <w:p>
-      <w:pPr>
-        <w:pStyle w:val="ListParagraph"/>
-        <w:numPr>
-          <w:ilvl w:val="1"/>
-          <w:numId w:val="7"/>
-        </w:numPr>
-      </w:pPr>
-      <w:r>
-        <w:t>Directory to which debug information is to be written.</w:t>
-      </w:r>
-      <w:r>
-        <w:br/>
-      </w:r>
-    </w:p>
-    <w:p>
-      <w:pPr>
-        <w:pStyle w:val="ListParagraph"/>
-        <w:numPr>
-          <w:ilvl w:val="0"/>
-          <w:numId w:val="7"/>
-        </w:numPr>
-      </w:pPr>
-      <w:proofErr w:type="spellStart"/>
-      <w:r>
-        <w:rPr>
-          <w:b/>
-        </w:rPr>
         <w:t>FilePattern</w:t>
       </w:r>
       <w:proofErr w:type="spellEnd"/>
@@ -1595,23 +1546,460 @@
           <w:ilvl w:val="0"/>
           <w:numId w:val="7"/>
         </w:numPr>
-      </w:pPr>
-      <w:proofErr w:type="spellStart"/>
-      <w:r>
-        <w:rPr>
-          <w:b/>
-        </w:rPr>
-        <w:t>PrefaultMultiplier</w:t>
-      </w:r>
-      <w:proofErr w:type="spellEnd"/>
-    </w:p>
-    <w:p>
-      <w:pPr>
-        <w:pStyle w:val="ListParagraph"/>
-        <w:numPr>
-          <w:ilvl w:val="1"/>
-          <w:numId w:val="7"/>
-        </w:numPr>
+        <w:rPr>
+          <w:b/>
+        </w:rPr>
+      </w:pPr>
+      <w:proofErr w:type="spellStart"/>
+      <w:r>
+        <w:rPr>
+          <w:b/>
+        </w:rPr>
+        <w:t>MaxVoltage</w:t>
+      </w:r>
+      <w:proofErr w:type="spellEnd"/>
+    </w:p>
+    <w:p>
+      <w:pPr>
+        <w:pStyle w:val="ListParagraph"/>
+        <w:numPr>
+          <w:ilvl w:val="1"/>
+          <w:numId w:val="7"/>
+        </w:numPr>
+      </w:pPr>
+      <w:r>
+        <w:t>Default: 2.0</w:t>
+      </w:r>
+    </w:p>
+    <w:p>
+      <w:pPr>
+        <w:pStyle w:val="ListParagraph"/>
+        <w:numPr>
+          <w:ilvl w:val="1"/>
+          <w:numId w:val="7"/>
+        </w:numPr>
+      </w:pPr>
+      <w:r>
+        <w:t>The per-unit threshold at which the voltage exceeds engineering reasonableness.</w:t>
+      </w:r>
+    </w:p>
+    <w:p>
+      <w:pPr>
+        <w:pStyle w:val="ListParagraph"/>
+        <w:numPr>
+          <w:ilvl w:val="1"/>
+          <w:numId w:val="7"/>
+        </w:numPr>
+      </w:pPr>
+      <w:r>
+        <w:t>Events with data that exceeds engineering reasonableness will be excluded from fault analysis.</w:t>
+      </w:r>
+      <w:r>
+        <w:br/>
+      </w:r>
+    </w:p>
+    <w:p>
+      <w:pPr>
+        <w:pStyle w:val="ListParagraph"/>
+        <w:numPr>
+          <w:ilvl w:val="0"/>
+          <w:numId w:val="7"/>
+        </w:numPr>
+      </w:pPr>
+      <w:proofErr w:type="spellStart"/>
+      <w:r>
+        <w:rPr>
+          <w:b/>
+        </w:rPr>
+        <w:t>MaxCurrent</w:t>
+      </w:r>
+      <w:proofErr w:type="spellEnd"/>
+    </w:p>
+    <w:p>
+      <w:pPr>
+        <w:pStyle w:val="ListParagraph"/>
+        <w:numPr>
+          <w:ilvl w:val="1"/>
+          <w:numId w:val="7"/>
+        </w:numPr>
+      </w:pPr>
+      <w:r>
+        <w:t>Default: 8.0</w:t>
+      </w:r>
+    </w:p>
+    <w:p>
+      <w:pPr>
+        <w:pStyle w:val="ListParagraph"/>
+        <w:numPr>
+          <w:ilvl w:val="1"/>
+          <w:numId w:val="7"/>
+        </w:numPr>
+      </w:pPr>
+      <w:r>
+        <w:t>The per-unit threshold at which the current exceeds engineering reasonableness.</w:t>
+      </w:r>
+    </w:p>
+    <w:p>
+      <w:pPr>
+        <w:pStyle w:val="ListParagraph"/>
+        <w:numPr>
+          <w:ilvl w:val="1"/>
+          <w:numId w:val="7"/>
+        </w:numPr>
+      </w:pPr>
+      <w:r>
+        <w:t>Events with data that exceeds engineering reasonableness will be excluded from fault analysis.</w:t>
+      </w:r>
+      <w:r>
+        <w:br/>
+      </w:r>
+    </w:p>
+    <w:p>
+      <w:pPr>
+        <w:pStyle w:val="ListParagraph"/>
+        <w:numPr>
+          <w:ilvl w:val="0"/>
+          <w:numId w:val="7"/>
+        </w:numPr>
+      </w:pPr>
+      <w:proofErr w:type="spellStart"/>
+      <w:r>
+        <w:rPr>
+          <w:b/>
+        </w:rPr>
+        <w:t>LowVoltageThreshold</w:t>
+      </w:r>
+      <w:proofErr w:type="spellEnd"/>
+    </w:p>
+    <w:p>
+      <w:pPr>
+        <w:pStyle w:val="ListParagraph"/>
+        <w:numPr>
+          <w:ilvl w:val="1"/>
+          <w:numId w:val="7"/>
+        </w:numPr>
+      </w:pPr>
+      <w:r>
+        <w:t>Default: 0.5</w:t>
+      </w:r>
+    </w:p>
+    <w:p>
+      <w:pPr>
+        <w:pStyle w:val="ListParagraph"/>
+        <w:numPr>
+          <w:ilvl w:val="1"/>
+          <w:numId w:val="7"/>
+        </w:numPr>
+      </w:pPr>
+      <w:r>
+        <w:t>The per-unit threshold at which the voltage is classified as a low voltage.</w:t>
+      </w:r>
+    </w:p>
+    <w:p>
+      <w:pPr>
+        <w:pStyle w:val="ListParagraph"/>
+        <w:numPr>
+          <w:ilvl w:val="1"/>
+          <w:numId w:val="7"/>
+        </w:numPr>
+      </w:pPr>
+      <w:r>
+        <w:t>If the voltage during a cycle is considered low, it is assumed that they will not be able to serve more than a specified amount of current.</w:t>
+      </w:r>
+      <w:r>
+        <w:br/>
+      </w:r>
+    </w:p>
+    <w:p>
+      <w:r>
+        <w:br w:type="page"/>
+      </w:r>
+    </w:p>
+    <w:p>
+      <w:pPr>
+        <w:pStyle w:val="ListParagraph"/>
+        <w:numPr>
+          <w:ilvl w:val="0"/>
+          <w:numId w:val="7"/>
+        </w:numPr>
+      </w:pPr>
+      <w:proofErr w:type="spellStart"/>
+      <w:r>
+        <w:rPr>
+          <w:b/>
+        </w:rPr>
+        <w:lastRenderedPageBreak/>
+        <w:t>MaxLowVoltageCurrent</w:t>
+      </w:r>
+      <w:proofErr w:type="spellEnd"/>
+    </w:p>
+    <w:p>
+      <w:pPr>
+        <w:pStyle w:val="ListParagraph"/>
+        <w:numPr>
+          <w:ilvl w:val="1"/>
+          <w:numId w:val="7"/>
+        </w:numPr>
+      </w:pPr>
+      <w:r>
+        <w:t>Default: 1.0</w:t>
+      </w:r>
+    </w:p>
+    <w:p>
+      <w:pPr>
+        <w:pStyle w:val="ListParagraph"/>
+        <w:numPr>
+          <w:ilvl w:val="1"/>
+          <w:numId w:val="7"/>
+        </w:numPr>
+      </w:pPr>
+      <w:r>
+        <w:t>The per-unit threshold at which the current exceeds engineering reasonableness when the voltage is low.</w:t>
+      </w:r>
+    </w:p>
+    <w:p>
+      <w:pPr>
+        <w:pStyle w:val="ListParagraph"/>
+        <w:numPr>
+          <w:ilvl w:val="1"/>
+          <w:numId w:val="7"/>
+        </w:numPr>
+      </w:pPr>
+      <w:r>
+        <w:t>If the current exceeds this threshold during a cycle that is considered low voltage, it is determined that this exceeds engineering reasonableness and will be excluded from fault analysis.</w:t>
+      </w:r>
+      <w:r>
+        <w:br/>
+      </w:r>
+    </w:p>
+    <w:p>
+      <w:pPr>
+        <w:pStyle w:val="ListParagraph"/>
+        <w:numPr>
+          <w:ilvl w:val="0"/>
+          <w:numId w:val="7"/>
+        </w:numPr>
+      </w:pPr>
+      <w:proofErr w:type="spellStart"/>
+      <w:r>
+        <w:rPr>
+          <w:b/>
+        </w:rPr>
+        <w:t>MaxTimeOffset</w:t>
+      </w:r>
+      <w:proofErr w:type="spellEnd"/>
+    </w:p>
+    <w:p>
+      <w:pPr>
+        <w:pStyle w:val="ListParagraph"/>
+        <w:numPr>
+          <w:ilvl w:val="1"/>
+          <w:numId w:val="7"/>
+        </w:numPr>
+      </w:pPr>
+      <w:r>
+        <w:t>Default: 24.0</w:t>
+      </w:r>
+    </w:p>
+    <w:p>
+      <w:pPr>
+        <w:pStyle w:val="ListParagraph"/>
+        <w:numPr>
+          <w:ilvl w:val="1"/>
+          <w:numId w:val="7"/>
+        </w:numPr>
+      </w:pPr>
+      <w:r>
+        <w:t>The maximum number of hours beyond the current system time before the time of the event record indicates that the data is unreasonable.</w:t>
+      </w:r>
+    </w:p>
+    <w:p>
+      <w:pPr>
+        <w:pStyle w:val="ListParagraph"/>
+        <w:numPr>
+          <w:ilvl w:val="1"/>
+          <w:numId w:val="7"/>
+        </w:numPr>
+      </w:pPr>
+      <w:r>
+        <w:t>Events with data that is considered unreasonable will be excluded from fault analysis.</w:t>
+      </w:r>
+      <w:r>
+        <w:br/>
+      </w:r>
+    </w:p>
+    <w:p>
+      <w:pPr>
+        <w:pStyle w:val="ListParagraph"/>
+        <w:numPr>
+          <w:ilvl w:val="0"/>
+          <w:numId w:val="7"/>
+        </w:numPr>
+        <w:rPr>
+          <w:b/>
+        </w:rPr>
+      </w:pPr>
+      <w:proofErr w:type="spellStart"/>
+      <w:r>
+        <w:rPr>
+          <w:b/>
+        </w:rPr>
+        <w:t>MinTimeOffset</w:t>
+      </w:r>
+      <w:proofErr w:type="spellEnd"/>
+    </w:p>
+    <w:p>
+      <w:pPr>
+        <w:pStyle w:val="ListParagraph"/>
+        <w:numPr>
+          <w:ilvl w:val="1"/>
+          <w:numId w:val="7"/>
+        </w:numPr>
+        <w:rPr>
+          <w:b/>
+        </w:rPr>
+      </w:pPr>
+      <w:r>
+        <w:t>Default: 1440.0</w:t>
+      </w:r>
+    </w:p>
+    <w:p>
+      <w:pPr>
+        <w:pStyle w:val="ListParagraph"/>
+        <w:numPr>
+          <w:ilvl w:val="1"/>
+          <w:numId w:val="7"/>
+        </w:numPr>
+        <w:rPr>
+          <w:b/>
+        </w:rPr>
+      </w:pPr>
+      <w:r>
+        <w:t>The maximum number of hours prior to the current system time before the time of the record indicates that the data is unreasonable.</w:t>
+      </w:r>
+    </w:p>
+    <w:p>
+      <w:pPr>
+        <w:pStyle w:val="ListParagraph"/>
+        <w:numPr>
+          <w:ilvl w:val="1"/>
+          <w:numId w:val="7"/>
+        </w:numPr>
+        <w:rPr>
+          <w:b/>
+        </w:rPr>
+      </w:pPr>
+      <w:r>
+        <w:t>Events with data that is considered unreasonable will be excluded from fault analysis.</w:t>
+      </w:r>
+      <w:r>
+        <w:br/>
+      </w:r>
+    </w:p>
+    <w:p>
+      <w:pPr>
+        <w:pStyle w:val="ListParagraph"/>
+        <w:numPr>
+          <w:ilvl w:val="0"/>
+          <w:numId w:val="7"/>
+        </w:numPr>
+        <w:rPr>
+          <w:b/>
+        </w:rPr>
+      </w:pPr>
+      <w:proofErr w:type="spellStart"/>
+      <w:r>
+        <w:rPr>
+          <w:b/>
+        </w:rPr>
+        <w:t>ResidualCurrentTrigger</w:t>
+      </w:r>
+      <w:proofErr w:type="spellEnd"/>
+    </w:p>
+    <w:p>
+      <w:pPr>
+        <w:pStyle w:val="ListParagraph"/>
+        <w:numPr>
+          <w:ilvl w:val="1"/>
+          <w:numId w:val="7"/>
+        </w:numPr>
+        <w:rPr>
+          <w:b/>
+        </w:rPr>
+      </w:pPr>
+      <w:r>
+        <w:t>Default: 0.5</w:t>
+      </w:r>
+    </w:p>
+    <w:p>
+      <w:pPr>
+        <w:pStyle w:val="ListParagraph"/>
+        <w:numPr>
+          <w:ilvl w:val="1"/>
+          <w:numId w:val="7"/>
+        </w:numPr>
+        <w:rPr>
+          <w:b/>
+        </w:rPr>
+      </w:pPr>
+      <w:r>
+        <w:t>The per-unit threshold at which the residual current indicates faulted conditions.</w:t>
+      </w:r>
+    </w:p>
+    <w:p>
+      <w:pPr>
+        <w:pStyle w:val="ListParagraph"/>
+        <w:numPr>
+          <w:ilvl w:val="1"/>
+          <w:numId w:val="7"/>
+        </w:numPr>
+        <w:rPr>
+          <w:b/>
+        </w:rPr>
+      </w:pPr>
+      <w:r>
+        <w:t>If the residual current exceeds this value during any given cycle, the data in that cycle is considered to have been recorded during a fault.</w:t>
+      </w:r>
+      <w:r>
+        <w:br/>
+      </w:r>
+    </w:p>
+    <w:p>
+      <w:pPr>
+        <w:pStyle w:val="ListParagraph"/>
+        <w:numPr>
+          <w:ilvl w:val="0"/>
+          <w:numId w:val="7"/>
+        </w:numPr>
+        <w:rPr>
+          <w:b/>
+        </w:rPr>
+      </w:pPr>
+      <w:proofErr w:type="spellStart"/>
+      <w:r>
+        <w:rPr>
+          <w:b/>
+        </w:rPr>
+        <w:t>Phase</w:t>
+      </w:r>
+      <w:r>
+        <w:rPr>
+          <w:b/>
+        </w:rPr>
+        <w:t>CurrentTrigger</w:t>
+      </w:r>
+      <w:proofErr w:type="spellEnd"/>
+    </w:p>
+    <w:p>
+      <w:pPr>
+        <w:pStyle w:val="ListParagraph"/>
+        <w:numPr>
+          <w:ilvl w:val="1"/>
+          <w:numId w:val="7"/>
+        </w:numPr>
+        <w:rPr>
+          <w:b/>
+        </w:rPr>
       </w:pPr>
       <w:r>
         <w:t>Default: 4.0</w:t>
@@ -1624,21 +2012,80 @@
           <w:ilvl w:val="1"/>
           <w:numId w:val="7"/>
         </w:numPr>
-      </w:pPr>
-      <w:r>
-        <w:t>The multiplier applied to the first cycle of data in order to determine whether another cycle contains fault data.</w:t>
-      </w:r>
-    </w:p>
-    <w:p>
-      <w:pPr>
-        <w:pStyle w:val="ListParagraph"/>
-        <w:numPr>
-          <w:ilvl w:val="1"/>
-          <w:numId w:val="7"/>
-        </w:numPr>
-      </w:pPr>
-      <w:r>
-        <w:t xml:space="preserve">Set to 0 in order to disable the use of </w:t>
+        <w:rPr>
+          <w:b/>
+        </w:rPr>
+      </w:pPr>
+      <w:r>
+        <w:t>The per-unit threshold at which the phase currents indicate faulted conditions.</w:t>
+      </w:r>
+    </w:p>
+    <w:p>
+      <w:pPr>
+        <w:pStyle w:val="ListParagraph"/>
+        <w:numPr>
+          <w:ilvl w:val="1"/>
+          <w:numId w:val="7"/>
+        </w:numPr>
+        <w:rPr>
+          <w:b/>
+        </w:rPr>
+      </w:pPr>
+      <w:r>
+        <w:t>If any of the phase currents exceed this value during any given cycle, the data in that cycle is considered to have been recorded during a fault.</w:t>
+      </w:r>
+      <w:r>
+        <w:br/>
+      </w:r>
+    </w:p>
+    <w:p>
+      <w:pPr>
+        <w:pStyle w:val="ListParagraph"/>
+        <w:numPr>
+          <w:ilvl w:val="0"/>
+          <w:numId w:val="7"/>
+        </w:numPr>
+        <w:rPr>
+          <w:b/>
+        </w:rPr>
+      </w:pPr>
+      <w:proofErr w:type="spellStart"/>
+      <w:r>
+        <w:rPr>
+          <w:b/>
+        </w:rPr>
+        <w:t>PrefaultTrigger</w:t>
+      </w:r>
+      <w:proofErr w:type="spellEnd"/>
+    </w:p>
+    <w:p>
+      <w:pPr>
+        <w:pStyle w:val="ListParagraph"/>
+        <w:numPr>
+          <w:ilvl w:val="1"/>
+          <w:numId w:val="7"/>
+        </w:numPr>
+        <w:rPr>
+          <w:b/>
+        </w:rPr>
+      </w:pPr>
+      <w:r>
+        <w:t>Default: 5.0</w:t>
+      </w:r>
+    </w:p>
+    <w:p>
+      <w:pPr>
+        <w:pStyle w:val="ListParagraph"/>
+        <w:numPr>
+          <w:ilvl w:val="1"/>
+          <w:numId w:val="7"/>
+        </w:numPr>
+        <w:rPr>
+          <w:b/>
+        </w:rPr>
+      </w:pPr>
+      <w:r>
+        <w:t xml:space="preserve">The threshold at which the ratio between RMS current and </w:t>
       </w:r>
       <w:proofErr w:type="spellStart"/>
       <w:r>
@@ -1646,63 +2093,90 @@
       </w:r>
       <w:proofErr w:type="spellEnd"/>
       <w:r>
-        <w:t xml:space="preserve"> and use only rated current.</w:t>
+        <w:t xml:space="preserve"> RMS current indicates faulted conditions.</w:t>
+      </w:r>
+    </w:p>
+    <w:p>
+      <w:pPr>
+        <w:pStyle w:val="ListParagraph"/>
+        <w:numPr>
+          <w:ilvl w:val="1"/>
+          <w:numId w:val="7"/>
+        </w:numPr>
+      </w:pPr>
+      <w:r>
+        <w:t>If the ratio exceeds this threshold, the cycle is considered to have been recorded during a fault, but only if the fault suppression algorithm indicates that there is no reason to believe otherwise.</w:t>
       </w:r>
       <w:r>
         <w:br/>
       </w:r>
     </w:p>
     <w:p>
+      <w:r>
+        <w:br w:type="page"/>
+      </w:r>
+    </w:p>
+    <w:p>
       <w:pPr>
         <w:pStyle w:val="ListParagraph"/>
         <w:numPr>
           <w:ilvl w:val="0"/>
           <w:numId w:val="7"/>
         </w:numPr>
-      </w:pPr>
-      <w:proofErr w:type="spellStart"/>
-      <w:r>
-        <w:rPr>
-          <w:b/>
-        </w:rPr>
-        <w:t>RatedCurrentMultiplier</w:t>
-      </w:r>
-      <w:proofErr w:type="spellEnd"/>
-    </w:p>
-    <w:p>
-      <w:pPr>
-        <w:pStyle w:val="ListParagraph"/>
-        <w:numPr>
-          <w:ilvl w:val="1"/>
-          <w:numId w:val="7"/>
-        </w:numPr>
-      </w:pPr>
-      <w:r>
-        <w:t>Default: 1.5</w:t>
-      </w:r>
-    </w:p>
-    <w:p>
-      <w:pPr>
-        <w:pStyle w:val="ListParagraph"/>
-        <w:numPr>
-          <w:ilvl w:val="1"/>
-          <w:numId w:val="7"/>
-        </w:numPr>
-      </w:pPr>
-      <w:r>
-        <w:t>The multiplier applied to the rated current on the line in order to determine whether a cycle contains fault data.</w:t>
-      </w:r>
-    </w:p>
-    <w:p>
-      <w:pPr>
-        <w:pStyle w:val="ListParagraph"/>
-        <w:numPr>
-          <w:ilvl w:val="1"/>
-          <w:numId w:val="7"/>
-        </w:numPr>
-      </w:pPr>
-      <w:r>
-        <w:t xml:space="preserve">Set to 0 in order to disable rated current and use only </w:t>
+        <w:rPr>
+          <w:b/>
+        </w:rPr>
+      </w:pPr>
+      <w:proofErr w:type="spellStart"/>
+      <w:r>
+        <w:rPr>
+          <w:b/>
+        </w:rPr>
+        <w:lastRenderedPageBreak/>
+        <w:t>FaultSuppressionTrigger</w:t>
+      </w:r>
+      <w:proofErr w:type="spellEnd"/>
+    </w:p>
+    <w:p>
+      <w:pPr>
+        <w:pStyle w:val="ListParagraph"/>
+        <w:numPr>
+          <w:ilvl w:val="1"/>
+          <w:numId w:val="7"/>
+        </w:numPr>
+        <w:rPr>
+          <w:b/>
+        </w:rPr>
+      </w:pPr>
+      <w:r>
+        <w:t>Default: 0.2</w:t>
+      </w:r>
+    </w:p>
+    <w:p>
+      <w:pPr>
+        <w:pStyle w:val="ListParagraph"/>
+        <w:numPr>
+          <w:ilvl w:val="1"/>
+          <w:numId w:val="7"/>
+        </w:numPr>
+        <w:rPr>
+          <w:b/>
+        </w:rPr>
+      </w:pPr>
+      <w:r>
+        <w:t>The threshold at which the distance between the median and mean indicates the sine wave is no longer pure and that fault detection logic should be suppressed.</w:t>
+      </w:r>
+    </w:p>
+    <w:p>
+      <w:pPr>
+        <w:pStyle w:val="ListParagraph"/>
+        <w:numPr>
+          <w:ilvl w:val="1"/>
+          <w:numId w:val="7"/>
+        </w:numPr>
+      </w:pPr>
+      <w:r>
+        <w:t xml:space="preserve">If the RMS current is very high compared to the </w:t>
       </w:r>
       <w:proofErr w:type="spellStart"/>
       <w:r>
@@ -1710,13 +2184,273 @@
       </w:r>
       <w:proofErr w:type="spellEnd"/>
       <w:r>
-        <w:t>.</w:t>
+        <w:t xml:space="preserve"> current during any given </w:t>
+      </w:r>
+      <w:proofErr w:type="gramStart"/>
+      <w:r>
+        <w:t>cycle, that</w:t>
+      </w:r>
+      <w:proofErr w:type="gramEnd"/>
+      <w:r>
+        <w:t xml:space="preserve"> cycle is considered to have been recorded during a fault unless the fault suppression logic indicates otherwise.</w:t>
       </w:r>
       <w:r>
         <w:br/>
       </w:r>
     </w:p>
     <w:p>
+      <w:pPr>
+        <w:pStyle w:val="ListParagraph"/>
+        <w:numPr>
+          <w:ilvl w:val="0"/>
+          <w:numId w:val="7"/>
+        </w:numPr>
+      </w:pPr>
+      <w:r>
+        <w:t xml:space="preserve"> </w:t>
+      </w:r>
+      <w:proofErr w:type="spellStart"/>
+      <w:r>
+        <w:rPr>
+          <w:b/>
+        </w:rPr>
+        <w:t>MaxFaultDistanceMultiplier</w:t>
+      </w:r>
+      <w:proofErr w:type="spellEnd"/>
+    </w:p>
+    <w:p>
+      <w:pPr>
+        <w:pStyle w:val="ListParagraph"/>
+        <w:numPr>
+          <w:ilvl w:val="1"/>
+          <w:numId w:val="7"/>
+        </w:numPr>
+      </w:pPr>
+      <w:r>
+        <w:t>Default: 1.0</w:t>
+      </w:r>
+      <w:r>
+        <w:t>5</w:t>
+      </w:r>
+    </w:p>
+    <w:p>
+      <w:pPr>
+        <w:pStyle w:val="ListParagraph"/>
+        <w:numPr>
+          <w:ilvl w:val="1"/>
+          <w:numId w:val="7"/>
+        </w:numPr>
+      </w:pPr>
+      <w:r>
+        <w:t>The multiplier applied to the line length to determine the maximum value allowed for fault distance in the COMTRADE results file.</w:t>
+      </w:r>
+    </w:p>
+    <w:p>
+      <w:pPr>
+        <w:pStyle w:val="ListParagraph"/>
+        <w:numPr>
+          <w:ilvl w:val="1"/>
+          <w:numId w:val="7"/>
+        </w:numPr>
+      </w:pPr>
+      <w:r>
+        <w:t>Fault distances larger than the maximum fault distance will be snapped to the maximum fault distance in order to suppress the noise around the edges of the fault.</w:t>
+      </w:r>
+      <w:r>
+        <w:br/>
+      </w:r>
+    </w:p>
+    <w:p>
+      <w:pPr>
+        <w:pStyle w:val="ListParagraph"/>
+        <w:numPr>
+          <w:ilvl w:val="0"/>
+          <w:numId w:val="7"/>
+        </w:numPr>
+        <w:rPr>
+          <w:b/>
+        </w:rPr>
+      </w:pPr>
+      <w:proofErr w:type="spellStart"/>
+      <w:r>
+        <w:rPr>
+          <w:b/>
+        </w:rPr>
+        <w:t>MinFaultDistanceMultiplier</w:t>
+      </w:r>
+      <w:proofErr w:type="spellEnd"/>
+    </w:p>
+    <w:p>
+      <w:pPr>
+        <w:pStyle w:val="ListParagraph"/>
+        <w:numPr>
+          <w:ilvl w:val="1"/>
+          <w:numId w:val="7"/>
+        </w:numPr>
+      </w:pPr>
+      <w:r>
+        <w:t>Default: -0.05</w:t>
+      </w:r>
+    </w:p>
+    <w:p>
+      <w:pPr>
+        <w:pStyle w:val="ListParagraph"/>
+        <w:numPr>
+          <w:ilvl w:val="1"/>
+          <w:numId w:val="7"/>
+        </w:numPr>
+      </w:pPr>
+      <w:r>
+        <w:t>The multiplier applied to the line length to determine the minimum value allowed for fault distance in the COMTRADE results file.</w:t>
+      </w:r>
+    </w:p>
+    <w:p>
+      <w:pPr>
+        <w:pStyle w:val="ListParagraph"/>
+        <w:numPr>
+          <w:ilvl w:val="1"/>
+          <w:numId w:val="7"/>
+        </w:numPr>
+      </w:pPr>
+      <w:r>
+        <w:t>Fault distances smaller than the minimum fault distance will be snapped to the minimum fault distance in order to suppress the noise around the edges of the fault.</w:t>
+      </w:r>
+      <w:r>
+        <w:br/>
+      </w:r>
+    </w:p>
+    <w:p>
+      <w:pPr>
+        <w:pStyle w:val="ListParagraph"/>
+        <w:numPr>
+          <w:ilvl w:val="0"/>
+          <w:numId w:val="7"/>
+        </w:numPr>
+      </w:pPr>
+      <w:proofErr w:type="spellStart"/>
+      <w:r>
+        <w:rPr>
+          <w:b/>
+        </w:rPr>
+        <w:t>LengthUnits</w:t>
+      </w:r>
+      <w:proofErr w:type="spellEnd"/>
+    </w:p>
+    <w:p>
+      <w:pPr>
+        <w:pStyle w:val="ListParagraph"/>
+        <w:numPr>
+          <w:ilvl w:val="1"/>
+          <w:numId w:val="7"/>
+        </w:numPr>
+      </w:pPr>
+      <w:r>
+        <w:t>Default: miles</w:t>
+      </w:r>
+    </w:p>
+    <w:p>
+      <w:pPr>
+        <w:pStyle w:val="ListParagraph"/>
+        <w:numPr>
+          <w:ilvl w:val="1"/>
+          <w:numId w:val="7"/>
+        </w:numPr>
+      </w:pPr>
+      <w:r>
+        <w:t>The units of measure to use for lengths.</w:t>
+      </w:r>
+    </w:p>
+    <w:p>
+      <w:pPr>
+        <w:pStyle w:val="ListParagraph"/>
+        <w:numPr>
+          <w:ilvl w:val="1"/>
+          <w:numId w:val="7"/>
+        </w:numPr>
+      </w:pPr>
+      <w:r>
+        <w:t>This value is only applied to human-readable exports and does not affect the fault calculations.</w:t>
+      </w:r>
+      <w:r>
+        <w:br/>
+      </w:r>
+    </w:p>
+    <w:p>
+      <w:pPr>
+        <w:pStyle w:val="ListParagraph"/>
+        <w:numPr>
+          <w:ilvl w:val="0"/>
+          <w:numId w:val="7"/>
+        </w:numPr>
+        <w:rPr>
+          <w:b/>
+        </w:rPr>
+      </w:pPr>
+      <w:proofErr w:type="spellStart"/>
+      <w:r>
+        <w:rPr>
+          <w:b/>
+        </w:rPr>
+        <w:t>COMTRADEMinWaitTime</w:t>
+      </w:r>
+      <w:proofErr w:type="spellEnd"/>
+    </w:p>
+    <w:p>
+      <w:pPr>
+        <w:pStyle w:val="ListParagraph"/>
+        <w:numPr>
+          <w:ilvl w:val="1"/>
+          <w:numId w:val="7"/>
+        </w:numPr>
+      </w:pPr>
+      <w:r>
+        <w:t>Default: 15</w:t>
+      </w:r>
+    </w:p>
+    <w:p>
+      <w:pPr>
+        <w:pStyle w:val="ListParagraph"/>
+        <w:numPr>
+          <w:ilvl w:val="1"/>
+          <w:numId w:val="7"/>
+        </w:numPr>
+      </w:pPr>
+      <w:r>
+        <w:t>The minimum amount of time, in seconds, to wait for additional data files after the system detects the existence of a .d00 COMTRADE file.</w:t>
+      </w:r>
+    </w:p>
+    <w:p>
+      <w:pPr>
+        <w:pStyle w:val="ListParagraph"/>
+        <w:numPr>
+          <w:ilvl w:val="1"/>
+          <w:numId w:val="7"/>
+        </w:numPr>
+      </w:pPr>
+      <w:r>
+        <w:t xml:space="preserve">The best way to ensure that all data files are present before </w:t>
+      </w:r>
+      <w:proofErr w:type="spellStart"/>
+      <w:r>
+        <w:t>openXDA</w:t>
+      </w:r>
+      <w:proofErr w:type="spellEnd"/>
+      <w:r>
+        <w:t xml:space="preserve"> attempts to process them is to copy the data files first, then copy the .</w:t>
+      </w:r>
+      <w:proofErr w:type="spellStart"/>
+      <w:r>
+        <w:t>cfg</w:t>
+      </w:r>
+      <w:proofErr w:type="spellEnd"/>
+      <w:r>
+        <w:t xml:space="preserve"> file last.</w:t>
+      </w:r>
+      <w:r>
+        <w:br/>
+      </w:r>
+    </w:p>
+    <w:p>
       <w:r>
         <w:br w:type="page"/>
       </w:r>
@@ -1729,56 +2463,53 @@
           <w:numId w:val="7"/>
         </w:numPr>
       </w:pPr>
-      <w:r>
+      <w:proofErr w:type="spellStart"/>
+      <w:r>
+        <w:rPr>
+          <w:b/>
+        </w:rPr>
         <w:lastRenderedPageBreak/>
-        <w:t xml:space="preserve"> </w:t>
-      </w:r>
-      <w:proofErr w:type="spellStart"/>
-      <w:r>
-        <w:rPr>
-          <w:b/>
-        </w:rPr>
-        <w:t>MaxFaultDistanceMultiplier</w:t>
-      </w:r>
-      <w:proofErr w:type="spellEnd"/>
-    </w:p>
-    <w:p>
-      <w:pPr>
-        <w:pStyle w:val="ListParagraph"/>
-        <w:numPr>
-          <w:ilvl w:val="1"/>
-          <w:numId w:val="7"/>
-        </w:numPr>
-      </w:pPr>
-      <w:r>
-        <w:t>Default: 1.0</w:t>
-      </w:r>
-      <w:r>
-        <w:t>5</w:t>
-      </w:r>
-    </w:p>
-    <w:p>
-      <w:pPr>
-        <w:pStyle w:val="ListParagraph"/>
-        <w:numPr>
-          <w:ilvl w:val="1"/>
-          <w:numId w:val="7"/>
-        </w:numPr>
-      </w:pPr>
-      <w:r>
-        <w:t>The multiplier applied to the line length to determine the maximum value allowed for fault distance in the COMTRADE results file.</w:t>
-      </w:r>
-    </w:p>
-    <w:p>
-      <w:pPr>
-        <w:pStyle w:val="ListParagraph"/>
-        <w:numPr>
-          <w:ilvl w:val="1"/>
-          <w:numId w:val="7"/>
-        </w:numPr>
-      </w:pPr>
-      <w:r>
-        <w:t>Fault distances larger than the maximum fault distance will be snapped to the maximum fault distance in order to suppress the noise around the edges of the fault.</w:t>
+        <w:t>ProcessingThreadCount</w:t>
+      </w:r>
+      <w:proofErr w:type="spellEnd"/>
+    </w:p>
+    <w:p>
+      <w:pPr>
+        <w:pStyle w:val="ListParagraph"/>
+        <w:numPr>
+          <w:ilvl w:val="1"/>
+          <w:numId w:val="7"/>
+        </w:numPr>
+      </w:pPr>
+      <w:r>
+        <w:t>Default: 0</w:t>
+      </w:r>
+    </w:p>
+    <w:p>
+      <w:pPr>
+        <w:pStyle w:val="ListParagraph"/>
+        <w:numPr>
+          <w:ilvl w:val="1"/>
+          <w:numId w:val="7"/>
+        </w:numPr>
+      </w:pPr>
+      <w:r>
+        <w:t>The number of threads used for processing meter data concurrently.</w:t>
+      </w:r>
+    </w:p>
+    <w:p>
+      <w:pPr>
+        <w:pStyle w:val="ListParagraph"/>
+        <w:numPr>
+          <w:ilvl w:val="1"/>
+          <w:numId w:val="7"/>
+        </w:numPr>
+      </w:pPr>
+      <w:r>
+        <w:t xml:space="preserve">Values less than zero indicate that the system should use as many threads as there are logical processors </w:t>
+      </w:r>
+      <w:r>
+        <w:t>in the system.</w:t>
       </w:r>
       <w:r>
         <w:br/>
@@ -1795,203 +2526,7 @@
           <w:b/>
         </w:rPr>
       </w:pPr>
-      <w:proofErr w:type="spellStart"/>
-      <w:r>
-        <w:rPr>
-          <w:b/>
-        </w:rPr>
-        <w:t>MinFaultDistanceMultiplier</w:t>
-      </w:r>
-      <w:proofErr w:type="spellEnd"/>
-    </w:p>
-    <w:p>
-      <w:pPr>
-        <w:pStyle w:val="ListParagraph"/>
-        <w:numPr>
-          <w:ilvl w:val="1"/>
-          <w:numId w:val="7"/>
-        </w:numPr>
-      </w:pPr>
-      <w:r>
-        <w:t>Default: -0.05</w:t>
-      </w:r>
-    </w:p>
-    <w:p>
-      <w:pPr>
-        <w:pStyle w:val="ListParagraph"/>
-        <w:numPr>
-          <w:ilvl w:val="1"/>
-          <w:numId w:val="7"/>
-        </w:numPr>
-      </w:pPr>
-      <w:r>
-        <w:t>The multiplier applied to the line length to determine the minimum value allowed for fault distance in the COMTRADE results file.</w:t>
-      </w:r>
-    </w:p>
-    <w:p>
-      <w:pPr>
-        <w:pStyle w:val="ListParagraph"/>
-        <w:numPr>
-          <w:ilvl w:val="1"/>
-          <w:numId w:val="7"/>
-        </w:numPr>
-      </w:pPr>
-      <w:r>
-        <w:t>Fault distances smaller than the minimum fault distance will be snapped to the minimum fault distance in order to suppress the noise around the edges of the fault.</w:t>
-      </w:r>
-      <w:r>
-        <w:br/>
-      </w:r>
-    </w:p>
-    <w:p>
-      <w:pPr>
-        <w:pStyle w:val="ListParagraph"/>
-        <w:numPr>
-          <w:ilvl w:val="0"/>
-          <w:numId w:val="7"/>
-        </w:numPr>
-      </w:pPr>
-      <w:proofErr w:type="spellStart"/>
-      <w:r>
-        <w:rPr>
-          <w:b/>
-        </w:rPr>
-        <w:t>LengthUnits</w:t>
-      </w:r>
-      <w:proofErr w:type="spellEnd"/>
-    </w:p>
-    <w:p>
-      <w:pPr>
-        <w:pStyle w:val="ListParagraph"/>
-        <w:numPr>
-          <w:ilvl w:val="1"/>
-          <w:numId w:val="7"/>
-        </w:numPr>
-      </w:pPr>
-      <w:r>
-        <w:t>Default: miles</w:t>
-      </w:r>
-    </w:p>
-    <w:p>
-      <w:pPr>
-        <w:pStyle w:val="ListParagraph"/>
-        <w:numPr>
-          <w:ilvl w:val="1"/>
-          <w:numId w:val="7"/>
-        </w:numPr>
-      </w:pPr>
-      <w:r>
-        <w:t>The units of measure to use for lengths.</w:t>
-      </w:r>
-    </w:p>
-    <w:p>
-      <w:pPr>
-        <w:pStyle w:val="ListParagraph"/>
-        <w:numPr>
-          <w:ilvl w:val="1"/>
-          <w:numId w:val="7"/>
-        </w:numPr>
-      </w:pPr>
-      <w:r>
-        <w:t>This value is only applied to human-readable exports and does not affect the fault calculations.</w:t>
-      </w:r>
-      <w:r>
-        <w:br/>
-      </w:r>
-    </w:p>
-    <w:p>
-      <w:pPr>
-        <w:pStyle w:val="ListParagraph"/>
-        <w:numPr>
-          <w:ilvl w:val="0"/>
-          <w:numId w:val="7"/>
-        </w:numPr>
-        <w:rPr>
-          <w:b/>
-        </w:rPr>
-      </w:pPr>
-      <w:proofErr w:type="spellStart"/>
-      <w:r>
-        <w:rPr>
-          <w:b/>
-        </w:rPr>
-        <w:t>COMTRADEMinWaitTime</w:t>
-      </w:r>
-      <w:proofErr w:type="spellEnd"/>
-    </w:p>
-    <w:p>
-      <w:pPr>
-        <w:pStyle w:val="ListParagraph"/>
-        <w:numPr>
-          <w:ilvl w:val="1"/>
-          <w:numId w:val="7"/>
-        </w:numPr>
-      </w:pPr>
-      <w:r>
-        <w:t>Default: 15</w:t>
-      </w:r>
-    </w:p>
-    <w:p>
-      <w:pPr>
-        <w:pStyle w:val="ListParagraph"/>
-        <w:numPr>
-          <w:ilvl w:val="1"/>
-          <w:numId w:val="7"/>
-        </w:numPr>
-      </w:pPr>
-      <w:r>
-        <w:t>The minimum amount of time, in seconds, to wait for additional data files after the system detects the existence of a .d00 COMTRADE file.</w:t>
-      </w:r>
-    </w:p>
-    <w:p>
-      <w:pPr>
-        <w:pStyle w:val="ListParagraph"/>
-        <w:numPr>
-          <w:ilvl w:val="1"/>
-          <w:numId w:val="7"/>
-        </w:numPr>
-      </w:pPr>
-      <w:r>
-        <w:t xml:space="preserve">The best way to ensure that all data files are present before </w:t>
-      </w:r>
-      <w:proofErr w:type="spellStart"/>
-      <w:r>
-        <w:t>openXDA</w:t>
-      </w:r>
-      <w:proofErr w:type="spellEnd"/>
-      <w:r>
-        <w:t xml:space="preserve"> attempts to process them is to copy the data files first, then copy the .</w:t>
-      </w:r>
-      <w:proofErr w:type="spellStart"/>
-      <w:r>
-        <w:t>cfg</w:t>
-      </w:r>
-      <w:proofErr w:type="spellEnd"/>
-      <w:r>
-        <w:t xml:space="preserve"> file last.</w:t>
-      </w:r>
-      <w:r>
-        <w:br/>
-      </w:r>
-    </w:p>
-    <w:p>
-      <w:r>
-        <w:br w:type="page"/>
-      </w:r>
-    </w:p>
-    <w:p>
-      <w:pPr>
-        <w:pStyle w:val="ListParagraph"/>
-        <w:numPr>
-          <w:ilvl w:val="0"/>
-          <w:numId w:val="7"/>
-        </w:numPr>
-        <w:rPr>
-          <w:b/>
-        </w:rPr>
-      </w:pPr>
-      <w:r>
-        <w:lastRenderedPageBreak/>
+      <w:r>
         <w:t xml:space="preserve"> </w:t>
       </w:r>
       <w:proofErr w:type="spellStart"/>
@@ -2452,6 +2987,9 @@
           <w:ilvl w:val="1"/>
           <w:numId w:val="7"/>
         </w:numPr>
+        <w:rPr>
+          <w:b/>
+        </w:rPr>
       </w:pPr>
       <w:r>
         <w:t>URL</w:t>
@@ -2470,62 +3008,8 @@
       <w:r>
         <w:br/>
       </w:r>
-    </w:p>
-    <w:p>
-      <w:pPr>
-        <w:pStyle w:val="ListParagraph"/>
-        <w:numPr>
-          <w:ilvl w:val="0"/>
-          <w:numId w:val="7"/>
-        </w:numPr>
-        <w:rPr>
-          <w:b/>
-        </w:rPr>
-      </w:pPr>
-      <w:proofErr w:type="spellStart"/>
-      <w:r>
-        <w:rPr>
-          <w:b/>
-        </w:rPr>
-        <w:t>DebugLevel</w:t>
-      </w:r>
-      <w:proofErr w:type="spellEnd"/>
-    </w:p>
-    <w:p>
-      <w:pPr>
-        <w:pStyle w:val="ListParagraph"/>
-        <w:numPr>
-          <w:ilvl w:val="1"/>
-          <w:numId w:val="7"/>
-        </w:numPr>
-        <w:rPr>
-          <w:b/>
-        </w:rPr>
-      </w:pPr>
-      <w:r>
-        <w:t>Default: 1</w:t>
-      </w:r>
-    </w:p>
-    <w:p>
-      <w:pPr>
-        <w:pStyle w:val="ListParagraph"/>
-        <w:numPr>
-          <w:ilvl w:val="1"/>
-          <w:numId w:val="7"/>
-        </w:numPr>
-        <w:rPr>
-          <w:b/>
-        </w:rPr>
-      </w:pPr>
-      <w:r>
-        <w:t xml:space="preserve">Set this to 0 to disable </w:t>
-      </w:r>
-      <w:r>
-        <w:t xml:space="preserve">the </w:t>
-      </w:r>
-      <w:r>
-        <w:t>information logged to the Debug folder.</w:t>
-      </w:r>
+      <w:bookmarkStart w:id="0" w:name="_GoBack"/>
+      <w:bookmarkEnd w:id="0"/>
     </w:p>
     <w:sectPr>
       <w:pgSz w:w="12240" w:h="15840"/>

</xml_diff>

<commit_message>
Main: Fixed comments in SystemSettings.cs and updated the setup and configuration guide.
git-tfs-id: [https://tfs.codeplex.com/tfs/TFS07]$/openXDA/Main;C97071
</commit_message>
<xml_diff>
--- a/Source/openXDA Setup and Configuration.docx
+++ b/Source/openXDA Setup and Configuration.docx
@@ -50,7 +50,7 @@
       <w:r>
         <w:t xml:space="preserve"> from </w:t>
       </w:r>
-      <w:hyperlink r:id="rId6" w:history="1">
+      <w:hyperlink r:id="rId7" w:history="1">
         <w:r>
           <w:rPr>
             <w:rStyle w:val="Hyperlink"/>
@@ -84,7 +84,7 @@
                     <pic:cNvPicPr/>
                   </pic:nvPicPr>
                   <pic:blipFill>
-                    <a:blip r:embed="rId7"/>
+                    <a:blip r:embed="rId8"/>
                     <a:stretch>
                       <a:fillRect/>
                     </a:stretch>
@@ -1348,6 +1348,50 @@
         <w:rPr>
           <w:b/>
         </w:rPr>
+        <w:t>DbTimeout</w:t>
+      </w:r>
+      <w:proofErr w:type="spellEnd"/>
+    </w:p>
+    <w:p>
+      <w:pPr>
+        <w:pStyle w:val="ListParagraph"/>
+        <w:numPr>
+          <w:ilvl w:val="1"/>
+          <w:numId w:val="7"/>
+        </w:numPr>
+      </w:pPr>
+      <w:r>
+        <w:t>Default: 120</w:t>
+      </w:r>
+    </w:p>
+    <w:p>
+      <w:pPr>
+        <w:pStyle w:val="ListParagraph"/>
+        <w:numPr>
+          <w:ilvl w:val="1"/>
+          <w:numId w:val="7"/>
+        </w:numPr>
+      </w:pPr>
+      <w:r>
+        <w:t>Amount of time each database query is given to complete, in seconds.</w:t>
+      </w:r>
+      <w:r>
+        <w:br/>
+      </w:r>
+    </w:p>
+    <w:p>
+      <w:pPr>
+        <w:pStyle w:val="ListParagraph"/>
+        <w:numPr>
+          <w:ilvl w:val="0"/>
+          <w:numId w:val="7"/>
+        </w:numPr>
+      </w:pPr>
+      <w:proofErr w:type="spellStart"/>
+      <w:r>
+        <w:rPr>
+          <w:b/>
+        </w:rPr>
         <w:t>WatchDirectories</w:t>
       </w:r>
       <w:proofErr w:type="spellEnd"/>
@@ -1524,7 +1568,7 @@
       <w:r>
         <w:t xml:space="preserve">See </w:t>
       </w:r>
-      <w:hyperlink r:id="rId8" w:history="1">
+      <w:hyperlink r:id="rId9" w:history="1">
         <w:r>
           <w:rPr>
             <w:rStyle w:val="Hyperlink"/>
@@ -1555,6 +1599,622 @@
         <w:rPr>
           <w:b/>
         </w:rPr>
+        <w:t>DefaultMeterTimeZone</w:t>
+      </w:r>
+      <w:proofErr w:type="spellEnd"/>
+    </w:p>
+    <w:p>
+      <w:pPr>
+        <w:pStyle w:val="ListParagraph"/>
+        <w:numPr>
+          <w:ilvl w:val="1"/>
+          <w:numId w:val="7"/>
+        </w:numPr>
+      </w:pPr>
+      <w:r>
+        <w:t>Default: UTC</w:t>
+      </w:r>
+    </w:p>
+    <w:p>
+      <w:pPr>
+        <w:pStyle w:val="ListParagraph"/>
+        <w:numPr>
+          <w:ilvl w:val="1"/>
+          <w:numId w:val="7"/>
+        </w:numPr>
+      </w:pPr>
+      <w:r>
+        <w:t>The time zone identifier for the time zone used by meters in the system unless explicitly configured otherwise.</w:t>
+      </w:r>
+    </w:p>
+    <w:p>
+      <w:pPr>
+        <w:pStyle w:val="ListParagraph"/>
+        <w:numPr>
+          <w:ilvl w:val="1"/>
+          <w:numId w:val="7"/>
+        </w:numPr>
+      </w:pPr>
+      <w:r>
+        <w:t xml:space="preserve">See </w:t>
+      </w:r>
+      <w:hyperlink r:id="rId10" w:history="1">
+        <w:r>
+          <w:rPr>
+            <w:rStyle w:val="Hyperlink"/>
+          </w:rPr>
+          <w:t>https://msdn.microsoft.com/en-us/library/ms912391(v=winembedded.11).aspx</w:t>
+        </w:r>
+      </w:hyperlink>
+      <w:r>
+        <w:t xml:space="preserve"> for the list of Windows time zone identifiers.</w:t>
+      </w:r>
+      <w:r>
+        <w:br/>
+      </w:r>
+    </w:p>
+    <w:p>
+      <w:pPr>
+        <w:pStyle w:val="ListParagraph"/>
+        <w:numPr>
+          <w:ilvl w:val="0"/>
+          <w:numId w:val="7"/>
+        </w:numPr>
+        <w:rPr>
+          <w:b/>
+        </w:rPr>
+      </w:pPr>
+      <w:proofErr w:type="spellStart"/>
+      <w:r>
+        <w:rPr>
+          <w:b/>
+        </w:rPr>
+        <w:t>XDATimeZone</w:t>
+      </w:r>
+      <w:proofErr w:type="spellEnd"/>
+    </w:p>
+    <w:p>
+      <w:pPr>
+        <w:pStyle w:val="ListParagraph"/>
+        <w:numPr>
+          <w:ilvl w:val="1"/>
+          <w:numId w:val="7"/>
+        </w:numPr>
+      </w:pPr>
+      <w:r>
+        <w:t>Default: Local time zone</w:t>
+      </w:r>
+    </w:p>
+    <w:p>
+      <w:pPr>
+        <w:pStyle w:val="ListParagraph"/>
+        <w:numPr>
+          <w:ilvl w:val="1"/>
+          <w:numId w:val="7"/>
+        </w:numPr>
+      </w:pPr>
+      <w:r>
+        <w:t xml:space="preserve">The time zone identifier for the time zone used by </w:t>
+      </w:r>
+      <w:proofErr w:type="spellStart"/>
+      <w:r>
+        <w:t>openXDA</w:t>
+      </w:r>
+      <w:proofErr w:type="spellEnd"/>
+      <w:r>
+        <w:t xml:space="preserve"> when storing time data in the </w:t>
+      </w:r>
+      <w:proofErr w:type="spellStart"/>
+      <w:r>
+        <w:t>openXDA</w:t>
+      </w:r>
+      <w:proofErr w:type="spellEnd"/>
+      <w:r>
+        <w:t xml:space="preserve"> database.</w:t>
+      </w:r>
+    </w:p>
+    <w:p>
+      <w:pPr>
+        <w:pStyle w:val="ListParagraph"/>
+        <w:numPr>
+          <w:ilvl w:val="1"/>
+          <w:numId w:val="7"/>
+        </w:numPr>
+      </w:pPr>
+      <w:r>
+        <w:t xml:space="preserve">Supplying an empty string (which is the default value for this setting) will default to the local time zone of the system on which </w:t>
+      </w:r>
+      <w:proofErr w:type="spellStart"/>
+      <w:r>
+        <w:t>openXDA</w:t>
+      </w:r>
+      <w:proofErr w:type="spellEnd"/>
+      <w:r>
+        <w:t xml:space="preserve"> is running.</w:t>
+      </w:r>
+      <w:r>
+        <w:br/>
+      </w:r>
+    </w:p>
+    <w:p>
+      <w:r>
+        <w:br w:type="page"/>
+      </w:r>
+    </w:p>
+    <w:p>
+      <w:pPr>
+        <w:pStyle w:val="ListParagraph"/>
+        <w:numPr>
+          <w:ilvl w:val="0"/>
+          <w:numId w:val="7"/>
+        </w:numPr>
+        <w:rPr>
+          <w:b/>
+        </w:rPr>
+      </w:pPr>
+      <w:proofErr w:type="spellStart"/>
+      <w:r>
+        <w:rPr>
+          <w:b/>
+        </w:rPr>
+        <w:lastRenderedPageBreak/>
+        <w:t>WaitPeriod</w:t>
+      </w:r>
+      <w:proofErr w:type="spellEnd"/>
+    </w:p>
+    <w:p>
+      <w:pPr>
+        <w:pStyle w:val="ListParagraph"/>
+        <w:numPr>
+          <w:ilvl w:val="1"/>
+          <w:numId w:val="7"/>
+        </w:numPr>
+      </w:pPr>
+      <w:r>
+        <w:t>Default: 10.0</w:t>
+      </w:r>
+    </w:p>
+    <w:p>
+      <w:pPr>
+        <w:pStyle w:val="ListParagraph"/>
+        <w:numPr>
+          <w:ilvl w:val="1"/>
+          <w:numId w:val="7"/>
+        </w:numPr>
+      </w:pPr>
+      <w:r>
+        <w:t>The amount of time, in seconds, between the time a file is processed by the system and the time an email should be produced by the system.</w:t>
+      </w:r>
+    </w:p>
+    <w:p>
+      <w:pPr>
+        <w:pStyle w:val="ListParagraph"/>
+        <w:numPr>
+          <w:ilvl w:val="1"/>
+          <w:numId w:val="7"/>
+        </w:numPr>
+      </w:pPr>
+      <w:r>
+        <w:t xml:space="preserve">Increasing the wait period will allow </w:t>
+      </w:r>
+      <w:proofErr w:type="spellStart"/>
+      <w:r>
+        <w:t>openXDA</w:t>
+      </w:r>
+      <w:proofErr w:type="spellEnd"/>
+      <w:r>
+        <w:t xml:space="preserve"> more time to gather details about an event from multiple meters and provide a single email result.</w:t>
+      </w:r>
+    </w:p>
+    <w:p>
+      <w:pPr>
+        <w:pStyle w:val="ListParagraph"/>
+        <w:numPr>
+          <w:ilvl w:val="1"/>
+          <w:numId w:val="7"/>
+        </w:numPr>
+      </w:pPr>
+      <w:r>
+        <w:t>Shortening the wait period will decrease the amount of time between the even and the email notification, but may result in redundancy between emails when new information arrives from another meter.</w:t>
+      </w:r>
+      <w:r>
+        <w:br/>
+        <w:t xml:space="preserve"> </w:t>
+      </w:r>
+    </w:p>
+    <w:p>
+      <w:pPr>
+        <w:pStyle w:val="ListParagraph"/>
+        <w:numPr>
+          <w:ilvl w:val="0"/>
+          <w:numId w:val="7"/>
+        </w:numPr>
+      </w:pPr>
+      <w:proofErr w:type="spellStart"/>
+      <w:r>
+        <w:rPr>
+          <w:b/>
+        </w:rPr>
+        <w:t>TimeTolerance</w:t>
+      </w:r>
+      <w:proofErr w:type="spellEnd"/>
+    </w:p>
+    <w:p>
+      <w:pPr>
+        <w:pStyle w:val="ListParagraph"/>
+        <w:numPr>
+          <w:ilvl w:val="1"/>
+          <w:numId w:val="7"/>
+        </w:numPr>
+      </w:pPr>
+      <w:r>
+        <w:t>Default: 0.5</w:t>
+      </w:r>
+    </w:p>
+    <w:p>
+      <w:pPr>
+        <w:pStyle w:val="ListParagraph"/>
+        <w:numPr>
+          <w:ilvl w:val="1"/>
+          <w:numId w:val="7"/>
+        </w:numPr>
+      </w:pPr>
+      <w:r>
+        <w:t>The maximum distance, in seconds, between a meter’s clock and real time.</w:t>
+      </w:r>
+    </w:p>
+    <w:p>
+      <w:pPr>
+        <w:pStyle w:val="ListParagraph"/>
+        <w:numPr>
+          <w:ilvl w:val="1"/>
+          <w:numId w:val="7"/>
+        </w:numPr>
+      </w:pPr>
+      <w:r>
+        <w:t xml:space="preserve">Adjust this parameter to increase or decrease the tolerance used by </w:t>
+      </w:r>
+      <w:proofErr w:type="spellStart"/>
+      <w:r>
+        <w:t>openXDA</w:t>
+      </w:r>
+      <w:proofErr w:type="spellEnd"/>
+      <w:r>
+        <w:t xml:space="preserve"> when aligning events that occurred at approximately the same time. The system will attempt to determine whether two events could have occurred at the same time based on their relative positions in time, taking into account this time tolerance.</w:t>
+      </w:r>
+      <w:r>
+        <w:br/>
+      </w:r>
+    </w:p>
+    <w:p>
+      <w:pPr>
+        <w:pStyle w:val="ListParagraph"/>
+        <w:numPr>
+          <w:ilvl w:val="0"/>
+          <w:numId w:val="7"/>
+        </w:numPr>
+      </w:pPr>
+      <w:proofErr w:type="spellStart"/>
+      <w:r>
+        <w:rPr>
+          <w:b/>
+        </w:rPr>
+        <w:t>MaxTimeOffset</w:t>
+      </w:r>
+      <w:proofErr w:type="spellEnd"/>
+    </w:p>
+    <w:p>
+      <w:pPr>
+        <w:pStyle w:val="ListParagraph"/>
+        <w:numPr>
+          <w:ilvl w:val="1"/>
+          <w:numId w:val="7"/>
+        </w:numPr>
+      </w:pPr>
+      <w:r>
+        <w:t>Default: 24.0</w:t>
+      </w:r>
+    </w:p>
+    <w:p>
+      <w:pPr>
+        <w:pStyle w:val="ListParagraph"/>
+        <w:numPr>
+          <w:ilvl w:val="1"/>
+          <w:numId w:val="7"/>
+        </w:numPr>
+      </w:pPr>
+      <w:r>
+        <w:t>The maximum number of hours beyond the current system time before the time of the event record indicates that the data is unreasonable.</w:t>
+      </w:r>
+    </w:p>
+    <w:p>
+      <w:pPr>
+        <w:pStyle w:val="ListParagraph"/>
+        <w:numPr>
+          <w:ilvl w:val="1"/>
+          <w:numId w:val="7"/>
+        </w:numPr>
+      </w:pPr>
+      <w:r>
+        <w:t>Events with data that is considered unreasonable will be excluded from fault analysis.</w:t>
+      </w:r>
+      <w:r>
+        <w:br/>
+      </w:r>
+    </w:p>
+    <w:p>
+      <w:pPr>
+        <w:pStyle w:val="ListParagraph"/>
+        <w:numPr>
+          <w:ilvl w:val="0"/>
+          <w:numId w:val="7"/>
+        </w:numPr>
+        <w:rPr>
+          <w:b/>
+        </w:rPr>
+      </w:pPr>
+      <w:proofErr w:type="spellStart"/>
+      <w:r>
+        <w:rPr>
+          <w:b/>
+        </w:rPr>
+        <w:t>MinTimeOffset</w:t>
+      </w:r>
+      <w:proofErr w:type="spellEnd"/>
+    </w:p>
+    <w:p>
+      <w:pPr>
+        <w:pStyle w:val="ListParagraph"/>
+        <w:numPr>
+          <w:ilvl w:val="1"/>
+          <w:numId w:val="7"/>
+        </w:numPr>
+        <w:rPr>
+          <w:b/>
+        </w:rPr>
+      </w:pPr>
+      <w:r>
+        <w:t>Default: 1440.0</w:t>
+      </w:r>
+    </w:p>
+    <w:p>
+      <w:pPr>
+        <w:pStyle w:val="ListParagraph"/>
+        <w:numPr>
+          <w:ilvl w:val="1"/>
+          <w:numId w:val="7"/>
+        </w:numPr>
+        <w:rPr>
+          <w:b/>
+        </w:rPr>
+      </w:pPr>
+      <w:r>
+        <w:t>The maximum number of hours prior to the current system time before the time of the record indicates that the data is unreasonable.</w:t>
+      </w:r>
+    </w:p>
+    <w:p>
+      <w:pPr>
+        <w:pStyle w:val="ListParagraph"/>
+        <w:numPr>
+          <w:ilvl w:val="1"/>
+          <w:numId w:val="7"/>
+        </w:numPr>
+        <w:rPr>
+          <w:b/>
+        </w:rPr>
+      </w:pPr>
+      <w:r>
+        <w:t>Events with data that is considered unreasonable will be excluded from fault analysis.</w:t>
+      </w:r>
+      <w:r>
+        <w:br/>
+      </w:r>
+    </w:p>
+    <w:p>
+      <w:pPr>
+        <w:pStyle w:val="ListParagraph"/>
+        <w:numPr>
+          <w:ilvl w:val="0"/>
+          <w:numId w:val="7"/>
+        </w:numPr>
+        <w:rPr>
+          <w:b/>
+        </w:rPr>
+      </w:pPr>
+      <w:proofErr w:type="spellStart"/>
+      <w:r>
+        <w:rPr>
+          <w:b/>
+        </w:rPr>
+        <w:t>MaxFileDuration</w:t>
+      </w:r>
+      <w:proofErr w:type="spellEnd"/>
+    </w:p>
+    <w:p>
+      <w:pPr>
+        <w:pStyle w:val="ListParagraph"/>
+        <w:numPr>
+          <w:ilvl w:val="1"/>
+          <w:numId w:val="7"/>
+        </w:numPr>
+        <w:rPr>
+          <w:b/>
+        </w:rPr>
+      </w:pPr>
+      <w:r>
+        <w:t>Default: 0.0</w:t>
+      </w:r>
+    </w:p>
+    <w:p>
+      <w:pPr>
+        <w:pStyle w:val="ListParagraph"/>
+        <w:numPr>
+          <w:ilvl w:val="1"/>
+          <w:numId w:val="7"/>
+        </w:numPr>
+        <w:rPr>
+          <w:b/>
+        </w:rPr>
+      </w:pPr>
+      <w:r>
+        <w:t xml:space="preserve">The maximum duration, in seconds, of the files processed by </w:t>
+      </w:r>
+      <w:proofErr w:type="spellStart"/>
+      <w:r>
+        <w:t>openXDA</w:t>
+      </w:r>
+      <w:proofErr w:type="spellEnd"/>
+      <w:r>
+        <w:t xml:space="preserve">. Files with a larger duration will be skipped by </w:t>
+      </w:r>
+      <w:proofErr w:type="spellStart"/>
+      <w:r>
+        <w:t>openXDA’s</w:t>
+      </w:r>
+      <w:proofErr w:type="spellEnd"/>
+      <w:r>
+        <w:t xml:space="preserve"> file processing engine.</w:t>
+      </w:r>
+    </w:p>
+    <w:p>
+      <w:pPr>
+        <w:pStyle w:val="ListParagraph"/>
+        <w:numPr>
+          <w:ilvl w:val="1"/>
+          <w:numId w:val="7"/>
+        </w:numPr>
+      </w:pPr>
+      <w:r>
+        <w:t xml:space="preserve">The default value, 0.0, disables this setting so that </w:t>
+      </w:r>
+      <w:proofErr w:type="spellStart"/>
+      <w:r>
+        <w:t>openXDA</w:t>
+      </w:r>
+      <w:proofErr w:type="spellEnd"/>
+      <w:r>
+        <w:t xml:space="preserve"> processes all files regardless of the duration.</w:t>
+      </w:r>
+      <w:r>
+        <w:br/>
+      </w:r>
+    </w:p>
+    <w:p>
+      <w:r>
+        <w:br w:type="page"/>
+      </w:r>
+    </w:p>
+    <w:p>
+      <w:pPr>
+        <w:pStyle w:val="ListParagraph"/>
+        <w:numPr>
+          <w:ilvl w:val="0"/>
+          <w:numId w:val="7"/>
+        </w:numPr>
+        <w:rPr>
+          <w:b/>
+        </w:rPr>
+      </w:pPr>
+      <w:proofErr w:type="spellStart"/>
+      <w:r>
+        <w:rPr>
+          <w:b/>
+        </w:rPr>
+        <w:lastRenderedPageBreak/>
+        <w:t>MaxFileCreationTimeOffset</w:t>
+      </w:r>
+      <w:proofErr w:type="spellEnd"/>
+    </w:p>
+    <w:p>
+      <w:pPr>
+        <w:pStyle w:val="ListParagraph"/>
+        <w:numPr>
+          <w:ilvl w:val="1"/>
+          <w:numId w:val="7"/>
+        </w:numPr>
+        <w:rPr>
+          <w:b/>
+        </w:rPr>
+      </w:pPr>
+      <w:r>
+        <w:t>Default: 0.0</w:t>
+      </w:r>
+    </w:p>
+    <w:p>
+      <w:pPr>
+        <w:pStyle w:val="ListParagraph"/>
+        <w:numPr>
+          <w:ilvl w:val="1"/>
+          <w:numId w:val="7"/>
+        </w:numPr>
+        <w:rPr>
+          <w:b/>
+        </w:rPr>
+      </w:pPr>
+      <w:r>
+        <w:t>The maximum number of hours prior to the current system time before the file creation time indicates that the data should not be processed.</w:t>
+      </w:r>
+    </w:p>
+    <w:p>
+      <w:pPr>
+        <w:pStyle w:val="ListParagraph"/>
+        <w:numPr>
+          <w:ilvl w:val="1"/>
+          <w:numId w:val="7"/>
+        </w:numPr>
+        <w:rPr>
+          <w:b/>
+        </w:rPr>
+      </w:pPr>
+      <w:r>
+        <w:t xml:space="preserve">Use this setting when the file creation time closely coincides with the time </w:t>
+      </w:r>
+      <w:r>
+        <w:t>of the data in the file to automatically skip old files and not process them.</w:t>
+      </w:r>
+    </w:p>
+    <w:p>
+      <w:pPr>
+        <w:pStyle w:val="ListParagraph"/>
+        <w:numPr>
+          <w:ilvl w:val="1"/>
+          <w:numId w:val="7"/>
+        </w:numPr>
+        <w:rPr>
+          <w:b/>
+        </w:rPr>
+      </w:pPr>
+      <w:r>
+        <w:t xml:space="preserve">The default value, 0.0, disables this setting so that </w:t>
+      </w:r>
+      <w:proofErr w:type="spellStart"/>
+      <w:r>
+        <w:t>openXDA</w:t>
+      </w:r>
+      <w:proofErr w:type="spellEnd"/>
+      <w:r>
+        <w:t xml:space="preserve"> processes all files regardless of the creation time.</w:t>
+      </w:r>
+      <w:r>
+        <w:br/>
+      </w:r>
+    </w:p>
+    <w:p>
+      <w:pPr>
+        <w:pStyle w:val="ListParagraph"/>
+        <w:numPr>
+          <w:ilvl w:val="0"/>
+          <w:numId w:val="7"/>
+        </w:numPr>
+        <w:rPr>
+          <w:b/>
+        </w:rPr>
+      </w:pPr>
+      <w:proofErr w:type="spellStart"/>
+      <w:r>
+        <w:rPr>
+          <w:b/>
+        </w:rPr>
         <w:t>MaxVoltage</w:t>
       </w:r>
       <w:proofErr w:type="spellEnd"/>
@@ -1624,19 +2284,28 @@
         </w:numPr>
       </w:pPr>
       <w:r>
-        <w:t>Default: 8.0</w:t>
-      </w:r>
-    </w:p>
-    <w:p>
-      <w:pPr>
-        <w:pStyle w:val="ListParagraph"/>
-        <w:numPr>
-          <w:ilvl w:val="1"/>
-          <w:numId w:val="7"/>
-        </w:numPr>
-      </w:pPr>
-      <w:r>
-        <w:t>The per-unit threshold at which the current exceeds engineering reasonableness.</w:t>
+        <w:t xml:space="preserve">Default: </w:t>
+      </w:r>
+      <w:r>
+        <w:t>1000000.0</w:t>
+      </w:r>
+    </w:p>
+    <w:p>
+      <w:pPr>
+        <w:pStyle w:val="ListParagraph"/>
+        <w:numPr>
+          <w:ilvl w:val="1"/>
+          <w:numId w:val="7"/>
+        </w:numPr>
+      </w:pPr>
+      <w:r>
+        <w:t>The threshold</w:t>
+      </w:r>
+      <w:r>
+        <w:t>, in amps,</w:t>
+      </w:r>
+      <w:r>
+        <w:t xml:space="preserve"> at which the current exceeds engineering reasonableness.</w:t>
       </w:r>
     </w:p>
     <w:p>
@@ -1661,56 +2330,179 @@
           <w:ilvl w:val="0"/>
           <w:numId w:val="7"/>
         </w:numPr>
-      </w:pPr>
-      <w:proofErr w:type="spellStart"/>
-      <w:r>
-        <w:rPr>
-          <w:b/>
-        </w:rPr>
-        <w:t>LowVoltageThreshold</w:t>
-      </w:r>
-      <w:proofErr w:type="spellEnd"/>
-    </w:p>
-    <w:p>
-      <w:pPr>
-        <w:pStyle w:val="ListParagraph"/>
-        <w:numPr>
-          <w:ilvl w:val="1"/>
-          <w:numId w:val="7"/>
-        </w:numPr>
-      </w:pPr>
-      <w:r>
-        <w:t>Default: 0.5</w:t>
-      </w:r>
-    </w:p>
-    <w:p>
-      <w:pPr>
-        <w:pStyle w:val="ListParagraph"/>
-        <w:numPr>
-          <w:ilvl w:val="1"/>
-          <w:numId w:val="7"/>
-        </w:numPr>
-      </w:pPr>
-      <w:r>
-        <w:t>The per-unit threshold at which the voltage is classified as a low voltage.</w:t>
-      </w:r>
-    </w:p>
-    <w:p>
-      <w:pPr>
-        <w:pStyle w:val="ListParagraph"/>
-        <w:numPr>
-          <w:ilvl w:val="1"/>
-          <w:numId w:val="7"/>
-        </w:numPr>
-      </w:pPr>
-      <w:r>
-        <w:t>If the voltage during a cycle is considered low, it is assumed that they will not be able to serve more than a specified amount of current.</w:t>
+        <w:rPr>
+          <w:b/>
+        </w:rPr>
+      </w:pPr>
+      <w:proofErr w:type="spellStart"/>
+      <w:r>
+        <w:rPr>
+          <w:b/>
+        </w:rPr>
+        <w:t>PrefaultTrigger</w:t>
+      </w:r>
+      <w:proofErr w:type="spellEnd"/>
+    </w:p>
+    <w:p>
+      <w:pPr>
+        <w:pStyle w:val="ListParagraph"/>
+        <w:numPr>
+          <w:ilvl w:val="1"/>
+          <w:numId w:val="7"/>
+        </w:numPr>
+        <w:rPr>
+          <w:b/>
+        </w:rPr>
+      </w:pPr>
+      <w:r>
+        <w:t>Default: 5.0</w:t>
+      </w:r>
+    </w:p>
+    <w:p>
+      <w:pPr>
+        <w:pStyle w:val="ListParagraph"/>
+        <w:numPr>
+          <w:ilvl w:val="1"/>
+          <w:numId w:val="7"/>
+        </w:numPr>
+        <w:rPr>
+          <w:b/>
+        </w:rPr>
+      </w:pPr>
+      <w:r>
+        <w:t xml:space="preserve">The threshold at which the ratio between RMS current and </w:t>
+      </w:r>
+      <w:proofErr w:type="spellStart"/>
+      <w:r>
+        <w:t>prefault</w:t>
+      </w:r>
+      <w:proofErr w:type="spellEnd"/>
+      <w:r>
+        <w:t xml:space="preserve"> RMS current indicates faulted conditions.</w:t>
+      </w:r>
+    </w:p>
+    <w:p>
+      <w:pPr>
+        <w:pStyle w:val="ListParagraph"/>
+        <w:numPr>
+          <w:ilvl w:val="1"/>
+          <w:numId w:val="7"/>
+        </w:numPr>
+      </w:pPr>
+      <w:r>
+        <w:t>If the ratio exceeds this threshold, the cycle is considered to have been recorded during a fault, but only if the fault suppression algorithm indicates that there is no reason to believe otherwise.</w:t>
       </w:r>
       <w:r>
         <w:br/>
       </w:r>
     </w:p>
     <w:p>
+      <w:pPr>
+        <w:pStyle w:val="ListParagraph"/>
+        <w:numPr>
+          <w:ilvl w:val="0"/>
+          <w:numId w:val="7"/>
+        </w:numPr>
+      </w:pPr>
+      <w:proofErr w:type="spellStart"/>
+      <w:r>
+        <w:rPr>
+          <w:b/>
+        </w:rPr>
+        <w:t>MaxFaultDistanceMultiplier</w:t>
+      </w:r>
+      <w:proofErr w:type="spellEnd"/>
+    </w:p>
+    <w:p>
+      <w:pPr>
+        <w:pStyle w:val="ListParagraph"/>
+        <w:numPr>
+          <w:ilvl w:val="1"/>
+          <w:numId w:val="7"/>
+        </w:numPr>
+      </w:pPr>
+      <w:r>
+        <w:t>Default: 1.0</w:t>
+      </w:r>
+      <w:r>
+        <w:t>5</w:t>
+      </w:r>
+    </w:p>
+    <w:p>
+      <w:pPr>
+        <w:pStyle w:val="ListParagraph"/>
+        <w:numPr>
+          <w:ilvl w:val="1"/>
+          <w:numId w:val="7"/>
+        </w:numPr>
+      </w:pPr>
+      <w:r>
+        <w:t xml:space="preserve">The multiplier applied to the line length to determine the maximum value allowed for fault distance </w:t>
+      </w:r>
+      <w:r>
+        <w:t>before the results are considered invalid</w:t>
+      </w:r>
+      <w:r>
+        <w:t>.</w:t>
+      </w:r>
+      <w:r>
+        <w:br/>
+      </w:r>
+    </w:p>
+    <w:p>
+      <w:pPr>
+        <w:pStyle w:val="ListParagraph"/>
+        <w:numPr>
+          <w:ilvl w:val="0"/>
+          <w:numId w:val="7"/>
+        </w:numPr>
+        <w:rPr>
+          <w:b/>
+        </w:rPr>
+      </w:pPr>
+      <w:proofErr w:type="spellStart"/>
+      <w:r>
+        <w:rPr>
+          <w:b/>
+        </w:rPr>
+        <w:t>MinFaultDistanceMultiplier</w:t>
+      </w:r>
+      <w:proofErr w:type="spellEnd"/>
+    </w:p>
+    <w:p>
+      <w:pPr>
+        <w:pStyle w:val="ListParagraph"/>
+        <w:numPr>
+          <w:ilvl w:val="1"/>
+          <w:numId w:val="7"/>
+        </w:numPr>
+      </w:pPr>
+      <w:r>
+        <w:t>Default: -0.05</w:t>
+      </w:r>
+    </w:p>
+    <w:p>
+      <w:pPr>
+        <w:pStyle w:val="ListParagraph"/>
+        <w:numPr>
+          <w:ilvl w:val="1"/>
+          <w:numId w:val="7"/>
+        </w:numPr>
+      </w:pPr>
+      <w:r>
+        <w:t xml:space="preserve">The multiplier applied to the line length to determine the minimum value allowed for fault distance </w:t>
+      </w:r>
+      <w:r>
+        <w:t>before the results are considered invalid</w:t>
+      </w:r>
+      <w:r>
+        <w:t>.</w:t>
+      </w:r>
+      <w:r>
+        <w:br/>
+      </w:r>
+    </w:p>
+    <w:p>
       <w:r>
         <w:br w:type="page"/>
       </w:r>
@@ -1729,7 +2521,72 @@
           <w:b/>
         </w:rPr>
         <w:lastRenderedPageBreak/>
-        <w:t>MaxLowVoltageCurrent</w:t>
+        <w:t>OpenBreakerThreshold</w:t>
+      </w:r>
+      <w:proofErr w:type="spellEnd"/>
+    </w:p>
+    <w:p>
+      <w:pPr>
+        <w:pStyle w:val="ListParagraph"/>
+        <w:numPr>
+          <w:ilvl w:val="1"/>
+          <w:numId w:val="7"/>
+        </w:numPr>
+      </w:pPr>
+      <w:r>
+        <w:t>Default: 20.0</w:t>
+      </w:r>
+    </w:p>
+    <w:p>
+      <w:pPr>
+        <w:pStyle w:val="ListParagraph"/>
+        <w:numPr>
+          <w:ilvl w:val="1"/>
+          <w:numId w:val="7"/>
+        </w:numPr>
+      </w:pPr>
+      <w:r>
+        <w:t>The maximum current, in amps, at which the breaker can be considered open.</w:t>
+      </w:r>
+    </w:p>
+    <w:p>
+      <w:pPr>
+        <w:pStyle w:val="ListParagraph"/>
+        <w:numPr>
+          <w:ilvl w:val="1"/>
+          <w:numId w:val="7"/>
+        </w:numPr>
+      </w:pPr>
+      <w:r>
+        <w:t xml:space="preserve">This threshold is compared against the amplitude (peak) of the sine wave fitted to </w:t>
+      </w:r>
+      <w:r>
+        <w:t xml:space="preserve">each cycle of </w:t>
+      </w:r>
+      <w:r>
+        <w:t>the current waveform using linear regression. A flat, noisy signal should produce a very low amplitude sine wave</w:t>
+      </w:r>
+      <w:r>
+        <w:t>.</w:t>
+      </w:r>
+      <w:r>
+        <w:br/>
+      </w:r>
+    </w:p>
+    <w:p>
+      <w:pPr>
+        <w:pStyle w:val="ListParagraph"/>
+        <w:numPr>
+          <w:ilvl w:val="0"/>
+          <w:numId w:val="7"/>
+        </w:numPr>
+      </w:pPr>
+      <w:proofErr w:type="spellStart"/>
+      <w:r>
+        <w:rPr>
+          <w:b/>
+        </w:rPr>
+        <w:t>LateBreakerThreshold</w:t>
       </w:r>
       <w:proofErr w:type="spellEnd"/>
     </w:p>
@@ -1754,19 +2611,7 @@
         </w:numPr>
       </w:pPr>
       <w:r>
-        <w:t>The per-unit threshold at which the current exceeds engineering reasonableness when the voltage is low.</w:t>
-      </w:r>
-    </w:p>
-    <w:p>
-      <w:pPr>
-        <w:pStyle w:val="ListParagraph"/>
-        <w:numPr>
-          <w:ilvl w:val="1"/>
-          <w:numId w:val="7"/>
-        </w:numPr>
-      </w:pPr>
-      <w:r>
-        <w:t>If the current exceeds this threshold during a cycle that is considered low voltage, it is determined that this exceeds engineering reasonableness and will be excluded from fault analysis.</w:t>
+        <w:t>The maximum number of cycles that a breaker operation’s timing can exceed the configured breaker speed before being considered late.</w:t>
       </w:r>
       <w:r>
         <w:br/>
@@ -1785,44 +2630,44 @@
         <w:rPr>
           <w:b/>
         </w:rPr>
-        <w:t>MaxTimeOffset</w:t>
-      </w:r>
-      <w:proofErr w:type="spellEnd"/>
-    </w:p>
-    <w:p>
-      <w:pPr>
-        <w:pStyle w:val="ListParagraph"/>
-        <w:numPr>
-          <w:ilvl w:val="1"/>
-          <w:numId w:val="7"/>
-        </w:numPr>
-      </w:pPr>
-      <w:r>
-        <w:t>Default: 24.0</w:t>
-      </w:r>
-    </w:p>
-    <w:p>
-      <w:pPr>
-        <w:pStyle w:val="ListParagraph"/>
-        <w:numPr>
-          <w:ilvl w:val="1"/>
-          <w:numId w:val="7"/>
-        </w:numPr>
-      </w:pPr>
-      <w:r>
-        <w:t>The maximum number of hours beyond the current system time before the time of the event record indicates that the data is unreasonable.</w:t>
-      </w:r>
-    </w:p>
-    <w:p>
-      <w:pPr>
-        <w:pStyle w:val="ListParagraph"/>
-        <w:numPr>
-          <w:ilvl w:val="1"/>
-          <w:numId w:val="7"/>
-        </w:numPr>
-      </w:pPr>
-      <w:r>
-        <w:t>Events with data that is considered unreasonable will be excluded from fault analysis.</w:t>
+        <w:t>LengthUnits</w:t>
+      </w:r>
+      <w:proofErr w:type="spellEnd"/>
+    </w:p>
+    <w:p>
+      <w:pPr>
+        <w:pStyle w:val="ListParagraph"/>
+        <w:numPr>
+          <w:ilvl w:val="1"/>
+          <w:numId w:val="7"/>
+        </w:numPr>
+      </w:pPr>
+      <w:r>
+        <w:t>Default: miles</w:t>
+      </w:r>
+    </w:p>
+    <w:p>
+      <w:pPr>
+        <w:pStyle w:val="ListParagraph"/>
+        <w:numPr>
+          <w:ilvl w:val="1"/>
+          <w:numId w:val="7"/>
+        </w:numPr>
+      </w:pPr>
+      <w:r>
+        <w:t>The units of measure to use for lengths.</w:t>
+      </w:r>
+    </w:p>
+    <w:p>
+      <w:pPr>
+        <w:pStyle w:val="ListParagraph"/>
+        <w:numPr>
+          <w:ilvl w:val="1"/>
+          <w:numId w:val="7"/>
+        </w:numPr>
+      </w:pPr>
+      <w:r>
+        <w:t>This value is only applied to human-readable exports and does not affect the fault calculations.</w:t>
       </w:r>
       <w:r>
         <w:br/>
@@ -1844,53 +2689,63 @@
         <w:rPr>
           <w:b/>
         </w:rPr>
-        <w:t>MinTimeOffset</w:t>
-      </w:r>
-      <w:proofErr w:type="spellEnd"/>
-    </w:p>
-    <w:p>
-      <w:pPr>
-        <w:pStyle w:val="ListParagraph"/>
-        <w:numPr>
-          <w:ilvl w:val="1"/>
-          <w:numId w:val="7"/>
-        </w:numPr>
-        <w:rPr>
-          <w:b/>
-        </w:rPr>
-      </w:pPr>
-      <w:r>
-        <w:t>Default: 1440.0</w:t>
-      </w:r>
-    </w:p>
-    <w:p>
-      <w:pPr>
-        <w:pStyle w:val="ListParagraph"/>
-        <w:numPr>
-          <w:ilvl w:val="1"/>
-          <w:numId w:val="7"/>
-        </w:numPr>
-        <w:rPr>
-          <w:b/>
-        </w:rPr>
-      </w:pPr>
-      <w:r>
-        <w:t>The maximum number of hours prior to the current system time before the time of the record indicates that the data is unreasonable.</w:t>
-      </w:r>
-    </w:p>
-    <w:p>
-      <w:pPr>
-        <w:pStyle w:val="ListParagraph"/>
-        <w:numPr>
-          <w:ilvl w:val="1"/>
-          <w:numId w:val="7"/>
-        </w:numPr>
-        <w:rPr>
-          <w:b/>
-        </w:rPr>
-      </w:pPr>
-      <w:r>
-        <w:t>Events with data that is considered unreasonable will be excluded from fault analysis.</w:t>
+        <w:t>COMTRADEMinWaitTime</w:t>
+      </w:r>
+      <w:proofErr w:type="spellEnd"/>
+    </w:p>
+    <w:p>
+      <w:pPr>
+        <w:pStyle w:val="ListParagraph"/>
+        <w:numPr>
+          <w:ilvl w:val="1"/>
+          <w:numId w:val="7"/>
+        </w:numPr>
+      </w:pPr>
+      <w:r>
+        <w:t>Default: 15</w:t>
+      </w:r>
+      <w:r>
+        <w:t>.0</w:t>
+      </w:r>
+    </w:p>
+    <w:p>
+      <w:pPr>
+        <w:pStyle w:val="ListParagraph"/>
+        <w:numPr>
+          <w:ilvl w:val="1"/>
+          <w:numId w:val="7"/>
+        </w:numPr>
+      </w:pPr>
+      <w:r>
+        <w:t>The minimum amount of time, in seconds, to wait for additional data files after the system detects the existence of a .d00 COMTRADE file.</w:t>
+      </w:r>
+    </w:p>
+    <w:p>
+      <w:pPr>
+        <w:pStyle w:val="ListParagraph"/>
+        <w:numPr>
+          <w:ilvl w:val="1"/>
+          <w:numId w:val="7"/>
+        </w:numPr>
+      </w:pPr>
+      <w:r>
+        <w:t xml:space="preserve">The best way to ensure that all data files are present before </w:t>
+      </w:r>
+      <w:proofErr w:type="spellStart"/>
+      <w:r>
+        <w:t>openXDA</w:t>
+      </w:r>
+      <w:proofErr w:type="spellEnd"/>
+      <w:r>
+        <w:t xml:space="preserve"> attempts to process them is to copy the data files first, then copy the .</w:t>
+      </w:r>
+      <w:proofErr w:type="spellStart"/>
+      <w:r>
+        <w:t>cfg</w:t>
+      </w:r>
+      <w:proofErr w:type="spellEnd"/>
+      <w:r>
+        <w:t xml:space="preserve"> file last.</w:t>
       </w:r>
       <w:r>
         <w:br/>
@@ -1903,136 +2758,127 @@
           <w:ilvl w:val="0"/>
           <w:numId w:val="7"/>
         </w:numPr>
-        <w:rPr>
-          <w:b/>
-        </w:rPr>
-      </w:pPr>
-      <w:proofErr w:type="spellStart"/>
-      <w:r>
-        <w:rPr>
-          <w:b/>
-        </w:rPr>
-        <w:t>ResidualCurrentTrigger</w:t>
-      </w:r>
-      <w:proofErr w:type="spellEnd"/>
-    </w:p>
-    <w:p>
-      <w:pPr>
-        <w:pStyle w:val="ListParagraph"/>
-        <w:numPr>
-          <w:ilvl w:val="1"/>
-          <w:numId w:val="7"/>
-        </w:numPr>
-        <w:rPr>
-          <w:b/>
-        </w:rPr>
-      </w:pPr>
-      <w:r>
-        <w:t>Default: 0.5</w:t>
-      </w:r>
-    </w:p>
-    <w:p>
-      <w:pPr>
-        <w:pStyle w:val="ListParagraph"/>
-        <w:numPr>
-          <w:ilvl w:val="1"/>
-          <w:numId w:val="7"/>
-        </w:numPr>
-        <w:rPr>
-          <w:b/>
-        </w:rPr>
-      </w:pPr>
-      <w:r>
-        <w:t>The per-unit threshold at which the residual current indicates faulted conditions.</w:t>
-      </w:r>
-    </w:p>
-    <w:p>
-      <w:pPr>
-        <w:pStyle w:val="ListParagraph"/>
-        <w:numPr>
-          <w:ilvl w:val="1"/>
-          <w:numId w:val="7"/>
-        </w:numPr>
-        <w:rPr>
-          <w:b/>
-        </w:rPr>
-      </w:pPr>
-      <w:r>
-        <w:t>If the residual current exceeds this value during any given cycle, the data in that cycle is considered to have been recorded during a fault.</w:t>
+      </w:pPr>
+      <w:proofErr w:type="spellStart"/>
+      <w:r>
+        <w:rPr>
+          <w:b/>
+        </w:rPr>
+        <w:t>ProcessingThreadCount</w:t>
+      </w:r>
+      <w:proofErr w:type="spellEnd"/>
+    </w:p>
+    <w:p>
+      <w:pPr>
+        <w:pStyle w:val="ListParagraph"/>
+        <w:numPr>
+          <w:ilvl w:val="1"/>
+          <w:numId w:val="7"/>
+        </w:numPr>
+      </w:pPr>
+      <w:r>
+        <w:t>Default: 0</w:t>
+      </w:r>
+    </w:p>
+    <w:p>
+      <w:pPr>
+        <w:pStyle w:val="ListParagraph"/>
+        <w:numPr>
+          <w:ilvl w:val="1"/>
+          <w:numId w:val="7"/>
+        </w:numPr>
+      </w:pPr>
+      <w:r>
+        <w:t>The number of threads used for processing meter data concurrently.</w:t>
+      </w:r>
+    </w:p>
+    <w:p>
+      <w:pPr>
+        <w:pStyle w:val="ListParagraph"/>
+        <w:numPr>
+          <w:ilvl w:val="1"/>
+          <w:numId w:val="7"/>
+        </w:numPr>
+      </w:pPr>
+      <w:r>
+        <w:t xml:space="preserve">Values less than zero indicate that the system should use as many threads as there are logical processors </w:t>
+      </w:r>
+      <w:r>
+        <w:t>in the system.</w:t>
       </w:r>
       <w:r>
         <w:br/>
       </w:r>
     </w:p>
     <w:p>
+      <w:r>
+        <w:br w:type="page"/>
+      </w:r>
+    </w:p>
+    <w:p>
       <w:pPr>
         <w:pStyle w:val="ListParagraph"/>
         <w:numPr>
           <w:ilvl w:val="0"/>
           <w:numId w:val="7"/>
         </w:numPr>
-        <w:rPr>
-          <w:b/>
-        </w:rPr>
-      </w:pPr>
-      <w:proofErr w:type="spellStart"/>
-      <w:r>
-        <w:rPr>
-          <w:b/>
-        </w:rPr>
-        <w:t>Phase</w:t>
-      </w:r>
-      <w:r>
-        <w:rPr>
-          <w:b/>
-        </w:rPr>
-        <w:t>CurrentTrigger</w:t>
-      </w:r>
-      <w:proofErr w:type="spellEnd"/>
-    </w:p>
-    <w:p>
-      <w:pPr>
-        <w:pStyle w:val="ListParagraph"/>
-        <w:numPr>
-          <w:ilvl w:val="1"/>
-          <w:numId w:val="7"/>
-        </w:numPr>
-        <w:rPr>
-          <w:b/>
-        </w:rPr>
-      </w:pPr>
-      <w:r>
-        <w:t>Default: 4.0</w:t>
-      </w:r>
-    </w:p>
-    <w:p>
-      <w:pPr>
-        <w:pStyle w:val="ListParagraph"/>
-        <w:numPr>
-          <w:ilvl w:val="1"/>
-          <w:numId w:val="7"/>
-        </w:numPr>
-        <w:rPr>
-          <w:b/>
-        </w:rPr>
-      </w:pPr>
-      <w:r>
-        <w:t>The per-unit threshold at which the phase currents indicate faulted conditions.</w:t>
-      </w:r>
-    </w:p>
-    <w:p>
-      <w:pPr>
-        <w:pStyle w:val="ListParagraph"/>
-        <w:numPr>
-          <w:ilvl w:val="1"/>
-          <w:numId w:val="7"/>
-        </w:numPr>
-        <w:rPr>
-          <w:b/>
-        </w:rPr>
-      </w:pPr>
-      <w:r>
-        <w:t>If any of the phase currents exceed this value during any given cycle, the data in that cycle is considered to have been recorded during a fault.</w:t>
+      </w:pPr>
+      <w:proofErr w:type="spellStart"/>
+      <w:r>
+        <w:rPr>
+          <w:b/>
+        </w:rPr>
+        <w:lastRenderedPageBreak/>
+        <w:t>FileWatcherBufferSize</w:t>
+      </w:r>
+      <w:proofErr w:type="spellEnd"/>
+    </w:p>
+    <w:p>
+      <w:pPr>
+        <w:pStyle w:val="ListParagraph"/>
+        <w:numPr>
+          <w:ilvl w:val="1"/>
+          <w:numId w:val="7"/>
+        </w:numPr>
+      </w:pPr>
+      <w:r>
+        <w:t>Default: 8192</w:t>
+      </w:r>
+    </w:p>
+    <w:p>
+      <w:pPr>
+        <w:pStyle w:val="ListParagraph"/>
+        <w:numPr>
+          <w:ilvl w:val="1"/>
+          <w:numId w:val="7"/>
+        </w:numPr>
+      </w:pPr>
+      <w:r>
+        <w:t>The size, in bytes, of the internal buffer used by the watchers of each of the configured watch directories.</w:t>
+      </w:r>
+    </w:p>
+    <w:p>
+      <w:pPr>
+        <w:pStyle w:val="ListParagraph"/>
+        <w:numPr>
+          <w:ilvl w:val="1"/>
+          <w:numId w:val="7"/>
+        </w:numPr>
+      </w:pPr>
+      <w:r>
+        <w:t>This buffer is used to store information about the files involved in file system events. Small buffers may overflow causing file events to be missed by the system. Large buffers will use up large amounts of non-paged memory space which could cause system performance degradation or system errors.</w:t>
+      </w:r>
+    </w:p>
+    <w:p>
+      <w:pPr>
+        <w:pStyle w:val="ListParagraph"/>
+        <w:numPr>
+          <w:ilvl w:val="1"/>
+          <w:numId w:val="7"/>
+        </w:numPr>
+      </w:pPr>
+      <w:r>
+        <w:t>This value can be between 4 KB and 64 KB. On Windows systems, use a multiple of 4 KB for better performance.</w:t>
       </w:r>
       <w:r>
         <w:br/>
@@ -2049,163 +2895,6 @@
           <w:b/>
         </w:rPr>
       </w:pPr>
-      <w:proofErr w:type="spellStart"/>
-      <w:r>
-        <w:rPr>
-          <w:b/>
-        </w:rPr>
-        <w:t>PrefaultTrigger</w:t>
-      </w:r>
-      <w:proofErr w:type="spellEnd"/>
-    </w:p>
-    <w:p>
-      <w:pPr>
-        <w:pStyle w:val="ListParagraph"/>
-        <w:numPr>
-          <w:ilvl w:val="1"/>
-          <w:numId w:val="7"/>
-        </w:numPr>
-        <w:rPr>
-          <w:b/>
-        </w:rPr>
-      </w:pPr>
-      <w:r>
-        <w:t>Default: 5.0</w:t>
-      </w:r>
-    </w:p>
-    <w:p>
-      <w:pPr>
-        <w:pStyle w:val="ListParagraph"/>
-        <w:numPr>
-          <w:ilvl w:val="1"/>
-          <w:numId w:val="7"/>
-        </w:numPr>
-        <w:rPr>
-          <w:b/>
-        </w:rPr>
-      </w:pPr>
-      <w:r>
-        <w:t xml:space="preserve">The threshold at which the ratio between RMS current and </w:t>
-      </w:r>
-      <w:proofErr w:type="spellStart"/>
-      <w:r>
-        <w:t>prefault</w:t>
-      </w:r>
-      <w:proofErr w:type="spellEnd"/>
-      <w:r>
-        <w:t xml:space="preserve"> RMS current indicates faulted conditions.</w:t>
-      </w:r>
-    </w:p>
-    <w:p>
-      <w:pPr>
-        <w:pStyle w:val="ListParagraph"/>
-        <w:numPr>
-          <w:ilvl w:val="1"/>
-          <w:numId w:val="7"/>
-        </w:numPr>
-      </w:pPr>
-      <w:r>
-        <w:t>If the ratio exceeds this threshold, the cycle is considered to have been recorded during a fault, but only if the fault suppression algorithm indicates that there is no reason to believe otherwise.</w:t>
-      </w:r>
-      <w:r>
-        <w:br/>
-      </w:r>
-    </w:p>
-    <w:p>
-      <w:r>
-        <w:br w:type="page"/>
-      </w:r>
-    </w:p>
-    <w:p>
-      <w:pPr>
-        <w:pStyle w:val="ListParagraph"/>
-        <w:numPr>
-          <w:ilvl w:val="0"/>
-          <w:numId w:val="7"/>
-        </w:numPr>
-        <w:rPr>
-          <w:b/>
-        </w:rPr>
-      </w:pPr>
-      <w:proofErr w:type="spellStart"/>
-      <w:r>
-        <w:rPr>
-          <w:b/>
-        </w:rPr>
-        <w:lastRenderedPageBreak/>
-        <w:t>FaultSuppressionTrigger</w:t>
-      </w:r>
-      <w:proofErr w:type="spellEnd"/>
-    </w:p>
-    <w:p>
-      <w:pPr>
-        <w:pStyle w:val="ListParagraph"/>
-        <w:numPr>
-          <w:ilvl w:val="1"/>
-          <w:numId w:val="7"/>
-        </w:numPr>
-        <w:rPr>
-          <w:b/>
-        </w:rPr>
-      </w:pPr>
-      <w:r>
-        <w:t>Default: 0.2</w:t>
-      </w:r>
-    </w:p>
-    <w:p>
-      <w:pPr>
-        <w:pStyle w:val="ListParagraph"/>
-        <w:numPr>
-          <w:ilvl w:val="1"/>
-          <w:numId w:val="7"/>
-        </w:numPr>
-        <w:rPr>
-          <w:b/>
-        </w:rPr>
-      </w:pPr>
-      <w:r>
-        <w:t>The threshold at which the distance between the median and mean indicates the sine wave is no longer pure and that fault detection logic should be suppressed.</w:t>
-      </w:r>
-    </w:p>
-    <w:p>
-      <w:pPr>
-        <w:pStyle w:val="ListParagraph"/>
-        <w:numPr>
-          <w:ilvl w:val="1"/>
-          <w:numId w:val="7"/>
-        </w:numPr>
-      </w:pPr>
-      <w:r>
-        <w:t xml:space="preserve">If the RMS current is very high compared to the </w:t>
-      </w:r>
-      <w:proofErr w:type="spellStart"/>
-      <w:r>
-        <w:t>prefault</w:t>
-      </w:r>
-      <w:proofErr w:type="spellEnd"/>
-      <w:r>
-        <w:t xml:space="preserve"> current during any given </w:t>
-      </w:r>
-      <w:proofErr w:type="gramStart"/>
-      <w:r>
-        <w:t>cycle, that</w:t>
-      </w:r>
-      <w:proofErr w:type="gramEnd"/>
-      <w:r>
-        <w:t xml:space="preserve"> cycle is considered to have been recorded during a fault unless the fault suppression logic indicates otherwise.</w:t>
-      </w:r>
-      <w:r>
-        <w:br/>
-      </w:r>
-    </w:p>
-    <w:p>
-      <w:pPr>
-        <w:pStyle w:val="ListParagraph"/>
-        <w:numPr>
-          <w:ilvl w:val="0"/>
-          <w:numId w:val="7"/>
-        </w:numPr>
-      </w:pPr>
       <w:r>
         <w:t xml:space="preserve"> </w:t>
       </w:r>
@@ -2214,326 +2903,6 @@
         <w:rPr>
           <w:b/>
         </w:rPr>
-        <w:t>MaxFaultDistanceMultiplier</w:t>
-      </w:r>
-      <w:proofErr w:type="spellEnd"/>
-    </w:p>
-    <w:p>
-      <w:pPr>
-        <w:pStyle w:val="ListParagraph"/>
-        <w:numPr>
-          <w:ilvl w:val="1"/>
-          <w:numId w:val="7"/>
-        </w:numPr>
-      </w:pPr>
-      <w:r>
-        <w:t>Default: 1.0</w:t>
-      </w:r>
-      <w:r>
-        <w:t>5</w:t>
-      </w:r>
-    </w:p>
-    <w:p>
-      <w:pPr>
-        <w:pStyle w:val="ListParagraph"/>
-        <w:numPr>
-          <w:ilvl w:val="1"/>
-          <w:numId w:val="7"/>
-        </w:numPr>
-      </w:pPr>
-      <w:r>
-        <w:t>The multiplier applied to the line length to determine the maximum value allowed for fault distance in the COMTRADE results file.</w:t>
-      </w:r>
-    </w:p>
-    <w:p>
-      <w:pPr>
-        <w:pStyle w:val="ListParagraph"/>
-        <w:numPr>
-          <w:ilvl w:val="1"/>
-          <w:numId w:val="7"/>
-        </w:numPr>
-      </w:pPr>
-      <w:r>
-        <w:t>Fault distances larger than the maximum fault distance will be snapped to the maximum fault distance in order to suppress the noise around the edges of the fault.</w:t>
-      </w:r>
-      <w:r>
-        <w:br/>
-      </w:r>
-    </w:p>
-    <w:p>
-      <w:pPr>
-        <w:pStyle w:val="ListParagraph"/>
-        <w:numPr>
-          <w:ilvl w:val="0"/>
-          <w:numId w:val="7"/>
-        </w:numPr>
-        <w:rPr>
-          <w:b/>
-        </w:rPr>
-      </w:pPr>
-      <w:proofErr w:type="spellStart"/>
-      <w:r>
-        <w:rPr>
-          <w:b/>
-        </w:rPr>
-        <w:t>MinFaultDistanceMultiplier</w:t>
-      </w:r>
-      <w:proofErr w:type="spellEnd"/>
-    </w:p>
-    <w:p>
-      <w:pPr>
-        <w:pStyle w:val="ListParagraph"/>
-        <w:numPr>
-          <w:ilvl w:val="1"/>
-          <w:numId w:val="7"/>
-        </w:numPr>
-      </w:pPr>
-      <w:r>
-        <w:t>Default: -0.05</w:t>
-      </w:r>
-    </w:p>
-    <w:p>
-      <w:pPr>
-        <w:pStyle w:val="ListParagraph"/>
-        <w:numPr>
-          <w:ilvl w:val="1"/>
-          <w:numId w:val="7"/>
-        </w:numPr>
-      </w:pPr>
-      <w:r>
-        <w:t>The multiplier applied to the line length to determine the minimum value allowed for fault distance in the COMTRADE results file.</w:t>
-      </w:r>
-    </w:p>
-    <w:p>
-      <w:pPr>
-        <w:pStyle w:val="ListParagraph"/>
-        <w:numPr>
-          <w:ilvl w:val="1"/>
-          <w:numId w:val="7"/>
-        </w:numPr>
-      </w:pPr>
-      <w:r>
-        <w:t>Fault distances smaller than the minimum fault distance will be snapped to the minimum fault distance in order to suppress the noise around the edges of the fault.</w:t>
-      </w:r>
-      <w:r>
-        <w:br/>
-      </w:r>
-    </w:p>
-    <w:p>
-      <w:pPr>
-        <w:pStyle w:val="ListParagraph"/>
-        <w:numPr>
-          <w:ilvl w:val="0"/>
-          <w:numId w:val="7"/>
-        </w:numPr>
-      </w:pPr>
-      <w:proofErr w:type="spellStart"/>
-      <w:r>
-        <w:rPr>
-          <w:b/>
-        </w:rPr>
-        <w:t>LengthUnits</w:t>
-      </w:r>
-      <w:proofErr w:type="spellEnd"/>
-    </w:p>
-    <w:p>
-      <w:pPr>
-        <w:pStyle w:val="ListParagraph"/>
-        <w:numPr>
-          <w:ilvl w:val="1"/>
-          <w:numId w:val="7"/>
-        </w:numPr>
-      </w:pPr>
-      <w:r>
-        <w:t>Default: miles</w:t>
-      </w:r>
-    </w:p>
-    <w:p>
-      <w:pPr>
-        <w:pStyle w:val="ListParagraph"/>
-        <w:numPr>
-          <w:ilvl w:val="1"/>
-          <w:numId w:val="7"/>
-        </w:numPr>
-      </w:pPr>
-      <w:r>
-        <w:t>The units of measure to use for lengths.</w:t>
-      </w:r>
-    </w:p>
-    <w:p>
-      <w:pPr>
-        <w:pStyle w:val="ListParagraph"/>
-        <w:numPr>
-          <w:ilvl w:val="1"/>
-          <w:numId w:val="7"/>
-        </w:numPr>
-      </w:pPr>
-      <w:r>
-        <w:t>This value is only applied to human-readable exports and does not affect the fault calculations.</w:t>
-      </w:r>
-      <w:r>
-        <w:br/>
-      </w:r>
-    </w:p>
-    <w:p>
-      <w:pPr>
-        <w:pStyle w:val="ListParagraph"/>
-        <w:numPr>
-          <w:ilvl w:val="0"/>
-          <w:numId w:val="7"/>
-        </w:numPr>
-        <w:rPr>
-          <w:b/>
-        </w:rPr>
-      </w:pPr>
-      <w:proofErr w:type="spellStart"/>
-      <w:r>
-        <w:rPr>
-          <w:b/>
-        </w:rPr>
-        <w:t>COMTRADEMinWaitTime</w:t>
-      </w:r>
-      <w:proofErr w:type="spellEnd"/>
-    </w:p>
-    <w:p>
-      <w:pPr>
-        <w:pStyle w:val="ListParagraph"/>
-        <w:numPr>
-          <w:ilvl w:val="1"/>
-          <w:numId w:val="7"/>
-        </w:numPr>
-      </w:pPr>
-      <w:r>
-        <w:t>Default: 15</w:t>
-      </w:r>
-    </w:p>
-    <w:p>
-      <w:pPr>
-        <w:pStyle w:val="ListParagraph"/>
-        <w:numPr>
-          <w:ilvl w:val="1"/>
-          <w:numId w:val="7"/>
-        </w:numPr>
-      </w:pPr>
-      <w:r>
-        <w:t>The minimum amount of time, in seconds, to wait for additional data files after the system detects the existence of a .d00 COMTRADE file.</w:t>
-      </w:r>
-    </w:p>
-    <w:p>
-      <w:pPr>
-        <w:pStyle w:val="ListParagraph"/>
-        <w:numPr>
-          <w:ilvl w:val="1"/>
-          <w:numId w:val="7"/>
-        </w:numPr>
-      </w:pPr>
-      <w:r>
-        <w:t xml:space="preserve">The best way to ensure that all data files are present before </w:t>
-      </w:r>
-      <w:proofErr w:type="spellStart"/>
-      <w:r>
-        <w:t>openXDA</w:t>
-      </w:r>
-      <w:proofErr w:type="spellEnd"/>
-      <w:r>
-        <w:t xml:space="preserve"> attempts to process them is to copy the data files first, then copy the .</w:t>
-      </w:r>
-      <w:proofErr w:type="spellStart"/>
-      <w:r>
-        <w:t>cfg</w:t>
-      </w:r>
-      <w:proofErr w:type="spellEnd"/>
-      <w:r>
-        <w:t xml:space="preserve"> file last.</w:t>
-      </w:r>
-      <w:r>
-        <w:br/>
-      </w:r>
-    </w:p>
-    <w:p>
-      <w:r>
-        <w:br w:type="page"/>
-      </w:r>
-    </w:p>
-    <w:p>
-      <w:pPr>
-        <w:pStyle w:val="ListParagraph"/>
-        <w:numPr>
-          <w:ilvl w:val="0"/>
-          <w:numId w:val="7"/>
-        </w:numPr>
-      </w:pPr>
-      <w:proofErr w:type="spellStart"/>
-      <w:r>
-        <w:rPr>
-          <w:b/>
-        </w:rPr>
-        <w:lastRenderedPageBreak/>
-        <w:t>ProcessingThreadCount</w:t>
-      </w:r>
-      <w:proofErr w:type="spellEnd"/>
-    </w:p>
-    <w:p>
-      <w:pPr>
-        <w:pStyle w:val="ListParagraph"/>
-        <w:numPr>
-          <w:ilvl w:val="1"/>
-          <w:numId w:val="7"/>
-        </w:numPr>
-      </w:pPr>
-      <w:r>
-        <w:t>Default: 0</w:t>
-      </w:r>
-    </w:p>
-    <w:p>
-      <w:pPr>
-        <w:pStyle w:val="ListParagraph"/>
-        <w:numPr>
-          <w:ilvl w:val="1"/>
-          <w:numId w:val="7"/>
-        </w:numPr>
-      </w:pPr>
-      <w:r>
-        <w:t>The number of threads used for processing meter data concurrently.</w:t>
-      </w:r>
-    </w:p>
-    <w:p>
-      <w:pPr>
-        <w:pStyle w:val="ListParagraph"/>
-        <w:numPr>
-          <w:ilvl w:val="1"/>
-          <w:numId w:val="7"/>
-        </w:numPr>
-      </w:pPr>
-      <w:r>
-        <w:t xml:space="preserve">Values less than zero indicate that the system should use as many threads as there are logical processors </w:t>
-      </w:r>
-      <w:r>
-        <w:t>in the system.</w:t>
-      </w:r>
-      <w:r>
-        <w:br/>
-      </w:r>
-    </w:p>
-    <w:p>
-      <w:pPr>
-        <w:pStyle w:val="ListParagraph"/>
-        <w:numPr>
-          <w:ilvl w:val="0"/>
-          <w:numId w:val="7"/>
-        </w:numPr>
-        <w:rPr>
-          <w:b/>
-        </w:rPr>
-      </w:pPr>
-      <w:r>
-        <w:t xml:space="preserve"> </w:t>
-      </w:r>
-      <w:proofErr w:type="spellStart"/>
-      <w:r>
-        <w:rPr>
-          <w:b/>
-        </w:rPr>
         <w:t>FileShares</w:t>
       </w:r>
       <w:proofErr w:type="spellEnd"/>
@@ -2588,7 +2957,7 @@
       <w:r>
         <w:t>: The name of the file share (</w:t>
       </w:r>
-      <w:hyperlink r:id="rId9" w:history="1">
+      <w:hyperlink r:id="rId11" w:history="1">
         <w:r>
           <w:rPr>
             <w:rStyle w:val="Hyperlink"/>
@@ -2937,73 +3306,6 @@
       <w:proofErr w:type="gramEnd"/>
       <w:r>
         <w:t xml:space="preserve"> line of the emails sent when a fault is detected.</w:t>
-      </w:r>
-      <w:r>
-        <w:br/>
-      </w:r>
-    </w:p>
-    <w:p>
-      <w:pPr>
-        <w:pStyle w:val="ListParagraph"/>
-        <w:numPr>
-          <w:ilvl w:val="0"/>
-          <w:numId w:val="7"/>
-        </w:numPr>
-        <w:rPr>
-          <w:b/>
-        </w:rPr>
-      </w:pPr>
-      <w:proofErr w:type="spellStart"/>
-      <w:r>
-        <w:rPr>
-          <w:b/>
-        </w:rPr>
-        <w:t>PQDashboardURL</w:t>
-      </w:r>
-      <w:proofErr w:type="spellEnd"/>
-    </w:p>
-    <w:p>
-      <w:pPr>
-        <w:pStyle w:val="ListParagraph"/>
-        <w:numPr>
-          <w:ilvl w:val="1"/>
-          <w:numId w:val="7"/>
-        </w:numPr>
-        <w:rPr>
-          <w:b/>
-        </w:rPr>
-      </w:pPr>
-      <w:r>
-        <w:t xml:space="preserve">Default: </w:t>
-      </w:r>
-      <w:r>
-        <w:t>http://pqdashboard/</w:t>
-      </w:r>
-    </w:p>
-    <w:p>
-      <w:pPr>
-        <w:pStyle w:val="ListParagraph"/>
-        <w:numPr>
-          <w:ilvl w:val="1"/>
-          <w:numId w:val="7"/>
-        </w:numPr>
-        <w:rPr>
-          <w:b/>
-        </w:rPr>
-      </w:pPr>
-      <w:r>
-        <w:t>URL</w:t>
-      </w:r>
-      <w:r>
-        <w:t xml:space="preserve"> to the PQ Dashboard placed in email notifications to direct recipients to a page where they can view the waveforms captured by </w:t>
-      </w:r>
-      <w:proofErr w:type="spellStart"/>
-      <w:r>
-        <w:t>openXDA</w:t>
-      </w:r>
-      <w:proofErr w:type="spellEnd"/>
-      <w:r>
-        <w:t>.</w:t>
       </w:r>
       <w:r>
         <w:br/>
@@ -4702,4 +5004,16 @@
   <a:objectDefaults/>
   <a:extraClrSchemeLst/>
 </a:theme>
+</file>
+
+<file path=customXml/item1.xml><?xml version="1.0" encoding="utf-8"?>
+<b:Sources xmlns:b="http://schemas.openxmlformats.org/officeDocument/2006/bibliography" xmlns="http://schemas.openxmlformats.org/officeDocument/2006/bibliography" SelectedStyle="\APA.XSL" StyleName="APA"/>
+</file>
+
+<file path=customXml/itemProps1.xml><?xml version="1.0" encoding="utf-8"?>
+<ds:datastoreItem xmlns:ds="http://schemas.openxmlformats.org/officeDocument/2006/customXml" ds:itemID="{7A9D3991-792D-4D22-A456-C1AA0A7917EE}">
+  <ds:schemaRefs>
+    <ds:schemaRef ds:uri="http://schemas.openxmlformats.org/officeDocument/2006/bibliography"/>
+  </ds:schemaRefs>
+</ds:datastoreItem>
 </file>
</xml_diff>

<commit_message>
Main: Removed reference to the Distributed Transaction Coordinator from the setup and configuration guide.
git-tfs-id: [https://tfs.codeplex.com/tfs/TFS07]$/openXDA/Main;C97073
</commit_message>
<xml_diff>
--- a/Source/openXDA Setup and Configuration.docx
+++ b/Source/openXDA Setup and Configuration.docx
@@ -1006,35 +1006,8 @@
           <w:numId w:val="5"/>
         </w:numPr>
       </w:pPr>
-      <w:r>
-        <w:t xml:space="preserve">The </w:t>
-      </w:r>
-      <w:proofErr w:type="spellStart"/>
-      <w:r>
-        <w:t>openXDA</w:t>
-      </w:r>
-      <w:proofErr w:type="spellEnd"/>
-      <w:r>
-        <w:t xml:space="preserve"> requires the </w:t>
-      </w:r>
-      <w:r>
-        <w:rPr>
-          <w:b/>
-        </w:rPr>
-        <w:t>Distributed Transaction Coordinator</w:t>
-      </w:r>
-      <w:r>
-        <w:t xml:space="preserve"> to run coordinates its database transactions. Locate the Distributed Transaction Coordinator in the list and make sure that it is running.</w:t>
-      </w:r>
-    </w:p>
-    <w:p>
-      <w:pPr>
-        <w:pStyle w:val="ListParagraph"/>
-        <w:numPr>
-          <w:ilvl w:val="0"/>
-          <w:numId w:val="5"/>
-        </w:numPr>
-      </w:pPr>
+      <w:bookmarkStart w:id="0" w:name="_GoBack"/>
+      <w:bookmarkEnd w:id="0"/>
       <w:r>
         <w:t xml:space="preserve">Locate </w:t>
       </w:r>
@@ -3310,8 +3283,6 @@
       <w:r>
         <w:br/>
       </w:r>
-      <w:bookmarkStart w:id="0" w:name="_GoBack"/>
-      <w:bookmarkEnd w:id="0"/>
     </w:p>
     <w:sectPr>
       <w:pgSz w:w="12240" w:h="15840"/>
@@ -5011,7 +4982,7 @@
 </file>
 
 <file path=customXml/itemProps1.xml><?xml version="1.0" encoding="utf-8"?>
-<ds:datastoreItem xmlns:ds="http://schemas.openxmlformats.org/officeDocument/2006/customXml" ds:itemID="{7A9D3991-792D-4D22-A456-C1AA0A7917EE}">
+<ds:datastoreItem xmlns:ds="http://schemas.openxmlformats.org/officeDocument/2006/customXml" ds:itemID="{9FBB982D-C63B-42C1-B654-E90F7C542072}">
   <ds:schemaRefs>
     <ds:schemaRef ds:uri="http://schemas.openxmlformats.org/officeDocument/2006/bibliography"/>
   </ds:schemaRefs>

</xml_diff>

<commit_message>
Main: Updated the setup and configuration guide as well as the device definitions sample file.
git-tfs-id: [https://tfs.codeplex.com/tfs/TFS07]$/openXDA/Main;C97427
</commit_message>
<xml_diff>
--- a/Source/openXDA Setup and Configuration.docx
+++ b/Source/openXDA Setup and Configuration.docx
@@ -1,6 +1,6 @@
 
 <file path=word/document.xml><?xml version="1.0" encoding="utf-8"?>
-<w:document xmlns:wpc="http://schemas.microsoft.com/office/word/2010/wordprocessingCanvas" xmlns:mc="http://schemas.openxmlformats.org/markup-compatibility/2006" xmlns:o="urn:schemas-microsoft-com:office:office" xmlns:r="http://schemas.openxmlformats.org/officeDocument/2006/relationships" xmlns:m="http://schemas.openxmlformats.org/officeDocument/2006/math" xmlns:v="urn:schemas-microsoft-com:vml" xmlns:wp14="http://schemas.microsoft.com/office/word/2010/wordprocessingDrawing" xmlns:wp="http://schemas.openxmlformats.org/drawingml/2006/wordprocessingDrawing" xmlns:w10="urn:schemas-microsoft-com:office:word" xmlns:w="http://schemas.openxmlformats.org/wordprocessingml/2006/main" xmlns:w14="http://schemas.microsoft.com/office/word/2010/wordml" xmlns:wpg="http://schemas.microsoft.com/office/word/2010/wordprocessingGroup" xmlns:wpi="http://schemas.microsoft.com/office/word/2010/wordprocessingInk" xmlns:wne="http://schemas.microsoft.com/office/word/2006/wordml" xmlns:wps="http://schemas.microsoft.com/office/word/2010/wordprocessingShape" mc:Ignorable="w14 wp14">
+<w:document xmlns:wpc="http://schemas.microsoft.com/office/word/2010/wordprocessingCanvas" xmlns:mc="http://schemas.openxmlformats.org/markup-compatibility/2006" xmlns:o="urn:schemas-microsoft-com:office:office" xmlns:r="http://schemas.openxmlformats.org/officeDocument/2006/relationships" xmlns:m="http://schemas.openxmlformats.org/officeDocument/2006/math" xmlns:v="urn:schemas-microsoft-com:vml" xmlns:wp14="http://schemas.microsoft.com/office/word/2010/wordprocessingDrawing" xmlns:wp="http://schemas.openxmlformats.org/drawingml/2006/wordprocessingDrawing" xmlns:w10="urn:schemas-microsoft-com:office:word" xmlns:w="http://schemas.openxmlformats.org/wordprocessingml/2006/main" xmlns:w14="http://schemas.microsoft.com/office/word/2010/wordml" xmlns:w15="http://schemas.microsoft.com/office/word/2012/wordml" xmlns:wpg="http://schemas.microsoft.com/office/word/2010/wordprocessingGroup" xmlns:wpi="http://schemas.microsoft.com/office/word/2010/wordprocessingInk" xmlns:wne="http://schemas.microsoft.com/office/word/2006/wordml" xmlns:wps="http://schemas.microsoft.com/office/word/2010/wordprocessingShape" mc:Ignorable="w14 w15 wp14">
   <w:body>
     <w:p>
       <w:pPr>
@@ -50,16 +50,16 @@
       <w:r>
         <w:t xml:space="preserve"> from </w:t>
       </w:r>
-      <w:hyperlink r:id="rId7" w:history="1">
+      <w:hyperlink r:id="rId6" w:history="1">
         <w:r>
           <w:rPr>
             <w:rStyle w:val="Hyperlink"/>
           </w:rPr>
-          <w:t>https://openxda.codeplex.com/releases/view/256316</w:t>
+          <w:t>https://openxda.codeplex.com/releases/view/616425</w:t>
         </w:r>
       </w:hyperlink>
       <w:r>
-        <w:t>.</w:t>
+        <w:t xml:space="preserve">. </w:t>
       </w:r>
       <w:r>
         <w:br/>
@@ -69,9 +69,9 @@
           <w:noProof/>
         </w:rPr>
         <w:drawing>
-          <wp:inline distT="0" distB="0" distL="0" distR="0" wp14:anchorId="5A470BB5" wp14:editId="7299148A">
-            <wp:extent cx="5144218" cy="4734586"/>
-            <wp:effectExtent l="0" t="0" r="0" b="8890"/>
+          <wp:inline distT="0" distB="0" distL="0" distR="0" wp14:anchorId="02AA6EB7" wp14:editId="7B298491">
+            <wp:extent cx="4441911" cy="4019550"/>
+            <wp:effectExtent l="0" t="0" r="0" b="0"/>
             <wp:docPr id="1" name="Picture 1"/>
             <wp:cNvGraphicFramePr>
               <a:graphicFrameLocks xmlns:a="http://schemas.openxmlformats.org/drawingml/2006/main" noChangeAspect="1"/>
@@ -80,11 +80,11 @@
               <a:graphicData uri="http://schemas.openxmlformats.org/drawingml/2006/picture">
                 <pic:pic xmlns:pic="http://schemas.openxmlformats.org/drawingml/2006/picture">
                   <pic:nvPicPr>
-                    <pic:cNvPr id="0" name=""/>
+                    <pic:cNvPr id="1" name=""/>
                     <pic:cNvPicPr/>
                   </pic:nvPicPr>
                   <pic:blipFill>
-                    <a:blip r:embed="rId8"/>
+                    <a:blip r:embed="rId7"/>
                     <a:stretch>
                       <a:fillRect/>
                     </a:stretch>
@@ -92,7 +92,7 @@
                   <pic:spPr>
                     <a:xfrm>
                       <a:off x="0" y="0"/>
-                      <a:ext cx="5144218" cy="4734586"/>
+                      <a:ext cx="4453301" cy="4029857"/>
                     </a:xfrm>
                     <a:prstGeom prst="rect">
                       <a:avLst/>
@@ -225,32 +225,152 @@
         </w:numPr>
       </w:pPr>
       <w:r>
-        <w:t xml:space="preserve">Currently, the easiest way to configure meters is to use the </w:t>
-      </w:r>
-      <w:proofErr w:type="spellStart"/>
-      <w:r>
-        <w:t>openFLE</w:t>
-      </w:r>
-      <w:proofErr w:type="spellEnd"/>
-      <w:r>
-        <w:t xml:space="preserve"> Device Definitions Files.</w:t>
-      </w:r>
-    </w:p>
-    <w:p>
-      <w:r>
-        <w:br w:type="page"/>
+        <w:t>If PQDIF files will be used as input, the following query should also be executed in SQL Server Management Studio to configure the PQDIF reader:</w:t>
+      </w:r>
+    </w:p>
+    <w:p>
+      <w:pPr>
+        <w:ind w:left="720"/>
+        <w:rPr>
+          <w:sz w:val="18"/>
+          <w:szCs w:val="18"/>
+        </w:rPr>
+      </w:pPr>
+      <w:r>
+        <w:rPr>
+          <w:color w:val="0070C0"/>
+          <w:sz w:val="18"/>
+          <w:szCs w:val="18"/>
+        </w:rPr>
+        <w:t xml:space="preserve">INSERT INTO </w:t>
+      </w:r>
+      <w:proofErr w:type="spellStart"/>
+      <w:r>
+        <w:rPr>
+          <w:sz w:val="18"/>
+          <w:szCs w:val="18"/>
+        </w:rPr>
+        <w:t>DataReader</w:t>
+      </w:r>
+      <w:proofErr w:type="spellEnd"/>
+      <w:r>
+        <w:rPr>
+          <w:sz w:val="18"/>
+          <w:szCs w:val="18"/>
+        </w:rPr>
+        <w:t xml:space="preserve"> </w:t>
+      </w:r>
+      <w:proofErr w:type="gramStart"/>
+      <w:r>
+        <w:rPr>
+          <w:color w:val="0070C0"/>
+          <w:sz w:val="18"/>
+          <w:szCs w:val="18"/>
+        </w:rPr>
+        <w:t>VALUES(</w:t>
+      </w:r>
+      <w:proofErr w:type="gramEnd"/>
+      <w:r>
+        <w:rPr>
+          <w:color w:val="FF0000"/>
+          <w:sz w:val="18"/>
+          <w:szCs w:val="18"/>
+        </w:rPr>
+        <w:t>'PQD'</w:t>
+      </w:r>
+      <w:r>
+        <w:rPr>
+          <w:sz w:val="18"/>
+          <w:szCs w:val="18"/>
+        </w:rPr>
+        <w:t xml:space="preserve">, </w:t>
+      </w:r>
+      <w:r>
+        <w:rPr>
+          <w:color w:val="FF0000"/>
+          <w:sz w:val="18"/>
+          <w:szCs w:val="18"/>
+        </w:rPr>
+        <w:t>'FaultData.dll'</w:t>
+      </w:r>
+      <w:r>
+        <w:rPr>
+          <w:sz w:val="18"/>
+          <w:szCs w:val="18"/>
+        </w:rPr>
+        <w:t xml:space="preserve">, </w:t>
+      </w:r>
+      <w:r>
+        <w:rPr>
+          <w:color w:val="FF0000"/>
+          <w:sz w:val="18"/>
+          <w:szCs w:val="18"/>
+        </w:rPr>
+        <w:t>'</w:t>
+      </w:r>
+      <w:proofErr w:type="spellStart"/>
+      <w:r>
+        <w:rPr>
+          <w:color w:val="FF0000"/>
+          <w:sz w:val="18"/>
+          <w:szCs w:val="18"/>
+        </w:rPr>
+        <w:t>FaultData.DataReaders.PQDIFReader</w:t>
+      </w:r>
+      <w:proofErr w:type="spellEnd"/>
+      <w:r>
+        <w:rPr>
+          <w:color w:val="FF0000"/>
+          <w:sz w:val="18"/>
+          <w:szCs w:val="18"/>
+        </w:rPr>
+        <w:t>'</w:t>
+      </w:r>
+      <w:r>
+        <w:rPr>
+          <w:sz w:val="18"/>
+          <w:szCs w:val="18"/>
+        </w:rPr>
+        <w:t>)</w:t>
+      </w:r>
+    </w:p>
+    <w:p>
+      <w:pPr>
+        <w:pStyle w:val="ListParagraph"/>
+        <w:numPr>
+          <w:ilvl w:val="0"/>
+          <w:numId w:val="2"/>
+        </w:numPr>
+      </w:pPr>
+      <w:r>
+        <w:t xml:space="preserve">Currently, the easiest way to </w:t>
+      </w:r>
+      <w:r>
+        <w:t>add device configuration information to the database</w:t>
+      </w:r>
+      <w:r>
+        <w:t xml:space="preserve"> is to use the </w:t>
+      </w:r>
+      <w:r>
+        <w:t xml:space="preserve">DeviceDefinitionsMigrator as described in the next section.  The DeviceDefinitionsExample.xml file available on the </w:t>
+      </w:r>
+      <w:proofErr w:type="spellStart"/>
+      <w:r>
+        <w:t>Codeplex</w:t>
+      </w:r>
+      <w:proofErr w:type="spellEnd"/>
+      <w:r>
+        <w:t xml:space="preserve"> web site listed above, under the “OTHER AVAILABLE DOWNLOADS”, can be modified by adding your specific device information as described in the comments contained in the file.</w:t>
       </w:r>
     </w:p>
     <w:p>
       <w:pPr>
         <w:pStyle w:val="Heading1"/>
       </w:pPr>
-      <w:proofErr w:type="spellStart"/>
       <w:r>
         <w:lastRenderedPageBreak/>
         <w:t>DeviceDefinitionsMigrator</w:t>
       </w:r>
-      <w:proofErr w:type="spellEnd"/>
     </w:p>
     <w:p>
       <w:pPr>
@@ -266,6 +386,7 @@
       <w:r>
         <w:rPr>
           <w:b/>
+          <w:color w:val="0070C0"/>
         </w:rPr>
         <w:t>cmd.exe</w:t>
       </w:r>
@@ -350,73 +471,1060 @@
           <w:sz w:val="20"/>
           <w:szCs w:val="20"/>
         </w:rPr>
-        <w:t>cd "C:\Program Files\</w:t>
-      </w:r>
-      <w:proofErr w:type="spellStart"/>
+        <w:t>C:&gt;</w:t>
+      </w:r>
+      <w:r>
+        <w:rPr>
+          <w:rFonts w:ascii="Consolas" w:hAnsi="Consolas" w:cs="Consolas"/>
+          <w:color w:val="0070C0"/>
+          <w:sz w:val="20"/>
+          <w:szCs w:val="20"/>
+        </w:rPr>
+        <w:t>cd C:\Program Files\</w:t>
+      </w:r>
+      <w:proofErr w:type="spellStart"/>
+      <w:r>
+        <w:rPr>
+          <w:rFonts w:ascii="Consolas" w:hAnsi="Consolas" w:cs="Consolas"/>
+          <w:color w:val="0070C0"/>
+          <w:sz w:val="20"/>
+          <w:szCs w:val="20"/>
+        </w:rPr>
+        <w:t>openXDA</w:t>
+      </w:r>
+      <w:proofErr w:type="spellEnd"/>
       <w:r>
         <w:rPr>
           <w:rFonts w:ascii="Consolas" w:hAnsi="Consolas" w:cs="Consolas"/>
           <w:sz w:val="20"/>
           <w:szCs w:val="20"/>
         </w:rPr>
+        <w:br/>
+      </w:r>
+    </w:p>
+    <w:p>
+      <w:pPr>
+        <w:pStyle w:val="ListParagraph"/>
+        <w:numPr>
+          <w:ilvl w:val="0"/>
+          <w:numId w:val="3"/>
+        </w:numPr>
+      </w:pPr>
+      <w:r>
+        <w:t xml:space="preserve">The DeviceDefinitionsMigrator </w:t>
+      </w:r>
+      <w:r>
+        <w:t xml:space="preserve">requires </w:t>
+      </w:r>
+      <w:r>
+        <w:t xml:space="preserve">a connection string to connect to the database </w:t>
+      </w:r>
+      <w:r>
+        <w:t>and</w:t>
+      </w:r>
+      <w:r>
+        <w:t xml:space="preserve"> the path to the </w:t>
+      </w:r>
+      <w:proofErr w:type="spellStart"/>
+      <w:r>
+        <w:t>DeviceDefinitionsFile</w:t>
+      </w:r>
+      <w:proofErr w:type="spellEnd"/>
+      <w:r>
+        <w:t>.</w:t>
+      </w:r>
+    </w:p>
+    <w:p>
+      <w:pPr>
+        <w:spacing w:after="0" w:line="240" w:lineRule="auto"/>
+        <w:ind w:left="720"/>
+      </w:pPr>
+      <w:r>
+        <w:t xml:space="preserve">Example 1: </w:t>
+      </w:r>
+    </w:p>
+    <w:p>
+      <w:pPr>
+        <w:spacing w:after="0" w:line="240" w:lineRule="auto"/>
+        <w:ind w:left="1080"/>
+      </w:pPr>
+      <w:r>
+        <w:t>C:\Program Files\</w:t>
+      </w:r>
+      <w:proofErr w:type="spellStart"/>
+      <w:r>
         <w:t>openXDA</w:t>
       </w:r>
       <w:proofErr w:type="spellEnd"/>
       <w:r>
+        <w:t>&gt;</w:t>
+      </w:r>
+      <w:r>
+        <w:rPr>
+          <w:rFonts w:ascii="Consolas" w:hAnsi="Consolas" w:cs="Consolas"/>
+          <w:color w:val="0070C0"/>
+          <w:sz w:val="20"/>
+          <w:szCs w:val="20"/>
+        </w:rPr>
+        <w:t xml:space="preserve">DeviceDefinitionsMigrator "Data </w:t>
+      </w:r>
+      <w:r>
+        <w:rPr>
+          <w:rFonts w:ascii="Consolas" w:hAnsi="Consolas" w:cs="Consolas"/>
+          <w:color w:val="0070C0"/>
+          <w:sz w:val="20"/>
+          <w:szCs w:val="20"/>
+        </w:rPr>
+        <w:t>Source=</w:t>
+      </w:r>
+      <w:proofErr w:type="spellStart"/>
+      <w:r>
+        <w:rPr>
+          <w:rFonts w:ascii="Consolas" w:hAnsi="Consolas" w:cs="Consolas"/>
+          <w:color w:val="0070C0"/>
+          <w:sz w:val="20"/>
+          <w:szCs w:val="20"/>
+        </w:rPr>
+        <w:t>MyServer</w:t>
+      </w:r>
+      <w:proofErr w:type="spellEnd"/>
+      <w:r>
+        <w:rPr>
+          <w:rFonts w:ascii="Consolas" w:hAnsi="Consolas" w:cs="Consolas"/>
+          <w:color w:val="0070C0"/>
+          <w:sz w:val="20"/>
+          <w:szCs w:val="20"/>
+        </w:rPr>
+        <w:t>; Initial Catalog=</w:t>
+      </w:r>
+      <w:proofErr w:type="spellStart"/>
+      <w:r>
+        <w:rPr>
+          <w:rFonts w:ascii="Consolas" w:hAnsi="Consolas" w:cs="Consolas"/>
+          <w:color w:val="0070C0"/>
+          <w:sz w:val="20"/>
+          <w:szCs w:val="20"/>
+        </w:rPr>
+        <w:t>openXDA</w:t>
+      </w:r>
+      <w:proofErr w:type="spellEnd"/>
+      <w:r>
+        <w:rPr>
+          <w:rFonts w:ascii="Consolas" w:hAnsi="Consolas" w:cs="Consolas"/>
+          <w:color w:val="0070C0"/>
+          <w:sz w:val="20"/>
+          <w:szCs w:val="20"/>
+        </w:rPr>
+        <w:t>; Integrated Security=SSPI" "C:\Program Files\openFLE\DeviceDefinitions.xml"</w:t>
+      </w:r>
+      <w:r>
+        <w:rPr>
+          <w:rFonts w:ascii="Consolas" w:hAnsi="Consolas" w:cs="Consolas"/>
+          <w:color w:val="0070C0"/>
+          <w:sz w:val="20"/>
+          <w:szCs w:val="20"/>
+        </w:rPr>
+        <w:br/>
+      </w:r>
+    </w:p>
+    <w:p>
+      <w:pPr>
+        <w:spacing w:after="0" w:line="240" w:lineRule="auto"/>
+        <w:ind w:left="720"/>
+      </w:pPr>
+      <w:r>
+        <w:t>Example 2:</w:t>
+      </w:r>
+    </w:p>
+    <w:p>
+      <w:pPr>
+        <w:ind w:left="1080"/>
+        <w:rPr>
+          <w:color w:val="0070C0"/>
+        </w:rPr>
+      </w:pPr>
+      <w:r>
+        <w:t>C:\Program Files\</w:t>
+      </w:r>
+      <w:proofErr w:type="spellStart"/>
+      <w:r>
+        <w:t>openXDA</w:t>
+      </w:r>
+      <w:proofErr w:type="spellEnd"/>
+      <w:r>
+        <w:t>&gt;</w:t>
+      </w:r>
+      <w:r>
+        <w:rPr>
+          <w:rFonts w:ascii="Consolas" w:hAnsi="Consolas" w:cs="Consolas"/>
+          <w:color w:val="0070C0"/>
+          <w:sz w:val="20"/>
+          <w:szCs w:val="20"/>
+        </w:rPr>
+        <w:t>DeviceDefinitionsMigrator "Data Source=</w:t>
+      </w:r>
+      <w:proofErr w:type="spellStart"/>
+      <w:r>
+        <w:rPr>
+          <w:rFonts w:ascii="Consolas" w:hAnsi="Consolas" w:cs="Consolas"/>
+          <w:color w:val="0070C0"/>
+          <w:sz w:val="20"/>
+          <w:szCs w:val="20"/>
+        </w:rPr>
+        <w:t>MyServer</w:t>
+      </w:r>
+      <w:proofErr w:type="spellEnd"/>
+      <w:r>
+        <w:rPr>
+          <w:rFonts w:ascii="Consolas" w:hAnsi="Consolas" w:cs="Consolas"/>
+          <w:color w:val="0070C0"/>
+          <w:sz w:val="20"/>
+          <w:szCs w:val="20"/>
+        </w:rPr>
+        <w:t>; Initial Catalog=</w:t>
+      </w:r>
+      <w:proofErr w:type="spellStart"/>
+      <w:r>
+        <w:rPr>
+          <w:rFonts w:ascii="Consolas" w:hAnsi="Consolas" w:cs="Consolas"/>
+          <w:color w:val="0070C0"/>
+          <w:sz w:val="20"/>
+          <w:szCs w:val="20"/>
+        </w:rPr>
+        <w:t>openXDA</w:t>
+      </w:r>
+      <w:proofErr w:type="spellEnd"/>
+      <w:r>
+        <w:rPr>
+          <w:rFonts w:ascii="Consolas" w:hAnsi="Consolas" w:cs="Consolas"/>
+          <w:color w:val="0070C0"/>
+          <w:sz w:val="20"/>
+          <w:szCs w:val="20"/>
+        </w:rPr>
+        <w:t>; User Id=admin; Password=</w:t>
+      </w:r>
+      <w:proofErr w:type="spellStart"/>
+      <w:r>
+        <w:rPr>
+          <w:rFonts w:ascii="Consolas" w:hAnsi="Consolas" w:cs="Consolas"/>
+          <w:color w:val="0070C0"/>
+          <w:sz w:val="20"/>
+          <w:szCs w:val="20"/>
+        </w:rPr>
+        <w:t>adminpwd</w:t>
+      </w:r>
+      <w:proofErr w:type="spellEnd"/>
+      <w:r>
+        <w:rPr>
+          <w:rFonts w:ascii="Consolas" w:hAnsi="Consolas" w:cs="Consolas"/>
+          <w:color w:val="0070C0"/>
+          <w:sz w:val="20"/>
+          <w:szCs w:val="20"/>
+        </w:rPr>
+        <w:t>" "C:\Program Files\openFLE\DeviceDefinitions.xml"</w:t>
+      </w:r>
+    </w:p>
+    <w:p>
+      <w:pPr>
+        <w:pStyle w:val="Heading1"/>
+      </w:pPr>
+      <w:r>
+        <w:t>Configuration File</w:t>
+      </w:r>
+    </w:p>
+    <w:p>
+      <w:pPr>
+        <w:pStyle w:val="ListParagraph"/>
+        <w:numPr>
+          <w:ilvl w:val="0"/>
+          <w:numId w:val="4"/>
+        </w:numPr>
+      </w:pPr>
+      <w:r>
+        <w:t xml:space="preserve">Find </w:t>
+      </w:r>
+      <w:proofErr w:type="spellStart"/>
+      <w:r>
+        <w:rPr>
+          <w:b/>
+        </w:rPr>
+        <w:t>openXDA.exe.config</w:t>
+      </w:r>
+      <w:proofErr w:type="spellEnd"/>
+      <w:r>
+        <w:t xml:space="preserve"> located in the </w:t>
+      </w:r>
+      <w:proofErr w:type="spellStart"/>
+      <w:r>
+        <w:t>openXDA</w:t>
+      </w:r>
+      <w:proofErr w:type="spellEnd"/>
+      <w:r>
+        <w:t xml:space="preserve"> installation folder (</w:t>
+      </w:r>
+      <w:r>
+        <w:rPr>
+          <w:b/>
+        </w:rPr>
+        <w:t>C:\Program</w:t>
+      </w:r>
+      <w:r>
+        <w:t> </w:t>
+      </w:r>
+      <w:r>
+        <w:rPr>
+          <w:b/>
+        </w:rPr>
+        <w:t>Files\</w:t>
+      </w:r>
+      <w:proofErr w:type="spellStart"/>
+      <w:r>
+        <w:rPr>
+          <w:b/>
+        </w:rPr>
+        <w:t>openXDA</w:t>
+      </w:r>
+      <w:proofErr w:type="spellEnd"/>
+      <w:r>
+        <w:t xml:space="preserve"> by default).</w:t>
+      </w:r>
+    </w:p>
+    <w:p>
+      <w:pPr>
+        <w:pStyle w:val="ListParagraph"/>
+        <w:numPr>
+          <w:ilvl w:val="0"/>
+          <w:numId w:val="4"/>
+        </w:numPr>
+      </w:pPr>
+      <w:r>
+        <w:t xml:space="preserve">Edit </w:t>
+      </w:r>
+      <w:proofErr w:type="spellStart"/>
+      <w:r>
+        <w:rPr>
+          <w:b/>
+        </w:rPr>
+        <w:t>openXDA.exe.config</w:t>
+      </w:r>
+      <w:proofErr w:type="spellEnd"/>
+      <w:r>
+        <w:t xml:space="preserve"> in a simple text editor, such as Notepad. Note that you may need to run the text editor as administrator in order to save the file.</w:t>
+      </w:r>
+    </w:p>
+    <w:p>
+      <w:pPr>
+        <w:pStyle w:val="ListParagraph"/>
+        <w:numPr>
+          <w:ilvl w:val="0"/>
+          <w:numId w:val="4"/>
+        </w:numPr>
+        <w:spacing w:after="120" w:line="240" w:lineRule="auto"/>
+      </w:pPr>
+      <w:r>
+        <w:t xml:space="preserve">Locate the </w:t>
+      </w:r>
+      <w:proofErr w:type="spellStart"/>
+      <w:r>
+        <w:rPr>
+          <w:b/>
+        </w:rPr>
+        <w:t>ConnectionString</w:t>
+      </w:r>
+      <w:proofErr w:type="spellEnd"/>
+      <w:r>
+        <w:t xml:space="preserve"> parameter under </w:t>
+      </w:r>
+      <w:proofErr w:type="spellStart"/>
+      <w:r>
+        <w:rPr>
+          <w:b/>
+        </w:rPr>
+        <w:t>systemSettings</w:t>
+      </w:r>
+      <w:proofErr w:type="spellEnd"/>
+      <w:r>
+        <w:t xml:space="preserve">. If you just installed </w:t>
+      </w:r>
+      <w:proofErr w:type="spellStart"/>
+      <w:r>
+        <w:t>openXDA</w:t>
+      </w:r>
+      <w:proofErr w:type="spellEnd"/>
+      <w:r>
+        <w:t>, this should be</w:t>
+      </w:r>
+      <w:r>
+        <w:t xml:space="preserve"> the only parameter in the file and should look similar to this:</w:t>
+      </w:r>
+    </w:p>
+    <w:p>
+      <w:pPr>
+        <w:pStyle w:val="NoSpacing"/>
+        <w:ind w:left="720"/>
+        <w:rPr>
+          <w:sz w:val="16"/>
+          <w:szCs w:val="16"/>
+        </w:rPr>
+      </w:pPr>
+      <w:r>
+        <w:rPr>
+          <w:sz w:val="16"/>
+          <w:szCs w:val="16"/>
+        </w:rPr>
+        <w:t>&lt;</w:t>
+      </w:r>
+      <w:proofErr w:type="spellStart"/>
+      <w:proofErr w:type="gramStart"/>
+      <w:r>
+        <w:rPr>
+          <w:sz w:val="16"/>
+          <w:szCs w:val="16"/>
+        </w:rPr>
+        <w:t>systemSettings</w:t>
+      </w:r>
+      <w:proofErr w:type="spellEnd"/>
+      <w:proofErr w:type="gramEnd"/>
+      <w:r>
+        <w:rPr>
+          <w:sz w:val="16"/>
+          <w:szCs w:val="16"/>
+        </w:rPr>
+        <w:t>&gt;</w:t>
+      </w:r>
+    </w:p>
+    <w:p>
+      <w:pPr>
+        <w:pStyle w:val="NoSpacing"/>
+        <w:ind w:left="720"/>
+        <w:rPr>
+          <w:sz w:val="16"/>
+          <w:szCs w:val="16"/>
+        </w:rPr>
+      </w:pPr>
+      <w:r>
+        <w:rPr>
+          <w:sz w:val="16"/>
+          <w:szCs w:val="16"/>
+        </w:rPr>
+        <w:t xml:space="preserve">      &lt;add name="</w:t>
+      </w:r>
+      <w:proofErr w:type="spellStart"/>
+      <w:r>
+        <w:rPr>
+          <w:sz w:val="16"/>
+          <w:szCs w:val="16"/>
+        </w:rPr>
+        <w:t>ConnectionString</w:t>
+      </w:r>
+      <w:proofErr w:type="spellEnd"/>
+      <w:r>
+        <w:rPr>
+          <w:sz w:val="16"/>
+          <w:szCs w:val="16"/>
+        </w:rPr>
+        <w:t>" value="Data Source=localhost; Initial Catalog=</w:t>
+      </w:r>
+      <w:proofErr w:type="spellStart"/>
+      <w:r>
+        <w:rPr>
+          <w:sz w:val="16"/>
+          <w:szCs w:val="16"/>
+        </w:rPr>
+        <w:t>openXDA</w:t>
+      </w:r>
+      <w:proofErr w:type="spellEnd"/>
+      <w:r>
+        <w:rPr>
+          <w:sz w:val="16"/>
+          <w:szCs w:val="16"/>
+        </w:rPr>
+        <w:t>; Integrated Security=SSPI"</w:t>
+      </w:r>
+    </w:p>
+    <w:p>
+      <w:pPr>
+        <w:pStyle w:val="NoSpacing"/>
+        <w:ind w:left="720"/>
+        <w:rPr>
+          <w:sz w:val="16"/>
+          <w:szCs w:val="16"/>
+        </w:rPr>
+      </w:pPr>
+    </w:p>
+    <w:p>
+      <w:pPr>
+        <w:pStyle w:val="ListParagraph"/>
+        <w:numPr>
+          <w:ilvl w:val="0"/>
+          <w:numId w:val="4"/>
+        </w:numPr>
+      </w:pPr>
+      <w:r>
+        <w:t xml:space="preserve">Modify this parameter so that the service knows how to connect to the database </w:t>
+      </w:r>
+      <w:r>
+        <w:t xml:space="preserve">that </w:t>
+      </w:r>
+      <w:r>
+        <w:t>you set up earlier in this process.</w:t>
+      </w:r>
+    </w:p>
+    <w:p>
+      <w:pPr>
+        <w:pStyle w:val="ListParagraph"/>
+        <w:spacing w:after="0" w:line="240" w:lineRule="auto"/>
+      </w:pPr>
+      <w:r>
+        <w:t xml:space="preserve">Example 1: </w:t>
+      </w:r>
+    </w:p>
+    <w:p>
+      <w:pPr>
+        <w:pStyle w:val="NoSpacing"/>
+        <w:ind w:left="1080"/>
+        <w:rPr>
+          <w:sz w:val="16"/>
+          <w:szCs w:val="16"/>
+        </w:rPr>
+      </w:pPr>
+      <w:r>
+        <w:rPr>
+          <w:sz w:val="16"/>
+          <w:szCs w:val="16"/>
+        </w:rPr>
+        <w:t>&lt;</w:t>
+      </w:r>
+      <w:proofErr w:type="spellStart"/>
+      <w:proofErr w:type="gramStart"/>
+      <w:r>
+        <w:rPr>
+          <w:sz w:val="16"/>
+          <w:szCs w:val="16"/>
+        </w:rPr>
+        <w:t>systemSettings</w:t>
+      </w:r>
+      <w:proofErr w:type="spellEnd"/>
+      <w:proofErr w:type="gramEnd"/>
+      <w:r>
+        <w:rPr>
+          <w:sz w:val="16"/>
+          <w:szCs w:val="16"/>
+        </w:rPr>
+        <w:t>&gt;</w:t>
+      </w:r>
+    </w:p>
+    <w:p>
+      <w:pPr>
+        <w:pStyle w:val="ListParagraph"/>
+        <w:ind w:left="1080"/>
+      </w:pPr>
+      <w:r>
+        <w:rPr>
+          <w:sz w:val="16"/>
+          <w:szCs w:val="16"/>
+        </w:rPr>
+        <w:t xml:space="preserve">      &lt;add name="</w:t>
+      </w:r>
+      <w:proofErr w:type="spellStart"/>
+      <w:r>
+        <w:rPr>
+          <w:sz w:val="16"/>
+          <w:szCs w:val="16"/>
+        </w:rPr>
+        <w:t>ConnectionString</w:t>
+      </w:r>
+      <w:proofErr w:type="spellEnd"/>
+      <w:r>
+        <w:rPr>
+          <w:sz w:val="16"/>
+          <w:szCs w:val="16"/>
+        </w:rPr>
+        <w:t>" value="</w:t>
+      </w:r>
+      <w:r>
+        <w:rPr>
+          <w:sz w:val="16"/>
+          <w:szCs w:val="16"/>
+        </w:rPr>
+        <w:t>Data Source=</w:t>
+      </w:r>
+      <w:proofErr w:type="spellStart"/>
+      <w:r>
+        <w:rPr>
+          <w:sz w:val="16"/>
+          <w:szCs w:val="16"/>
+        </w:rPr>
+        <w:t>MyServer</w:t>
+      </w:r>
+      <w:proofErr w:type="spellEnd"/>
+      <w:r>
+        <w:rPr>
+          <w:sz w:val="16"/>
+          <w:szCs w:val="16"/>
+        </w:rPr>
+        <w:t>; Initial Catalog=</w:t>
+      </w:r>
+      <w:proofErr w:type="spellStart"/>
+      <w:r>
+        <w:rPr>
+          <w:sz w:val="16"/>
+          <w:szCs w:val="16"/>
+        </w:rPr>
+        <w:t>openXDA</w:t>
+      </w:r>
+      <w:proofErr w:type="spellEnd"/>
+      <w:r>
+        <w:rPr>
+          <w:sz w:val="16"/>
+          <w:szCs w:val="16"/>
+        </w:rPr>
+        <w:t>; Integrated Security=SSPI</w:t>
+      </w:r>
+    </w:p>
+    <w:p>
+      <w:pPr>
+        <w:pStyle w:val="NoSpacing"/>
+        <w:ind w:left="1080"/>
+      </w:pPr>
+      <w:r>
+        <w:t>Example 2</w:t>
+      </w:r>
+    </w:p>
+    <w:p>
+      <w:pPr>
+        <w:pStyle w:val="NoSpacing"/>
+        <w:ind w:left="1080"/>
+        <w:rPr>
+          <w:sz w:val="16"/>
+          <w:szCs w:val="16"/>
+        </w:rPr>
+      </w:pPr>
+      <w:r>
+        <w:rPr>
+          <w:sz w:val="16"/>
+          <w:szCs w:val="16"/>
+        </w:rPr>
+        <w:t>&lt;</w:t>
+      </w:r>
+      <w:proofErr w:type="spellStart"/>
+      <w:proofErr w:type="gramStart"/>
+      <w:r>
+        <w:rPr>
+          <w:sz w:val="16"/>
+          <w:szCs w:val="16"/>
+        </w:rPr>
+        <w:t>systemSettings</w:t>
+      </w:r>
+      <w:proofErr w:type="spellEnd"/>
+      <w:proofErr w:type="gramEnd"/>
+      <w:r>
+        <w:rPr>
+          <w:sz w:val="16"/>
+          <w:szCs w:val="16"/>
+        </w:rPr>
+        <w:t>&gt;</w:t>
+      </w:r>
+    </w:p>
+    <w:p>
+      <w:pPr>
+        <w:pStyle w:val="ListParagraph"/>
+        <w:ind w:left="1305"/>
+      </w:pPr>
+      <w:r>
+        <w:rPr>
+          <w:sz w:val="16"/>
+          <w:szCs w:val="16"/>
+        </w:rPr>
+        <w:t>&lt;add name="</w:t>
+      </w:r>
+      <w:proofErr w:type="spellStart"/>
+      <w:r>
+        <w:rPr>
+          <w:sz w:val="16"/>
+          <w:szCs w:val="16"/>
+        </w:rPr>
+        <w:t>ConnectionString</w:t>
+      </w:r>
+      <w:proofErr w:type="spellEnd"/>
+      <w:r>
+        <w:rPr>
+          <w:sz w:val="16"/>
+          <w:szCs w:val="16"/>
+        </w:rPr>
+        <w:t>" value="</w:t>
+      </w:r>
+      <w:proofErr w:type="gramStart"/>
+      <w:r>
+        <w:t>:</w:t>
+      </w:r>
+      <w:r>
+        <w:rPr>
+          <w:sz w:val="16"/>
+          <w:szCs w:val="16"/>
+        </w:rPr>
+        <w:t>Data</w:t>
+      </w:r>
+      <w:proofErr w:type="gramEnd"/>
+      <w:r>
+        <w:rPr>
+          <w:sz w:val="16"/>
+          <w:szCs w:val="16"/>
+        </w:rPr>
+        <w:t xml:space="preserve"> Source=</w:t>
+      </w:r>
+      <w:proofErr w:type="spellStart"/>
+      <w:r>
+        <w:rPr>
+          <w:sz w:val="16"/>
+          <w:szCs w:val="16"/>
+        </w:rPr>
+        <w:t>MyServer</w:t>
+      </w:r>
+      <w:proofErr w:type="spellEnd"/>
+      <w:r>
+        <w:rPr>
+          <w:sz w:val="16"/>
+          <w:szCs w:val="16"/>
+        </w:rPr>
+        <w:t>; Initial Catalog=</w:t>
+      </w:r>
+      <w:proofErr w:type="spellStart"/>
+      <w:r>
+        <w:rPr>
+          <w:sz w:val="16"/>
+          <w:szCs w:val="16"/>
+        </w:rPr>
+        <w:t>openXDA</w:t>
+      </w:r>
+      <w:proofErr w:type="spellEnd"/>
+      <w:r>
+        <w:rPr>
+          <w:sz w:val="16"/>
+          <w:szCs w:val="16"/>
+        </w:rPr>
+        <w:t>; User Id=admin;</w:t>
+      </w:r>
+      <w:r>
+        <w:rPr>
+          <w:sz w:val="16"/>
+          <w:szCs w:val="16"/>
+        </w:rPr>
+        <w:t xml:space="preserve"> </w:t>
+      </w:r>
+      <w:bookmarkStart w:id="0" w:name="_GoBack"/>
+      <w:bookmarkEnd w:id="0"/>
+      <w:r>
+        <w:rPr>
+          <w:sz w:val="16"/>
+          <w:szCs w:val="16"/>
+        </w:rPr>
+        <w:t>Password=</w:t>
+      </w:r>
+      <w:proofErr w:type="spellStart"/>
+      <w:r>
+        <w:rPr>
+          <w:sz w:val="16"/>
+          <w:szCs w:val="16"/>
+        </w:rPr>
+        <w:t>adminpwd</w:t>
+      </w:r>
+      <w:proofErr w:type="spellEnd"/>
+    </w:p>
+    <w:p>
+      <w:r>
+        <w:br w:type="page"/>
+      </w:r>
+    </w:p>
+    <w:p>
+      <w:pPr>
+        <w:pStyle w:val="Heading1"/>
+      </w:pPr>
+      <w:r>
+        <w:t xml:space="preserve">Run the </w:t>
+      </w:r>
+      <w:proofErr w:type="spellStart"/>
+      <w:r>
+        <w:t>openXDA</w:t>
+      </w:r>
+      <w:proofErr w:type="spellEnd"/>
+      <w:r>
+        <w:t xml:space="preserve"> service</w:t>
+      </w:r>
+    </w:p>
+    <w:p>
+      <w:pPr>
+        <w:pStyle w:val="ListParagraph"/>
+        <w:numPr>
+          <w:ilvl w:val="0"/>
+          <w:numId w:val="5"/>
+        </w:numPr>
+      </w:pPr>
+      <w:r>
+        <w:t xml:space="preserve">Find </w:t>
+      </w:r>
+      <w:r>
+        <w:rPr>
+          <w:b/>
+        </w:rPr>
+        <w:t>openXDAConsole.exe</w:t>
+      </w:r>
+      <w:r>
+        <w:t xml:space="preserve"> in the </w:t>
+      </w:r>
+      <w:proofErr w:type="spellStart"/>
+      <w:r>
+        <w:t>openXDA</w:t>
+      </w:r>
+      <w:proofErr w:type="spellEnd"/>
+      <w:r>
+        <w:t xml:space="preserve"> installation folder (</w:t>
+      </w:r>
+      <w:r>
+        <w:rPr>
+          <w:b/>
+        </w:rPr>
+        <w:t>C:\Program</w:t>
+      </w:r>
+      <w:r>
+        <w:rPr>
+          <w:b/>
+        </w:rPr>
+        <w:t> </w:t>
+      </w:r>
+      <w:r>
+        <w:rPr>
+          <w:b/>
+        </w:rPr>
+        <w:t>Files\</w:t>
+      </w:r>
+      <w:proofErr w:type="spellStart"/>
+      <w:r>
+        <w:rPr>
+          <w:b/>
+        </w:rPr>
+        <w:t>openXDA</w:t>
+      </w:r>
+      <w:proofErr w:type="spellEnd"/>
+      <w:r>
+        <w:t xml:space="preserve"> by default).</w:t>
+      </w:r>
+    </w:p>
+    <w:p>
+      <w:pPr>
+        <w:pStyle w:val="ListParagraph"/>
+        <w:numPr>
+          <w:ilvl w:val="0"/>
+          <w:numId w:val="5"/>
+        </w:numPr>
+      </w:pPr>
+      <w:r>
+        <w:t xml:space="preserve">Run </w:t>
+      </w:r>
+      <w:r>
+        <w:rPr>
+          <w:b/>
+        </w:rPr>
+        <w:t>openXDAConsole.exe</w:t>
+      </w:r>
+      <w:r>
+        <w:t xml:space="preserve"> to monitor the service and ensure that it is running properly.</w:t>
+      </w:r>
+    </w:p>
+    <w:p>
+      <w:pPr>
+        <w:pStyle w:val="ListParagraph"/>
+        <w:numPr>
+          <w:ilvl w:val="0"/>
+          <w:numId w:val="5"/>
+        </w:numPr>
+      </w:pPr>
+      <w:r>
+        <w:t xml:space="preserve">Run </w:t>
+      </w:r>
+      <w:proofErr w:type="spellStart"/>
+      <w:r>
+        <w:rPr>
+          <w:b/>
+        </w:rPr>
+        <w:t>services.msc</w:t>
+      </w:r>
+      <w:proofErr w:type="spellEnd"/>
+      <w:r>
+        <w:t>.</w:t>
+      </w:r>
+    </w:p>
+    <w:p>
+      <w:pPr>
+        <w:pStyle w:val="ListParagraph"/>
+        <w:numPr>
+          <w:ilvl w:val="0"/>
+          <w:numId w:val="5"/>
+        </w:numPr>
+      </w:pPr>
+      <w:r>
+        <w:t xml:space="preserve">Locate </w:t>
+      </w:r>
+      <w:proofErr w:type="spellStart"/>
+      <w:r>
+        <w:rPr>
+          <w:b/>
+        </w:rPr>
+        <w:t>openXDA</w:t>
+      </w:r>
+      <w:proofErr w:type="spellEnd"/>
+      <w:r>
+        <w:rPr>
+          <w:b/>
+        </w:rPr>
+        <w:t xml:space="preserve"> </w:t>
+      </w:r>
+      <w:r>
+        <w:t xml:space="preserve">in the list. Right-click </w:t>
+      </w:r>
+      <w:proofErr w:type="spellStart"/>
+      <w:r>
+        <w:t>openXDA</w:t>
+      </w:r>
+      <w:proofErr w:type="spellEnd"/>
+      <w:r>
+        <w:t xml:space="preserve"> and select </w:t>
+      </w:r>
+      <w:r>
+        <w:rPr>
+          <w:b/>
+        </w:rPr>
+        <w:t>Start</w:t>
+      </w:r>
+      <w:r>
+        <w:t>.</w:t>
+      </w:r>
+    </w:p>
+    <w:p/>
+    <w:p>
+      <w:pPr>
+        <w:pStyle w:val="Heading1"/>
+      </w:pPr>
+      <w:r>
+        <w:t>Drop a fault record</w:t>
+      </w:r>
+    </w:p>
+    <w:p>
+      <w:pPr>
+        <w:pStyle w:val="ListParagraph"/>
+        <w:numPr>
+          <w:ilvl w:val="0"/>
+          <w:numId w:val="6"/>
+        </w:numPr>
+      </w:pPr>
+      <w:r>
+        <w:t xml:space="preserve">By default, the </w:t>
+      </w:r>
+      <w:proofErr w:type="spellStart"/>
+      <w:r>
+        <w:t>openXDA</w:t>
+      </w:r>
+      <w:proofErr w:type="spellEnd"/>
+      <w:r>
+        <w:t xml:space="preserve"> will monitor a folder called </w:t>
+      </w:r>
+      <w:r>
+        <w:rPr>
+          <w:b/>
+        </w:rPr>
+        <w:t>Watch</w:t>
+      </w:r>
+      <w:r>
+        <w:t xml:space="preserve"> in the </w:t>
+      </w:r>
+      <w:proofErr w:type="spellStart"/>
+      <w:r>
+        <w:t>openXDA</w:t>
+      </w:r>
+      <w:proofErr w:type="spellEnd"/>
+      <w:r>
+        <w:t xml:space="preserve"> installation folder (</w:t>
+      </w:r>
+      <w:r>
+        <w:rPr>
+          <w:b/>
+        </w:rPr>
+        <w:t>C:\Program Files\</w:t>
+      </w:r>
+      <w:proofErr w:type="spellStart"/>
+      <w:r>
+        <w:rPr>
+          <w:b/>
+        </w:rPr>
+        <w:t>openXDA</w:t>
+      </w:r>
+      <w:proofErr w:type="spellEnd"/>
+      <w:r>
+        <w:t xml:space="preserve"> by default).</w:t>
+      </w:r>
+    </w:p>
+    <w:p>
+      <w:pPr>
+        <w:pStyle w:val="ListParagraph"/>
+        <w:numPr>
+          <w:ilvl w:val="0"/>
+          <w:numId w:val="6"/>
+        </w:numPr>
+      </w:pPr>
+      <w:r>
+        <w:t xml:space="preserve">By default, the </w:t>
+      </w:r>
+      <w:proofErr w:type="spellStart"/>
+      <w:r>
+        <w:t>openXDA</w:t>
+      </w:r>
+      <w:proofErr w:type="spellEnd"/>
+      <w:r>
+        <w:t xml:space="preserve"> is configured such that the watch folder should contain a folder for each meter where the name of the folder is the same as the </w:t>
+      </w:r>
+      <w:proofErr w:type="spellStart"/>
+      <w:r>
+        <w:rPr>
+          <w:b/>
+        </w:rPr>
+        <w:t>AssetKey</w:t>
+      </w:r>
+      <w:proofErr w:type="spellEnd"/>
+      <w:r>
+        <w:t xml:space="preserve"> of the meter </w:t>
+      </w:r>
+      <w:r>
+        <w:t xml:space="preserve">stored in the </w:t>
+      </w:r>
+      <w:proofErr w:type="spellStart"/>
+      <w:r>
+        <w:t>openXDA</w:t>
+      </w:r>
+      <w:proofErr w:type="spellEnd"/>
+      <w:r>
+        <w:t xml:space="preserve"> database.</w:t>
+      </w:r>
+    </w:p>
+    <w:p>
+      <w:pPr>
+        <w:pStyle w:val="ListParagraph"/>
+        <w:numPr>
+          <w:ilvl w:val="1"/>
+          <w:numId w:val="6"/>
+        </w:numPr>
         <w:rPr>
           <w:rFonts w:ascii="Consolas" w:hAnsi="Consolas" w:cs="Consolas"/>
           <w:sz w:val="20"/>
           <w:szCs w:val="20"/>
         </w:rPr>
-        <w:t>"</w:t>
-      </w:r>
+      </w:pPr>
       <w:r>
         <w:rPr>
           <w:rFonts w:ascii="Consolas" w:hAnsi="Consolas" w:cs="Consolas"/>
           <w:sz w:val="20"/>
           <w:szCs w:val="20"/>
         </w:rPr>
-        <w:br/>
-      </w:r>
-    </w:p>
-    <w:p>
-      <w:pPr>
-        <w:pStyle w:val="ListParagraph"/>
-        <w:numPr>
-          <w:ilvl w:val="0"/>
-          <w:numId w:val="3"/>
-        </w:numPr>
-      </w:pPr>
-      <w:r>
-        <w:t xml:space="preserve">The </w:t>
-      </w:r>
-      <w:proofErr w:type="spellStart"/>
-      <w:r>
-        <w:t>DeviceDefinitionsMigrator</w:t>
-      </w:r>
-      <w:proofErr w:type="spellEnd"/>
-      <w:r>
-        <w:t xml:space="preserve"> needs a connection string to connect to the database as well as the path to the </w:t>
-      </w:r>
-      <w:proofErr w:type="spellStart"/>
-      <w:r>
-        <w:t>DeviceDefinitionsFile</w:t>
-      </w:r>
-      <w:proofErr w:type="spellEnd"/>
-      <w:r>
-        <w:t>.</w:t>
-      </w:r>
-    </w:p>
-    <w:p>
-      <w:pPr>
-        <w:pStyle w:val="ListParagraph"/>
-        <w:numPr>
-          <w:ilvl w:val="1"/>
-          <w:numId w:val="3"/>
-        </w:numPr>
-      </w:pPr>
-      <w:r>
-        <w:t xml:space="preserve">Example 1: </w:t>
+        <w:t xml:space="preserve">SELECT </w:t>
       </w:r>
       <w:proofErr w:type="spellStart"/>
       <w:r>
@@ -425,7 +1533,7 @@
           <w:sz w:val="20"/>
           <w:szCs w:val="20"/>
         </w:rPr>
-        <w:t>DeviceDefinitionsMigrator</w:t>
+        <w:t>AssetKey</w:t>
       </w:r>
       <w:proofErr w:type="spellEnd"/>
       <w:r>
@@ -434,699 +1542,334 @@
           <w:sz w:val="20"/>
           <w:szCs w:val="20"/>
         </w:rPr>
-        <w:t xml:space="preserve"> "Data Source=</w:t>
-      </w:r>
-      <w:proofErr w:type="spellStart"/>
+        <w:t>, Name FROM Meter</w:t>
+      </w:r>
+    </w:p>
+    <w:p>
+      <w:pPr>
+        <w:pStyle w:val="ListParagraph"/>
+        <w:numPr>
+          <w:ilvl w:val="0"/>
+          <w:numId w:val="6"/>
+        </w:numPr>
+      </w:pPr>
+      <w:r>
+        <w:t>Drop the fault record into the folder associated with the meter that produced the record.</w:t>
+      </w:r>
+    </w:p>
+    <w:p>
+      <w:pPr>
+        <w:pStyle w:val="ListParagraph"/>
+        <w:numPr>
+          <w:ilvl w:val="0"/>
+          <w:numId w:val="6"/>
+        </w:numPr>
+      </w:pPr>
+      <w:r>
+        <w:t xml:space="preserve">If the </w:t>
+      </w:r>
+      <w:proofErr w:type="spellStart"/>
+      <w:r>
+        <w:rPr>
+          <w:b/>
+        </w:rPr>
+        <w:t>openXDAConsole</w:t>
+      </w:r>
+      <w:proofErr w:type="spellEnd"/>
+      <w:r>
+        <w:t xml:space="preserve"> is running, </w:t>
+      </w:r>
+      <w:proofErr w:type="spellStart"/>
+      <w:r>
+        <w:t>openXDA</w:t>
+      </w:r>
+      <w:proofErr w:type="spellEnd"/>
+      <w:r>
+        <w:t xml:space="preserve"> should report that it has found a fault record and indicate when it has completed its analysis.</w:t>
+      </w:r>
+    </w:p>
+    <w:p>
+      <w:pPr>
+        <w:pStyle w:val="ListParagraph"/>
+        <w:numPr>
+          <w:ilvl w:val="0"/>
+          <w:numId w:val="6"/>
+        </w:numPr>
+      </w:pPr>
+      <w:r>
+        <w:t>Once finished, results from the fault analysis will be located in the results folder (</w:t>
+      </w:r>
+      <w:r>
+        <w:rPr>
+          <w:b/>
+        </w:rPr>
+        <w:t>C:\Program Files\</w:t>
+      </w:r>
+      <w:proofErr w:type="spellStart"/>
+      <w:r>
+        <w:rPr>
+          <w:b/>
+        </w:rPr>
+        <w:t>openXDA</w:t>
+      </w:r>
+      <w:proofErr w:type="spellEnd"/>
+      <w:r>
+        <w:rPr>
+          <w:b/>
+        </w:rPr>
+        <w:t>\Results</w:t>
+      </w:r>
+      <w:r>
+        <w:t xml:space="preserve"> by default), in a subfolder named after the asset key of the meter that produced the fault record.</w:t>
+      </w:r>
+    </w:p>
+    <w:p>
+      <w:r>
+        <w:br w:type="page"/>
+      </w:r>
+    </w:p>
+    <w:p>
+      <w:pPr>
+        <w:pStyle w:val="Heading1"/>
+      </w:pPr>
+      <w:r>
+        <w:t>Service Configuration</w:t>
+      </w:r>
+    </w:p>
+    <w:p>
+      <w:r>
+        <w:t xml:space="preserve">Apart from the connection string in the </w:t>
+      </w:r>
+      <w:proofErr w:type="spellStart"/>
+      <w:r>
+        <w:rPr>
+          <w:b/>
+        </w:rPr>
+        <w:t>openXDA.exe.config</w:t>
+      </w:r>
+      <w:proofErr w:type="spellEnd"/>
+      <w:r>
+        <w:t xml:space="preserve"> file, configuration options for the service are located in the database in a table called </w:t>
+      </w:r>
+      <w:r>
+        <w:rPr>
+          <w:b/>
+        </w:rPr>
+        <w:t>Setting</w:t>
+      </w:r>
+      <w:r>
+        <w:t>. These are the configuration options that can be defined in the Setting table.</w:t>
+      </w:r>
+    </w:p>
+    <w:p>
+      <w:pPr>
+        <w:pStyle w:val="ListParagraph"/>
+        <w:numPr>
+          <w:ilvl w:val="0"/>
+          <w:numId w:val="7"/>
+        </w:numPr>
+      </w:pPr>
+      <w:proofErr w:type="spellStart"/>
+      <w:r>
+        <w:rPr>
+          <w:b/>
+        </w:rPr>
+        <w:t>DbTimeout</w:t>
+      </w:r>
+      <w:proofErr w:type="spellEnd"/>
+    </w:p>
+    <w:p>
+      <w:pPr>
+        <w:pStyle w:val="ListParagraph"/>
+        <w:numPr>
+          <w:ilvl w:val="1"/>
+          <w:numId w:val="7"/>
+        </w:numPr>
+      </w:pPr>
+      <w:r>
+        <w:t>Default: 120</w:t>
+      </w:r>
+    </w:p>
+    <w:p>
+      <w:pPr>
+        <w:pStyle w:val="ListParagraph"/>
+        <w:numPr>
+          <w:ilvl w:val="1"/>
+          <w:numId w:val="7"/>
+        </w:numPr>
+      </w:pPr>
+      <w:r>
+        <w:t>Amount of time each database query is given to complete, in seconds.</w:t>
+      </w:r>
+      <w:r>
+        <w:br/>
+      </w:r>
+    </w:p>
+    <w:p>
+      <w:pPr>
+        <w:pStyle w:val="ListParagraph"/>
+        <w:numPr>
+          <w:ilvl w:val="0"/>
+          <w:numId w:val="7"/>
+        </w:numPr>
+      </w:pPr>
+      <w:proofErr w:type="spellStart"/>
+      <w:r>
+        <w:rPr>
+          <w:b/>
+        </w:rPr>
+        <w:t>WatchDirectories</w:t>
+      </w:r>
+      <w:proofErr w:type="spellEnd"/>
+    </w:p>
+    <w:p>
+      <w:pPr>
+        <w:pStyle w:val="ListParagraph"/>
+        <w:numPr>
+          <w:ilvl w:val="1"/>
+          <w:numId w:val="7"/>
+        </w:numPr>
+      </w:pPr>
+      <w:r>
+        <w:t>Default: Watch</w:t>
+      </w:r>
+    </w:p>
+    <w:p>
+      <w:pPr>
+        <w:pStyle w:val="ListParagraph"/>
+        <w:numPr>
+          <w:ilvl w:val="1"/>
+          <w:numId w:val="7"/>
+        </w:numPr>
+      </w:pPr>
+      <w:r>
+        <w:t>Semi-colon separated list of directories where fault records can be discovered by the service.</w:t>
+      </w:r>
+      <w:r>
+        <w:br/>
+      </w:r>
+    </w:p>
+    <w:p>
+      <w:pPr>
+        <w:pStyle w:val="ListParagraph"/>
+        <w:numPr>
+          <w:ilvl w:val="0"/>
+          <w:numId w:val="7"/>
+        </w:numPr>
+      </w:pPr>
+      <w:proofErr w:type="spellStart"/>
+      <w:r>
+        <w:rPr>
+          <w:b/>
+        </w:rPr>
+        <w:t>ResultsPath</w:t>
+      </w:r>
+      <w:proofErr w:type="spellEnd"/>
+    </w:p>
+    <w:p>
+      <w:pPr>
+        <w:pStyle w:val="ListParagraph"/>
+        <w:numPr>
+          <w:ilvl w:val="1"/>
+          <w:numId w:val="7"/>
+        </w:numPr>
+      </w:pPr>
+      <w:r>
+        <w:t>Default: Results</w:t>
+      </w:r>
+    </w:p>
+    <w:p>
+      <w:pPr>
+        <w:pStyle w:val="ListParagraph"/>
+        <w:numPr>
+          <w:ilvl w:val="1"/>
+          <w:numId w:val="7"/>
+        </w:numPr>
+      </w:pPr>
+      <w:r>
+        <w:t>Directory to which the results of fault analysis will be written.</w:t>
+      </w:r>
+      <w:r>
+        <w:br/>
+      </w:r>
+    </w:p>
+    <w:p>
+      <w:pPr>
+        <w:pStyle w:val="ListParagraph"/>
+        <w:numPr>
+          <w:ilvl w:val="0"/>
+          <w:numId w:val="7"/>
+        </w:numPr>
+      </w:pPr>
+      <w:proofErr w:type="spellStart"/>
+      <w:r>
+        <w:rPr>
+          <w:b/>
+        </w:rPr>
+        <w:t>FilePattern</w:t>
+      </w:r>
+      <w:proofErr w:type="spellEnd"/>
+    </w:p>
+    <w:p>
+      <w:pPr>
+        <w:pStyle w:val="ListParagraph"/>
+        <w:numPr>
+          <w:ilvl w:val="1"/>
+          <w:numId w:val="7"/>
+        </w:numPr>
+      </w:pPr>
+      <w:r>
+        <w:t xml:space="preserve">Default: </w:t>
+      </w:r>
       <w:r>
         <w:rPr>
           <w:rFonts w:ascii="Consolas" w:hAnsi="Consolas" w:cs="Consolas"/>
           <w:sz w:val="20"/>
           <w:szCs w:val="20"/>
         </w:rPr>
-        <w:t>MyServer</w:t>
-      </w:r>
-      <w:proofErr w:type="spellEnd"/>
+        <w:t>(?&lt;</w:t>
+      </w:r>
+      <w:proofErr w:type="spellStart"/>
       <w:r>
         <w:rPr>
           <w:rFonts w:ascii="Consolas" w:hAnsi="Consolas" w:cs="Consolas"/>
           <w:sz w:val="20"/>
           <w:szCs w:val="20"/>
         </w:rPr>
-        <w:t>; Initial Catalog=</w:t>
-      </w:r>
-      <w:proofErr w:type="spellStart"/>
+        <w:t>AssetKey</w:t>
+      </w:r>
+      <w:proofErr w:type="spellEnd"/>
       <w:r>
         <w:rPr>
           <w:rFonts w:ascii="Consolas" w:hAnsi="Consolas" w:cs="Consolas"/>
           <w:sz w:val="20"/>
           <w:szCs w:val="20"/>
         </w:rPr>
-        <w:t>openXDA</w:t>
-      </w:r>
-      <w:proofErr w:type="spellEnd"/>
-      <w:r>
-        <w:rPr>
-          <w:rFonts w:ascii="Consolas" w:hAnsi="Consolas" w:cs="Consolas"/>
-          <w:sz w:val="20"/>
-          <w:szCs w:val="20"/>
-        </w:rPr>
-        <w:t>; Integrated Security=SSPI" "C:\Program Files\</w:t>
-      </w:r>
-      <w:proofErr w:type="spellStart"/>
-      <w:r>
-        <w:rPr>
-          <w:rFonts w:ascii="Consolas" w:hAnsi="Consolas" w:cs="Consolas"/>
-          <w:sz w:val="20"/>
-          <w:szCs w:val="20"/>
-        </w:rPr>
-        <w:t>openFLE</w:t>
-      </w:r>
-      <w:proofErr w:type="spellEnd"/>
-      <w:r>
-        <w:rPr>
-          <w:rFonts w:ascii="Consolas" w:hAnsi="Consolas" w:cs="Consolas"/>
-          <w:sz w:val="20"/>
-          <w:szCs w:val="20"/>
-        </w:rPr>
-        <w:t>\DeviceDefinitions.xml"</w:t>
-      </w:r>
-      <w:r>
-        <w:rPr>
-          <w:rFonts w:ascii="Consolas" w:hAnsi="Consolas" w:cs="Consolas"/>
-          <w:sz w:val="20"/>
-          <w:szCs w:val="20"/>
-        </w:rPr>
-        <w:br/>
-      </w:r>
-    </w:p>
-    <w:p>
-      <w:pPr>
-        <w:pStyle w:val="ListParagraph"/>
-        <w:numPr>
-          <w:ilvl w:val="1"/>
-          <w:numId w:val="3"/>
-        </w:numPr>
-      </w:pPr>
-      <w:r>
-        <w:t xml:space="preserve">Example 2: </w:t>
-      </w:r>
-      <w:proofErr w:type="spellStart"/>
-      <w:r>
-        <w:rPr>
-          <w:rFonts w:ascii="Consolas" w:hAnsi="Consolas" w:cs="Consolas"/>
-          <w:sz w:val="20"/>
-          <w:szCs w:val="20"/>
-        </w:rPr>
-        <w:t>DeviceDefinitionsMigrator</w:t>
-      </w:r>
-      <w:proofErr w:type="spellEnd"/>
-      <w:r>
-        <w:rPr>
-          <w:rFonts w:ascii="Consolas" w:hAnsi="Consolas" w:cs="Consolas"/>
-          <w:sz w:val="20"/>
-          <w:szCs w:val="20"/>
-        </w:rPr>
-        <w:t xml:space="preserve"> "Data Source=</w:t>
-      </w:r>
-      <w:proofErr w:type="spellStart"/>
-      <w:r>
-        <w:rPr>
-          <w:rFonts w:ascii="Consolas" w:hAnsi="Consolas" w:cs="Consolas"/>
-          <w:sz w:val="20"/>
-          <w:szCs w:val="20"/>
-        </w:rPr>
-        <w:t>MyServer</w:t>
-      </w:r>
-      <w:proofErr w:type="spellEnd"/>
-      <w:r>
-        <w:rPr>
-          <w:rFonts w:ascii="Consolas" w:hAnsi="Consolas" w:cs="Consolas"/>
-          <w:sz w:val="20"/>
-          <w:szCs w:val="20"/>
-        </w:rPr>
-        <w:t>; Initial Catalog=</w:t>
-      </w:r>
-      <w:proofErr w:type="spellStart"/>
-      <w:r>
-        <w:rPr>
-          <w:rFonts w:ascii="Consolas" w:hAnsi="Consolas" w:cs="Consolas"/>
-          <w:sz w:val="20"/>
-          <w:szCs w:val="20"/>
-        </w:rPr>
-        <w:t>openXDA</w:t>
-      </w:r>
-      <w:proofErr w:type="spellEnd"/>
-      <w:r>
-        <w:rPr>
-          <w:rFonts w:ascii="Consolas" w:hAnsi="Consolas" w:cs="Consolas"/>
-          <w:sz w:val="20"/>
-          <w:szCs w:val="20"/>
-        </w:rPr>
-        <w:t>; User Id=admin; Password=</w:t>
-      </w:r>
-      <w:proofErr w:type="spellStart"/>
-      <w:r>
-        <w:rPr>
-          <w:rFonts w:ascii="Consolas" w:hAnsi="Consolas" w:cs="Consolas"/>
-          <w:sz w:val="20"/>
-          <w:szCs w:val="20"/>
-        </w:rPr>
-        <w:t>adminpwd</w:t>
-      </w:r>
-      <w:proofErr w:type="spellEnd"/>
-      <w:r>
-        <w:rPr>
-          <w:rFonts w:ascii="Consolas" w:hAnsi="Consolas" w:cs="Consolas"/>
-          <w:sz w:val="20"/>
-          <w:szCs w:val="20"/>
-        </w:rPr>
-        <w:t>" "C:\Program Files\</w:t>
-      </w:r>
-      <w:proofErr w:type="spellStart"/>
-      <w:r>
-        <w:rPr>
-          <w:rFonts w:ascii="Consolas" w:hAnsi="Consolas" w:cs="Consolas"/>
-          <w:sz w:val="20"/>
-          <w:szCs w:val="20"/>
-        </w:rPr>
-        <w:t>openFLE</w:t>
-      </w:r>
-      <w:proofErr w:type="spellEnd"/>
-      <w:r>
-        <w:rPr>
-          <w:rFonts w:ascii="Consolas" w:hAnsi="Consolas" w:cs="Consolas"/>
-          <w:sz w:val="20"/>
-          <w:szCs w:val="20"/>
-        </w:rPr>
-        <w:t>\DeviceDefinitions.xml"</w:t>
-      </w:r>
-    </w:p>
-    <w:p/>
-    <w:p>
-      <w:pPr>
-        <w:pStyle w:val="Heading1"/>
-      </w:pPr>
-      <w:r>
-        <w:t>Configuration File</w:t>
-      </w:r>
-    </w:p>
-    <w:p>
-      <w:pPr>
-        <w:pStyle w:val="ListParagraph"/>
-        <w:numPr>
-          <w:ilvl w:val="0"/>
-          <w:numId w:val="4"/>
-        </w:numPr>
-      </w:pPr>
-      <w:r>
-        <w:t xml:space="preserve">Find </w:t>
-      </w:r>
-      <w:proofErr w:type="spellStart"/>
-      <w:r>
-        <w:rPr>
-          <w:b/>
-        </w:rPr>
-        <w:t>openXDA.exe.config</w:t>
-      </w:r>
-      <w:proofErr w:type="spellEnd"/>
-      <w:r>
-        <w:t xml:space="preserve"> located in the </w:t>
-      </w:r>
-      <w:proofErr w:type="spellStart"/>
-      <w:r>
-        <w:t>openXDA</w:t>
-      </w:r>
-      <w:proofErr w:type="spellEnd"/>
-      <w:r>
-        <w:t xml:space="preserve"> installation folder (</w:t>
-      </w:r>
-      <w:r>
-        <w:rPr>
-          <w:b/>
-        </w:rPr>
-        <w:t>C:\Program</w:t>
-      </w:r>
-      <w:r>
-        <w:t> </w:t>
-      </w:r>
-      <w:r>
-        <w:rPr>
-          <w:b/>
-        </w:rPr>
-        <w:t>Files\</w:t>
-      </w:r>
-      <w:proofErr w:type="spellStart"/>
-      <w:r>
-        <w:rPr>
-          <w:b/>
-        </w:rPr>
-        <w:t>openXDA</w:t>
-      </w:r>
-      <w:proofErr w:type="spellEnd"/>
-      <w:r>
-        <w:t xml:space="preserve"> by default).</w:t>
-      </w:r>
-    </w:p>
-    <w:p>
-      <w:pPr>
-        <w:pStyle w:val="ListParagraph"/>
-        <w:numPr>
-          <w:ilvl w:val="0"/>
-          <w:numId w:val="4"/>
-        </w:numPr>
-      </w:pPr>
-      <w:r>
-        <w:t xml:space="preserve">Edit </w:t>
-      </w:r>
-      <w:proofErr w:type="spellStart"/>
-      <w:r>
-        <w:rPr>
-          <w:b/>
-        </w:rPr>
-        <w:t>openXDA.exe.config</w:t>
-      </w:r>
-      <w:proofErr w:type="spellEnd"/>
-      <w:r>
-        <w:t xml:space="preserve"> in a simple text editor, such as Notepad. Note that you may need to run the text editor as administrator in order to save the file.</w:t>
-      </w:r>
-    </w:p>
-    <w:p>
-      <w:pPr>
-        <w:pStyle w:val="ListParagraph"/>
-        <w:numPr>
-          <w:ilvl w:val="0"/>
-          <w:numId w:val="4"/>
-        </w:numPr>
-      </w:pPr>
-      <w:r>
-        <w:t xml:space="preserve">Locate the </w:t>
-      </w:r>
-      <w:proofErr w:type="spellStart"/>
-      <w:r>
-        <w:rPr>
-          <w:b/>
-        </w:rPr>
-        <w:t>ConnectionString</w:t>
-      </w:r>
-      <w:proofErr w:type="spellEnd"/>
-      <w:r>
-        <w:t xml:space="preserve"> parameter under </w:t>
-      </w:r>
-      <w:proofErr w:type="spellStart"/>
-      <w:r>
-        <w:rPr>
-          <w:b/>
-        </w:rPr>
-        <w:t>systemSettings</w:t>
-      </w:r>
-      <w:proofErr w:type="spellEnd"/>
-      <w:r>
-        <w:t xml:space="preserve">. If you just installed </w:t>
-      </w:r>
-      <w:proofErr w:type="spellStart"/>
-      <w:r>
-        <w:t>openXDA</w:t>
-      </w:r>
-      <w:proofErr w:type="spellEnd"/>
-      <w:r>
-        <w:t>, this should be the only parameter in the file.</w:t>
-      </w:r>
-    </w:p>
-    <w:p>
-      <w:pPr>
-        <w:pStyle w:val="ListParagraph"/>
-        <w:numPr>
-          <w:ilvl w:val="0"/>
-          <w:numId w:val="4"/>
-        </w:numPr>
-      </w:pPr>
-      <w:r>
-        <w:t>Modify this parameter so that the service knows how to connect to the database you set up earlier in this process.</w:t>
-      </w:r>
-    </w:p>
-    <w:p>
-      <w:pPr>
-        <w:pStyle w:val="ListParagraph"/>
-        <w:numPr>
-          <w:ilvl w:val="1"/>
-          <w:numId w:val="4"/>
-        </w:numPr>
-      </w:pPr>
-      <w:r>
-        <w:t xml:space="preserve">Example 1: </w:t>
-      </w:r>
-      <w:r>
-        <w:rPr>
-          <w:rFonts w:ascii="Consolas" w:hAnsi="Consolas" w:cs="Consolas"/>
-          <w:sz w:val="20"/>
-          <w:szCs w:val="20"/>
-        </w:rPr>
-        <w:t>Data Source=</w:t>
-      </w:r>
-      <w:proofErr w:type="spellStart"/>
-      <w:r>
-        <w:rPr>
-          <w:rFonts w:ascii="Consolas" w:hAnsi="Consolas" w:cs="Consolas"/>
-          <w:sz w:val="20"/>
-          <w:szCs w:val="20"/>
-        </w:rPr>
-        <w:t>MyServer</w:t>
-      </w:r>
-      <w:proofErr w:type="spellEnd"/>
-      <w:r>
-        <w:rPr>
-          <w:rFonts w:ascii="Consolas" w:hAnsi="Consolas" w:cs="Consolas"/>
-          <w:sz w:val="20"/>
-          <w:szCs w:val="20"/>
-        </w:rPr>
-        <w:t>; Initial Catalog=</w:t>
-      </w:r>
-      <w:proofErr w:type="spellStart"/>
-      <w:r>
-        <w:rPr>
-          <w:rFonts w:ascii="Consolas" w:hAnsi="Consolas" w:cs="Consolas"/>
-          <w:sz w:val="20"/>
-          <w:szCs w:val="20"/>
-        </w:rPr>
-        <w:t>openXDA</w:t>
-      </w:r>
-      <w:proofErr w:type="spellEnd"/>
-      <w:r>
-        <w:rPr>
-          <w:rFonts w:ascii="Consolas" w:hAnsi="Consolas" w:cs="Consolas"/>
-          <w:sz w:val="20"/>
-          <w:szCs w:val="20"/>
-        </w:rPr>
-        <w:t>; Integrated Security=SSPI</w:t>
-      </w:r>
-    </w:p>
-    <w:p>
-      <w:pPr>
-        <w:pStyle w:val="ListParagraph"/>
-        <w:numPr>
-          <w:ilvl w:val="1"/>
-          <w:numId w:val="4"/>
-        </w:numPr>
-      </w:pPr>
-      <w:r>
-        <w:t>Example 2:</w:t>
-      </w:r>
-      <w:r>
-        <w:rPr>
-          <w:rFonts w:ascii="Consolas" w:hAnsi="Consolas" w:cs="Consolas"/>
-          <w:sz w:val="20"/>
-          <w:szCs w:val="20"/>
-        </w:rPr>
-        <w:t xml:space="preserve"> </w:t>
-      </w:r>
-      <w:r>
-        <w:rPr>
-          <w:rFonts w:ascii="Consolas" w:hAnsi="Consolas" w:cs="Consolas"/>
-          <w:sz w:val="20"/>
-          <w:szCs w:val="20"/>
-        </w:rPr>
-        <w:t>Data Source=</w:t>
-      </w:r>
-      <w:proofErr w:type="spellStart"/>
-      <w:r>
-        <w:rPr>
-          <w:rFonts w:ascii="Consolas" w:hAnsi="Consolas" w:cs="Consolas"/>
-          <w:sz w:val="20"/>
-          <w:szCs w:val="20"/>
-        </w:rPr>
-        <w:t>MyServer</w:t>
-      </w:r>
-      <w:proofErr w:type="spellEnd"/>
-      <w:r>
-        <w:rPr>
-          <w:rFonts w:ascii="Consolas" w:hAnsi="Consolas" w:cs="Consolas"/>
-          <w:sz w:val="20"/>
-          <w:szCs w:val="20"/>
-        </w:rPr>
-        <w:t>; Initial Catalog=</w:t>
-      </w:r>
-      <w:proofErr w:type="spellStart"/>
-      <w:r>
-        <w:rPr>
-          <w:rFonts w:ascii="Consolas" w:hAnsi="Consolas" w:cs="Consolas"/>
-          <w:sz w:val="20"/>
-          <w:szCs w:val="20"/>
-        </w:rPr>
-        <w:t>openXDA</w:t>
-      </w:r>
-      <w:proofErr w:type="spellEnd"/>
-      <w:r>
-        <w:rPr>
-          <w:rFonts w:ascii="Consolas" w:hAnsi="Consolas" w:cs="Consolas"/>
-          <w:sz w:val="20"/>
-          <w:szCs w:val="20"/>
-        </w:rPr>
-        <w:t>; User Id=admin; Password=</w:t>
-      </w:r>
-      <w:proofErr w:type="spellStart"/>
-      <w:r>
-        <w:rPr>
-          <w:rFonts w:ascii="Consolas" w:hAnsi="Consolas" w:cs="Consolas"/>
-          <w:sz w:val="20"/>
-          <w:szCs w:val="20"/>
-        </w:rPr>
-        <w:t>adminpwd</w:t>
-      </w:r>
-      <w:proofErr w:type="spellEnd"/>
-    </w:p>
-    <w:p>
-      <w:r>
-        <w:br w:type="page"/>
-      </w:r>
-    </w:p>
-    <w:p>
-      <w:pPr>
-        <w:pStyle w:val="Heading1"/>
-      </w:pPr>
-      <w:r>
-        <w:lastRenderedPageBreak/>
-        <w:t xml:space="preserve">Run the </w:t>
-      </w:r>
-      <w:proofErr w:type="spellStart"/>
-      <w:r>
-        <w:t>openXDA</w:t>
-      </w:r>
-      <w:proofErr w:type="spellEnd"/>
-      <w:r>
-        <w:t xml:space="preserve"> service</w:t>
-      </w:r>
-    </w:p>
-    <w:p>
-      <w:pPr>
-        <w:pStyle w:val="ListParagraph"/>
-        <w:numPr>
-          <w:ilvl w:val="0"/>
-          <w:numId w:val="5"/>
-        </w:numPr>
-      </w:pPr>
-      <w:r>
-        <w:t xml:space="preserve">Find </w:t>
-      </w:r>
-      <w:r>
-        <w:rPr>
-          <w:b/>
-        </w:rPr>
-        <w:t>openXDAConsole.exe</w:t>
-      </w:r>
-      <w:r>
-        <w:t xml:space="preserve"> in the </w:t>
-      </w:r>
-      <w:proofErr w:type="spellStart"/>
-      <w:r>
-        <w:t>openXDA</w:t>
-      </w:r>
-      <w:proofErr w:type="spellEnd"/>
-      <w:r>
-        <w:t xml:space="preserve"> installation folder (</w:t>
-      </w:r>
-      <w:r>
-        <w:rPr>
-          <w:b/>
-        </w:rPr>
-        <w:t>C:\Program</w:t>
-      </w:r>
-      <w:r>
-        <w:rPr>
-          <w:b/>
-        </w:rPr>
-        <w:t> </w:t>
-      </w:r>
-      <w:r>
-        <w:rPr>
-          <w:b/>
-        </w:rPr>
-        <w:t>Files\</w:t>
-      </w:r>
-      <w:proofErr w:type="spellStart"/>
-      <w:r>
-        <w:rPr>
-          <w:b/>
-        </w:rPr>
-        <w:t>openXDA</w:t>
-      </w:r>
-      <w:proofErr w:type="spellEnd"/>
-      <w:r>
-        <w:t xml:space="preserve"> by default).</w:t>
-      </w:r>
-    </w:p>
-    <w:p>
-      <w:pPr>
-        <w:pStyle w:val="ListParagraph"/>
-        <w:numPr>
-          <w:ilvl w:val="0"/>
-          <w:numId w:val="5"/>
-        </w:numPr>
-      </w:pPr>
-      <w:r>
-        <w:t xml:space="preserve">Run </w:t>
-      </w:r>
-      <w:r>
-        <w:rPr>
-          <w:b/>
-        </w:rPr>
-        <w:t>openXDAConsole.exe</w:t>
-      </w:r>
-      <w:r>
-        <w:t xml:space="preserve"> to monitor the service and ensure that it is running properly.</w:t>
-      </w:r>
-    </w:p>
-    <w:p>
-      <w:pPr>
-        <w:pStyle w:val="ListParagraph"/>
-        <w:numPr>
-          <w:ilvl w:val="0"/>
-          <w:numId w:val="5"/>
-        </w:numPr>
-      </w:pPr>
-      <w:r>
-        <w:t xml:space="preserve">Run </w:t>
-      </w:r>
-      <w:proofErr w:type="spellStart"/>
-      <w:r>
-        <w:rPr>
-          <w:b/>
-        </w:rPr>
-        <w:t>services.msc</w:t>
-      </w:r>
-      <w:proofErr w:type="spellEnd"/>
-      <w:r>
-        <w:t>.</w:t>
-      </w:r>
-    </w:p>
-    <w:p>
-      <w:pPr>
-        <w:pStyle w:val="ListParagraph"/>
-        <w:numPr>
-          <w:ilvl w:val="0"/>
-          <w:numId w:val="5"/>
-        </w:numPr>
-      </w:pPr>
-      <w:bookmarkStart w:id="0" w:name="_GoBack"/>
-      <w:bookmarkEnd w:id="0"/>
-      <w:r>
-        <w:t xml:space="preserve">Locate </w:t>
-      </w:r>
-      <w:proofErr w:type="spellStart"/>
-      <w:r>
-        <w:rPr>
-          <w:b/>
-        </w:rPr>
-        <w:t>openXDA</w:t>
-      </w:r>
-      <w:proofErr w:type="spellEnd"/>
-      <w:r>
-        <w:rPr>
-          <w:b/>
-        </w:rPr>
-        <w:t xml:space="preserve"> </w:t>
-      </w:r>
-      <w:r>
-        <w:t xml:space="preserve">in the list. Right-click </w:t>
-      </w:r>
-      <w:proofErr w:type="spellStart"/>
-      <w:r>
-        <w:t>openXDA</w:t>
-      </w:r>
-      <w:proofErr w:type="spellEnd"/>
-      <w:r>
-        <w:t xml:space="preserve"> and select </w:t>
-      </w:r>
-      <w:r>
-        <w:rPr>
-          <w:b/>
-        </w:rPr>
-        <w:t>Start</w:t>
-      </w:r>
-      <w:r>
-        <w:t>.</w:t>
-      </w:r>
-    </w:p>
-    <w:p/>
-    <w:p>
-      <w:pPr>
-        <w:pStyle w:val="Heading1"/>
-      </w:pPr>
-      <w:r>
-        <w:t>Drop a fault record</w:t>
-      </w:r>
-    </w:p>
-    <w:p>
-      <w:pPr>
-        <w:pStyle w:val="ListParagraph"/>
-        <w:numPr>
-          <w:ilvl w:val="0"/>
-          <w:numId w:val="6"/>
-        </w:numPr>
-      </w:pPr>
-      <w:r>
-        <w:t xml:space="preserve">By default, the </w:t>
-      </w:r>
-      <w:proofErr w:type="spellStart"/>
-      <w:r>
-        <w:t>openXDA</w:t>
-      </w:r>
-      <w:proofErr w:type="spellEnd"/>
-      <w:r>
-        <w:t xml:space="preserve"> will monitor a folder called </w:t>
-      </w:r>
-      <w:r>
-        <w:rPr>
-          <w:b/>
-        </w:rPr>
-        <w:t>Watch</w:t>
-      </w:r>
-      <w:r>
-        <w:t xml:space="preserve"> in the </w:t>
-      </w:r>
-      <w:proofErr w:type="spellStart"/>
-      <w:r>
-        <w:t>openXDA</w:t>
-      </w:r>
-      <w:proofErr w:type="spellEnd"/>
-      <w:r>
-        <w:t xml:space="preserve"> installation folder (</w:t>
-      </w:r>
-      <w:r>
-        <w:rPr>
-          <w:b/>
-        </w:rPr>
-        <w:t>C:\Program Files\</w:t>
-      </w:r>
-      <w:proofErr w:type="spellStart"/>
-      <w:r>
-        <w:rPr>
-          <w:b/>
-        </w:rPr>
-        <w:t>openXDA</w:t>
-      </w:r>
-      <w:proofErr w:type="spellEnd"/>
-      <w:r>
-        <w:t xml:space="preserve"> by default).</w:t>
-      </w:r>
-    </w:p>
-    <w:p>
-      <w:pPr>
-        <w:pStyle w:val="ListParagraph"/>
-        <w:numPr>
-          <w:ilvl w:val="0"/>
-          <w:numId w:val="6"/>
-        </w:numPr>
-      </w:pPr>
-      <w:r>
-        <w:t xml:space="preserve">By default, the </w:t>
-      </w:r>
-      <w:proofErr w:type="spellStart"/>
-      <w:r>
-        <w:t>openXDA</w:t>
-      </w:r>
-      <w:proofErr w:type="spellEnd"/>
-      <w:r>
-        <w:t xml:space="preserve"> is configured such that the watch folder should contain a folder for each meter where the name of the folder is the same as the </w:t>
+        <w:t>&gt;[^\\]+)\\[^\\]+$</w:t>
+      </w:r>
+    </w:p>
+    <w:p>
+      <w:pPr>
+        <w:pStyle w:val="ListParagraph"/>
+        <w:numPr>
+          <w:ilvl w:val="1"/>
+          <w:numId w:val="7"/>
+        </w:numPr>
+      </w:pPr>
+      <w:r>
+        <w:t>Regular expression pattern that defines how files are associated with their meters.</w:t>
+      </w:r>
+    </w:p>
+    <w:p>
+      <w:pPr>
+        <w:pStyle w:val="ListParagraph"/>
+        <w:numPr>
+          <w:ilvl w:val="1"/>
+          <w:numId w:val="7"/>
+        </w:numPr>
+      </w:pPr>
+      <w:r>
+        <w:t xml:space="preserve">A capture group for </w:t>
       </w:r>
       <w:proofErr w:type="spellStart"/>
       <w:r>
@@ -1137,396 +1880,6 @@
       </w:r>
       <w:proofErr w:type="spellEnd"/>
       <w:r>
-        <w:t xml:space="preserve"> of the meter </w:t>
-      </w:r>
-      <w:r>
-        <w:t xml:space="preserve">stored in the </w:t>
-      </w:r>
-      <w:proofErr w:type="spellStart"/>
-      <w:r>
-        <w:t>openXDA</w:t>
-      </w:r>
-      <w:proofErr w:type="spellEnd"/>
-      <w:r>
-        <w:t xml:space="preserve"> database.</w:t>
-      </w:r>
-    </w:p>
-    <w:p>
-      <w:pPr>
-        <w:pStyle w:val="ListParagraph"/>
-        <w:numPr>
-          <w:ilvl w:val="1"/>
-          <w:numId w:val="6"/>
-        </w:numPr>
-        <w:rPr>
-          <w:rFonts w:ascii="Consolas" w:hAnsi="Consolas" w:cs="Consolas"/>
-          <w:sz w:val="20"/>
-          <w:szCs w:val="20"/>
-        </w:rPr>
-      </w:pPr>
-      <w:r>
-        <w:rPr>
-          <w:rFonts w:ascii="Consolas" w:hAnsi="Consolas" w:cs="Consolas"/>
-          <w:sz w:val="20"/>
-          <w:szCs w:val="20"/>
-        </w:rPr>
-        <w:t xml:space="preserve">SELECT </w:t>
-      </w:r>
-      <w:proofErr w:type="spellStart"/>
-      <w:r>
-        <w:rPr>
-          <w:rFonts w:ascii="Consolas" w:hAnsi="Consolas" w:cs="Consolas"/>
-          <w:sz w:val="20"/>
-          <w:szCs w:val="20"/>
-        </w:rPr>
-        <w:t>AssetKey</w:t>
-      </w:r>
-      <w:proofErr w:type="spellEnd"/>
-      <w:r>
-        <w:rPr>
-          <w:rFonts w:ascii="Consolas" w:hAnsi="Consolas" w:cs="Consolas"/>
-          <w:sz w:val="20"/>
-          <w:szCs w:val="20"/>
-        </w:rPr>
-        <w:t>, Name FROM Meter</w:t>
-      </w:r>
-    </w:p>
-    <w:p>
-      <w:pPr>
-        <w:pStyle w:val="ListParagraph"/>
-        <w:numPr>
-          <w:ilvl w:val="0"/>
-          <w:numId w:val="6"/>
-        </w:numPr>
-      </w:pPr>
-      <w:r>
-        <w:t>Drop the fault record into the folder associated with the meter that produced the record.</w:t>
-      </w:r>
-    </w:p>
-    <w:p>
-      <w:pPr>
-        <w:pStyle w:val="ListParagraph"/>
-        <w:numPr>
-          <w:ilvl w:val="0"/>
-          <w:numId w:val="6"/>
-        </w:numPr>
-      </w:pPr>
-      <w:r>
-        <w:t xml:space="preserve">If the </w:t>
-      </w:r>
-      <w:proofErr w:type="spellStart"/>
-      <w:r>
-        <w:rPr>
-          <w:b/>
-        </w:rPr>
-        <w:t>openXDAConsole</w:t>
-      </w:r>
-      <w:proofErr w:type="spellEnd"/>
-      <w:r>
-        <w:t xml:space="preserve"> is running, </w:t>
-      </w:r>
-      <w:proofErr w:type="spellStart"/>
-      <w:r>
-        <w:t>openXDA</w:t>
-      </w:r>
-      <w:proofErr w:type="spellEnd"/>
-      <w:r>
-        <w:t xml:space="preserve"> should report that it has found a fault record and indicate when it has completed its analysis.</w:t>
-      </w:r>
-    </w:p>
-    <w:p>
-      <w:pPr>
-        <w:pStyle w:val="ListParagraph"/>
-        <w:numPr>
-          <w:ilvl w:val="0"/>
-          <w:numId w:val="6"/>
-        </w:numPr>
-      </w:pPr>
-      <w:r>
-        <w:t>Once finished, results from the fault analysis will be located in the results folder (</w:t>
-      </w:r>
-      <w:r>
-        <w:rPr>
-          <w:b/>
-        </w:rPr>
-        <w:t>C:\Program Files\</w:t>
-      </w:r>
-      <w:proofErr w:type="spellStart"/>
-      <w:r>
-        <w:rPr>
-          <w:b/>
-        </w:rPr>
-        <w:t>openXDA</w:t>
-      </w:r>
-      <w:proofErr w:type="spellEnd"/>
-      <w:r>
-        <w:rPr>
-          <w:b/>
-        </w:rPr>
-        <w:t>\Results</w:t>
-      </w:r>
-      <w:r>
-        <w:t xml:space="preserve"> by default), in a subfolder named after the asset key of the meter that produced the fault record.</w:t>
-      </w:r>
-    </w:p>
-    <w:p>
-      <w:r>
-        <w:br w:type="page"/>
-      </w:r>
-    </w:p>
-    <w:p>
-      <w:pPr>
-        <w:pStyle w:val="Heading1"/>
-      </w:pPr>
-      <w:r>
-        <w:lastRenderedPageBreak/>
-        <w:t>Service Configuration</w:t>
-      </w:r>
-    </w:p>
-    <w:p>
-      <w:r>
-        <w:t xml:space="preserve">Apart from the connection string in the </w:t>
-      </w:r>
-      <w:proofErr w:type="spellStart"/>
-      <w:r>
-        <w:rPr>
-          <w:b/>
-        </w:rPr>
-        <w:t>openXDA.exe.config</w:t>
-      </w:r>
-      <w:proofErr w:type="spellEnd"/>
-      <w:r>
-        <w:t xml:space="preserve"> file, configuration options for the service are located in the database in a table called </w:t>
-      </w:r>
-      <w:r>
-        <w:rPr>
-          <w:b/>
-        </w:rPr>
-        <w:t>Setting</w:t>
-      </w:r>
-      <w:r>
-        <w:t>. These are the configuration options that can be defined in the Setting table.</w:t>
-      </w:r>
-    </w:p>
-    <w:p>
-      <w:pPr>
-        <w:pStyle w:val="ListParagraph"/>
-        <w:numPr>
-          <w:ilvl w:val="0"/>
-          <w:numId w:val="7"/>
-        </w:numPr>
-      </w:pPr>
-      <w:proofErr w:type="spellStart"/>
-      <w:r>
-        <w:rPr>
-          <w:b/>
-        </w:rPr>
-        <w:t>DbTimeout</w:t>
-      </w:r>
-      <w:proofErr w:type="spellEnd"/>
-    </w:p>
-    <w:p>
-      <w:pPr>
-        <w:pStyle w:val="ListParagraph"/>
-        <w:numPr>
-          <w:ilvl w:val="1"/>
-          <w:numId w:val="7"/>
-        </w:numPr>
-      </w:pPr>
-      <w:r>
-        <w:t>Default: 120</w:t>
-      </w:r>
-    </w:p>
-    <w:p>
-      <w:pPr>
-        <w:pStyle w:val="ListParagraph"/>
-        <w:numPr>
-          <w:ilvl w:val="1"/>
-          <w:numId w:val="7"/>
-        </w:numPr>
-      </w:pPr>
-      <w:r>
-        <w:t>Amount of time each database query is given to complete, in seconds.</w:t>
-      </w:r>
-      <w:r>
-        <w:br/>
-      </w:r>
-    </w:p>
-    <w:p>
-      <w:pPr>
-        <w:pStyle w:val="ListParagraph"/>
-        <w:numPr>
-          <w:ilvl w:val="0"/>
-          <w:numId w:val="7"/>
-        </w:numPr>
-      </w:pPr>
-      <w:proofErr w:type="spellStart"/>
-      <w:r>
-        <w:rPr>
-          <w:b/>
-        </w:rPr>
-        <w:t>WatchDirectories</w:t>
-      </w:r>
-      <w:proofErr w:type="spellEnd"/>
-    </w:p>
-    <w:p>
-      <w:pPr>
-        <w:pStyle w:val="ListParagraph"/>
-        <w:numPr>
-          <w:ilvl w:val="1"/>
-          <w:numId w:val="7"/>
-        </w:numPr>
-      </w:pPr>
-      <w:r>
-        <w:t>Default: Watch</w:t>
-      </w:r>
-    </w:p>
-    <w:p>
-      <w:pPr>
-        <w:pStyle w:val="ListParagraph"/>
-        <w:numPr>
-          <w:ilvl w:val="1"/>
-          <w:numId w:val="7"/>
-        </w:numPr>
-      </w:pPr>
-      <w:r>
-        <w:t>Semi-colon separated list of directories where fault records can be discovered by the service.</w:t>
-      </w:r>
-      <w:r>
-        <w:br/>
-      </w:r>
-    </w:p>
-    <w:p>
-      <w:pPr>
-        <w:pStyle w:val="ListParagraph"/>
-        <w:numPr>
-          <w:ilvl w:val="0"/>
-          <w:numId w:val="7"/>
-        </w:numPr>
-      </w:pPr>
-      <w:proofErr w:type="spellStart"/>
-      <w:r>
-        <w:rPr>
-          <w:b/>
-        </w:rPr>
-        <w:t>ResultsPath</w:t>
-      </w:r>
-      <w:proofErr w:type="spellEnd"/>
-    </w:p>
-    <w:p>
-      <w:pPr>
-        <w:pStyle w:val="ListParagraph"/>
-        <w:numPr>
-          <w:ilvl w:val="1"/>
-          <w:numId w:val="7"/>
-        </w:numPr>
-      </w:pPr>
-      <w:r>
-        <w:t>Default: Results</w:t>
-      </w:r>
-    </w:p>
-    <w:p>
-      <w:pPr>
-        <w:pStyle w:val="ListParagraph"/>
-        <w:numPr>
-          <w:ilvl w:val="1"/>
-          <w:numId w:val="7"/>
-        </w:numPr>
-      </w:pPr>
-      <w:r>
-        <w:t>Directory to which the results of fault analysis will be written.</w:t>
-      </w:r>
-      <w:r>
-        <w:br/>
-      </w:r>
-    </w:p>
-    <w:p>
-      <w:pPr>
-        <w:pStyle w:val="ListParagraph"/>
-        <w:numPr>
-          <w:ilvl w:val="0"/>
-          <w:numId w:val="7"/>
-        </w:numPr>
-      </w:pPr>
-      <w:proofErr w:type="spellStart"/>
-      <w:r>
-        <w:rPr>
-          <w:b/>
-        </w:rPr>
-        <w:t>FilePattern</w:t>
-      </w:r>
-      <w:proofErr w:type="spellEnd"/>
-    </w:p>
-    <w:p>
-      <w:pPr>
-        <w:pStyle w:val="ListParagraph"/>
-        <w:numPr>
-          <w:ilvl w:val="1"/>
-          <w:numId w:val="7"/>
-        </w:numPr>
-      </w:pPr>
-      <w:r>
-        <w:t xml:space="preserve">Default: </w:t>
-      </w:r>
-      <w:r>
-        <w:rPr>
-          <w:rFonts w:ascii="Consolas" w:hAnsi="Consolas" w:cs="Consolas"/>
-          <w:sz w:val="20"/>
-          <w:szCs w:val="20"/>
-        </w:rPr>
-        <w:t>(?&lt;</w:t>
-      </w:r>
-      <w:proofErr w:type="spellStart"/>
-      <w:r>
-        <w:rPr>
-          <w:rFonts w:ascii="Consolas" w:hAnsi="Consolas" w:cs="Consolas"/>
-          <w:sz w:val="20"/>
-          <w:szCs w:val="20"/>
-        </w:rPr>
-        <w:t>AssetKey</w:t>
-      </w:r>
-      <w:proofErr w:type="spellEnd"/>
-      <w:r>
-        <w:rPr>
-          <w:rFonts w:ascii="Consolas" w:hAnsi="Consolas" w:cs="Consolas"/>
-          <w:sz w:val="20"/>
-          <w:szCs w:val="20"/>
-        </w:rPr>
-        <w:t>&gt;[^\\]+)\\[^\\]+$</w:t>
-      </w:r>
-    </w:p>
-    <w:p>
-      <w:pPr>
-        <w:pStyle w:val="ListParagraph"/>
-        <w:numPr>
-          <w:ilvl w:val="1"/>
-          <w:numId w:val="7"/>
-        </w:numPr>
-      </w:pPr>
-      <w:r>
-        <w:t>Regular expression pattern that defines how files are associated with their meters.</w:t>
-      </w:r>
-    </w:p>
-    <w:p>
-      <w:pPr>
-        <w:pStyle w:val="ListParagraph"/>
-        <w:numPr>
-          <w:ilvl w:val="1"/>
-          <w:numId w:val="7"/>
-        </w:numPr>
-      </w:pPr>
-      <w:r>
-        <w:t xml:space="preserve">A capture group for </w:t>
-      </w:r>
-      <w:proofErr w:type="spellStart"/>
-      <w:r>
-        <w:rPr>
-          <w:b/>
-        </w:rPr>
-        <w:t>AssetKey</w:t>
-      </w:r>
-      <w:proofErr w:type="spellEnd"/>
-      <w:r>
         <w:t xml:space="preserve"> must be specified.</w:t>
       </w:r>
     </w:p>
@@ -1541,7 +1894,7 @@
       <w:r>
         <w:t xml:space="preserve">See </w:t>
       </w:r>
-      <w:hyperlink r:id="rId9" w:history="1">
+      <w:hyperlink r:id="rId8" w:history="1">
         <w:r>
           <w:rPr>
             <w:rStyle w:val="Hyperlink"/>
@@ -1611,7 +1964,7 @@
       <w:r>
         <w:t xml:space="preserve">See </w:t>
       </w:r>
-      <w:hyperlink r:id="rId10" w:history="1">
+      <w:hyperlink r:id="rId9" w:history="1">
         <w:r>
           <w:rPr>
             <w:rStyle w:val="Hyperlink"/>
@@ -1730,7 +2083,6 @@
         <w:rPr>
           <w:b/>
         </w:rPr>
-        <w:lastRenderedPageBreak/>
         <w:t>WaitPeriod</w:t>
       </w:r>
       <w:proofErr w:type="spellEnd"/>
@@ -2093,7 +2445,6 @@
         <w:rPr>
           <w:b/>
         </w:rPr>
-        <w:lastRenderedPageBreak/>
         <w:t>MaxFileCreationTimeOffset</w:t>
       </w:r>
       <w:proofErr w:type="spellEnd"/>
@@ -2493,7 +2844,6 @@
         <w:rPr>
           <w:b/>
         </w:rPr>
-        <w:lastRenderedPageBreak/>
         <w:t>OpenBreakerThreshold</w:t>
       </w:r>
       <w:proofErr w:type="spellEnd"/>
@@ -2801,7 +3151,6 @@
         <w:rPr>
           <w:b/>
         </w:rPr>
-        <w:lastRenderedPageBreak/>
         <w:t>FileWatcherBufferSize</w:t>
       </w:r>
       <w:proofErr w:type="spellEnd"/>
@@ -2930,7 +3279,7 @@
       <w:r>
         <w:t>: The name of the file share (</w:t>
       </w:r>
-      <w:hyperlink r:id="rId11" w:history="1">
+      <w:hyperlink r:id="rId10" w:history="1">
         <w:r>
           <w:rPr>
             <w:rStyle w:val="Hyperlink"/>
@@ -3295,8 +3644,8 @@
 </file>
 
 <file path=word/numbering.xml><?xml version="1.0" encoding="utf-8"?>
-<w:numbering xmlns:wpc="http://schemas.microsoft.com/office/word/2010/wordprocessingCanvas" xmlns:mc="http://schemas.openxmlformats.org/markup-compatibility/2006" xmlns:o="urn:schemas-microsoft-com:office:office" xmlns:r="http://schemas.openxmlformats.org/officeDocument/2006/relationships" xmlns:m="http://schemas.openxmlformats.org/officeDocument/2006/math" xmlns:v="urn:schemas-microsoft-com:vml" xmlns:wp14="http://schemas.microsoft.com/office/word/2010/wordprocessingDrawing" xmlns:wp="http://schemas.openxmlformats.org/drawingml/2006/wordprocessingDrawing" xmlns:w10="urn:schemas-microsoft-com:office:word" xmlns:w="http://schemas.openxmlformats.org/wordprocessingml/2006/main" xmlns:w14="http://schemas.microsoft.com/office/word/2010/wordml" xmlns:wpg="http://schemas.microsoft.com/office/word/2010/wordprocessingGroup" xmlns:wpi="http://schemas.microsoft.com/office/word/2010/wordprocessingInk" xmlns:wne="http://schemas.microsoft.com/office/word/2006/wordml" xmlns:wps="http://schemas.microsoft.com/office/word/2010/wordprocessingShape" mc:Ignorable="w14 wp14">
-  <w:abstractNum w:abstractNumId="0">
+<w:numbering xmlns:wpc="http://schemas.microsoft.com/office/word/2010/wordprocessingCanvas" xmlns:mc="http://schemas.openxmlformats.org/markup-compatibility/2006" xmlns:o="urn:schemas-microsoft-com:office:office" xmlns:r="http://schemas.openxmlformats.org/officeDocument/2006/relationships" xmlns:m="http://schemas.openxmlformats.org/officeDocument/2006/math" xmlns:v="urn:schemas-microsoft-com:vml" xmlns:wp14="http://schemas.microsoft.com/office/word/2010/wordprocessingDrawing" xmlns:wp="http://schemas.openxmlformats.org/drawingml/2006/wordprocessingDrawing" xmlns:w10="urn:schemas-microsoft-com:office:word" xmlns:w="http://schemas.openxmlformats.org/wordprocessingml/2006/main" xmlns:w14="http://schemas.microsoft.com/office/word/2010/wordml" xmlns:w15="http://schemas.microsoft.com/office/word/2012/wordml" xmlns:wpg="http://schemas.microsoft.com/office/word/2010/wordprocessingGroup" xmlns:wpi="http://schemas.microsoft.com/office/word/2010/wordprocessingInk" xmlns:wne="http://schemas.microsoft.com/office/word/2006/wordml" xmlns:wps="http://schemas.microsoft.com/office/word/2010/wordprocessingShape" mc:Ignorable="w14 w15 wp14">
+  <w:abstractNum w:abstractNumId="0" w15:restartNumberingAfterBreak="0">
     <w:nsid w:val="0F0443FF"/>
     <w:multiLevelType w:val="hybridMultilevel"/>
     <w:tmpl w:val="9574ECC0"/>
@@ -3382,7 +3731,7 @@
       </w:pPr>
     </w:lvl>
   </w:abstractNum>
-  <w:abstractNum w:abstractNumId="1">
+  <w:abstractNum w:abstractNumId="1" w15:restartNumberingAfterBreak="0">
     <w:nsid w:val="1F3C6626"/>
     <w:multiLevelType w:val="hybridMultilevel"/>
     <w:tmpl w:val="F8F0BF16"/>
@@ -3495,7 +3844,7 @@
       </w:rPr>
     </w:lvl>
   </w:abstractNum>
-  <w:abstractNum w:abstractNumId="2">
+  <w:abstractNum w:abstractNumId="2" w15:restartNumberingAfterBreak="0">
     <w:nsid w:val="29E61379"/>
     <w:multiLevelType w:val="hybridMultilevel"/>
     <w:tmpl w:val="00646178"/>
@@ -3581,7 +3930,120 @@
       </w:pPr>
     </w:lvl>
   </w:abstractNum>
-  <w:abstractNum w:abstractNumId="3">
+  <w:abstractNum w:abstractNumId="3" w15:restartNumberingAfterBreak="0">
+    <w:nsid w:val="34376C74"/>
+    <w:multiLevelType w:val="hybridMultilevel"/>
+    <w:tmpl w:val="B4408B54"/>
+    <w:lvl w:ilvl="0" w:tplc="04090001">
+      <w:start w:val="1"/>
+      <w:numFmt w:val="bullet"/>
+      <w:lvlText w:val=""/>
+      <w:lvlJc w:val="left"/>
+      <w:pPr>
+        <w:ind w:left="1440" w:hanging="360"/>
+      </w:pPr>
+      <w:rPr>
+        <w:rFonts w:ascii="Symbol" w:hAnsi="Symbol" w:hint="default"/>
+      </w:rPr>
+    </w:lvl>
+    <w:lvl w:ilvl="1" w:tplc="04090003" w:tentative="1">
+      <w:start w:val="1"/>
+      <w:numFmt w:val="bullet"/>
+      <w:lvlText w:val="o"/>
+      <w:lvlJc w:val="left"/>
+      <w:pPr>
+        <w:ind w:left="2160" w:hanging="360"/>
+      </w:pPr>
+      <w:rPr>
+        <w:rFonts w:ascii="Courier New" w:hAnsi="Courier New" w:cs="Courier New" w:hint="default"/>
+      </w:rPr>
+    </w:lvl>
+    <w:lvl w:ilvl="2" w:tplc="04090005" w:tentative="1">
+      <w:start w:val="1"/>
+      <w:numFmt w:val="bullet"/>
+      <w:lvlText w:val=""/>
+      <w:lvlJc w:val="left"/>
+      <w:pPr>
+        <w:ind w:left="2880" w:hanging="360"/>
+      </w:pPr>
+      <w:rPr>
+        <w:rFonts w:ascii="Wingdings" w:hAnsi="Wingdings" w:hint="default"/>
+      </w:rPr>
+    </w:lvl>
+    <w:lvl w:ilvl="3" w:tplc="04090001" w:tentative="1">
+      <w:start w:val="1"/>
+      <w:numFmt w:val="bullet"/>
+      <w:lvlText w:val=""/>
+      <w:lvlJc w:val="left"/>
+      <w:pPr>
+        <w:ind w:left="3600" w:hanging="360"/>
+      </w:pPr>
+      <w:rPr>
+        <w:rFonts w:ascii="Symbol" w:hAnsi="Symbol" w:hint="default"/>
+      </w:rPr>
+    </w:lvl>
+    <w:lvl w:ilvl="4" w:tplc="04090003" w:tentative="1">
+      <w:start w:val="1"/>
+      <w:numFmt w:val="bullet"/>
+      <w:lvlText w:val="o"/>
+      <w:lvlJc w:val="left"/>
+      <w:pPr>
+        <w:ind w:left="4320" w:hanging="360"/>
+      </w:pPr>
+      <w:rPr>
+        <w:rFonts w:ascii="Courier New" w:hAnsi="Courier New" w:cs="Courier New" w:hint="default"/>
+      </w:rPr>
+    </w:lvl>
+    <w:lvl w:ilvl="5" w:tplc="04090005" w:tentative="1">
+      <w:start w:val="1"/>
+      <w:numFmt w:val="bullet"/>
+      <w:lvlText w:val=""/>
+      <w:lvlJc w:val="left"/>
+      <w:pPr>
+        <w:ind w:left="5040" w:hanging="360"/>
+      </w:pPr>
+      <w:rPr>
+        <w:rFonts w:ascii="Wingdings" w:hAnsi="Wingdings" w:hint="default"/>
+      </w:rPr>
+    </w:lvl>
+    <w:lvl w:ilvl="6" w:tplc="04090001" w:tentative="1">
+      <w:start w:val="1"/>
+      <w:numFmt w:val="bullet"/>
+      <w:lvlText w:val=""/>
+      <w:lvlJc w:val="left"/>
+      <w:pPr>
+        <w:ind w:left="5760" w:hanging="360"/>
+      </w:pPr>
+      <w:rPr>
+        <w:rFonts w:ascii="Symbol" w:hAnsi="Symbol" w:hint="default"/>
+      </w:rPr>
+    </w:lvl>
+    <w:lvl w:ilvl="7" w:tplc="04090003" w:tentative="1">
+      <w:start w:val="1"/>
+      <w:numFmt w:val="bullet"/>
+      <w:lvlText w:val="o"/>
+      <w:lvlJc w:val="left"/>
+      <w:pPr>
+        <w:ind w:left="6480" w:hanging="360"/>
+      </w:pPr>
+      <w:rPr>
+        <w:rFonts w:ascii="Courier New" w:hAnsi="Courier New" w:cs="Courier New" w:hint="default"/>
+      </w:rPr>
+    </w:lvl>
+    <w:lvl w:ilvl="8" w:tplc="04090005" w:tentative="1">
+      <w:start w:val="1"/>
+      <w:numFmt w:val="bullet"/>
+      <w:lvlText w:val=""/>
+      <w:lvlJc w:val="left"/>
+      <w:pPr>
+        <w:ind w:left="7200" w:hanging="360"/>
+      </w:pPr>
+      <w:rPr>
+        <w:rFonts w:ascii="Wingdings" w:hAnsi="Wingdings" w:hint="default"/>
+      </w:rPr>
+    </w:lvl>
+  </w:abstractNum>
+  <w:abstractNum w:abstractNumId="4" w15:restartNumberingAfterBreak="0">
     <w:nsid w:val="4B1D52F7"/>
     <w:multiLevelType w:val="hybridMultilevel"/>
     <w:tmpl w:val="0938E602"/>
@@ -3667,7 +4129,7 @@
       </w:pPr>
     </w:lvl>
   </w:abstractNum>
-  <w:abstractNum w:abstractNumId="4">
+  <w:abstractNum w:abstractNumId="5" w15:restartNumberingAfterBreak="0">
     <w:nsid w:val="55B70CA5"/>
     <w:multiLevelType w:val="hybridMultilevel"/>
     <w:tmpl w:val="8A627AF4"/>
@@ -3753,7 +4215,120 @@
       </w:pPr>
     </w:lvl>
   </w:abstractNum>
-  <w:abstractNum w:abstractNumId="5">
+  <w:abstractNum w:abstractNumId="6" w15:restartNumberingAfterBreak="0">
+    <w:nsid w:val="61332786"/>
+    <w:multiLevelType w:val="hybridMultilevel"/>
+    <w:tmpl w:val="EB165912"/>
+    <w:lvl w:ilvl="0" w:tplc="04090001">
+      <w:start w:val="1"/>
+      <w:numFmt w:val="bullet"/>
+      <w:lvlText w:val=""/>
+      <w:lvlJc w:val="left"/>
+      <w:pPr>
+        <w:ind w:left="2160" w:hanging="360"/>
+      </w:pPr>
+      <w:rPr>
+        <w:rFonts w:ascii="Symbol" w:hAnsi="Symbol" w:hint="default"/>
+      </w:rPr>
+    </w:lvl>
+    <w:lvl w:ilvl="1" w:tplc="04090003">
+      <w:start w:val="1"/>
+      <w:numFmt w:val="bullet"/>
+      <w:lvlText w:val="o"/>
+      <w:lvlJc w:val="left"/>
+      <w:pPr>
+        <w:ind w:left="2160" w:hanging="360"/>
+      </w:pPr>
+      <w:rPr>
+        <w:rFonts w:ascii="Courier New" w:hAnsi="Courier New" w:cs="Courier New" w:hint="default"/>
+      </w:rPr>
+    </w:lvl>
+    <w:lvl w:ilvl="2" w:tplc="04090005" w:tentative="1">
+      <w:start w:val="1"/>
+      <w:numFmt w:val="bullet"/>
+      <w:lvlText w:val=""/>
+      <w:lvlJc w:val="left"/>
+      <w:pPr>
+        <w:ind w:left="2880" w:hanging="360"/>
+      </w:pPr>
+      <w:rPr>
+        <w:rFonts w:ascii="Wingdings" w:hAnsi="Wingdings" w:hint="default"/>
+      </w:rPr>
+    </w:lvl>
+    <w:lvl w:ilvl="3" w:tplc="04090001" w:tentative="1">
+      <w:start w:val="1"/>
+      <w:numFmt w:val="bullet"/>
+      <w:lvlText w:val=""/>
+      <w:lvlJc w:val="left"/>
+      <w:pPr>
+        <w:ind w:left="3600" w:hanging="360"/>
+      </w:pPr>
+      <w:rPr>
+        <w:rFonts w:ascii="Symbol" w:hAnsi="Symbol" w:hint="default"/>
+      </w:rPr>
+    </w:lvl>
+    <w:lvl w:ilvl="4" w:tplc="04090003" w:tentative="1">
+      <w:start w:val="1"/>
+      <w:numFmt w:val="bullet"/>
+      <w:lvlText w:val="o"/>
+      <w:lvlJc w:val="left"/>
+      <w:pPr>
+        <w:ind w:left="4320" w:hanging="360"/>
+      </w:pPr>
+      <w:rPr>
+        <w:rFonts w:ascii="Courier New" w:hAnsi="Courier New" w:cs="Courier New" w:hint="default"/>
+      </w:rPr>
+    </w:lvl>
+    <w:lvl w:ilvl="5" w:tplc="04090005" w:tentative="1">
+      <w:start w:val="1"/>
+      <w:numFmt w:val="bullet"/>
+      <w:lvlText w:val=""/>
+      <w:lvlJc w:val="left"/>
+      <w:pPr>
+        <w:ind w:left="5040" w:hanging="360"/>
+      </w:pPr>
+      <w:rPr>
+        <w:rFonts w:ascii="Wingdings" w:hAnsi="Wingdings" w:hint="default"/>
+      </w:rPr>
+    </w:lvl>
+    <w:lvl w:ilvl="6" w:tplc="04090001" w:tentative="1">
+      <w:start w:val="1"/>
+      <w:numFmt w:val="bullet"/>
+      <w:lvlText w:val=""/>
+      <w:lvlJc w:val="left"/>
+      <w:pPr>
+        <w:ind w:left="5760" w:hanging="360"/>
+      </w:pPr>
+      <w:rPr>
+        <w:rFonts w:ascii="Symbol" w:hAnsi="Symbol" w:hint="default"/>
+      </w:rPr>
+    </w:lvl>
+    <w:lvl w:ilvl="7" w:tplc="04090003" w:tentative="1">
+      <w:start w:val="1"/>
+      <w:numFmt w:val="bullet"/>
+      <w:lvlText w:val="o"/>
+      <w:lvlJc w:val="left"/>
+      <w:pPr>
+        <w:ind w:left="6480" w:hanging="360"/>
+      </w:pPr>
+      <w:rPr>
+        <w:rFonts w:ascii="Courier New" w:hAnsi="Courier New" w:cs="Courier New" w:hint="default"/>
+      </w:rPr>
+    </w:lvl>
+    <w:lvl w:ilvl="8" w:tplc="04090005" w:tentative="1">
+      <w:start w:val="1"/>
+      <w:numFmt w:val="bullet"/>
+      <w:lvlText w:val=""/>
+      <w:lvlJc w:val="left"/>
+      <w:pPr>
+        <w:ind w:left="7200" w:hanging="360"/>
+      </w:pPr>
+      <w:rPr>
+        <w:rFonts w:ascii="Wingdings" w:hAnsi="Wingdings" w:hint="default"/>
+      </w:rPr>
+    </w:lvl>
+  </w:abstractNum>
+  <w:abstractNum w:abstractNumId="7" w15:restartNumberingAfterBreak="0">
     <w:nsid w:val="6FB71A91"/>
     <w:multiLevelType w:val="hybridMultilevel"/>
     <w:tmpl w:val="A8DEF01A"/>
@@ -3839,7 +4414,7 @@
       </w:pPr>
     </w:lvl>
   </w:abstractNum>
-  <w:abstractNum w:abstractNumId="6">
+  <w:abstractNum w:abstractNumId="8" w15:restartNumberingAfterBreak="0">
     <w:nsid w:val="74A071B1"/>
     <w:multiLevelType w:val="hybridMultilevel"/>
     <w:tmpl w:val="E722C372"/>
@@ -3956,13 +4531,13 @@
     <w:abstractNumId w:val="1"/>
   </w:num>
   <w:num w:numId="2">
-    <w:abstractNumId w:val="3"/>
+    <w:abstractNumId w:val="4"/>
   </w:num>
   <w:num w:numId="3">
-    <w:abstractNumId w:val="5"/>
+    <w:abstractNumId w:val="7"/>
   </w:num>
   <w:num w:numId="4">
-    <w:abstractNumId w:val="4"/>
+    <w:abstractNumId w:val="5"/>
   </w:num>
   <w:num w:numId="5">
     <w:abstractNumId w:val="0"/>
@@ -3971,13 +4546,19 @@
     <w:abstractNumId w:val="2"/>
   </w:num>
   <w:num w:numId="7">
+    <w:abstractNumId w:val="8"/>
+  </w:num>
+  <w:num w:numId="8">
+    <w:abstractNumId w:val="3"/>
+  </w:num>
+  <w:num w:numId="9">
     <w:abstractNumId w:val="6"/>
   </w:num>
 </w:numbering>
 </file>
 
 <file path=word/styles.xml><?xml version="1.0" encoding="utf-8"?>
-<w:styles xmlns:mc="http://schemas.openxmlformats.org/markup-compatibility/2006" xmlns:r="http://schemas.openxmlformats.org/officeDocument/2006/relationships" xmlns:w="http://schemas.openxmlformats.org/wordprocessingml/2006/main" xmlns:w14="http://schemas.microsoft.com/office/word/2010/wordml" mc:Ignorable="w14">
+<w:styles xmlns:mc="http://schemas.openxmlformats.org/markup-compatibility/2006" xmlns:r="http://schemas.openxmlformats.org/officeDocument/2006/relationships" xmlns:w="http://schemas.openxmlformats.org/wordprocessingml/2006/main" xmlns:w14="http://schemas.microsoft.com/office/word/2010/wordml" xmlns:w15="http://schemas.microsoft.com/office/word/2012/wordml" mc:Ignorable="w14 w15">
   <w:docDefaults>
     <w:rPrDefault>
       <w:rPr>
@@ -3993,144 +4574,378 @@
       </w:pPr>
     </w:pPrDefault>
   </w:docDefaults>
-  <w:latentStyles w:defLockedState="0" w:defUIPriority="99" w:defSemiHidden="1" w:defUnhideWhenUsed="1" w:defQFormat="0" w:count="267">
-    <w:lsdException w:name="Normal" w:semiHidden="0" w:uiPriority="0" w:unhideWhenUsed="0" w:qFormat="1"/>
-    <w:lsdException w:name="heading 1" w:semiHidden="0" w:uiPriority="9" w:unhideWhenUsed="0" w:qFormat="1"/>
-    <w:lsdException w:name="heading 2" w:uiPriority="9" w:qFormat="1"/>
-    <w:lsdException w:name="heading 3" w:uiPriority="9" w:qFormat="1"/>
-    <w:lsdException w:name="heading 4" w:uiPriority="9" w:qFormat="1"/>
-    <w:lsdException w:name="heading 5" w:uiPriority="9" w:qFormat="1"/>
-    <w:lsdException w:name="heading 6" w:uiPriority="9" w:qFormat="1"/>
-    <w:lsdException w:name="heading 7" w:uiPriority="9" w:qFormat="1"/>
-    <w:lsdException w:name="heading 8" w:uiPriority="9" w:qFormat="1"/>
-    <w:lsdException w:name="heading 9" w:uiPriority="9" w:qFormat="1"/>
-    <w:lsdException w:name="toc 1" w:uiPriority="39"/>
-    <w:lsdException w:name="toc 2" w:uiPriority="39"/>
-    <w:lsdException w:name="toc 3" w:uiPriority="39"/>
-    <w:lsdException w:name="toc 4" w:uiPriority="39"/>
-    <w:lsdException w:name="toc 5" w:uiPriority="39"/>
-    <w:lsdException w:name="toc 6" w:uiPriority="39"/>
-    <w:lsdException w:name="toc 7" w:uiPriority="39"/>
-    <w:lsdException w:name="toc 8" w:uiPriority="39"/>
-    <w:lsdException w:name="toc 9" w:uiPriority="39"/>
-    <w:lsdException w:name="caption" w:uiPriority="35" w:qFormat="1"/>
-    <w:lsdException w:name="Title" w:semiHidden="0" w:uiPriority="10" w:unhideWhenUsed="0" w:qFormat="1"/>
-    <w:lsdException w:name="Default Paragraph Font" w:uiPriority="1"/>
-    <w:lsdException w:name="Subtitle" w:semiHidden="0" w:uiPriority="11" w:unhideWhenUsed="0" w:qFormat="1"/>
-    <w:lsdException w:name="Strong" w:semiHidden="0" w:uiPriority="22" w:unhideWhenUsed="0" w:qFormat="1"/>
-    <w:lsdException w:name="Emphasis" w:semiHidden="0" w:uiPriority="20" w:unhideWhenUsed="0" w:qFormat="1"/>
-    <w:lsdException w:name="Table Grid" w:semiHidden="0" w:uiPriority="59" w:unhideWhenUsed="0"/>
-    <w:lsdException w:name="Placeholder Text" w:unhideWhenUsed="0"/>
-    <w:lsdException w:name="No Spacing" w:semiHidden="0" w:uiPriority="1" w:unhideWhenUsed="0" w:qFormat="1"/>
-    <w:lsdException w:name="Light Shading" w:semiHidden="0" w:uiPriority="60" w:unhideWhenUsed="0"/>
-    <w:lsdException w:name="Light List" w:semiHidden="0" w:uiPriority="61" w:unhideWhenUsed="0"/>
-    <w:lsdException w:name="Light Grid" w:semiHidden="0" w:uiPriority="62" w:unhideWhenUsed="0"/>
-    <w:lsdException w:name="Medium Shading 1" w:semiHidden="0" w:uiPriority="63" w:unhideWhenUsed="0"/>
-    <w:lsdException w:name="Medium Shading 2" w:semiHidden="0" w:uiPriority="64" w:unhideWhenUsed="0"/>
-    <w:lsdException w:name="Medium List 1" w:semiHidden="0" w:uiPriority="65" w:unhideWhenUsed="0"/>
-    <w:lsdException w:name="Medium List 2" w:semiHidden="0" w:uiPriority="66" w:unhideWhenUsed="0"/>
-    <w:lsdException w:name="Medium Grid 1" w:semiHidden="0" w:uiPriority="67" w:unhideWhenUsed="0"/>
-    <w:lsdException w:name="Medium Grid 2" w:semiHidden="0" w:uiPriority="68" w:unhideWhenUsed="0"/>
-    <w:lsdException w:name="Medium Grid 3" w:semiHidden="0" w:uiPriority="69" w:unhideWhenUsed="0"/>
-    <w:lsdException w:name="Dark List" w:semiHidden="0" w:uiPriority="70" w:unhideWhenUsed="0"/>
-    <w:lsdException w:name="Colorful Shading" w:semiHidden="0" w:uiPriority="71" w:unhideWhenUsed="0"/>
-    <w:lsdException w:name="Colorful List" w:semiHidden="0" w:uiPriority="72" w:unhideWhenUsed="0"/>
-    <w:lsdException w:name="Colorful Grid" w:semiHidden="0" w:uiPriority="73" w:unhideWhenUsed="0"/>
-    <w:lsdException w:name="Light Shading Accent 1" w:semiHidden="0" w:uiPriority="60" w:unhideWhenUsed="0"/>
-    <w:lsdException w:name="Light List Accent 1" w:semiHidden="0" w:uiPriority="61" w:unhideWhenUsed="0"/>
-    <w:lsdException w:name="Light Grid Accent 1" w:semiHidden="0" w:uiPriority="62" w:unhideWhenUsed="0"/>
-    <w:lsdException w:name="Medium Shading 1 Accent 1" w:semiHidden="0" w:uiPriority="63" w:unhideWhenUsed="0"/>
-    <w:lsdException w:name="Medium Shading 2 Accent 1" w:semiHidden="0" w:uiPriority="64" w:unhideWhenUsed="0"/>
-    <w:lsdException w:name="Medium List 1 Accent 1" w:semiHidden="0" w:uiPriority="65" w:unhideWhenUsed="0"/>
-    <w:lsdException w:name="Revision" w:unhideWhenUsed="0"/>
-    <w:lsdException w:name="List Paragraph" w:semiHidden="0" w:uiPriority="34" w:unhideWhenUsed="0" w:qFormat="1"/>
-    <w:lsdException w:name="Quote" w:semiHidden="0" w:uiPriority="29" w:unhideWhenUsed="0" w:qFormat="1"/>
-    <w:lsdException w:name="Intense Quote" w:semiHidden="0" w:uiPriority="30" w:unhideWhenUsed="0" w:qFormat="1"/>
-    <w:lsdException w:name="Medium List 2 Accent 1" w:semiHidden="0" w:uiPriority="66" w:unhideWhenUsed="0"/>
-    <w:lsdException w:name="Medium Grid 1 Accent 1" w:semiHidden="0" w:uiPriority="67" w:unhideWhenUsed="0"/>
-    <w:lsdException w:name="Medium Grid 2 Accent 1" w:semiHidden="0" w:uiPriority="68" w:unhideWhenUsed="0"/>
-    <w:lsdException w:name="Medium Grid 3 Accent 1" w:semiHidden="0" w:uiPriority="69" w:unhideWhenUsed="0"/>
-    <w:lsdException w:name="Dark List Accent 1" w:semiHidden="0" w:uiPriority="70" w:unhideWhenUsed="0"/>
-    <w:lsdException w:name="Colorful Shading Accent 1" w:semiHidden="0" w:uiPriority="71" w:unhideWhenUsed="0"/>
-    <w:lsdException w:name="Colorful List Accent 1" w:semiHidden="0" w:uiPriority="72" w:unhideWhenUsed="0"/>
-    <w:lsdException w:name="Colorful Grid Accent 1" w:semiHidden="0" w:uiPriority="73" w:unhideWhenUsed="0"/>
-    <w:lsdException w:name="Light Shading Accent 2" w:semiHidden="0" w:uiPriority="60" w:unhideWhenUsed="0"/>
-    <w:lsdException w:name="Light List Accent 2" w:semiHidden="0" w:uiPriority="61" w:unhideWhenUsed="0"/>
-    <w:lsdException w:name="Light Grid Accent 2" w:semiHidden="0" w:uiPriority="62" w:unhideWhenUsed="0"/>
-    <w:lsdException w:name="Medium Shading 1 Accent 2" w:semiHidden="0" w:uiPriority="63" w:unhideWhenUsed="0"/>
-    <w:lsdException w:name="Medium Shading 2 Accent 2" w:semiHidden="0" w:uiPriority="64" w:unhideWhenUsed="0"/>
-    <w:lsdException w:name="Medium List 1 Accent 2" w:semiHidden="0" w:uiPriority="65" w:unhideWhenUsed="0"/>
-    <w:lsdException w:name="Medium List 2 Accent 2" w:semiHidden="0" w:uiPriority="66" w:unhideWhenUsed="0"/>
-    <w:lsdException w:name="Medium Grid 1 Accent 2" w:semiHidden="0" w:uiPriority="67" w:unhideWhenUsed="0"/>
-    <w:lsdException w:name="Medium Grid 2 Accent 2" w:semiHidden="0" w:uiPriority="68" w:unhideWhenUsed="0"/>
-    <w:lsdException w:name="Medium Grid 3 Accent 2" w:semiHidden="0" w:uiPriority="69" w:unhideWhenUsed="0"/>
-    <w:lsdException w:name="Dark List Accent 2" w:semiHidden="0" w:uiPriority="70" w:unhideWhenUsed="0"/>
-    <w:lsdException w:name="Colorful Shading Accent 2" w:semiHidden="0" w:uiPriority="71" w:unhideWhenUsed="0"/>
-    <w:lsdException w:name="Colorful List Accent 2" w:semiHidden="0" w:uiPriority="72" w:unhideWhenUsed="0"/>
-    <w:lsdException w:name="Colorful Grid Accent 2" w:semiHidden="0" w:uiPriority="73" w:unhideWhenUsed="0"/>
-    <w:lsdException w:name="Light Shading Accent 3" w:semiHidden="0" w:uiPriority="60" w:unhideWhenUsed="0"/>
-    <w:lsdException w:name="Light List Accent 3" w:semiHidden="0" w:uiPriority="61" w:unhideWhenUsed="0"/>
-    <w:lsdException w:name="Light Grid Accent 3" w:semiHidden="0" w:uiPriority="62" w:unhideWhenUsed="0"/>
-    <w:lsdException w:name="Medium Shading 1 Accent 3" w:semiHidden="0" w:uiPriority="63" w:unhideWhenUsed="0"/>
-    <w:lsdException w:name="Medium Shading 2 Accent 3" w:semiHidden="0" w:uiPriority="64" w:unhideWhenUsed="0"/>
-    <w:lsdException w:name="Medium List 1 Accent 3" w:semiHidden="0" w:uiPriority="65" w:unhideWhenUsed="0"/>
-    <w:lsdException w:name="Medium List 2 Accent 3" w:semiHidden="0" w:uiPriority="66" w:unhideWhenUsed="0"/>
-    <w:lsdException w:name="Medium Grid 1 Accent 3" w:semiHidden="0" w:uiPriority="67" w:unhideWhenUsed="0"/>
-    <w:lsdException w:name="Medium Grid 2 Accent 3" w:semiHidden="0" w:uiPriority="68" w:unhideWhenUsed="0"/>
-    <w:lsdException w:name="Medium Grid 3 Accent 3" w:semiHidden="0" w:uiPriority="69" w:unhideWhenUsed="0"/>
-    <w:lsdException w:name="Dark List Accent 3" w:semiHidden="0" w:uiPriority="70" w:unhideWhenUsed="0"/>
-    <w:lsdException w:name="Colorful Shading Accent 3" w:semiHidden="0" w:uiPriority="71" w:unhideWhenUsed="0"/>
-    <w:lsdException w:name="Colorful List Accent 3" w:semiHidden="0" w:uiPriority="72" w:unhideWhenUsed="0"/>
-    <w:lsdException w:name="Colorful Grid Accent 3" w:semiHidden="0" w:uiPriority="73" w:unhideWhenUsed="0"/>
-    <w:lsdException w:name="Light Shading Accent 4" w:semiHidden="0" w:uiPriority="60" w:unhideWhenUsed="0"/>
-    <w:lsdException w:name="Light List Accent 4" w:semiHidden="0" w:uiPriority="61" w:unhideWhenUsed="0"/>
-    <w:lsdException w:name="Light Grid Accent 4" w:semiHidden="0" w:uiPriority="62" w:unhideWhenUsed="0"/>
-    <w:lsdException w:name="Medium Shading 1 Accent 4" w:semiHidden="0" w:uiPriority="63" w:unhideWhenUsed="0"/>
-    <w:lsdException w:name="Medium Shading 2 Accent 4" w:semiHidden="0" w:uiPriority="64" w:unhideWhenUsed="0"/>
-    <w:lsdException w:name="Medium List 1 Accent 4" w:semiHidden="0" w:uiPriority="65" w:unhideWhenUsed="0"/>
-    <w:lsdException w:name="Medium List 2 Accent 4" w:semiHidden="0" w:uiPriority="66" w:unhideWhenUsed="0"/>
-    <w:lsdException w:name="Medium Grid 1 Accent 4" w:semiHidden="0" w:uiPriority="67" w:unhideWhenUsed="0"/>
-    <w:lsdException w:name="Medium Grid 2 Accent 4" w:semiHidden="0" w:uiPriority="68" w:unhideWhenUsed="0"/>
-    <w:lsdException w:name="Medium Grid 3 Accent 4" w:semiHidden="0" w:uiPriority="69" w:unhideWhenUsed="0"/>
-    <w:lsdException w:name="Dark List Accent 4" w:semiHidden="0" w:uiPriority="70" w:unhideWhenUsed="0"/>
-    <w:lsdException w:name="Colorful Shading Accent 4" w:semiHidden="0" w:uiPriority="71" w:unhideWhenUsed="0"/>
-    <w:lsdException w:name="Colorful List Accent 4" w:semiHidden="0" w:uiPriority="72" w:unhideWhenUsed="0"/>
-    <w:lsdException w:name="Colorful Grid Accent 4" w:semiHidden="0" w:uiPriority="73" w:unhideWhenUsed="0"/>
-    <w:lsdException w:name="Light Shading Accent 5" w:semiHidden="0" w:uiPriority="60" w:unhideWhenUsed="0"/>
-    <w:lsdException w:name="Light List Accent 5" w:semiHidden="0" w:uiPriority="61" w:unhideWhenUsed="0"/>
-    <w:lsdException w:name="Light Grid Accent 5" w:semiHidden="0" w:uiPriority="62" w:unhideWhenUsed="0"/>
-    <w:lsdException w:name="Medium Shading 1 Accent 5" w:semiHidden="0" w:uiPriority="63" w:unhideWhenUsed="0"/>
-    <w:lsdException w:name="Medium Shading 2 Accent 5" w:semiHidden="0" w:uiPriority="64" w:unhideWhenUsed="0"/>
-    <w:lsdException w:name="Medium List 1 Accent 5" w:semiHidden="0" w:uiPriority="65" w:unhideWhenUsed="0"/>
-    <w:lsdException w:name="Medium List 2 Accent 5" w:semiHidden="0" w:uiPriority="66" w:unhideWhenUsed="0"/>
-    <w:lsdException w:name="Medium Grid 1 Accent 5" w:semiHidden="0" w:uiPriority="67" w:unhideWhenUsed="0"/>
-    <w:lsdException w:name="Medium Grid 2 Accent 5" w:semiHidden="0" w:uiPriority="68" w:unhideWhenUsed="0"/>
-    <w:lsdException w:name="Medium Grid 3 Accent 5" w:semiHidden="0" w:uiPriority="69" w:unhideWhenUsed="0"/>
-    <w:lsdException w:name="Dark List Accent 5" w:semiHidden="0" w:uiPriority="70" w:unhideWhenUsed="0"/>
-    <w:lsdException w:name="Colorful Shading Accent 5" w:semiHidden="0" w:uiPriority="71" w:unhideWhenUsed="0"/>
-    <w:lsdException w:name="Colorful List Accent 5" w:semiHidden="0" w:uiPriority="72" w:unhideWhenUsed="0"/>
-    <w:lsdException w:name="Colorful Grid Accent 5" w:semiHidden="0" w:uiPriority="73" w:unhideWhenUsed="0"/>
-    <w:lsdException w:name="Light Shading Accent 6" w:semiHidden="0" w:uiPriority="60" w:unhideWhenUsed="0"/>
-    <w:lsdException w:name="Light List Accent 6" w:semiHidden="0" w:uiPriority="61" w:unhideWhenUsed="0"/>
-    <w:lsdException w:name="Light Grid Accent 6" w:semiHidden="0" w:uiPriority="62" w:unhideWhenUsed="0"/>
-    <w:lsdException w:name="Medium Shading 1 Accent 6" w:semiHidden="0" w:uiPriority="63" w:unhideWhenUsed="0"/>
-    <w:lsdException w:name="Medium Shading 2 Accent 6" w:semiHidden="0" w:uiPriority="64" w:unhideWhenUsed="0"/>
-    <w:lsdException w:name="Medium List 1 Accent 6" w:semiHidden="0" w:uiPriority="65" w:unhideWhenUsed="0"/>
-    <w:lsdException w:name="Medium List 2 Accent 6" w:semiHidden="0" w:uiPriority="66" w:unhideWhenUsed="0"/>
-    <w:lsdException w:name="Medium Grid 1 Accent 6" w:semiHidden="0" w:uiPriority="67" w:unhideWhenUsed="0"/>
-    <w:lsdException w:name="Medium Grid 2 Accent 6" w:semiHidden="0" w:uiPriority="68" w:unhideWhenUsed="0"/>
-    <w:lsdException w:name="Medium Grid 3 Accent 6" w:semiHidden="0" w:uiPriority="69" w:unhideWhenUsed="0"/>
-    <w:lsdException w:name="Dark List Accent 6" w:semiHidden="0" w:uiPriority="70" w:unhideWhenUsed="0"/>
-    <w:lsdException w:name="Colorful Shading Accent 6" w:semiHidden="0" w:uiPriority="71" w:unhideWhenUsed="0"/>
-    <w:lsdException w:name="Colorful List Accent 6" w:semiHidden="0" w:uiPriority="72" w:unhideWhenUsed="0"/>
-    <w:lsdException w:name="Colorful Grid Accent 6" w:semiHidden="0" w:uiPriority="73" w:unhideWhenUsed="0"/>
-    <w:lsdException w:name="Subtle Emphasis" w:semiHidden="0" w:uiPriority="19" w:unhideWhenUsed="0" w:qFormat="1"/>
-    <w:lsdException w:name="Intense Emphasis" w:semiHidden="0" w:uiPriority="21" w:unhideWhenUsed="0" w:qFormat="1"/>
-    <w:lsdException w:name="Subtle Reference" w:semiHidden="0" w:uiPriority="31" w:unhideWhenUsed="0" w:qFormat="1"/>
-    <w:lsdException w:name="Intense Reference" w:semiHidden="0" w:uiPriority="32" w:unhideWhenUsed="0" w:qFormat="1"/>
-    <w:lsdException w:name="Book Title" w:semiHidden="0" w:uiPriority="33" w:unhideWhenUsed="0" w:qFormat="1"/>
-    <w:lsdException w:name="Bibliography" w:uiPriority="37"/>
-    <w:lsdException w:name="TOC Heading" w:uiPriority="39" w:qFormat="1"/>
+  <w:latentStyles w:defLockedState="0" w:defUIPriority="99" w:defSemiHidden="0" w:defUnhideWhenUsed="0" w:defQFormat="0" w:count="371">
+    <w:lsdException w:name="Normal" w:uiPriority="0" w:qFormat="1"/>
+    <w:lsdException w:name="heading 1" w:uiPriority="9" w:qFormat="1"/>
+    <w:lsdException w:name="heading 2" w:semiHidden="1" w:uiPriority="9" w:unhideWhenUsed="1" w:qFormat="1"/>
+    <w:lsdException w:name="heading 3" w:semiHidden="1" w:uiPriority="9" w:unhideWhenUsed="1" w:qFormat="1"/>
+    <w:lsdException w:name="heading 4" w:semiHidden="1" w:uiPriority="9" w:unhideWhenUsed="1" w:qFormat="1"/>
+    <w:lsdException w:name="heading 5" w:semiHidden="1" w:uiPriority="9" w:unhideWhenUsed="1" w:qFormat="1"/>
+    <w:lsdException w:name="heading 6" w:semiHidden="1" w:uiPriority="9" w:unhideWhenUsed="1" w:qFormat="1"/>
+    <w:lsdException w:name="heading 7" w:semiHidden="1" w:uiPriority="9" w:unhideWhenUsed="1" w:qFormat="1"/>
+    <w:lsdException w:name="heading 8" w:semiHidden="1" w:uiPriority="9" w:unhideWhenUsed="1" w:qFormat="1"/>
+    <w:lsdException w:name="heading 9" w:semiHidden="1" w:uiPriority="9" w:unhideWhenUsed="1" w:qFormat="1"/>
+    <w:lsdException w:name="index 1" w:semiHidden="1" w:unhideWhenUsed="1"/>
+    <w:lsdException w:name="index 2" w:semiHidden="1" w:unhideWhenUsed="1"/>
+    <w:lsdException w:name="index 3" w:semiHidden="1" w:unhideWhenUsed="1"/>
+    <w:lsdException w:name="index 4" w:semiHidden="1" w:unhideWhenUsed="1"/>
+    <w:lsdException w:name="index 5" w:semiHidden="1" w:unhideWhenUsed="1"/>
+    <w:lsdException w:name="index 6" w:semiHidden="1" w:unhideWhenUsed="1"/>
+    <w:lsdException w:name="index 7" w:semiHidden="1" w:unhideWhenUsed="1"/>
+    <w:lsdException w:name="index 8" w:semiHidden="1" w:unhideWhenUsed="1"/>
+    <w:lsdException w:name="index 9" w:semiHidden="1" w:unhideWhenUsed="1"/>
+    <w:lsdException w:name="toc 1" w:semiHidden="1" w:uiPriority="39" w:unhideWhenUsed="1"/>
+    <w:lsdException w:name="toc 2" w:semiHidden="1" w:uiPriority="39" w:unhideWhenUsed="1"/>
+    <w:lsdException w:name="toc 3" w:semiHidden="1" w:uiPriority="39" w:unhideWhenUsed="1"/>
+    <w:lsdException w:name="toc 4" w:semiHidden="1" w:uiPriority="39" w:unhideWhenUsed="1"/>
+    <w:lsdException w:name="toc 5" w:semiHidden="1" w:uiPriority="39" w:unhideWhenUsed="1"/>
+    <w:lsdException w:name="toc 6" w:semiHidden="1" w:uiPriority="39" w:unhideWhenUsed="1"/>
+    <w:lsdException w:name="toc 7" w:semiHidden="1" w:uiPriority="39" w:unhideWhenUsed="1"/>
+    <w:lsdException w:name="toc 8" w:semiHidden="1" w:uiPriority="39" w:unhideWhenUsed="1"/>
+    <w:lsdException w:name="toc 9" w:semiHidden="1" w:uiPriority="39" w:unhideWhenUsed="1"/>
+    <w:lsdException w:name="Normal Indent" w:semiHidden="1" w:unhideWhenUsed="1"/>
+    <w:lsdException w:name="footnote text" w:semiHidden="1" w:unhideWhenUsed="1"/>
+    <w:lsdException w:name="annotation text" w:semiHidden="1" w:unhideWhenUsed="1"/>
+    <w:lsdException w:name="header" w:semiHidden="1" w:unhideWhenUsed="1"/>
+    <w:lsdException w:name="footer" w:semiHidden="1" w:unhideWhenUsed="1"/>
+    <w:lsdException w:name="index heading" w:semiHidden="1" w:unhideWhenUsed="1"/>
+    <w:lsdException w:name="caption" w:semiHidden="1" w:uiPriority="35" w:unhideWhenUsed="1" w:qFormat="1"/>
+    <w:lsdException w:name="table of figures" w:semiHidden="1" w:unhideWhenUsed="1"/>
+    <w:lsdException w:name="envelope address" w:semiHidden="1" w:unhideWhenUsed="1"/>
+    <w:lsdException w:name="envelope return" w:semiHidden="1" w:unhideWhenUsed="1"/>
+    <w:lsdException w:name="footnote reference" w:semiHidden="1" w:unhideWhenUsed="1"/>
+    <w:lsdException w:name="annotation reference" w:semiHidden="1" w:unhideWhenUsed="1"/>
+    <w:lsdException w:name="line number" w:semiHidden="1" w:unhideWhenUsed="1"/>
+    <w:lsdException w:name="page number" w:semiHidden="1" w:unhideWhenUsed="1"/>
+    <w:lsdException w:name="endnote reference" w:semiHidden="1" w:unhideWhenUsed="1"/>
+    <w:lsdException w:name="endnote text" w:semiHidden="1" w:unhideWhenUsed="1"/>
+    <w:lsdException w:name="table of authorities" w:semiHidden="1" w:unhideWhenUsed="1"/>
+    <w:lsdException w:name="macro" w:semiHidden="1" w:unhideWhenUsed="1"/>
+    <w:lsdException w:name="toa heading" w:semiHidden="1" w:unhideWhenUsed="1"/>
+    <w:lsdException w:name="List" w:semiHidden="1" w:unhideWhenUsed="1"/>
+    <w:lsdException w:name="List Bullet" w:semiHidden="1" w:unhideWhenUsed="1"/>
+    <w:lsdException w:name="List Number" w:semiHidden="1" w:unhideWhenUsed="1"/>
+    <w:lsdException w:name="List 2" w:semiHidden="1" w:unhideWhenUsed="1"/>
+    <w:lsdException w:name="List 3" w:semiHidden="1" w:unhideWhenUsed="1"/>
+    <w:lsdException w:name="List 4" w:semiHidden="1" w:unhideWhenUsed="1"/>
+    <w:lsdException w:name="List 5" w:semiHidden="1" w:unhideWhenUsed="1"/>
+    <w:lsdException w:name="List Bullet 2" w:semiHidden="1" w:unhideWhenUsed="1"/>
+    <w:lsdException w:name="List Bullet 3" w:semiHidden="1" w:unhideWhenUsed="1"/>
+    <w:lsdException w:name="List Bullet 4" w:semiHidden="1" w:unhideWhenUsed="1"/>
+    <w:lsdException w:name="List Bullet 5" w:semiHidden="1" w:unhideWhenUsed="1"/>
+    <w:lsdException w:name="List Number 2" w:semiHidden="1" w:unhideWhenUsed="1"/>
+    <w:lsdException w:name="List Number 3" w:semiHidden="1" w:unhideWhenUsed="1"/>
+    <w:lsdException w:name="List Number 4" w:semiHidden="1" w:unhideWhenUsed="1"/>
+    <w:lsdException w:name="List Number 5" w:semiHidden="1" w:unhideWhenUsed="1"/>
+    <w:lsdException w:name="Title" w:uiPriority="10" w:qFormat="1"/>
+    <w:lsdException w:name="Closing" w:semiHidden="1" w:unhideWhenUsed="1"/>
+    <w:lsdException w:name="Signature" w:semiHidden="1" w:unhideWhenUsed="1"/>
+    <w:lsdException w:name="Default Paragraph Font" w:semiHidden="1" w:uiPriority="1" w:unhideWhenUsed="1"/>
+    <w:lsdException w:name="Body Text" w:semiHidden="1" w:unhideWhenUsed="1"/>
+    <w:lsdException w:name="Body Text Indent" w:semiHidden="1" w:unhideWhenUsed="1"/>
+    <w:lsdException w:name="List Continue" w:semiHidden="1" w:unhideWhenUsed="1"/>
+    <w:lsdException w:name="List Continue 2" w:semiHidden="1" w:unhideWhenUsed="1"/>
+    <w:lsdException w:name="List Continue 3" w:semiHidden="1" w:unhideWhenUsed="1"/>
+    <w:lsdException w:name="List Continue 4" w:semiHidden="1" w:unhideWhenUsed="1"/>
+    <w:lsdException w:name="List Continue 5" w:semiHidden="1" w:unhideWhenUsed="1"/>
+    <w:lsdException w:name="Message Header" w:semiHidden="1" w:unhideWhenUsed="1"/>
+    <w:lsdException w:name="Subtitle" w:uiPriority="11" w:qFormat="1"/>
+    <w:lsdException w:name="Salutation" w:semiHidden="1" w:unhideWhenUsed="1"/>
+    <w:lsdException w:name="Date" w:semiHidden="1" w:unhideWhenUsed="1"/>
+    <w:lsdException w:name="Body Text First Indent" w:semiHidden="1" w:unhideWhenUsed="1"/>
+    <w:lsdException w:name="Body Text First Indent 2" w:semiHidden="1" w:unhideWhenUsed="1"/>
+    <w:lsdException w:name="Note Heading" w:semiHidden="1" w:unhideWhenUsed="1"/>
+    <w:lsdException w:name="Body Text 2" w:semiHidden="1" w:unhideWhenUsed="1"/>
+    <w:lsdException w:name="Body Text 3" w:semiHidden="1" w:unhideWhenUsed="1"/>
+    <w:lsdException w:name="Body Text Indent 2" w:semiHidden="1" w:unhideWhenUsed="1"/>
+    <w:lsdException w:name="Body Text Indent 3" w:semiHidden="1" w:unhideWhenUsed="1"/>
+    <w:lsdException w:name="Block Text" w:semiHidden="1" w:unhideWhenUsed="1"/>
+    <w:lsdException w:name="Hyperlink" w:semiHidden="1" w:unhideWhenUsed="1"/>
+    <w:lsdException w:name="FollowedHyperlink" w:semiHidden="1" w:unhideWhenUsed="1"/>
+    <w:lsdException w:name="Strong" w:uiPriority="22" w:qFormat="1"/>
+    <w:lsdException w:name="Emphasis" w:uiPriority="20" w:qFormat="1"/>
+    <w:lsdException w:name="Document Map" w:semiHidden="1" w:unhideWhenUsed="1"/>
+    <w:lsdException w:name="Plain Text" w:semiHidden="1" w:unhideWhenUsed="1"/>
+    <w:lsdException w:name="E-mail Signature" w:semiHidden="1" w:unhideWhenUsed="1"/>
+    <w:lsdException w:name="HTML Top of Form" w:semiHidden="1" w:unhideWhenUsed="1"/>
+    <w:lsdException w:name="HTML Bottom of Form" w:semiHidden="1" w:unhideWhenUsed="1"/>
+    <w:lsdException w:name="Normal (Web)" w:semiHidden="1" w:unhideWhenUsed="1"/>
+    <w:lsdException w:name="HTML Acronym" w:semiHidden="1" w:unhideWhenUsed="1"/>
+    <w:lsdException w:name="HTML Address" w:semiHidden="1" w:unhideWhenUsed="1"/>
+    <w:lsdException w:name="HTML Cite" w:semiHidden="1" w:unhideWhenUsed="1"/>
+    <w:lsdException w:name="HTML Code" w:semiHidden="1" w:unhideWhenUsed="1"/>
+    <w:lsdException w:name="HTML Definition" w:semiHidden="1" w:unhideWhenUsed="1"/>
+    <w:lsdException w:name="HTML Keyboard" w:semiHidden="1" w:unhideWhenUsed="1"/>
+    <w:lsdException w:name="HTML Preformatted" w:semiHidden="1" w:unhideWhenUsed="1"/>
+    <w:lsdException w:name="HTML Sample" w:semiHidden="1" w:unhideWhenUsed="1"/>
+    <w:lsdException w:name="HTML Typewriter" w:semiHidden="1" w:unhideWhenUsed="1"/>
+    <w:lsdException w:name="HTML Variable" w:semiHidden="1" w:unhideWhenUsed="1"/>
+    <w:lsdException w:name="Normal Table" w:semiHidden="1" w:unhideWhenUsed="1"/>
+    <w:lsdException w:name="annotation subject" w:semiHidden="1" w:unhideWhenUsed="1"/>
+    <w:lsdException w:name="No List" w:semiHidden="1" w:unhideWhenUsed="1"/>
+    <w:lsdException w:name="Outline List 1" w:semiHidden="1" w:unhideWhenUsed="1"/>
+    <w:lsdException w:name="Outline List 2" w:semiHidden="1" w:unhideWhenUsed="1"/>
+    <w:lsdException w:name="Outline List 3" w:semiHidden="1" w:unhideWhenUsed="1"/>
+    <w:lsdException w:name="Table Simple 1" w:semiHidden="1" w:unhideWhenUsed="1"/>
+    <w:lsdException w:name="Table Simple 2" w:semiHidden="1" w:unhideWhenUsed="1"/>
+    <w:lsdException w:name="Table Simple 3" w:semiHidden="1" w:unhideWhenUsed="1"/>
+    <w:lsdException w:name="Table Classic 1" w:semiHidden="1" w:unhideWhenUsed="1"/>
+    <w:lsdException w:name="Table Classic 2" w:semiHidden="1" w:unhideWhenUsed="1"/>
+    <w:lsdException w:name="Table Classic 3" w:semiHidden="1" w:unhideWhenUsed="1"/>
+    <w:lsdException w:name="Table Classic 4" w:semiHidden="1" w:unhideWhenUsed="1"/>
+    <w:lsdException w:name="Table Colorful 1" w:semiHidden="1" w:unhideWhenUsed="1"/>
+    <w:lsdException w:name="Table Colorful 2" w:semiHidden="1" w:unhideWhenUsed="1"/>
+    <w:lsdException w:name="Table Colorful 3" w:semiHidden="1" w:unhideWhenUsed="1"/>
+    <w:lsdException w:name="Table Columns 1" w:semiHidden="1" w:unhideWhenUsed="1"/>
+    <w:lsdException w:name="Table Columns 2" w:semiHidden="1" w:unhideWhenUsed="1"/>
+    <w:lsdException w:name="Table Columns 3" w:semiHidden="1" w:unhideWhenUsed="1"/>
+    <w:lsdException w:name="Table Columns 4" w:semiHidden="1" w:unhideWhenUsed="1"/>
+    <w:lsdException w:name="Table Columns 5" w:semiHidden="1" w:unhideWhenUsed="1"/>
+    <w:lsdException w:name="Table Grid 1" w:semiHidden="1" w:unhideWhenUsed="1"/>
+    <w:lsdException w:name="Table Grid 2" w:semiHidden="1" w:unhideWhenUsed="1"/>
+    <w:lsdException w:name="Table Grid 3" w:semiHidden="1" w:unhideWhenUsed="1"/>
+    <w:lsdException w:name="Table Grid 4" w:semiHidden="1" w:unhideWhenUsed="1"/>
+    <w:lsdException w:name="Table Grid 5" w:semiHidden="1" w:unhideWhenUsed="1"/>
+    <w:lsdException w:name="Table Grid 6" w:semiHidden="1" w:unhideWhenUsed="1"/>
+    <w:lsdException w:name="Table Grid 7" w:semiHidden="1" w:unhideWhenUsed="1"/>
+    <w:lsdException w:name="Table Grid 8" w:semiHidden="1" w:unhideWhenUsed="1"/>
+    <w:lsdException w:name="Table List 1" w:semiHidden="1" w:unhideWhenUsed="1"/>
+    <w:lsdException w:name="Table List 2" w:semiHidden="1" w:unhideWhenUsed="1"/>
+    <w:lsdException w:name="Table List 3" w:semiHidden="1" w:unhideWhenUsed="1"/>
+    <w:lsdException w:name="Table List 4" w:semiHidden="1" w:unhideWhenUsed="1"/>
+    <w:lsdException w:name="Table List 5" w:semiHidden="1" w:unhideWhenUsed="1"/>
+    <w:lsdException w:name="Table List 6" w:semiHidden="1" w:unhideWhenUsed="1"/>
+    <w:lsdException w:name="Table List 7" w:semiHidden="1" w:unhideWhenUsed="1"/>
+    <w:lsdException w:name="Table List 8" w:semiHidden="1" w:unhideWhenUsed="1"/>
+    <w:lsdException w:name="Table 3D effects 1" w:semiHidden="1" w:unhideWhenUsed="1"/>
+    <w:lsdException w:name="Table 3D effects 2" w:semiHidden="1" w:unhideWhenUsed="1"/>
+    <w:lsdException w:name="Table 3D effects 3" w:semiHidden="1" w:unhideWhenUsed="1"/>
+    <w:lsdException w:name="Table Contemporary" w:semiHidden="1" w:unhideWhenUsed="1"/>
+    <w:lsdException w:name="Table Elegant" w:semiHidden="1" w:unhideWhenUsed="1"/>
+    <w:lsdException w:name="Table Professional" w:semiHidden="1" w:unhideWhenUsed="1"/>
+    <w:lsdException w:name="Table Subtle 1" w:semiHidden="1" w:unhideWhenUsed="1"/>
+    <w:lsdException w:name="Table Subtle 2" w:semiHidden="1" w:unhideWhenUsed="1"/>
+    <w:lsdException w:name="Table Web 1" w:semiHidden="1" w:unhideWhenUsed="1"/>
+    <w:lsdException w:name="Table Web 2" w:semiHidden="1" w:unhideWhenUsed="1"/>
+    <w:lsdException w:name="Table Web 3" w:semiHidden="1" w:unhideWhenUsed="1"/>
+    <w:lsdException w:name="Balloon Text" w:semiHidden="1" w:unhideWhenUsed="1"/>
+    <w:lsdException w:name="Table Grid" w:uiPriority="59"/>
+    <w:lsdException w:name="Table Theme" w:semiHidden="1" w:unhideWhenUsed="1"/>
+    <w:lsdException w:name="Placeholder Text" w:semiHidden="1"/>
+    <w:lsdException w:name="No Spacing" w:uiPriority="1" w:qFormat="1"/>
+    <w:lsdException w:name="Light Shading" w:uiPriority="60"/>
+    <w:lsdException w:name="Light List" w:uiPriority="61"/>
+    <w:lsdException w:name="Light Grid" w:uiPriority="62"/>
+    <w:lsdException w:name="Medium Shading 1" w:uiPriority="63"/>
+    <w:lsdException w:name="Medium Shading 2" w:uiPriority="64"/>
+    <w:lsdException w:name="Medium List 1" w:uiPriority="65"/>
+    <w:lsdException w:name="Medium List 2" w:uiPriority="66"/>
+    <w:lsdException w:name="Medium Grid 1" w:uiPriority="67"/>
+    <w:lsdException w:name="Medium Grid 2" w:uiPriority="68"/>
+    <w:lsdException w:name="Medium Grid 3" w:uiPriority="69"/>
+    <w:lsdException w:name="Dark List" w:uiPriority="70"/>
+    <w:lsdException w:name="Colorful Shading" w:uiPriority="71"/>
+    <w:lsdException w:name="Colorful List" w:uiPriority="72"/>
+    <w:lsdException w:name="Colorful Grid" w:uiPriority="73"/>
+    <w:lsdException w:name="Light Shading Accent 1" w:uiPriority="60"/>
+    <w:lsdException w:name="Light List Accent 1" w:uiPriority="61"/>
+    <w:lsdException w:name="Light Grid Accent 1" w:uiPriority="62"/>
+    <w:lsdException w:name="Medium Shading 1 Accent 1" w:uiPriority="63"/>
+    <w:lsdException w:name="Medium Shading 2 Accent 1" w:uiPriority="64"/>
+    <w:lsdException w:name="Medium List 1 Accent 1" w:uiPriority="65"/>
+    <w:lsdException w:name="Revision" w:semiHidden="1"/>
+    <w:lsdException w:name="List Paragraph" w:uiPriority="34" w:qFormat="1"/>
+    <w:lsdException w:name="Quote" w:uiPriority="29" w:qFormat="1"/>
+    <w:lsdException w:name="Intense Quote" w:uiPriority="30" w:qFormat="1"/>
+    <w:lsdException w:name="Medium List 2 Accent 1" w:uiPriority="66"/>
+    <w:lsdException w:name="Medium Grid 1 Accent 1" w:uiPriority="67"/>
+    <w:lsdException w:name="Medium Grid 2 Accent 1" w:uiPriority="68"/>
+    <w:lsdException w:name="Medium Grid 3 Accent 1" w:uiPriority="69"/>
+    <w:lsdException w:name="Dark List Accent 1" w:uiPriority="70"/>
+    <w:lsdException w:name="Colorful Shading Accent 1" w:uiPriority="71"/>
+    <w:lsdException w:name="Colorful List Accent 1" w:uiPriority="72"/>
+    <w:lsdException w:name="Colorful Grid Accent 1" w:uiPriority="73"/>
+    <w:lsdException w:name="Light Shading Accent 2" w:uiPriority="60"/>
+    <w:lsdException w:name="Light List Accent 2" w:uiPriority="61"/>
+    <w:lsdException w:name="Light Grid Accent 2" w:uiPriority="62"/>
+    <w:lsdException w:name="Medium Shading 1 Accent 2" w:uiPriority="63"/>
+    <w:lsdException w:name="Medium Shading 2 Accent 2" w:uiPriority="64"/>
+    <w:lsdException w:name="Medium List 1 Accent 2" w:uiPriority="65"/>
+    <w:lsdException w:name="Medium List 2 Accent 2" w:uiPriority="66"/>
+    <w:lsdException w:name="Medium Grid 1 Accent 2" w:uiPriority="67"/>
+    <w:lsdException w:name="Medium Grid 2 Accent 2" w:uiPriority="68"/>
+    <w:lsdException w:name="Medium Grid 3 Accent 2" w:uiPriority="69"/>
+    <w:lsdException w:name="Dark List Accent 2" w:uiPriority="70"/>
+    <w:lsdException w:name="Colorful Shading Accent 2" w:uiPriority="71"/>
+    <w:lsdException w:name="Colorful List Accent 2" w:uiPriority="72"/>
+    <w:lsdException w:name="Colorful Grid Accent 2" w:uiPriority="73"/>
+    <w:lsdException w:name="Light Shading Accent 3" w:uiPriority="60"/>
+    <w:lsdException w:name="Light List Accent 3" w:uiPriority="61"/>
+    <w:lsdException w:name="Light Grid Accent 3" w:uiPriority="62"/>
+    <w:lsdException w:name="Medium Shading 1 Accent 3" w:uiPriority="63"/>
+    <w:lsdException w:name="Medium Shading 2 Accent 3" w:uiPriority="64"/>
+    <w:lsdException w:name="Medium List 1 Accent 3" w:uiPriority="65"/>
+    <w:lsdException w:name="Medium List 2 Accent 3" w:uiPriority="66"/>
+    <w:lsdException w:name="Medium Grid 1 Accent 3" w:uiPriority="67"/>
+    <w:lsdException w:name="Medium Grid 2 Accent 3" w:uiPriority="68"/>
+    <w:lsdException w:name="Medium Grid 3 Accent 3" w:uiPriority="69"/>
+    <w:lsdException w:name="Dark List Accent 3" w:uiPriority="70"/>
+    <w:lsdException w:name="Colorful Shading Accent 3" w:uiPriority="71"/>
+    <w:lsdException w:name="Colorful List Accent 3" w:uiPriority="72"/>
+    <w:lsdException w:name="Colorful Grid Accent 3" w:uiPriority="73"/>
+    <w:lsdException w:name="Light Shading Accent 4" w:uiPriority="60"/>
+    <w:lsdException w:name="Light List Accent 4" w:uiPriority="61"/>
+    <w:lsdException w:name="Light Grid Accent 4" w:uiPriority="62"/>
+    <w:lsdException w:name="Medium Shading 1 Accent 4" w:uiPriority="63"/>
+    <w:lsdException w:name="Medium Shading 2 Accent 4" w:uiPriority="64"/>
+    <w:lsdException w:name="Medium List 1 Accent 4" w:uiPriority="65"/>
+    <w:lsdException w:name="Medium List 2 Accent 4" w:uiPriority="66"/>
+    <w:lsdException w:name="Medium Grid 1 Accent 4" w:uiPriority="67"/>
+    <w:lsdException w:name="Medium Grid 2 Accent 4" w:uiPriority="68"/>
+    <w:lsdException w:name="Medium Grid 3 Accent 4" w:uiPriority="69"/>
+    <w:lsdException w:name="Dark List Accent 4" w:uiPriority="70"/>
+    <w:lsdException w:name="Colorful Shading Accent 4" w:uiPriority="71"/>
+    <w:lsdException w:name="Colorful List Accent 4" w:uiPriority="72"/>
+    <w:lsdException w:name="Colorful Grid Accent 4" w:uiPriority="73"/>
+    <w:lsdException w:name="Light Shading Accent 5" w:uiPriority="60"/>
+    <w:lsdException w:name="Light List Accent 5" w:uiPriority="61"/>
+    <w:lsdException w:name="Light Grid Accent 5" w:uiPriority="62"/>
+    <w:lsdException w:name="Medium Shading 1 Accent 5" w:uiPriority="63"/>
+    <w:lsdException w:name="Medium Shading 2 Accent 5" w:uiPriority="64"/>
+    <w:lsdException w:name="Medium List 1 Accent 5" w:uiPriority="65"/>
+    <w:lsdException w:name="Medium List 2 Accent 5" w:uiPriority="66"/>
+    <w:lsdException w:name="Medium Grid 1 Accent 5" w:uiPriority="67"/>
+    <w:lsdException w:name="Medium Grid 2 Accent 5" w:uiPriority="68"/>
+    <w:lsdException w:name="Medium Grid 3 Accent 5" w:uiPriority="69"/>
+    <w:lsdException w:name="Dark List Accent 5" w:uiPriority="70"/>
+    <w:lsdException w:name="Colorful Shading Accent 5" w:uiPriority="71"/>
+    <w:lsdException w:name="Colorful List Accent 5" w:uiPriority="72"/>
+    <w:lsdException w:name="Colorful Grid Accent 5" w:uiPriority="73"/>
+    <w:lsdException w:name="Light Shading Accent 6" w:uiPriority="60"/>
+    <w:lsdException w:name="Light List Accent 6" w:uiPriority="61"/>
+    <w:lsdException w:name="Light Grid Accent 6" w:uiPriority="62"/>
+    <w:lsdException w:name="Medium Shading 1 Accent 6" w:uiPriority="63"/>
+    <w:lsdException w:name="Medium Shading 2 Accent 6" w:uiPriority="64"/>
+    <w:lsdException w:name="Medium List 1 Accent 6" w:uiPriority="65"/>
+    <w:lsdException w:name="Medium List 2 Accent 6" w:uiPriority="66"/>
+    <w:lsdException w:name="Medium Grid 1 Accent 6" w:uiPriority="67"/>
+    <w:lsdException w:name="Medium Grid 2 Accent 6" w:uiPriority="68"/>
+    <w:lsdException w:name="Medium Grid 3 Accent 6" w:uiPriority="69"/>
+    <w:lsdException w:name="Dark List Accent 6" w:uiPriority="70"/>
+    <w:lsdException w:name="Colorful Shading Accent 6" w:uiPriority="71"/>
+    <w:lsdException w:name="Colorful List Accent 6" w:uiPriority="72"/>
+    <w:lsdException w:name="Colorful Grid Accent 6" w:uiPriority="73"/>
+    <w:lsdException w:name="Subtle Emphasis" w:uiPriority="19" w:qFormat="1"/>
+    <w:lsdException w:name="Intense Emphasis" w:uiPriority="21" w:qFormat="1"/>
+    <w:lsdException w:name="Subtle Reference" w:uiPriority="31" w:qFormat="1"/>
+    <w:lsdException w:name="Intense Reference" w:uiPriority="32" w:qFormat="1"/>
+    <w:lsdException w:name="Book Title" w:uiPriority="33" w:qFormat="1"/>
+    <w:lsdException w:name="Bibliography" w:semiHidden="1" w:uiPriority="37" w:unhideWhenUsed="1"/>
+    <w:lsdException w:name="TOC Heading" w:semiHidden="1" w:uiPriority="39" w:unhideWhenUsed="1" w:qFormat="1"/>
+    <w:lsdException w:name="Plain Table 1" w:uiPriority="41"/>
+    <w:lsdException w:name="Plain Table 2" w:uiPriority="42"/>
+    <w:lsdException w:name="Plain Table 3" w:uiPriority="43"/>
+    <w:lsdException w:name="Plain Table 4" w:uiPriority="44"/>
+    <w:lsdException w:name="Plain Table 5" w:uiPriority="45"/>
+    <w:lsdException w:name="Grid Table Light" w:uiPriority="40"/>
+    <w:lsdException w:name="Grid Table 1 Light" w:uiPriority="46"/>
+    <w:lsdException w:name="Grid Table 2" w:uiPriority="47"/>
+    <w:lsdException w:name="Grid Table 3" w:uiPriority="48"/>
+    <w:lsdException w:name="Grid Table 4" w:uiPriority="49"/>
+    <w:lsdException w:name="Grid Table 5 Dark" w:uiPriority="50"/>
+    <w:lsdException w:name="Grid Table 6 Colorful" w:uiPriority="51"/>
+    <w:lsdException w:name="Grid Table 7 Colorful" w:uiPriority="52"/>
+    <w:lsdException w:name="Grid Table 1 Light Accent 1" w:uiPriority="46"/>
+    <w:lsdException w:name="Grid Table 2 Accent 1" w:uiPriority="47"/>
+    <w:lsdException w:name="Grid Table 3 Accent 1" w:uiPriority="48"/>
+    <w:lsdException w:name="Grid Table 4 Accent 1" w:uiPriority="49"/>
+    <w:lsdException w:name="Grid Table 5 Dark Accent 1" w:uiPriority="50"/>
+    <w:lsdException w:name="Grid Table 6 Colorful Accent 1" w:uiPriority="51"/>
+    <w:lsdException w:name="Grid Table 7 Colorful Accent 1" w:uiPriority="52"/>
+    <w:lsdException w:name="Grid Table 1 Light Accent 2" w:uiPriority="46"/>
+    <w:lsdException w:name="Grid Table 2 Accent 2" w:uiPriority="47"/>
+    <w:lsdException w:name="Grid Table 3 Accent 2" w:uiPriority="48"/>
+    <w:lsdException w:name="Grid Table 4 Accent 2" w:uiPriority="49"/>
+    <w:lsdException w:name="Grid Table 5 Dark Accent 2" w:uiPriority="50"/>
+    <w:lsdException w:name="Grid Table 6 Colorful Accent 2" w:uiPriority="51"/>
+    <w:lsdException w:name="Grid Table 7 Colorful Accent 2" w:uiPriority="52"/>
+    <w:lsdException w:name="Grid Table 1 Light Accent 3" w:uiPriority="46"/>
+    <w:lsdException w:name="Grid Table 2 Accent 3" w:uiPriority="47"/>
+    <w:lsdException w:name="Grid Table 3 Accent 3" w:uiPriority="48"/>
+    <w:lsdException w:name="Grid Table 4 Accent 3" w:uiPriority="49"/>
+    <w:lsdException w:name="Grid Table 5 Dark Accent 3" w:uiPriority="50"/>
+    <w:lsdException w:name="Grid Table 6 Colorful Accent 3" w:uiPriority="51"/>
+    <w:lsdException w:name="Grid Table 7 Colorful Accent 3" w:uiPriority="52"/>
+    <w:lsdException w:name="Grid Table 1 Light Accent 4" w:uiPriority="46"/>
+    <w:lsdException w:name="Grid Table 2 Accent 4" w:uiPriority="47"/>
+    <w:lsdException w:name="Grid Table 3 Accent 4" w:uiPriority="48"/>
+    <w:lsdException w:name="Grid Table 4 Accent 4" w:uiPriority="49"/>
+    <w:lsdException w:name="Grid Table 5 Dark Accent 4" w:uiPriority="50"/>
+    <w:lsdException w:name="Grid Table 6 Colorful Accent 4" w:uiPriority="51"/>
+    <w:lsdException w:name="Grid Table 7 Colorful Accent 4" w:uiPriority="52"/>
+    <w:lsdException w:name="Grid Table 1 Light Accent 5" w:uiPriority="46"/>
+    <w:lsdException w:name="Grid Table 2 Accent 5" w:uiPriority="47"/>
+    <w:lsdException w:name="Grid Table 3 Accent 5" w:uiPriority="48"/>
+    <w:lsdException w:name="Grid Table 4 Accent 5" w:uiPriority="49"/>
+    <w:lsdException w:name="Grid Table 5 Dark Accent 5" w:uiPriority="50"/>
+    <w:lsdException w:name="Grid Table 6 Colorful Accent 5" w:uiPriority="51"/>
+    <w:lsdException w:name="Grid Table 7 Colorful Accent 5" w:uiPriority="52"/>
+    <w:lsdException w:name="Grid Table 1 Light Accent 6" w:uiPriority="46"/>
+    <w:lsdException w:name="Grid Table 2 Accent 6" w:uiPriority="47"/>
+    <w:lsdException w:name="Grid Table 3 Accent 6" w:uiPriority="48"/>
+    <w:lsdException w:name="Grid Table 4 Accent 6" w:uiPriority="49"/>
+    <w:lsdException w:name="Grid Table 5 Dark Accent 6" w:uiPriority="50"/>
+    <w:lsdException w:name="Grid Table 6 Colorful Accent 6" w:uiPriority="51"/>
+    <w:lsdException w:name="Grid Table 7 Colorful Accent 6" w:uiPriority="52"/>
+    <w:lsdException w:name="List Table 1 Light" w:uiPriority="46"/>
+    <w:lsdException w:name="List Table 2" w:uiPriority="47"/>
+    <w:lsdException w:name="List Table 3" w:uiPriority="48"/>
+    <w:lsdException w:name="List Table 4" w:uiPriority="49"/>
+    <w:lsdException w:name="List Table 5 Dark" w:uiPriority="50"/>
+    <w:lsdException w:name="List Table 6 Colorful" w:uiPriority="51"/>
+    <w:lsdException w:name="List Table 7 Colorful" w:uiPriority="52"/>
+    <w:lsdException w:name="List Table 1 Light Accent 1" w:uiPriority="46"/>
+    <w:lsdException w:name="List Table 2 Accent 1" w:uiPriority="47"/>
+    <w:lsdException w:name="List Table 3 Accent 1" w:uiPriority="48"/>
+    <w:lsdException w:name="List Table 4 Accent 1" w:uiPriority="49"/>
+    <w:lsdException w:name="List Table 5 Dark Accent 1" w:uiPriority="50"/>
+    <w:lsdException w:name="List Table 6 Colorful Accent 1" w:uiPriority="51"/>
+    <w:lsdException w:name="List Table 7 Colorful Accent 1" w:uiPriority="52"/>
+    <w:lsdException w:name="List Table 1 Light Accent 2" w:uiPriority="46"/>
+    <w:lsdException w:name="List Table 2 Accent 2" w:uiPriority="47"/>
+    <w:lsdException w:name="List Table 3 Accent 2" w:uiPriority="48"/>
+    <w:lsdException w:name="List Table 4 Accent 2" w:uiPriority="49"/>
+    <w:lsdException w:name="List Table 5 Dark Accent 2" w:uiPriority="50"/>
+    <w:lsdException w:name="List Table 6 Colorful Accent 2" w:uiPriority="51"/>
+    <w:lsdException w:name="List Table 7 Colorful Accent 2" w:uiPriority="52"/>
+    <w:lsdException w:name="List Table 1 Light Accent 3" w:uiPriority="46"/>
+    <w:lsdException w:name="List Table 2 Accent 3" w:uiPriority="47"/>
+    <w:lsdException w:name="List Table 3 Accent 3" w:uiPriority="48"/>
+    <w:lsdException w:name="List Table 4 Accent 3" w:uiPriority="49"/>
+    <w:lsdException w:name="List Table 5 Dark Accent 3" w:uiPriority="50"/>
+    <w:lsdException w:name="List Table 6 Colorful Accent 3" w:uiPriority="51"/>
+    <w:lsdException w:name="List Table 7 Colorful Accent 3" w:uiPriority="52"/>
+    <w:lsdException w:name="List Table 1 Light Accent 4" w:uiPriority="46"/>
+    <w:lsdException w:name="List Table 2 Accent 4" w:uiPriority="47"/>
+    <w:lsdException w:name="List Table 3 Accent 4" w:uiPriority="48"/>
+    <w:lsdException w:name="List Table 4 Accent 4" w:uiPriority="49"/>
+    <w:lsdException w:name="List Table 5 Dark Accent 4" w:uiPriority="50"/>
+    <w:lsdException w:name="List Table 6 Colorful Accent 4" w:uiPriority="51"/>
+    <w:lsdException w:name="List Table 7 Colorful Accent 4" w:uiPriority="52"/>
+    <w:lsdException w:name="List Table 1 Light Accent 5" w:uiPriority="46"/>
+    <w:lsdException w:name="List Table 2 Accent 5" w:uiPriority="47"/>
+    <w:lsdException w:name="List Table 3 Accent 5" w:uiPriority="48"/>
+    <w:lsdException w:name="List Table 4 Accent 5" w:uiPriority="49"/>
+    <w:lsdException w:name="List Table 5 Dark Accent 5" w:uiPriority="50"/>
+    <w:lsdException w:name="List Table 6 Colorful Accent 5" w:uiPriority="51"/>
+    <w:lsdException w:name="List Table 7 Colorful Accent 5" w:uiPriority="52"/>
+    <w:lsdException w:name="List Table 1 Light Accent 6" w:uiPriority="46"/>
+    <w:lsdException w:name="List Table 2 Accent 6" w:uiPriority="47"/>
+    <w:lsdException w:name="List Table 3 Accent 6" w:uiPriority="48"/>
+    <w:lsdException w:name="List Table 4 Accent 6" w:uiPriority="49"/>
+    <w:lsdException w:name="List Table 5 Dark Accent 6" w:uiPriority="50"/>
+    <w:lsdException w:name="List Table 6 Colorful Accent 6" w:uiPriority="51"/>
+    <w:lsdException w:name="List Table 7 Colorful Accent 6" w:uiPriority="52"/>
   </w:latentStyles>
   <w:style w:type="paragraph" w:default="1" w:styleId="Normal">
     <w:name w:val="Normal"/>
@@ -4331,362 +5146,25 @@
       <w:szCs w:val="26"/>
     </w:rPr>
   </w:style>
-</w:styles>
-</file>
-
-<file path=word/stylesWithEffects.xml><?xml version="1.0" encoding="utf-8"?>
-<w:styles xmlns:wpc="http://schemas.microsoft.com/office/word/2010/wordprocessingCanvas" xmlns:mc="http://schemas.openxmlformats.org/markup-compatibility/2006" xmlns:o="urn:schemas-microsoft-com:office:office" xmlns:r="http://schemas.openxmlformats.org/officeDocument/2006/relationships" xmlns:m="http://schemas.openxmlformats.org/officeDocument/2006/math" xmlns:v="urn:schemas-microsoft-com:vml" xmlns:wp14="http://schemas.microsoft.com/office/word/2010/wordprocessingDrawing" xmlns:wp="http://schemas.openxmlformats.org/drawingml/2006/wordprocessingDrawing" xmlns:w10="urn:schemas-microsoft-com:office:word" xmlns:w="http://schemas.openxmlformats.org/wordprocessingml/2006/main" xmlns:w14="http://schemas.microsoft.com/office/word/2010/wordml" xmlns:wpg="http://schemas.microsoft.com/office/word/2010/wordprocessingGroup" xmlns:wpi="http://schemas.microsoft.com/office/word/2010/wordprocessingInk" xmlns:wne="http://schemas.microsoft.com/office/word/2006/wordml" xmlns:wps="http://schemas.microsoft.com/office/word/2010/wordprocessingShape" mc:Ignorable="w14 wp14">
-  <w:docDefaults>
-    <w:rPrDefault>
-      <w:rPr>
-        <w:rFonts w:asciiTheme="minorHAnsi" w:eastAsiaTheme="minorHAnsi" w:hAnsiTheme="minorHAnsi" w:cstheme="minorBidi"/>
-        <w:sz w:val="22"/>
-        <w:szCs w:val="22"/>
-        <w:lang w:val="en-US" w:eastAsia="en-US" w:bidi="ar-SA"/>
-      </w:rPr>
-    </w:rPrDefault>
-    <w:pPrDefault>
-      <w:pPr>
-        <w:spacing w:after="200" w:line="276" w:lineRule="auto"/>
-      </w:pPr>
-    </w:pPrDefault>
-  </w:docDefaults>
-  <w:latentStyles w:defLockedState="0" w:defUIPriority="99" w:defSemiHidden="1" w:defUnhideWhenUsed="1" w:defQFormat="0" w:count="267">
-    <w:lsdException w:name="Normal" w:semiHidden="0" w:uiPriority="0" w:unhideWhenUsed="0" w:qFormat="1"/>
-    <w:lsdException w:name="heading 1" w:semiHidden="0" w:uiPriority="9" w:unhideWhenUsed="0" w:qFormat="1"/>
-    <w:lsdException w:name="heading 2" w:uiPriority="9" w:qFormat="1"/>
-    <w:lsdException w:name="heading 3" w:uiPriority="9" w:qFormat="1"/>
-    <w:lsdException w:name="heading 4" w:uiPriority="9" w:qFormat="1"/>
-    <w:lsdException w:name="heading 5" w:uiPriority="9" w:qFormat="1"/>
-    <w:lsdException w:name="heading 6" w:uiPriority="9" w:qFormat="1"/>
-    <w:lsdException w:name="heading 7" w:uiPriority="9" w:qFormat="1"/>
-    <w:lsdException w:name="heading 8" w:uiPriority="9" w:qFormat="1"/>
-    <w:lsdException w:name="heading 9" w:uiPriority="9" w:qFormat="1"/>
-    <w:lsdException w:name="toc 1" w:uiPriority="39"/>
-    <w:lsdException w:name="toc 2" w:uiPriority="39"/>
-    <w:lsdException w:name="toc 3" w:uiPriority="39"/>
-    <w:lsdException w:name="toc 4" w:uiPriority="39"/>
-    <w:lsdException w:name="toc 5" w:uiPriority="39"/>
-    <w:lsdException w:name="toc 6" w:uiPriority="39"/>
-    <w:lsdException w:name="toc 7" w:uiPriority="39"/>
-    <w:lsdException w:name="toc 8" w:uiPriority="39"/>
-    <w:lsdException w:name="toc 9" w:uiPriority="39"/>
-    <w:lsdException w:name="caption" w:uiPriority="35" w:qFormat="1"/>
-    <w:lsdException w:name="Title" w:semiHidden="0" w:uiPriority="10" w:unhideWhenUsed="0" w:qFormat="1"/>
-    <w:lsdException w:name="Default Paragraph Font" w:uiPriority="1"/>
-    <w:lsdException w:name="Subtitle" w:semiHidden="0" w:uiPriority="11" w:unhideWhenUsed="0" w:qFormat="1"/>
-    <w:lsdException w:name="Strong" w:semiHidden="0" w:uiPriority="22" w:unhideWhenUsed="0" w:qFormat="1"/>
-    <w:lsdException w:name="Emphasis" w:semiHidden="0" w:uiPriority="20" w:unhideWhenUsed="0" w:qFormat="1"/>
-    <w:lsdException w:name="Table Grid" w:semiHidden="0" w:uiPriority="59" w:unhideWhenUsed="0"/>
-    <w:lsdException w:name="Placeholder Text" w:unhideWhenUsed="0"/>
-    <w:lsdException w:name="No Spacing" w:semiHidden="0" w:uiPriority="1" w:unhideWhenUsed="0" w:qFormat="1"/>
-    <w:lsdException w:name="Light Shading" w:semiHidden="0" w:uiPriority="60" w:unhideWhenUsed="0"/>
-    <w:lsdException w:name="Light List" w:semiHidden="0" w:uiPriority="61" w:unhideWhenUsed="0"/>
-    <w:lsdException w:name="Light Grid" w:semiHidden="0" w:uiPriority="62" w:unhideWhenUsed="0"/>
-    <w:lsdException w:name="Medium Shading 1" w:semiHidden="0" w:uiPriority="63" w:unhideWhenUsed="0"/>
-    <w:lsdException w:name="Medium Shading 2" w:semiHidden="0" w:uiPriority="64" w:unhideWhenUsed="0"/>
-    <w:lsdException w:name="Medium List 1" w:semiHidden="0" w:uiPriority="65" w:unhideWhenUsed="0"/>
-    <w:lsdException w:name="Medium List 2" w:semiHidden="0" w:uiPriority="66" w:unhideWhenUsed="0"/>
-    <w:lsdException w:name="Medium Grid 1" w:semiHidden="0" w:uiPriority="67" w:unhideWhenUsed="0"/>
-    <w:lsdException w:name="Medium Grid 2" w:semiHidden="0" w:uiPriority="68" w:unhideWhenUsed="0"/>
-    <w:lsdException w:name="Medium Grid 3" w:semiHidden="0" w:uiPriority="69" w:unhideWhenUsed="0"/>
-    <w:lsdException w:name="Dark List" w:semiHidden="0" w:uiPriority="70" w:unhideWhenUsed="0"/>
-    <w:lsdException w:name="Colorful Shading" w:semiHidden="0" w:uiPriority="71" w:unhideWhenUsed="0"/>
-    <w:lsdException w:name="Colorful List" w:semiHidden="0" w:uiPriority="72" w:unhideWhenUsed="0"/>
-    <w:lsdException w:name="Colorful Grid" w:semiHidden="0" w:uiPriority="73" w:unhideWhenUsed="0"/>
-    <w:lsdException w:name="Light Shading Accent 1" w:semiHidden="0" w:uiPriority="60" w:unhideWhenUsed="0"/>
-    <w:lsdException w:name="Light List Accent 1" w:semiHidden="0" w:uiPriority="61" w:unhideWhenUsed="0"/>
-    <w:lsdException w:name="Light Grid Accent 1" w:semiHidden="0" w:uiPriority="62" w:unhideWhenUsed="0"/>
-    <w:lsdException w:name="Medium Shading 1 Accent 1" w:semiHidden="0" w:uiPriority="63" w:unhideWhenUsed="0"/>
-    <w:lsdException w:name="Medium Shading 2 Accent 1" w:semiHidden="0" w:uiPriority="64" w:unhideWhenUsed="0"/>
-    <w:lsdException w:name="Medium List 1 Accent 1" w:semiHidden="0" w:uiPriority="65" w:unhideWhenUsed="0"/>
-    <w:lsdException w:name="Revision" w:unhideWhenUsed="0"/>
-    <w:lsdException w:name="List Paragraph" w:semiHidden="0" w:uiPriority="34" w:unhideWhenUsed="0" w:qFormat="1"/>
-    <w:lsdException w:name="Quote" w:semiHidden="0" w:uiPriority="29" w:unhideWhenUsed="0" w:qFormat="1"/>
-    <w:lsdException w:name="Intense Quote" w:semiHidden="0" w:uiPriority="30" w:unhideWhenUsed="0" w:qFormat="1"/>
-    <w:lsdException w:name="Medium List 2 Accent 1" w:semiHidden="0" w:uiPriority="66" w:unhideWhenUsed="0"/>
-    <w:lsdException w:name="Medium Grid 1 Accent 1" w:semiHidden="0" w:uiPriority="67" w:unhideWhenUsed="0"/>
-    <w:lsdException w:name="Medium Grid 2 Accent 1" w:semiHidden="0" w:uiPriority="68" w:unhideWhenUsed="0"/>
-    <w:lsdException w:name="Medium Grid 3 Accent 1" w:semiHidden="0" w:uiPriority="69" w:unhideWhenUsed="0"/>
-    <w:lsdException w:name="Dark List Accent 1" w:semiHidden="0" w:uiPriority="70" w:unhideWhenUsed="0"/>
-    <w:lsdException w:name="Colorful Shading Accent 1" w:semiHidden="0" w:uiPriority="71" w:unhideWhenUsed="0"/>
-    <w:lsdException w:name="Colorful List Accent 1" w:semiHidden="0" w:uiPriority="72" w:unhideWhenUsed="0"/>
-    <w:lsdException w:name="Colorful Grid Accent 1" w:semiHidden="0" w:uiPriority="73" w:unhideWhenUsed="0"/>
-    <w:lsdException w:name="Light Shading Accent 2" w:semiHidden="0" w:uiPriority="60" w:unhideWhenUsed="0"/>
-    <w:lsdException w:name="Light List Accent 2" w:semiHidden="0" w:uiPriority="61" w:unhideWhenUsed="0"/>
-    <w:lsdException w:name="Light Grid Accent 2" w:semiHidden="0" w:uiPriority="62" w:unhideWhenUsed="0"/>
-    <w:lsdException w:name="Medium Shading 1 Accent 2" w:semiHidden="0" w:uiPriority="63" w:unhideWhenUsed="0"/>
-    <w:lsdException w:name="Medium Shading 2 Accent 2" w:semiHidden="0" w:uiPriority="64" w:unhideWhenUsed="0"/>
-    <w:lsdException w:name="Medium List 1 Accent 2" w:semiHidden="0" w:uiPriority="65" w:unhideWhenUsed="0"/>
-    <w:lsdException w:name="Medium List 2 Accent 2" w:semiHidden="0" w:uiPriority="66" w:unhideWhenUsed="0"/>
-    <w:lsdException w:name="Medium Grid 1 Accent 2" w:semiHidden="0" w:uiPriority="67" w:unhideWhenUsed="0"/>
-    <w:lsdException w:name="Medium Grid 2 Accent 2" w:semiHidden="0" w:uiPriority="68" w:unhideWhenUsed="0"/>
-    <w:lsdException w:name="Medium Grid 3 Accent 2" w:semiHidden="0" w:uiPriority="69" w:unhideWhenUsed="0"/>
-    <w:lsdException w:name="Dark List Accent 2" w:semiHidden="0" w:uiPriority="70" w:unhideWhenUsed="0"/>
-    <w:lsdException w:name="Colorful Shading Accent 2" w:semiHidden="0" w:uiPriority="71" w:unhideWhenUsed="0"/>
-    <w:lsdException w:name="Colorful List Accent 2" w:semiHidden="0" w:uiPriority="72" w:unhideWhenUsed="0"/>
-    <w:lsdException w:name="Colorful Grid Accent 2" w:semiHidden="0" w:uiPriority="73" w:unhideWhenUsed="0"/>
-    <w:lsdException w:name="Light Shading Accent 3" w:semiHidden="0" w:uiPriority="60" w:unhideWhenUsed="0"/>
-    <w:lsdException w:name="Light List Accent 3" w:semiHidden="0" w:uiPriority="61" w:unhideWhenUsed="0"/>
-    <w:lsdException w:name="Light Grid Accent 3" w:semiHidden="0" w:uiPriority="62" w:unhideWhenUsed="0"/>
-    <w:lsdException w:name="Medium Shading 1 Accent 3" w:semiHidden="0" w:uiPriority="63" w:unhideWhenUsed="0"/>
-    <w:lsdException w:name="Medium Shading 2 Accent 3" w:semiHidden="0" w:uiPriority="64" w:unhideWhenUsed="0"/>
-    <w:lsdException w:name="Medium List 1 Accent 3" w:semiHidden="0" w:uiPriority="65" w:unhideWhenUsed="0"/>
-    <w:lsdException w:name="Medium List 2 Accent 3" w:semiHidden="0" w:uiPriority="66" w:unhideWhenUsed="0"/>
-    <w:lsdException w:name="Medium Grid 1 Accent 3" w:semiHidden="0" w:uiPriority="67" w:unhideWhenUsed="0"/>
-    <w:lsdException w:name="Medium Grid 2 Accent 3" w:semiHidden="0" w:uiPriority="68" w:unhideWhenUsed="0"/>
-    <w:lsdException w:name="Medium Grid 3 Accent 3" w:semiHidden="0" w:uiPriority="69" w:unhideWhenUsed="0"/>
-    <w:lsdException w:name="Dark List Accent 3" w:semiHidden="0" w:uiPriority="70" w:unhideWhenUsed="0"/>
-    <w:lsdException w:name="Colorful Shading Accent 3" w:semiHidden="0" w:uiPriority="71" w:unhideWhenUsed="0"/>
-    <w:lsdException w:name="Colorful List Accent 3" w:semiHidden="0" w:uiPriority="72" w:unhideWhenUsed="0"/>
-    <w:lsdException w:name="Colorful Grid Accent 3" w:semiHidden="0" w:uiPriority="73" w:unhideWhenUsed="0"/>
-    <w:lsdException w:name="Light Shading Accent 4" w:semiHidden="0" w:uiPriority="60" w:unhideWhenUsed="0"/>
-    <w:lsdException w:name="Light List Accent 4" w:semiHidden="0" w:uiPriority="61" w:unhideWhenUsed="0"/>
-    <w:lsdException w:name="Light Grid Accent 4" w:semiHidden="0" w:uiPriority="62" w:unhideWhenUsed="0"/>
-    <w:lsdException w:name="Medium Shading 1 Accent 4" w:semiHidden="0" w:uiPriority="63" w:unhideWhenUsed="0"/>
-    <w:lsdException w:name="Medium Shading 2 Accent 4" w:semiHidden="0" w:uiPriority="64" w:unhideWhenUsed="0"/>
-    <w:lsdException w:name="Medium List 1 Accent 4" w:semiHidden="0" w:uiPriority="65" w:unhideWhenUsed="0"/>
-    <w:lsdException w:name="Medium List 2 Accent 4" w:semiHidden="0" w:uiPriority="66" w:unhideWhenUsed="0"/>
-    <w:lsdException w:name="Medium Grid 1 Accent 4" w:semiHidden="0" w:uiPriority="67" w:unhideWhenUsed="0"/>
-    <w:lsdException w:name="Medium Grid 2 Accent 4" w:semiHidden="0" w:uiPriority="68" w:unhideWhenUsed="0"/>
-    <w:lsdException w:name="Medium Grid 3 Accent 4" w:semiHidden="0" w:uiPriority="69" w:unhideWhenUsed="0"/>
-    <w:lsdException w:name="Dark List Accent 4" w:semiHidden="0" w:uiPriority="70" w:unhideWhenUsed="0"/>
-    <w:lsdException w:name="Colorful Shading Accent 4" w:semiHidden="0" w:uiPriority="71" w:unhideWhenUsed="0"/>
-    <w:lsdException w:name="Colorful List Accent 4" w:semiHidden="0" w:uiPriority="72" w:unhideWhenUsed="0"/>
-    <w:lsdException w:name="Colorful Grid Accent 4" w:semiHidden="0" w:uiPriority="73" w:unhideWhenUsed="0"/>
-    <w:lsdException w:name="Light Shading Accent 5" w:semiHidden="0" w:uiPriority="60" w:unhideWhenUsed="0"/>
-    <w:lsdException w:name="Light List Accent 5" w:semiHidden="0" w:uiPriority="61" w:unhideWhenUsed="0"/>
-    <w:lsdException w:name="Light Grid Accent 5" w:semiHidden="0" w:uiPriority="62" w:unhideWhenUsed="0"/>
-    <w:lsdException w:name="Medium Shading 1 Accent 5" w:semiHidden="0" w:uiPriority="63" w:unhideWhenUsed="0"/>
-    <w:lsdException w:name="Medium Shading 2 Accent 5" w:semiHidden="0" w:uiPriority="64" w:unhideWhenUsed="0"/>
-    <w:lsdException w:name="Medium List 1 Accent 5" w:semiHidden="0" w:uiPriority="65" w:unhideWhenUsed="0"/>
-    <w:lsdException w:name="Medium List 2 Accent 5" w:semiHidden="0" w:uiPriority="66" w:unhideWhenUsed="0"/>
-    <w:lsdException w:name="Medium Grid 1 Accent 5" w:semiHidden="0" w:uiPriority="67" w:unhideWhenUsed="0"/>
-    <w:lsdException w:name="Medium Grid 2 Accent 5" w:semiHidden="0" w:uiPriority="68" w:unhideWhenUsed="0"/>
-    <w:lsdException w:name="Medium Grid 3 Accent 5" w:semiHidden="0" w:uiPriority="69" w:unhideWhenUsed="0"/>
-    <w:lsdException w:name="Dark List Accent 5" w:semiHidden="0" w:uiPriority="70" w:unhideWhenUsed="0"/>
-    <w:lsdException w:name="Colorful Shading Accent 5" w:semiHidden="0" w:uiPriority="71" w:unhideWhenUsed="0"/>
-    <w:lsdException w:name="Colorful List Accent 5" w:semiHidden="0" w:uiPriority="72" w:unhideWhenUsed="0"/>
-    <w:lsdException w:name="Colorful Grid Accent 5" w:semiHidden="0" w:uiPriority="73" w:unhideWhenUsed="0"/>
-    <w:lsdException w:name="Light Shading Accent 6" w:semiHidden="0" w:uiPriority="60" w:unhideWhenUsed="0"/>
-    <w:lsdException w:name="Light List Accent 6" w:semiHidden="0" w:uiPriority="61" w:unhideWhenUsed="0"/>
-    <w:lsdException w:name="Light Grid Accent 6" w:semiHidden="0" w:uiPriority="62" w:unhideWhenUsed="0"/>
-    <w:lsdException w:name="Medium Shading 1 Accent 6" w:semiHidden="0" w:uiPriority="63" w:unhideWhenUsed="0"/>
-    <w:lsdException w:name="Medium Shading 2 Accent 6" w:semiHidden="0" w:uiPriority="64" w:unhideWhenUsed="0"/>
-    <w:lsdException w:name="Medium List 1 Accent 6" w:semiHidden="0" w:uiPriority="65" w:unhideWhenUsed="0"/>
-    <w:lsdException w:name="Medium List 2 Accent 6" w:semiHidden="0" w:uiPriority="66" w:unhideWhenUsed="0"/>
-    <w:lsdException w:name="Medium Grid 1 Accent 6" w:semiHidden="0" w:uiPriority="67" w:unhideWhenUsed="0"/>
-    <w:lsdException w:name="Medium Grid 2 Accent 6" w:semiHidden="0" w:uiPriority="68" w:unhideWhenUsed="0"/>
-    <w:lsdException w:name="Medium Grid 3 Accent 6" w:semiHidden="0" w:uiPriority="69" w:unhideWhenUsed="0"/>
-    <w:lsdException w:name="Dark List Accent 6" w:semiHidden="0" w:uiPriority="70" w:unhideWhenUsed="0"/>
-    <w:lsdException w:name="Colorful Shading Accent 6" w:semiHidden="0" w:uiPriority="71" w:unhideWhenUsed="0"/>
-    <w:lsdException w:name="Colorful List Accent 6" w:semiHidden="0" w:uiPriority="72" w:unhideWhenUsed="0"/>
-    <w:lsdException w:name="Colorful Grid Accent 6" w:semiHidden="0" w:uiPriority="73" w:unhideWhenUsed="0"/>
-    <w:lsdException w:name="Subtle Emphasis" w:semiHidden="0" w:uiPriority="19" w:unhideWhenUsed="0" w:qFormat="1"/>
-    <w:lsdException w:name="Intense Emphasis" w:semiHidden="0" w:uiPriority="21" w:unhideWhenUsed="0" w:qFormat="1"/>
-    <w:lsdException w:name="Subtle Reference" w:semiHidden="0" w:uiPriority="31" w:unhideWhenUsed="0" w:qFormat="1"/>
-    <w:lsdException w:name="Intense Reference" w:semiHidden="0" w:uiPriority="32" w:unhideWhenUsed="0" w:qFormat="1"/>
-    <w:lsdException w:name="Book Title" w:semiHidden="0" w:uiPriority="33" w:unhideWhenUsed="0" w:qFormat="1"/>
-    <w:lsdException w:name="Bibliography" w:uiPriority="37"/>
-    <w:lsdException w:name="TOC Heading" w:uiPriority="39" w:qFormat="1"/>
-  </w:latentStyles>
-  <w:style w:type="paragraph" w:default="1" w:styleId="Normal">
-    <w:name w:val="Normal"/>
+  <w:style w:type="paragraph" w:styleId="NoSpacing">
+    <w:name w:val="No Spacing"/>
+    <w:uiPriority w:val="1"/>
     <w:qFormat/>
+    <w:rsid w:val="000540EF"/>
+    <w:pPr>
+      <w:spacing w:after="0" w:line="240" w:lineRule="auto"/>
+    </w:pPr>
   </w:style>
-  <w:style w:type="paragraph" w:styleId="Heading1">
-    <w:name w:val="heading 1"/>
-    <w:basedOn w:val="Normal"/>
-    <w:next w:val="Normal"/>
-    <w:link w:val="Heading1Char"/>
-    <w:uiPriority w:val="9"/>
-    <w:qFormat/>
-    <w:rsid w:val="00115317"/>
-    <w:pPr>
-      <w:keepNext/>
-      <w:keepLines/>
-      <w:spacing w:before="480" w:after="0"/>
-      <w:outlineLvl w:val="0"/>
-    </w:pPr>
-    <w:rPr>
-      <w:rFonts w:asciiTheme="majorHAnsi" w:eastAsiaTheme="majorEastAsia" w:hAnsiTheme="majorHAnsi" w:cstheme="majorBidi"/>
-      <w:b/>
-      <w:bCs/>
-      <w:color w:val="365F91" w:themeColor="accent1" w:themeShade="BF"/>
-      <w:sz w:val="28"/>
-      <w:szCs w:val="28"/>
-    </w:rPr>
-  </w:style>
-  <w:style w:type="paragraph" w:styleId="Heading2">
-    <w:name w:val="heading 2"/>
-    <w:basedOn w:val="Normal"/>
-    <w:next w:val="Normal"/>
-    <w:link w:val="Heading2Char"/>
-    <w:uiPriority w:val="9"/>
-    <w:unhideWhenUsed/>
-    <w:qFormat/>
-    <w:rsid w:val="00D43D89"/>
-    <w:pPr>
-      <w:keepNext/>
-      <w:keepLines/>
-      <w:spacing w:before="200" w:after="0"/>
-      <w:outlineLvl w:val="1"/>
-    </w:pPr>
-    <w:rPr>
-      <w:rFonts w:asciiTheme="majorHAnsi" w:eastAsiaTheme="majorEastAsia" w:hAnsiTheme="majorHAnsi" w:cstheme="majorBidi"/>
-      <w:b/>
-      <w:bCs/>
-      <w:color w:val="4F81BD" w:themeColor="accent1"/>
-      <w:sz w:val="26"/>
-      <w:szCs w:val="26"/>
-    </w:rPr>
-  </w:style>
-  <w:style w:type="character" w:default="1" w:styleId="DefaultParagraphFont">
-    <w:name w:val="Default Paragraph Font"/>
-    <w:uiPriority w:val="1"/>
-    <w:semiHidden/>
-    <w:unhideWhenUsed/>
-  </w:style>
-  <w:style w:type="table" w:default="1" w:styleId="TableNormal">
-    <w:name w:val="Normal Table"/>
+  <w:style w:type="character" w:styleId="FollowedHyperlink">
+    <w:name w:val="FollowedHyperlink"/>
+    <w:basedOn w:val="DefaultParagraphFont"/>
     <w:uiPriority w:val="99"/>
     <w:semiHidden/>
     <w:unhideWhenUsed/>
-    <w:tblPr>
-      <w:tblInd w:w="0" w:type="dxa"/>
-      <w:tblCellMar>
-        <w:top w:w="0" w:type="dxa"/>
-        <w:left w:w="108" w:type="dxa"/>
-        <w:bottom w:w="0" w:type="dxa"/>
-        <w:right w:w="108" w:type="dxa"/>
-      </w:tblCellMar>
-    </w:tblPr>
-  </w:style>
-  <w:style w:type="numbering" w:default="1" w:styleId="NoList">
-    <w:name w:val="No List"/>
-    <w:uiPriority w:val="99"/>
-    <w:semiHidden/>
-    <w:unhideWhenUsed/>
-  </w:style>
-  <w:style w:type="paragraph" w:styleId="BalloonText">
-    <w:name w:val="Balloon Text"/>
-    <w:basedOn w:val="Normal"/>
-    <w:link w:val="BalloonTextChar"/>
-    <w:uiPriority w:val="99"/>
-    <w:semiHidden/>
-    <w:unhideWhenUsed/>
-    <w:rsid w:val="00115317"/>
-    <w:pPr>
-      <w:spacing w:after="0" w:line="240" w:lineRule="auto"/>
-    </w:pPr>
+    <w:rsid w:val="000540EF"/>
     <w:rPr>
-      <w:rFonts w:ascii="Tahoma" w:hAnsi="Tahoma" w:cs="Tahoma"/>
-      <w:sz w:val="16"/>
-      <w:szCs w:val="16"/>
-    </w:rPr>
-  </w:style>
-  <w:style w:type="character" w:customStyle="1" w:styleId="BalloonTextChar">
-    <w:name w:val="Balloon Text Char"/>
-    <w:basedOn w:val="DefaultParagraphFont"/>
-    <w:link w:val="BalloonText"/>
-    <w:uiPriority w:val="99"/>
-    <w:semiHidden/>
-    <w:rsid w:val="00115317"/>
-    <w:rPr>
-      <w:rFonts w:ascii="Tahoma" w:hAnsi="Tahoma" w:cs="Tahoma"/>
-      <w:sz w:val="16"/>
-      <w:szCs w:val="16"/>
-    </w:rPr>
-  </w:style>
-  <w:style w:type="paragraph" w:styleId="ListParagraph">
-    <w:name w:val="List Paragraph"/>
-    <w:basedOn w:val="Normal"/>
-    <w:uiPriority w:val="34"/>
-    <w:qFormat/>
-    <w:rsid w:val="00115317"/>
-    <w:pPr>
-      <w:ind w:left="720"/>
-      <w:contextualSpacing/>
-    </w:pPr>
-  </w:style>
-  <w:style w:type="character" w:customStyle="1" w:styleId="Heading1Char">
-    <w:name w:val="Heading 1 Char"/>
-    <w:basedOn w:val="DefaultParagraphFont"/>
-    <w:link w:val="Heading1"/>
-    <w:uiPriority w:val="9"/>
-    <w:rsid w:val="00115317"/>
-    <w:rPr>
-      <w:rFonts w:asciiTheme="majorHAnsi" w:eastAsiaTheme="majorEastAsia" w:hAnsiTheme="majorHAnsi" w:cstheme="majorBidi"/>
-      <w:b/>
-      <w:bCs/>
-      <w:color w:val="365F91" w:themeColor="accent1" w:themeShade="BF"/>
-      <w:sz w:val="28"/>
-      <w:szCs w:val="28"/>
-    </w:rPr>
-  </w:style>
-  <w:style w:type="character" w:styleId="Hyperlink">
-    <w:name w:val="Hyperlink"/>
-    <w:basedOn w:val="DefaultParagraphFont"/>
-    <w:uiPriority w:val="99"/>
-    <w:unhideWhenUsed/>
-    <w:rsid w:val="00115317"/>
-    <w:rPr>
-      <w:color w:val="0000FF" w:themeColor="hyperlink"/>
+      <w:color w:val="800080" w:themeColor="followedHyperlink"/>
       <w:u w:val="single"/>
-    </w:rPr>
-  </w:style>
-  <w:style w:type="paragraph" w:styleId="Title">
-    <w:name w:val="Title"/>
-    <w:basedOn w:val="Normal"/>
-    <w:next w:val="Normal"/>
-    <w:link w:val="TitleChar"/>
-    <w:uiPriority w:val="10"/>
-    <w:qFormat/>
-    <w:rsid w:val="00D43D89"/>
-    <w:pPr>
-      <w:pBdr>
-        <w:bottom w:val="single" w:sz="8" w:space="4" w:color="4F81BD" w:themeColor="accent1"/>
-      </w:pBdr>
-      <w:spacing w:after="300" w:line="240" w:lineRule="auto"/>
-      <w:contextualSpacing/>
-    </w:pPr>
-    <w:rPr>
-      <w:rFonts w:asciiTheme="majorHAnsi" w:eastAsiaTheme="majorEastAsia" w:hAnsiTheme="majorHAnsi" w:cstheme="majorBidi"/>
-      <w:color w:val="17365D" w:themeColor="text2" w:themeShade="BF"/>
-      <w:spacing w:val="5"/>
-      <w:kern w:val="28"/>
-      <w:sz w:val="52"/>
-      <w:szCs w:val="52"/>
-    </w:rPr>
-  </w:style>
-  <w:style w:type="character" w:customStyle="1" w:styleId="TitleChar">
-    <w:name w:val="Title Char"/>
-    <w:basedOn w:val="DefaultParagraphFont"/>
-    <w:link w:val="Title"/>
-    <w:uiPriority w:val="10"/>
-    <w:rsid w:val="00D43D89"/>
-    <w:rPr>
-      <w:rFonts w:asciiTheme="majorHAnsi" w:eastAsiaTheme="majorEastAsia" w:hAnsiTheme="majorHAnsi" w:cstheme="majorBidi"/>
-      <w:color w:val="17365D" w:themeColor="text2" w:themeShade="BF"/>
-      <w:spacing w:val="5"/>
-      <w:kern w:val="28"/>
-      <w:sz w:val="52"/>
-      <w:szCs w:val="52"/>
-    </w:rPr>
-  </w:style>
-  <w:style w:type="character" w:customStyle="1" w:styleId="Heading2Char">
-    <w:name w:val="Heading 2 Char"/>
-    <w:basedOn w:val="DefaultParagraphFont"/>
-    <w:link w:val="Heading2"/>
-    <w:uiPriority w:val="9"/>
-    <w:rsid w:val="00D43D89"/>
-    <w:rPr>
-      <w:rFonts w:asciiTheme="majorHAnsi" w:eastAsiaTheme="majorEastAsia" w:hAnsiTheme="majorHAnsi" w:cstheme="majorBidi"/>
-      <w:b/>
-      <w:bCs/>
-      <w:color w:val="4F81BD" w:themeColor="accent1"/>
-      <w:sz w:val="26"/>
-      <w:szCs w:val="26"/>
     </w:rPr>
   </w:style>
 </w:styles>
@@ -4982,7 +5460,7 @@
 </file>
 
 <file path=customXml/itemProps1.xml><?xml version="1.0" encoding="utf-8"?>
-<ds:datastoreItem xmlns:ds="http://schemas.openxmlformats.org/officeDocument/2006/customXml" ds:itemID="{9FBB982D-C63B-42C1-B654-E90F7C542072}">
+<ds:datastoreItem xmlns:ds="http://schemas.openxmlformats.org/officeDocument/2006/customXml" ds:itemID="{F3CE92DC-3BB3-4DC3-AAD4-7279BFD9294E}">
   <ds:schemaRefs>
     <ds:schemaRef ds:uri="http://schemas.openxmlformats.org/officeDocument/2006/bibliography"/>
   </ds:schemaRefs>

</xml_diff>

<commit_message>
Main: Updated the setup and configuration guide to include the SystemFrequency system setting.
git-tfs-id: [https://tfs.codeplex.com/tfs/TFS07]$/openXDA/Main;C97431
</commit_message>
<xml_diff>
--- a/Source/openXDA Setup and Configuration.docx
+++ b/Source/openXDA Setup and Configuration.docx
@@ -1,20 +1,13 @@
 
 <file path=word/document.xml><?xml version="1.0" encoding="utf-8"?>
-<w:document xmlns:wpc="http://schemas.microsoft.com/office/word/2010/wordprocessingCanvas" xmlns:mc="http://schemas.openxmlformats.org/markup-compatibility/2006" xmlns:o="urn:schemas-microsoft-com:office:office" xmlns:r="http://schemas.openxmlformats.org/officeDocument/2006/relationships" xmlns:m="http://schemas.openxmlformats.org/officeDocument/2006/math" xmlns:v="urn:schemas-microsoft-com:vml" xmlns:wp14="http://schemas.microsoft.com/office/word/2010/wordprocessingDrawing" xmlns:wp="http://schemas.openxmlformats.org/drawingml/2006/wordprocessingDrawing" xmlns:w10="urn:schemas-microsoft-com:office:word" xmlns:w="http://schemas.openxmlformats.org/wordprocessingml/2006/main" xmlns:w14="http://schemas.microsoft.com/office/word/2010/wordml" xmlns:w15="http://schemas.microsoft.com/office/word/2012/wordml" xmlns:wpg="http://schemas.microsoft.com/office/word/2010/wordprocessingGroup" xmlns:wpi="http://schemas.microsoft.com/office/word/2010/wordprocessingInk" xmlns:wne="http://schemas.microsoft.com/office/word/2006/wordml" xmlns:wps="http://schemas.microsoft.com/office/word/2010/wordprocessingShape" mc:Ignorable="w14 w15 wp14">
+<w:document xmlns:wpc="http://schemas.microsoft.com/office/word/2010/wordprocessingCanvas" xmlns:mc="http://schemas.openxmlformats.org/markup-compatibility/2006" xmlns:o="urn:schemas-microsoft-com:office:office" xmlns:r="http://schemas.openxmlformats.org/officeDocument/2006/relationships" xmlns:m="http://schemas.openxmlformats.org/officeDocument/2006/math" xmlns:v="urn:schemas-microsoft-com:vml" xmlns:wp14="http://schemas.microsoft.com/office/word/2010/wordprocessingDrawing" xmlns:wp="http://schemas.openxmlformats.org/drawingml/2006/wordprocessingDrawing" xmlns:w10="urn:schemas-microsoft-com:office:word" xmlns:w="http://schemas.openxmlformats.org/wordprocessingml/2006/main" xmlns:w14="http://schemas.microsoft.com/office/word/2010/wordml" xmlns:wpg="http://schemas.microsoft.com/office/word/2010/wordprocessingGroup" xmlns:wpi="http://schemas.microsoft.com/office/word/2010/wordprocessingInk" xmlns:wne="http://schemas.microsoft.com/office/word/2006/wordml" xmlns:wps="http://schemas.microsoft.com/office/word/2010/wordprocessingShape" mc:Ignorable="w14 wp14">
   <w:body>
     <w:p>
       <w:pPr>
         <w:pStyle w:val="Title"/>
       </w:pPr>
-      <w:proofErr w:type="spellStart"/>
-      <w:proofErr w:type="gramStart"/>
-      <w:r>
-        <w:t>openXDA</w:t>
-      </w:r>
-      <w:proofErr w:type="spellEnd"/>
-      <w:proofErr w:type="gramEnd"/>
-      <w:r>
-        <w:t xml:space="preserve"> Setup and Configuration</w:t>
+      <w:r>
+        <w:t>openXDA Setup and Configuration</w:t>
       </w:r>
     </w:p>
     <w:p>
@@ -22,13 +15,8 @@
         <w:pStyle w:val="Heading1"/>
       </w:pPr>
       <w:r>
-        <w:t xml:space="preserve">Install </w:t>
-      </w:r>
-      <w:proofErr w:type="spellStart"/>
-      <w:r>
-        <w:t>openXDA</w:t>
-      </w:r>
-      <w:proofErr w:type="spellEnd"/>
+        <w:t>Install openXDA</w:t>
+      </w:r>
     </w:p>
     <w:p>
       <w:pPr>
@@ -50,7 +38,7 @@
       <w:r>
         <w:t xml:space="preserve"> from </w:t>
       </w:r>
-      <w:hyperlink r:id="rId6" w:history="1">
+      <w:hyperlink r:id="rId7" w:history="1">
         <w:r>
           <w:rPr>
             <w:rStyle w:val="Hyperlink"/>
@@ -84,7 +72,7 @@
                     <pic:cNvPicPr/>
                   </pic:nvPicPr>
                   <pic:blipFill>
-                    <a:blip r:embed="rId7"/>
+                    <a:blip r:embed="rId8"/>
                     <a:stretch>
                       <a:fillRect/>
                     </a:stretch>
@@ -118,10 +106,16 @@
       </w:r>
     </w:p>
     <w:p>
+      <w:r>
+        <w:br w:type="page"/>
+      </w:r>
+    </w:p>
+    <w:p>
       <w:pPr>
         <w:pStyle w:val="Heading1"/>
       </w:pPr>
       <w:r>
+        <w:lastRenderedPageBreak/>
         <w:t>Set up the database</w:t>
       </w:r>
     </w:p>
@@ -136,24 +130,14 @@
       <w:r>
         <w:t xml:space="preserve">Find </w:t>
       </w:r>
-      <w:proofErr w:type="spellStart"/>
       <w:r>
         <w:rPr>
           <w:b/>
         </w:rPr>
         <w:t>openXDA.sql</w:t>
       </w:r>
-      <w:proofErr w:type="spellEnd"/>
-      <w:r>
-        <w:t xml:space="preserve">, located in the </w:t>
-      </w:r>
-      <w:proofErr w:type="spellStart"/>
-      <w:r>
-        <w:t>openXDA</w:t>
-      </w:r>
-      <w:proofErr w:type="spellEnd"/>
-      <w:r>
-        <w:t xml:space="preserve"> installation folder (</w:t>
+      <w:r>
+        <w:t>, located in the openXDA installation folder (</w:t>
       </w:r>
       <w:r>
         <w:rPr>
@@ -171,16 +155,8 @@
         <w:rPr>
           <w:b/>
         </w:rPr>
-        <w:t>Files\</w:t>
-      </w:r>
-      <w:proofErr w:type="spellStart"/>
-      <w:r>
-        <w:rPr>
-          <w:b/>
-        </w:rPr>
-        <w:t>openXDA</w:t>
-      </w:r>
-      <w:proofErr w:type="spellEnd"/>
+        <w:t>Files\openXDA</w:t>
+      </w:r>
       <w:r>
         <w:t xml:space="preserve"> by default).</w:t>
       </w:r>
@@ -196,24 +172,14 @@
       <w:r>
         <w:t xml:space="preserve">Execute </w:t>
       </w:r>
-      <w:proofErr w:type="spellStart"/>
       <w:r>
         <w:rPr>
           <w:b/>
         </w:rPr>
         <w:t>openXDA.sql</w:t>
       </w:r>
-      <w:proofErr w:type="spellEnd"/>
-      <w:r>
-        <w:t xml:space="preserve"> in SQL Server Management Studio to create a SQL Server database for </w:t>
-      </w:r>
-      <w:proofErr w:type="spellStart"/>
-      <w:r>
-        <w:t>openXDA</w:t>
-      </w:r>
-      <w:proofErr w:type="spellEnd"/>
-      <w:r>
-        <w:t>.</w:t>
+      <w:r>
+        <w:t xml:space="preserve"> in SQL Server Management Studio to create a SQL Server database for openXDA.</w:t>
       </w:r>
     </w:p>
     <w:p>
@@ -244,23 +210,13 @@
         </w:rPr>
         <w:t xml:space="preserve">INSERT INTO </w:t>
       </w:r>
-      <w:proofErr w:type="spellStart"/>
       <w:r>
         <w:rPr>
           <w:sz w:val="18"/>
           <w:szCs w:val="18"/>
         </w:rPr>
-        <w:t>DataReader</w:t>
-      </w:r>
-      <w:proofErr w:type="spellEnd"/>
-      <w:r>
-        <w:rPr>
-          <w:sz w:val="18"/>
-          <w:szCs w:val="18"/>
-        </w:rPr>
-        <w:t xml:space="preserve"> </w:t>
-      </w:r>
-      <w:proofErr w:type="gramStart"/>
+        <w:t xml:space="preserve">DataReader </w:t>
+      </w:r>
       <w:r>
         <w:rPr>
           <w:color w:val="0070C0"/>
@@ -269,7 +225,6 @@
         </w:rPr>
         <w:t>VALUES(</w:t>
       </w:r>
-      <w:proofErr w:type="gramEnd"/>
       <w:r>
         <w:rPr>
           <w:color w:val="FF0000"/>
@@ -306,31 +261,13 @@
           <w:sz w:val="18"/>
           <w:szCs w:val="18"/>
         </w:rPr>
-        <w:t>'</w:t>
-      </w:r>
-      <w:proofErr w:type="spellStart"/>
-      <w:r>
-        <w:rPr>
-          <w:color w:val="FF0000"/>
+        <w:t>'FaultData.DataReaders.PQDIFReader'</w:t>
+      </w:r>
+      <w:r>
+        <w:rPr>
           <w:sz w:val="18"/>
           <w:szCs w:val="18"/>
         </w:rPr>
-        <w:t>FaultData.DataReaders.PQDIFReader</w:t>
-      </w:r>
-      <w:proofErr w:type="spellEnd"/>
-      <w:r>
-        <w:rPr>
-          <w:color w:val="FF0000"/>
-          <w:sz w:val="18"/>
-          <w:szCs w:val="18"/>
-        </w:rPr>
-        <w:t>'</w:t>
-      </w:r>
-      <w:r>
-        <w:rPr>
-          <w:sz w:val="18"/>
-          <w:szCs w:val="18"/>
-        </w:rPr>
         <w:t>)</w:t>
       </w:r>
     </w:p>
@@ -352,15 +289,7 @@
         <w:t xml:space="preserve"> is to use the </w:t>
       </w:r>
       <w:r>
-        <w:t xml:space="preserve">DeviceDefinitionsMigrator as described in the next section.  The DeviceDefinitionsExample.xml file available on the </w:t>
-      </w:r>
-      <w:proofErr w:type="spellStart"/>
-      <w:r>
-        <w:t>Codeplex</w:t>
-      </w:r>
-      <w:proofErr w:type="spellEnd"/>
-      <w:r>
-        <w:t xml:space="preserve"> web site listed above, under the “OTHER AVAILABLE DOWNLOADS”, can be modified by adding your specific device information as described in the comments contained in the file.</w:t>
+        <w:t>DeviceDefinitionsMigrator as described in the next section.  The DeviceDefinitionsExample.xml file available on the Codeplex web site listed above, under the “OTHER AVAILABLE DOWNLOADS”, can be modified by adding your specific device information as described in the comments contained in the file.</w:t>
       </w:r>
     </w:p>
     <w:p>
@@ -368,7 +297,6 @@
         <w:pStyle w:val="Heading1"/>
       </w:pPr>
       <w:r>
-        <w:lastRenderedPageBreak/>
         <w:t>DeviceDefinitionsMigrator</w:t>
       </w:r>
     </w:p>
@@ -415,15 +343,7 @@
         <w:t>cd</w:t>
       </w:r>
       <w:r>
-        <w:t xml:space="preserve"> to navigate to the </w:t>
-      </w:r>
-      <w:proofErr w:type="spellStart"/>
-      <w:r>
-        <w:t>openXDA</w:t>
-      </w:r>
-      <w:proofErr w:type="spellEnd"/>
-      <w:r>
-        <w:t xml:space="preserve"> installation folder (</w:t>
+        <w:t xml:space="preserve"> to navigate to the openXDA installation folder (</w:t>
       </w:r>
       <w:r>
         <w:rPr>
@@ -441,16 +361,8 @@
         <w:rPr>
           <w:b/>
         </w:rPr>
-        <w:t>Files\</w:t>
-      </w:r>
-      <w:proofErr w:type="spellStart"/>
-      <w:r>
-        <w:rPr>
-          <w:b/>
-        </w:rPr>
-        <w:t>openXDA</w:t>
-      </w:r>
-      <w:proofErr w:type="spellEnd"/>
+        <w:t>Files\openXDA</w:t>
+      </w:r>
       <w:r>
         <w:t xml:space="preserve"> by default).</w:t>
       </w:r>
@@ -480,9 +392,58 @@
           <w:sz w:val="20"/>
           <w:szCs w:val="20"/>
         </w:rPr>
-        <w:t>cd C:\Program Files\</w:t>
-      </w:r>
-      <w:proofErr w:type="spellStart"/>
+        <w:t>cd C:\Program Files\openXDA</w:t>
+      </w:r>
+      <w:r>
+        <w:rPr>
+          <w:rFonts w:ascii="Consolas" w:hAnsi="Consolas" w:cs="Consolas"/>
+          <w:sz w:val="20"/>
+          <w:szCs w:val="20"/>
+        </w:rPr>
+        <w:br/>
+      </w:r>
+    </w:p>
+    <w:p>
+      <w:pPr>
+        <w:pStyle w:val="ListParagraph"/>
+        <w:numPr>
+          <w:ilvl w:val="0"/>
+          <w:numId w:val="3"/>
+        </w:numPr>
+      </w:pPr>
+      <w:r>
+        <w:t xml:space="preserve">The DeviceDefinitionsMigrator </w:t>
+      </w:r>
+      <w:r>
+        <w:t xml:space="preserve">requires </w:t>
+      </w:r>
+      <w:r>
+        <w:t xml:space="preserve">a connection string to connect to the database </w:t>
+      </w:r>
+      <w:r>
+        <w:t>and</w:t>
+      </w:r>
+      <w:r>
+        <w:t xml:space="preserve"> the path to the DeviceDefinitionsFile.</w:t>
+      </w:r>
+    </w:p>
+    <w:p>
+      <w:pPr>
+        <w:spacing w:after="0" w:line="240" w:lineRule="auto"/>
+        <w:ind w:left="720"/>
+      </w:pPr>
+      <w:r>
+        <w:t xml:space="preserve">Example 1: </w:t>
+      </w:r>
+    </w:p>
+    <w:p>
+      <w:pPr>
+        <w:spacing w:after="0" w:line="240" w:lineRule="auto"/>
+        <w:ind w:left="1080"/>
+      </w:pPr>
+      <w:r>
+        <w:t>C:\Program Files\openXDA&gt;</w:t>
+      </w:r>
       <w:r>
         <w:rPr>
           <w:rFonts w:ascii="Consolas" w:hAnsi="Consolas" w:cs="Consolas"/>
@@ -490,74 +451,7 @@
           <w:sz w:val="20"/>
           <w:szCs w:val="20"/>
         </w:rPr>
-        <w:t>openXDA</w:t>
-      </w:r>
-      <w:proofErr w:type="spellEnd"/>
-      <w:r>
-        <w:rPr>
-          <w:rFonts w:ascii="Consolas" w:hAnsi="Consolas" w:cs="Consolas"/>
-          <w:sz w:val="20"/>
-          <w:szCs w:val="20"/>
-        </w:rPr>
-        <w:br/>
-      </w:r>
-    </w:p>
-    <w:p>
-      <w:pPr>
-        <w:pStyle w:val="ListParagraph"/>
-        <w:numPr>
-          <w:ilvl w:val="0"/>
-          <w:numId w:val="3"/>
-        </w:numPr>
-      </w:pPr>
-      <w:r>
-        <w:t xml:space="preserve">The DeviceDefinitionsMigrator </w:t>
-      </w:r>
-      <w:r>
-        <w:t xml:space="preserve">requires </w:t>
-      </w:r>
-      <w:r>
-        <w:t xml:space="preserve">a connection string to connect to the database </w:t>
-      </w:r>
-      <w:r>
-        <w:t>and</w:t>
-      </w:r>
-      <w:r>
-        <w:t xml:space="preserve"> the path to the </w:t>
-      </w:r>
-      <w:proofErr w:type="spellStart"/>
-      <w:r>
-        <w:t>DeviceDefinitionsFile</w:t>
-      </w:r>
-      <w:proofErr w:type="spellEnd"/>
-      <w:r>
-        <w:t>.</w:t>
-      </w:r>
-    </w:p>
-    <w:p>
-      <w:pPr>
-        <w:spacing w:after="0" w:line="240" w:lineRule="auto"/>
-        <w:ind w:left="720"/>
-      </w:pPr>
-      <w:r>
-        <w:t xml:space="preserve">Example 1: </w:t>
-      </w:r>
-    </w:p>
-    <w:p>
-      <w:pPr>
-        <w:spacing w:after="0" w:line="240" w:lineRule="auto"/>
-        <w:ind w:left="1080"/>
-      </w:pPr>
-      <w:r>
-        <w:t>C:\Program Files\</w:t>
-      </w:r>
-      <w:proofErr w:type="spellStart"/>
-      <w:r>
-        <w:t>openXDA</w:t>
-      </w:r>
-      <w:proofErr w:type="spellEnd"/>
-      <w:r>
-        <w:t>&gt;</w:t>
+        <w:t xml:space="preserve">DeviceDefinitionsMigrator "Data </w:t>
       </w:r>
       <w:r>
         <w:rPr>
@@ -566,7 +460,7 @@
           <w:sz w:val="20"/>
           <w:szCs w:val="20"/>
         </w:rPr>
-        <w:t xml:space="preserve">DeviceDefinitionsMigrator "Data </w:t>
+        <w:t>Source=</w:t>
       </w:r>
       <w:r>
         <w:rPr>
@@ -575,9 +469,8 @@
           <w:sz w:val="20"/>
           <w:szCs w:val="20"/>
         </w:rPr>
-        <w:t>Source=</w:t>
-      </w:r>
-      <w:proofErr w:type="spellStart"/>
+        <w:t>MyServer</w:t>
+      </w:r>
       <w:r>
         <w:rPr>
           <w:rFonts w:ascii="Consolas" w:hAnsi="Consolas" w:cs="Consolas"/>
@@ -585,9 +478,8 @@
           <w:sz w:val="20"/>
           <w:szCs w:val="20"/>
         </w:rPr>
-        <w:t>MyServer</w:t>
-      </w:r>
-      <w:proofErr w:type="spellEnd"/>
+        <w:t>; Initial Catalog=openXDA; Integrated Security=SSPI" "C:\Program Files\openFLE\DeviceDefinitions.xml"</w:t>
+      </w:r>
       <w:r>
         <w:rPr>
           <w:rFonts w:ascii="Consolas" w:hAnsi="Consolas" w:cs="Consolas"/>
@@ -595,19 +487,31 @@
           <w:sz w:val="20"/>
           <w:szCs w:val="20"/>
         </w:rPr>
-        <w:t>; Initial Catalog=</w:t>
-      </w:r>
-      <w:proofErr w:type="spellStart"/>
-      <w:r>
+        <w:br/>
+      </w:r>
+    </w:p>
+    <w:p>
+      <w:pPr>
+        <w:spacing w:after="0" w:line="240" w:lineRule="auto"/>
+        <w:ind w:left="720"/>
+      </w:pPr>
+      <w:r>
+        <w:t>Example 2:</w:t>
+      </w:r>
+    </w:p>
+    <w:p>
+      <w:pPr>
+        <w:ind w:left="1080"/>
         <w:rPr>
           <w:rFonts w:ascii="Consolas" w:hAnsi="Consolas" w:cs="Consolas"/>
           <w:color w:val="0070C0"/>
           <w:sz w:val="20"/>
           <w:szCs w:val="20"/>
         </w:rPr>
-        <w:t>openXDA</w:t>
-      </w:r>
-      <w:proofErr w:type="spellEnd"/>
+      </w:pPr>
+      <w:r>
+        <w:t>C:\Program Files\openXDA&gt;</w:t>
+      </w:r>
       <w:r>
         <w:rPr>
           <w:rFonts w:ascii="Consolas" w:hAnsi="Consolas" w:cs="Consolas"/>
@@ -615,7 +519,7 @@
           <w:sz w:val="20"/>
           <w:szCs w:val="20"/>
         </w:rPr>
-        <w:t>; Integrated Security=SSPI" "C:\Program Files\openFLE\DeviceDefinitions.xml"</w:t>
+        <w:t>DeviceDefinitionsMigrator "Data Source=</w:t>
       </w:r>
       <w:r>
         <w:rPr>
@@ -624,35 +528,7 @@
           <w:sz w:val="20"/>
           <w:szCs w:val="20"/>
         </w:rPr>
-        <w:br/>
-      </w:r>
-    </w:p>
-    <w:p>
-      <w:pPr>
-        <w:spacing w:after="0" w:line="240" w:lineRule="auto"/>
-        <w:ind w:left="720"/>
-      </w:pPr>
-      <w:r>
-        <w:t>Example 2:</w:t>
-      </w:r>
-    </w:p>
-    <w:p>
-      <w:pPr>
-        <w:ind w:left="1080"/>
-        <w:rPr>
-          <w:color w:val="0070C0"/>
-        </w:rPr>
-      </w:pPr>
-      <w:r>
-        <w:t>C:\Program Files\</w:t>
-      </w:r>
-      <w:proofErr w:type="spellStart"/>
-      <w:r>
-        <w:t>openXDA</w:t>
-      </w:r>
-      <w:proofErr w:type="spellEnd"/>
-      <w:r>
-        <w:t>&gt;</w:t>
+        <w:t>MyServer</w:t>
       </w:r>
       <w:r>
         <w:rPr>
@@ -661,67 +537,12 @@
           <w:sz w:val="20"/>
           <w:szCs w:val="20"/>
         </w:rPr>
-        <w:t>DeviceDefinitionsMigrator "Data Source=</w:t>
-      </w:r>
-      <w:proofErr w:type="spellStart"/>
-      <w:r>
-        <w:rPr>
-          <w:rFonts w:ascii="Consolas" w:hAnsi="Consolas" w:cs="Consolas"/>
-          <w:color w:val="0070C0"/>
-          <w:sz w:val="20"/>
-          <w:szCs w:val="20"/>
-        </w:rPr>
-        <w:t>MyServer</w:t>
-      </w:r>
-      <w:proofErr w:type="spellEnd"/>
-      <w:r>
-        <w:rPr>
-          <w:rFonts w:ascii="Consolas" w:hAnsi="Consolas" w:cs="Consolas"/>
-          <w:color w:val="0070C0"/>
-          <w:sz w:val="20"/>
-          <w:szCs w:val="20"/>
-        </w:rPr>
-        <w:t>; Initial Catalog=</w:t>
-      </w:r>
-      <w:proofErr w:type="spellStart"/>
-      <w:r>
-        <w:rPr>
-          <w:rFonts w:ascii="Consolas" w:hAnsi="Consolas" w:cs="Consolas"/>
-          <w:color w:val="0070C0"/>
-          <w:sz w:val="20"/>
-          <w:szCs w:val="20"/>
-        </w:rPr>
-        <w:t>openXDA</w:t>
-      </w:r>
-      <w:proofErr w:type="spellEnd"/>
-      <w:r>
-        <w:rPr>
-          <w:rFonts w:ascii="Consolas" w:hAnsi="Consolas" w:cs="Consolas"/>
-          <w:color w:val="0070C0"/>
-          <w:sz w:val="20"/>
-          <w:szCs w:val="20"/>
-        </w:rPr>
-        <w:t>; User Id=admin; Password=</w:t>
-      </w:r>
-      <w:proofErr w:type="spellStart"/>
-      <w:r>
-        <w:rPr>
-          <w:rFonts w:ascii="Consolas" w:hAnsi="Consolas" w:cs="Consolas"/>
-          <w:color w:val="0070C0"/>
-          <w:sz w:val="20"/>
-          <w:szCs w:val="20"/>
-        </w:rPr>
-        <w:t>adminpwd</w:t>
-      </w:r>
-      <w:proofErr w:type="spellEnd"/>
-      <w:r>
-        <w:rPr>
-          <w:rFonts w:ascii="Consolas" w:hAnsi="Consolas" w:cs="Consolas"/>
-          <w:color w:val="0070C0"/>
-          <w:sz w:val="20"/>
-          <w:szCs w:val="20"/>
-        </w:rPr>
-        <w:t>" "C:\Program Files\openFLE\DeviceDefinitions.xml"</w:t>
+        <w:t>; Initial Catalog=openXDA; User Id=admin; Password=adminpwd" "C:\Program Files\openFLE\DeviceDefinitions.xml"</w:t>
+      </w:r>
+    </w:p>
+    <w:p>
+      <w:r>
+        <w:br w:type="page"/>
       </w:r>
     </w:p>
     <w:p>
@@ -729,6 +550,7 @@
         <w:pStyle w:val="Heading1"/>
       </w:pPr>
       <w:r>
+        <w:lastRenderedPageBreak/>
         <w:t>Configuration File</w:t>
       </w:r>
     </w:p>
@@ -743,24 +565,14 @@
       <w:r>
         <w:t xml:space="preserve">Find </w:t>
       </w:r>
-      <w:proofErr w:type="spellStart"/>
       <w:r>
         <w:rPr>
           <w:b/>
         </w:rPr>
         <w:t>openXDA.exe.config</w:t>
       </w:r>
-      <w:proofErr w:type="spellEnd"/>
-      <w:r>
-        <w:t xml:space="preserve"> located in the </w:t>
-      </w:r>
-      <w:proofErr w:type="spellStart"/>
-      <w:r>
-        <w:t>openXDA</w:t>
-      </w:r>
-      <w:proofErr w:type="spellEnd"/>
-      <w:r>
-        <w:t xml:space="preserve"> installation folder (</w:t>
+      <w:r>
+        <w:t xml:space="preserve"> located in the openXDA installation folder (</w:t>
       </w:r>
       <w:r>
         <w:rPr>
@@ -775,16 +587,8 @@
         <w:rPr>
           <w:b/>
         </w:rPr>
-        <w:t>Files\</w:t>
-      </w:r>
-      <w:proofErr w:type="spellStart"/>
-      <w:r>
-        <w:rPr>
-          <w:b/>
-        </w:rPr>
-        <w:t>openXDA</w:t>
-      </w:r>
-      <w:proofErr w:type="spellEnd"/>
+        <w:t>Files\openXDA</w:t>
+      </w:r>
       <w:r>
         <w:t xml:space="preserve"> by default).</w:t>
       </w:r>
@@ -800,14 +604,12 @@
       <w:r>
         <w:t xml:space="preserve">Edit </w:t>
       </w:r>
-      <w:proofErr w:type="spellStart"/>
       <w:r>
         <w:rPr>
           <w:b/>
         </w:rPr>
         <w:t>openXDA.exe.config</w:t>
       </w:r>
-      <w:proofErr w:type="spellEnd"/>
       <w:r>
         <w:t xml:space="preserve"> in a simple text editor, such as Notepad. Note that you may need to run the text editor as administrator in order to save the file.</w:t>
       </w:r>
@@ -824,35 +626,23 @@
       <w:r>
         <w:t xml:space="preserve">Locate the </w:t>
       </w:r>
-      <w:proofErr w:type="spellStart"/>
       <w:r>
         <w:rPr>
           <w:b/>
         </w:rPr>
         <w:t>ConnectionString</w:t>
       </w:r>
-      <w:proofErr w:type="spellEnd"/>
       <w:r>
         <w:t xml:space="preserve"> parameter under </w:t>
       </w:r>
-      <w:proofErr w:type="spellStart"/>
       <w:r>
         <w:rPr>
           <w:b/>
         </w:rPr>
         <w:t>systemSettings</w:t>
       </w:r>
-      <w:proofErr w:type="spellEnd"/>
-      <w:r>
-        <w:t xml:space="preserve">. If you just installed </w:t>
-      </w:r>
-      <w:proofErr w:type="spellStart"/>
-      <w:r>
-        <w:t>openXDA</w:t>
-      </w:r>
-      <w:proofErr w:type="spellEnd"/>
-      <w:r>
-        <w:t>, this should be</w:t>
+      <w:r>
+        <w:t>. If you just installed openXDA, this should be</w:t>
       </w:r>
       <w:r>
         <w:t xml:space="preserve"> the only parameter in the file and should look similar to this:</w:t>
@@ -872,25 +662,24 @@
           <w:sz w:val="16"/>
           <w:szCs w:val="16"/>
         </w:rPr>
-        <w:t>&lt;</w:t>
-      </w:r>
-      <w:proofErr w:type="spellStart"/>
-      <w:proofErr w:type="gramStart"/>
-      <w:r>
+        <w:t>&lt;systemSettings&gt;</w:t>
+      </w:r>
+    </w:p>
+    <w:p>
+      <w:pPr>
+        <w:pStyle w:val="NoSpacing"/>
+        <w:ind w:left="720"/>
         <w:rPr>
           <w:sz w:val="16"/>
           <w:szCs w:val="16"/>
         </w:rPr>
-        <w:t>systemSettings</w:t>
-      </w:r>
-      <w:proofErr w:type="spellEnd"/>
-      <w:proofErr w:type="gramEnd"/>
+      </w:pPr>
       <w:r>
         <w:rPr>
           <w:sz w:val="16"/>
           <w:szCs w:val="16"/>
         </w:rPr>
-        <w:t>&gt;</w:t>
+        <w:t xml:space="preserve">      &lt;add name="ConnectionString" value="Data Source=localhost; Initial Catalog=openXDA; Integrated Security=SSPI"</w:t>
       </w:r>
     </w:p>
     <w:p>
@@ -902,87 +691,98 @@
           <w:szCs w:val="16"/>
         </w:rPr>
       </w:pPr>
-      <w:r>
+    </w:p>
+    <w:p>
+      <w:pPr>
+        <w:pStyle w:val="ListParagraph"/>
+        <w:numPr>
+          <w:ilvl w:val="0"/>
+          <w:numId w:val="4"/>
+        </w:numPr>
+      </w:pPr>
+      <w:r>
+        <w:t xml:space="preserve">Modify this parameter so that the service knows how to connect to the database </w:t>
+      </w:r>
+      <w:r>
+        <w:t xml:space="preserve">that </w:t>
+      </w:r>
+      <w:r>
+        <w:t>you set up earlier in this process.</w:t>
+      </w:r>
+    </w:p>
+    <w:p>
+      <w:pPr>
+        <w:pStyle w:val="ListParagraph"/>
+        <w:spacing w:after="0" w:line="240" w:lineRule="auto"/>
+      </w:pPr>
+      <w:r>
+        <w:t xml:space="preserve">Example 1: </w:t>
+      </w:r>
+    </w:p>
+    <w:p>
+      <w:pPr>
+        <w:pStyle w:val="NoSpacing"/>
+        <w:ind w:left="1080"/>
         <w:rPr>
           <w:sz w:val="16"/>
           <w:szCs w:val="16"/>
         </w:rPr>
-        <w:t xml:space="preserve">      &lt;add name="</w:t>
-      </w:r>
-      <w:proofErr w:type="spellStart"/>
+      </w:pPr>
       <w:r>
         <w:rPr>
           <w:sz w:val="16"/>
           <w:szCs w:val="16"/>
         </w:rPr>
-        <w:t>ConnectionString</w:t>
-      </w:r>
-      <w:proofErr w:type="spellEnd"/>
+        <w:t>&lt;systemSettings&gt;</w:t>
+      </w:r>
+    </w:p>
+    <w:p>
+      <w:pPr>
+        <w:pStyle w:val="ListParagraph"/>
+        <w:ind w:left="1080"/>
+      </w:pPr>
       <w:r>
         <w:rPr>
           <w:sz w:val="16"/>
           <w:szCs w:val="16"/>
         </w:rPr>
-        <w:t>" value="Data Source=localhost; Initial Catalog=</w:t>
-      </w:r>
-      <w:proofErr w:type="spellStart"/>
+        <w:t xml:space="preserve">      &lt;add name="ConnectionString" value="</w:t>
+      </w:r>
       <w:r>
         <w:rPr>
           <w:sz w:val="16"/>
           <w:szCs w:val="16"/>
         </w:rPr>
-        <w:t>openXDA</w:t>
-      </w:r>
-      <w:proofErr w:type="spellEnd"/>
+        <w:t>Data Source=</w:t>
+      </w:r>
       <w:r>
         <w:rPr>
           <w:sz w:val="16"/>
           <w:szCs w:val="16"/>
         </w:rPr>
-        <w:t>; Integrated Security=SSPI"</w:t>
-      </w:r>
-    </w:p>
-    <w:p>
-      <w:pPr>
-        <w:pStyle w:val="NoSpacing"/>
-        <w:ind w:left="720"/>
+        <w:t>MyServer</w:t>
+      </w:r>
+      <w:r>
         <w:rPr>
           <w:sz w:val="16"/>
           <w:szCs w:val="16"/>
         </w:rPr>
-      </w:pPr>
-    </w:p>
-    <w:p>
-      <w:pPr>
-        <w:pStyle w:val="ListParagraph"/>
-        <w:numPr>
-          <w:ilvl w:val="0"/>
-          <w:numId w:val="4"/>
-        </w:numPr>
-      </w:pPr>
-      <w:r>
-        <w:t xml:space="preserve">Modify this parameter so that the service knows how to connect to the database </w:t>
-      </w:r>
-      <w:r>
-        <w:t xml:space="preserve">that </w:t>
-      </w:r>
-      <w:r>
-        <w:t>you set up earlier in this process.</w:t>
-      </w:r>
-    </w:p>
-    <w:p>
-      <w:pPr>
-        <w:pStyle w:val="ListParagraph"/>
-        <w:spacing w:after="0" w:line="240" w:lineRule="auto"/>
-      </w:pPr>
-      <w:r>
-        <w:t xml:space="preserve">Example 1: </w:t>
+        <w:t>; Initial Catalog=openXDA; Integrated Security=SSPI</w:t>
       </w:r>
     </w:p>
     <w:p>
       <w:pPr>
         <w:pStyle w:val="NoSpacing"/>
         <w:ind w:left="1080"/>
+      </w:pPr>
+      <w:r>
+        <w:t>Example 2</w:t>
+      </w:r>
+    </w:p>
+    <w:p>
+      <w:pPr>
+        <w:pStyle w:val="NoSpacing"/>
+        <w:ind w:left="1080"/>
         <w:rPr>
           <w:sz w:val="16"/>
           <w:szCs w:val="16"/>
@@ -993,247 +793,58 @@
           <w:sz w:val="16"/>
           <w:szCs w:val="16"/>
         </w:rPr>
-        <w:t>&lt;</w:t>
-      </w:r>
-      <w:proofErr w:type="spellStart"/>
-      <w:proofErr w:type="gramStart"/>
+        <w:t>&lt;systemSettings&gt;</w:t>
+      </w:r>
+    </w:p>
+    <w:p>
+      <w:pPr>
+        <w:pStyle w:val="ListParagraph"/>
+        <w:ind w:left="1305"/>
+      </w:pPr>
       <w:r>
         <w:rPr>
           <w:sz w:val="16"/>
           <w:szCs w:val="16"/>
         </w:rPr>
-        <w:t>systemSettings</w:t>
-      </w:r>
-      <w:proofErr w:type="spellEnd"/>
-      <w:proofErr w:type="gramEnd"/>
+        <w:t>&lt;add name="ConnectionString" value="</w:t>
+      </w:r>
+      <w:r>
+        <w:t>:</w:t>
+      </w:r>
       <w:r>
         <w:rPr>
           <w:sz w:val="16"/>
           <w:szCs w:val="16"/>
         </w:rPr>
-        <w:t>&gt;</w:t>
-      </w:r>
-    </w:p>
-    <w:p>
-      <w:pPr>
-        <w:pStyle w:val="ListParagraph"/>
-        <w:ind w:left="1080"/>
-      </w:pPr>
+        <w:t>Data Source=</w:t>
+      </w:r>
       <w:r>
         <w:rPr>
           <w:sz w:val="16"/>
           <w:szCs w:val="16"/>
         </w:rPr>
-        <w:t xml:space="preserve">      &lt;add name="</w:t>
-      </w:r>
-      <w:proofErr w:type="spellStart"/>
+        <w:t>MyServer</w:t>
+      </w:r>
       <w:r>
         <w:rPr>
           <w:sz w:val="16"/>
           <w:szCs w:val="16"/>
         </w:rPr>
-        <w:t>ConnectionString</w:t>
-      </w:r>
-      <w:proofErr w:type="spellEnd"/>
+        <w:t>; Initial Catalog=openXDA; User Id=admin;</w:t>
+      </w:r>
       <w:r>
         <w:rPr>
           <w:sz w:val="16"/>
           <w:szCs w:val="16"/>
         </w:rPr>
-        <w:t>" value="</w:t>
+        <w:t xml:space="preserve"> </w:t>
       </w:r>
       <w:r>
         <w:rPr>
           <w:sz w:val="16"/>
           <w:szCs w:val="16"/>
         </w:rPr>
-        <w:t>Data Source=</w:t>
-      </w:r>
-      <w:proofErr w:type="spellStart"/>
-      <w:r>
-        <w:rPr>
-          <w:sz w:val="16"/>
-          <w:szCs w:val="16"/>
-        </w:rPr>
-        <w:t>MyServer</w:t>
-      </w:r>
-      <w:proofErr w:type="spellEnd"/>
-      <w:r>
-        <w:rPr>
-          <w:sz w:val="16"/>
-          <w:szCs w:val="16"/>
-        </w:rPr>
-        <w:t>; Initial Catalog=</w:t>
-      </w:r>
-      <w:proofErr w:type="spellStart"/>
-      <w:r>
-        <w:rPr>
-          <w:sz w:val="16"/>
-          <w:szCs w:val="16"/>
-        </w:rPr>
-        <w:t>openXDA</w:t>
-      </w:r>
-      <w:proofErr w:type="spellEnd"/>
-      <w:r>
-        <w:rPr>
-          <w:sz w:val="16"/>
-          <w:szCs w:val="16"/>
-        </w:rPr>
-        <w:t>; Integrated Security=SSPI</w:t>
-      </w:r>
-    </w:p>
-    <w:p>
-      <w:pPr>
-        <w:pStyle w:val="NoSpacing"/>
-        <w:ind w:left="1080"/>
-      </w:pPr>
-      <w:r>
-        <w:t>Example 2</w:t>
-      </w:r>
-    </w:p>
-    <w:p>
-      <w:pPr>
-        <w:pStyle w:val="NoSpacing"/>
-        <w:ind w:left="1080"/>
-        <w:rPr>
-          <w:sz w:val="16"/>
-          <w:szCs w:val="16"/>
-        </w:rPr>
-      </w:pPr>
-      <w:r>
-        <w:rPr>
-          <w:sz w:val="16"/>
-          <w:szCs w:val="16"/>
-        </w:rPr>
-        <w:t>&lt;</w:t>
-      </w:r>
-      <w:proofErr w:type="spellStart"/>
-      <w:proofErr w:type="gramStart"/>
-      <w:r>
-        <w:rPr>
-          <w:sz w:val="16"/>
-          <w:szCs w:val="16"/>
-        </w:rPr>
-        <w:t>systemSettings</w:t>
-      </w:r>
-      <w:proofErr w:type="spellEnd"/>
-      <w:proofErr w:type="gramEnd"/>
-      <w:r>
-        <w:rPr>
-          <w:sz w:val="16"/>
-          <w:szCs w:val="16"/>
-        </w:rPr>
-        <w:t>&gt;</w:t>
-      </w:r>
-    </w:p>
-    <w:p>
-      <w:pPr>
-        <w:pStyle w:val="ListParagraph"/>
-        <w:ind w:left="1305"/>
-      </w:pPr>
-      <w:r>
-        <w:rPr>
-          <w:sz w:val="16"/>
-          <w:szCs w:val="16"/>
-        </w:rPr>
-        <w:t>&lt;add name="</w:t>
-      </w:r>
-      <w:proofErr w:type="spellStart"/>
-      <w:r>
-        <w:rPr>
-          <w:sz w:val="16"/>
-          <w:szCs w:val="16"/>
-        </w:rPr>
-        <w:t>ConnectionString</w:t>
-      </w:r>
-      <w:proofErr w:type="spellEnd"/>
-      <w:r>
-        <w:rPr>
-          <w:sz w:val="16"/>
-          <w:szCs w:val="16"/>
-        </w:rPr>
-        <w:t>" value="</w:t>
-      </w:r>
-      <w:proofErr w:type="gramStart"/>
-      <w:r>
-        <w:t>:</w:t>
-      </w:r>
-      <w:r>
-        <w:rPr>
-          <w:sz w:val="16"/>
-          <w:szCs w:val="16"/>
-        </w:rPr>
-        <w:t>Data</w:t>
-      </w:r>
-      <w:proofErr w:type="gramEnd"/>
-      <w:r>
-        <w:rPr>
-          <w:sz w:val="16"/>
-          <w:szCs w:val="16"/>
-        </w:rPr>
-        <w:t xml:space="preserve"> Source=</w:t>
-      </w:r>
-      <w:proofErr w:type="spellStart"/>
-      <w:r>
-        <w:rPr>
-          <w:sz w:val="16"/>
-          <w:szCs w:val="16"/>
-        </w:rPr>
-        <w:t>MyServer</w:t>
-      </w:r>
-      <w:proofErr w:type="spellEnd"/>
-      <w:r>
-        <w:rPr>
-          <w:sz w:val="16"/>
-          <w:szCs w:val="16"/>
-        </w:rPr>
-        <w:t>; Initial Catalog=</w:t>
-      </w:r>
-      <w:proofErr w:type="spellStart"/>
-      <w:r>
-        <w:rPr>
-          <w:sz w:val="16"/>
-          <w:szCs w:val="16"/>
-        </w:rPr>
-        <w:t>openXDA</w:t>
-      </w:r>
-      <w:proofErr w:type="spellEnd"/>
-      <w:r>
-        <w:rPr>
-          <w:sz w:val="16"/>
-          <w:szCs w:val="16"/>
-        </w:rPr>
-        <w:t>; User Id=admin;</w:t>
-      </w:r>
-      <w:r>
-        <w:rPr>
-          <w:sz w:val="16"/>
-          <w:szCs w:val="16"/>
-        </w:rPr>
-        <w:t xml:space="preserve"> </w:t>
-      </w:r>
-      <w:bookmarkStart w:id="0" w:name="_GoBack"/>
-      <w:bookmarkEnd w:id="0"/>
-      <w:r>
-        <w:rPr>
-          <w:sz w:val="16"/>
-          <w:szCs w:val="16"/>
-        </w:rPr>
-        <w:t>Password=</w:t>
-      </w:r>
-      <w:proofErr w:type="spellStart"/>
-      <w:r>
-        <w:rPr>
-          <w:sz w:val="16"/>
-          <w:szCs w:val="16"/>
-        </w:rPr>
-        <w:t>adminpwd</w:t>
-      </w:r>
-      <w:proofErr w:type="spellEnd"/>
-    </w:p>
-    <w:p>
-      <w:r>
-        <w:br w:type="page"/>
+        <w:t>Password=adminpwd</w:t>
       </w:r>
     </w:p>
     <w:p>
@@ -1241,15 +852,7 @@
         <w:pStyle w:val="Heading1"/>
       </w:pPr>
       <w:r>
-        <w:t xml:space="preserve">Run the </w:t>
-      </w:r>
-      <w:proofErr w:type="spellStart"/>
-      <w:r>
-        <w:t>openXDA</w:t>
-      </w:r>
-      <w:proofErr w:type="spellEnd"/>
-      <w:r>
-        <w:t xml:space="preserve"> service</w:t>
+        <w:t>Run the openXDA service</w:t>
       </w:r>
     </w:p>
     <w:p>
@@ -1270,15 +873,7 @@
         <w:t>openXDAConsole.exe</w:t>
       </w:r>
       <w:r>
-        <w:t xml:space="preserve"> in the </w:t>
-      </w:r>
-      <w:proofErr w:type="spellStart"/>
-      <w:r>
-        <w:t>openXDA</w:t>
-      </w:r>
-      <w:proofErr w:type="spellEnd"/>
-      <w:r>
-        <w:t xml:space="preserve"> installation folder (</w:t>
+        <w:t xml:space="preserve"> in the openXDA installation folder (</w:t>
       </w:r>
       <w:r>
         <w:rPr>
@@ -1296,16 +891,8 @@
         <w:rPr>
           <w:b/>
         </w:rPr>
-        <w:t>Files\</w:t>
-      </w:r>
-      <w:proofErr w:type="spellStart"/>
-      <w:r>
-        <w:rPr>
-          <w:b/>
-        </w:rPr>
-        <w:t>openXDA</w:t>
-      </w:r>
-      <w:proofErr w:type="spellEnd"/>
+        <w:t>Files\openXDA</w:t>
+      </w:r>
       <w:r>
         <w:t xml:space="preserve"> by default).</w:t>
       </w:r>
@@ -1342,14 +929,12 @@
       <w:r>
         <w:t xml:space="preserve">Run </w:t>
       </w:r>
-      <w:proofErr w:type="spellStart"/>
       <w:r>
         <w:rPr>
           <w:b/>
         </w:rPr>
         <w:t>services.msc</w:t>
       </w:r>
-      <w:proofErr w:type="spellEnd"/>
       <w:r>
         <w:t>.</w:t>
       </w:r>
@@ -1365,14 +950,12 @@
       <w:r>
         <w:t xml:space="preserve">Locate </w:t>
       </w:r>
-      <w:proofErr w:type="spellStart"/>
       <w:r>
         <w:rPr>
           <w:b/>
         </w:rPr>
         <w:t>openXDA</w:t>
       </w:r>
-      <w:proofErr w:type="spellEnd"/>
       <w:r>
         <w:rPr>
           <w:b/>
@@ -1380,15 +963,7 @@
         <w:t xml:space="preserve"> </w:t>
       </w:r>
       <w:r>
-        <w:t xml:space="preserve">in the list. Right-click </w:t>
-      </w:r>
-      <w:proofErr w:type="spellStart"/>
-      <w:r>
-        <w:t>openXDA</w:t>
-      </w:r>
-      <w:proofErr w:type="spellEnd"/>
-      <w:r>
-        <w:t xml:space="preserve"> and select </w:t>
+        <w:t xml:space="preserve">in the list. Right-click openXDA and select </w:t>
       </w:r>
       <w:r>
         <w:rPr>
@@ -1400,7 +975,6 @@
         <w:t>.</w:t>
       </w:r>
     </w:p>
-    <w:p/>
     <w:p>
       <w:pPr>
         <w:pStyle w:val="Heading1"/>
@@ -1418,15 +992,7 @@
         </w:numPr>
       </w:pPr>
       <w:r>
-        <w:t xml:space="preserve">By default, the </w:t>
-      </w:r>
-      <w:proofErr w:type="spellStart"/>
-      <w:r>
-        <w:t>openXDA</w:t>
-      </w:r>
-      <w:proofErr w:type="spellEnd"/>
-      <w:r>
-        <w:t xml:space="preserve"> will monitor a folder called </w:t>
+        <w:t xml:space="preserve">By default, the openXDA will monitor a folder called </w:t>
       </w:r>
       <w:r>
         <w:rPr>
@@ -1435,30 +1001,14 @@
         <w:t>Watch</w:t>
       </w:r>
       <w:r>
-        <w:t xml:space="preserve"> in the </w:t>
-      </w:r>
-      <w:proofErr w:type="spellStart"/>
-      <w:r>
-        <w:t>openXDA</w:t>
-      </w:r>
-      <w:proofErr w:type="spellEnd"/>
-      <w:r>
-        <w:t xml:space="preserve"> installation folder (</w:t>
-      </w:r>
-      <w:r>
-        <w:rPr>
-          <w:b/>
-        </w:rPr>
-        <w:t>C:\Program Files\</w:t>
-      </w:r>
-      <w:proofErr w:type="spellStart"/>
-      <w:r>
-        <w:rPr>
-          <w:b/>
-        </w:rPr>
-        <w:t>openXDA</w:t>
-      </w:r>
-      <w:proofErr w:type="spellEnd"/>
+        <w:t xml:space="preserve"> in the openXDA installation folder (</w:t>
+      </w:r>
+      <w:r>
+        <w:rPr>
+          <w:b/>
+        </w:rPr>
+        <w:t>C:\Program Files\openXDA</w:t>
+      </w:r>
       <w:r>
         <w:t xml:space="preserve"> by default).</w:t>
       </w:r>
@@ -1472,37 +1022,19 @@
         </w:numPr>
       </w:pPr>
       <w:r>
-        <w:t xml:space="preserve">By default, the </w:t>
-      </w:r>
-      <w:proofErr w:type="spellStart"/>
-      <w:r>
-        <w:t>openXDA</w:t>
-      </w:r>
-      <w:proofErr w:type="spellEnd"/>
-      <w:r>
-        <w:t xml:space="preserve"> is configured such that the watch folder should contain a folder for each meter where the name of the folder is the same as the </w:t>
-      </w:r>
-      <w:proofErr w:type="spellStart"/>
+        <w:t xml:space="preserve">By default, the openXDA is configured such that the watch folder should contain a folder for each meter where the name of the folder is the same as the </w:t>
+      </w:r>
       <w:r>
         <w:rPr>
           <w:b/>
         </w:rPr>
         <w:t>AssetKey</w:t>
       </w:r>
-      <w:proofErr w:type="spellEnd"/>
       <w:r>
         <w:t xml:space="preserve"> of the meter </w:t>
       </w:r>
       <w:r>
-        <w:t xml:space="preserve">stored in the </w:t>
-      </w:r>
-      <w:proofErr w:type="spellStart"/>
-      <w:r>
-        <w:t>openXDA</w:t>
-      </w:r>
-      <w:proofErr w:type="spellEnd"/>
-      <w:r>
-        <w:t xml:space="preserve"> database.</w:t>
+        <w:t>stored in the openXDA database.</w:t>
       </w:r>
     </w:p>
     <w:p>
@@ -1524,361 +1056,290 @@
           <w:sz w:val="20"/>
           <w:szCs w:val="20"/>
         </w:rPr>
-        <w:t xml:space="preserve">SELECT </w:t>
-      </w:r>
-      <w:proofErr w:type="spellStart"/>
+        <w:t>SELECT AssetKey, Name FROM Meter</w:t>
+      </w:r>
+    </w:p>
+    <w:p>
+      <w:pPr>
+        <w:pStyle w:val="ListParagraph"/>
+        <w:numPr>
+          <w:ilvl w:val="0"/>
+          <w:numId w:val="6"/>
+        </w:numPr>
+      </w:pPr>
+      <w:r>
+        <w:t>Drop the fault record into the folder associated with the meter that produced the record.</w:t>
+      </w:r>
+    </w:p>
+    <w:p>
+      <w:pPr>
+        <w:pStyle w:val="ListParagraph"/>
+        <w:numPr>
+          <w:ilvl w:val="0"/>
+          <w:numId w:val="6"/>
+        </w:numPr>
+      </w:pPr>
+      <w:r>
+        <w:t xml:space="preserve">If the </w:t>
+      </w:r>
+      <w:r>
+        <w:rPr>
+          <w:b/>
+        </w:rPr>
+        <w:t>openXDAConsole</w:t>
+      </w:r>
+      <w:r>
+        <w:t xml:space="preserve"> is running, openXDA should report that it has found a fault record and indicate when it has completed its analysis.</w:t>
+      </w:r>
+    </w:p>
+    <w:p>
+      <w:pPr>
+        <w:pStyle w:val="ListParagraph"/>
+        <w:numPr>
+          <w:ilvl w:val="0"/>
+          <w:numId w:val="6"/>
+        </w:numPr>
+      </w:pPr>
+      <w:r>
+        <w:t>Once finished, results from the fault analysis will be located in the results folder (</w:t>
+      </w:r>
+      <w:r>
+        <w:rPr>
+          <w:b/>
+        </w:rPr>
+        <w:t>C:\Program Files\openXDA\Results</w:t>
+      </w:r>
+      <w:r>
+        <w:t xml:space="preserve"> by default), in a subfolder named after the asset key of the meter that produced the fault record.</w:t>
+      </w:r>
+    </w:p>
+    <w:p>
+      <w:r>
+        <w:br w:type="page"/>
+      </w:r>
+    </w:p>
+    <w:p>
+      <w:pPr>
+        <w:pStyle w:val="Heading1"/>
+      </w:pPr>
+      <w:r>
+        <w:lastRenderedPageBreak/>
+        <w:t>Service Configuration</w:t>
+      </w:r>
+    </w:p>
+    <w:p>
+      <w:r>
+        <w:t xml:space="preserve">Apart from the connection string in the </w:t>
+      </w:r>
+      <w:r>
+        <w:rPr>
+          <w:b/>
+        </w:rPr>
+        <w:t>openXDA.exe.config</w:t>
+      </w:r>
+      <w:r>
+        <w:t xml:space="preserve"> file, configuration options for the service are located in the database in a table called </w:t>
+      </w:r>
+      <w:r>
+        <w:rPr>
+          <w:b/>
+        </w:rPr>
+        <w:t>Setting</w:t>
+      </w:r>
+      <w:r>
+        <w:t>. These are the configuration options that can be defined in the Setting table.</w:t>
+      </w:r>
+    </w:p>
+    <w:p>
+      <w:pPr>
+        <w:pStyle w:val="ListParagraph"/>
+        <w:numPr>
+          <w:ilvl w:val="0"/>
+          <w:numId w:val="7"/>
+        </w:numPr>
+      </w:pPr>
+      <w:r>
+        <w:rPr>
+          <w:b/>
+        </w:rPr>
+        <w:t>DbTimeout</w:t>
+      </w:r>
+    </w:p>
+    <w:p>
+      <w:pPr>
+        <w:pStyle w:val="ListParagraph"/>
+        <w:numPr>
+          <w:ilvl w:val="1"/>
+          <w:numId w:val="7"/>
+        </w:numPr>
+      </w:pPr>
+      <w:r>
+        <w:t>Default: 120</w:t>
+      </w:r>
+    </w:p>
+    <w:p>
+      <w:pPr>
+        <w:pStyle w:val="ListParagraph"/>
+        <w:numPr>
+          <w:ilvl w:val="1"/>
+          <w:numId w:val="7"/>
+        </w:numPr>
+      </w:pPr>
+      <w:r>
+        <w:t>Amount of time each database query is given to complete, in seconds.</w:t>
+      </w:r>
+      <w:r>
+        <w:br/>
+      </w:r>
+    </w:p>
+    <w:p>
+      <w:pPr>
+        <w:pStyle w:val="ListParagraph"/>
+        <w:numPr>
+          <w:ilvl w:val="0"/>
+          <w:numId w:val="7"/>
+        </w:numPr>
+      </w:pPr>
+      <w:r>
+        <w:rPr>
+          <w:b/>
+        </w:rPr>
+        <w:t>WatchDirectories</w:t>
+      </w:r>
+    </w:p>
+    <w:p>
+      <w:pPr>
+        <w:pStyle w:val="ListParagraph"/>
+        <w:numPr>
+          <w:ilvl w:val="1"/>
+          <w:numId w:val="7"/>
+        </w:numPr>
+      </w:pPr>
+      <w:r>
+        <w:t>Default: Watch</w:t>
+      </w:r>
+    </w:p>
+    <w:p>
+      <w:pPr>
+        <w:pStyle w:val="ListParagraph"/>
+        <w:numPr>
+          <w:ilvl w:val="1"/>
+          <w:numId w:val="7"/>
+        </w:numPr>
+      </w:pPr>
+      <w:r>
+        <w:t>Semi-colon separated list of directories where fault records can be discovered by the service.</w:t>
+      </w:r>
+      <w:r>
+        <w:br/>
+      </w:r>
+    </w:p>
+    <w:p>
+      <w:pPr>
+        <w:pStyle w:val="ListParagraph"/>
+        <w:numPr>
+          <w:ilvl w:val="0"/>
+          <w:numId w:val="7"/>
+        </w:numPr>
+      </w:pPr>
+      <w:r>
+        <w:rPr>
+          <w:b/>
+        </w:rPr>
+        <w:t>ResultsPath</w:t>
+      </w:r>
+    </w:p>
+    <w:p>
+      <w:pPr>
+        <w:pStyle w:val="ListParagraph"/>
+        <w:numPr>
+          <w:ilvl w:val="1"/>
+          <w:numId w:val="7"/>
+        </w:numPr>
+      </w:pPr>
+      <w:r>
+        <w:t>Default: Results</w:t>
+      </w:r>
+    </w:p>
+    <w:p>
+      <w:pPr>
+        <w:pStyle w:val="ListParagraph"/>
+        <w:numPr>
+          <w:ilvl w:val="1"/>
+          <w:numId w:val="7"/>
+        </w:numPr>
+      </w:pPr>
+      <w:r>
+        <w:t>Directory to which the results of fault analysis will be written.</w:t>
+      </w:r>
+      <w:r>
+        <w:br/>
+      </w:r>
+    </w:p>
+    <w:p>
+      <w:pPr>
+        <w:pStyle w:val="ListParagraph"/>
+        <w:numPr>
+          <w:ilvl w:val="0"/>
+          <w:numId w:val="7"/>
+        </w:numPr>
+      </w:pPr>
+      <w:r>
+        <w:rPr>
+          <w:b/>
+        </w:rPr>
+        <w:t>FilePattern</w:t>
+      </w:r>
+    </w:p>
+    <w:p>
+      <w:pPr>
+        <w:pStyle w:val="ListParagraph"/>
+        <w:numPr>
+          <w:ilvl w:val="1"/>
+          <w:numId w:val="7"/>
+        </w:numPr>
+      </w:pPr>
+      <w:r>
+        <w:t xml:space="preserve">Default: </w:t>
+      </w:r>
       <w:r>
         <w:rPr>
           <w:rFonts w:ascii="Consolas" w:hAnsi="Consolas" w:cs="Consolas"/>
           <w:sz w:val="20"/>
           <w:szCs w:val="20"/>
         </w:rPr>
+        <w:t>(?&lt;AssetKey&gt;[^\\]+)\\[^\\]+$</w:t>
+      </w:r>
+    </w:p>
+    <w:p>
+      <w:pPr>
+        <w:pStyle w:val="ListParagraph"/>
+        <w:numPr>
+          <w:ilvl w:val="1"/>
+          <w:numId w:val="7"/>
+        </w:numPr>
+      </w:pPr>
+      <w:r>
+        <w:t>Regular expression pattern that defines how files are associated with their meters.</w:t>
+      </w:r>
+    </w:p>
+    <w:p>
+      <w:pPr>
+        <w:pStyle w:val="ListParagraph"/>
+        <w:numPr>
+          <w:ilvl w:val="1"/>
+          <w:numId w:val="7"/>
+        </w:numPr>
+      </w:pPr>
+      <w:r>
+        <w:t xml:space="preserve">A capture group for </w:t>
+      </w:r>
+      <w:r>
+        <w:rPr>
+          <w:b/>
+        </w:rPr>
         <w:t>AssetKey</w:t>
       </w:r>
-      <w:proofErr w:type="spellEnd"/>
-      <w:r>
-        <w:rPr>
-          <w:rFonts w:ascii="Consolas" w:hAnsi="Consolas" w:cs="Consolas"/>
-          <w:sz w:val="20"/>
-          <w:szCs w:val="20"/>
-        </w:rPr>
-        <w:t>, Name FROM Meter</w:t>
-      </w:r>
-    </w:p>
-    <w:p>
-      <w:pPr>
-        <w:pStyle w:val="ListParagraph"/>
-        <w:numPr>
-          <w:ilvl w:val="0"/>
-          <w:numId w:val="6"/>
-        </w:numPr>
-      </w:pPr>
-      <w:r>
-        <w:t>Drop the fault record into the folder associated with the meter that produced the record.</w:t>
-      </w:r>
-    </w:p>
-    <w:p>
-      <w:pPr>
-        <w:pStyle w:val="ListParagraph"/>
-        <w:numPr>
-          <w:ilvl w:val="0"/>
-          <w:numId w:val="6"/>
-        </w:numPr>
-      </w:pPr>
-      <w:r>
-        <w:t xml:space="preserve">If the </w:t>
-      </w:r>
-      <w:proofErr w:type="spellStart"/>
-      <w:r>
-        <w:rPr>
-          <w:b/>
-        </w:rPr>
-        <w:t>openXDAConsole</w:t>
-      </w:r>
-      <w:proofErr w:type="spellEnd"/>
-      <w:r>
-        <w:t xml:space="preserve"> is running, </w:t>
-      </w:r>
-      <w:proofErr w:type="spellStart"/>
-      <w:r>
-        <w:t>openXDA</w:t>
-      </w:r>
-      <w:proofErr w:type="spellEnd"/>
-      <w:r>
-        <w:t xml:space="preserve"> should report that it has found a fault record and indicate when it has completed its analysis.</w:t>
-      </w:r>
-    </w:p>
-    <w:p>
-      <w:pPr>
-        <w:pStyle w:val="ListParagraph"/>
-        <w:numPr>
-          <w:ilvl w:val="0"/>
-          <w:numId w:val="6"/>
-        </w:numPr>
-      </w:pPr>
-      <w:r>
-        <w:t>Once finished, results from the fault analysis will be located in the results folder (</w:t>
-      </w:r>
-      <w:r>
-        <w:rPr>
-          <w:b/>
-        </w:rPr>
-        <w:t>C:\Program Files\</w:t>
-      </w:r>
-      <w:proofErr w:type="spellStart"/>
-      <w:r>
-        <w:rPr>
-          <w:b/>
-        </w:rPr>
-        <w:t>openXDA</w:t>
-      </w:r>
-      <w:proofErr w:type="spellEnd"/>
-      <w:r>
-        <w:rPr>
-          <w:b/>
-        </w:rPr>
-        <w:t>\Results</w:t>
-      </w:r>
-      <w:r>
-        <w:t xml:space="preserve"> by default), in a subfolder named after the asset key of the meter that produced the fault record.</w:t>
-      </w:r>
-    </w:p>
-    <w:p>
-      <w:r>
-        <w:br w:type="page"/>
-      </w:r>
-    </w:p>
-    <w:p>
-      <w:pPr>
-        <w:pStyle w:val="Heading1"/>
-      </w:pPr>
-      <w:r>
-        <w:t>Service Configuration</w:t>
-      </w:r>
-    </w:p>
-    <w:p>
-      <w:r>
-        <w:t xml:space="preserve">Apart from the connection string in the </w:t>
-      </w:r>
-      <w:proofErr w:type="spellStart"/>
-      <w:r>
-        <w:rPr>
-          <w:b/>
-        </w:rPr>
-        <w:t>openXDA.exe.config</w:t>
-      </w:r>
-      <w:proofErr w:type="spellEnd"/>
-      <w:r>
-        <w:t xml:space="preserve"> file, configuration options for the service are located in the database in a table called </w:t>
-      </w:r>
-      <w:r>
-        <w:rPr>
-          <w:b/>
-        </w:rPr>
-        <w:t>Setting</w:t>
-      </w:r>
-      <w:r>
-        <w:t>. These are the configuration options that can be defined in the Setting table.</w:t>
-      </w:r>
-    </w:p>
-    <w:p>
-      <w:pPr>
-        <w:pStyle w:val="ListParagraph"/>
-        <w:numPr>
-          <w:ilvl w:val="0"/>
-          <w:numId w:val="7"/>
-        </w:numPr>
-      </w:pPr>
-      <w:proofErr w:type="spellStart"/>
-      <w:r>
-        <w:rPr>
-          <w:b/>
-        </w:rPr>
-        <w:t>DbTimeout</w:t>
-      </w:r>
-      <w:proofErr w:type="spellEnd"/>
-    </w:p>
-    <w:p>
-      <w:pPr>
-        <w:pStyle w:val="ListParagraph"/>
-        <w:numPr>
-          <w:ilvl w:val="1"/>
-          <w:numId w:val="7"/>
-        </w:numPr>
-      </w:pPr>
-      <w:r>
-        <w:t>Default: 120</w:t>
-      </w:r>
-    </w:p>
-    <w:p>
-      <w:pPr>
-        <w:pStyle w:val="ListParagraph"/>
-        <w:numPr>
-          <w:ilvl w:val="1"/>
-          <w:numId w:val="7"/>
-        </w:numPr>
-      </w:pPr>
-      <w:r>
-        <w:t>Amount of time each database query is given to complete, in seconds.</w:t>
-      </w:r>
-      <w:r>
-        <w:br/>
-      </w:r>
-    </w:p>
-    <w:p>
-      <w:pPr>
-        <w:pStyle w:val="ListParagraph"/>
-        <w:numPr>
-          <w:ilvl w:val="0"/>
-          <w:numId w:val="7"/>
-        </w:numPr>
-      </w:pPr>
-      <w:proofErr w:type="spellStart"/>
-      <w:r>
-        <w:rPr>
-          <w:b/>
-        </w:rPr>
-        <w:t>WatchDirectories</w:t>
-      </w:r>
-      <w:proofErr w:type="spellEnd"/>
-    </w:p>
-    <w:p>
-      <w:pPr>
-        <w:pStyle w:val="ListParagraph"/>
-        <w:numPr>
-          <w:ilvl w:val="1"/>
-          <w:numId w:val="7"/>
-        </w:numPr>
-      </w:pPr>
-      <w:r>
-        <w:t>Default: Watch</w:t>
-      </w:r>
-    </w:p>
-    <w:p>
-      <w:pPr>
-        <w:pStyle w:val="ListParagraph"/>
-        <w:numPr>
-          <w:ilvl w:val="1"/>
-          <w:numId w:val="7"/>
-        </w:numPr>
-      </w:pPr>
-      <w:r>
-        <w:t>Semi-colon separated list of directories where fault records can be discovered by the service.</w:t>
-      </w:r>
-      <w:r>
-        <w:br/>
-      </w:r>
-    </w:p>
-    <w:p>
-      <w:pPr>
-        <w:pStyle w:val="ListParagraph"/>
-        <w:numPr>
-          <w:ilvl w:val="0"/>
-          <w:numId w:val="7"/>
-        </w:numPr>
-      </w:pPr>
-      <w:proofErr w:type="spellStart"/>
-      <w:r>
-        <w:rPr>
-          <w:b/>
-        </w:rPr>
-        <w:t>ResultsPath</w:t>
-      </w:r>
-      <w:proofErr w:type="spellEnd"/>
-    </w:p>
-    <w:p>
-      <w:pPr>
-        <w:pStyle w:val="ListParagraph"/>
-        <w:numPr>
-          <w:ilvl w:val="1"/>
-          <w:numId w:val="7"/>
-        </w:numPr>
-      </w:pPr>
-      <w:r>
-        <w:t>Default: Results</w:t>
-      </w:r>
-    </w:p>
-    <w:p>
-      <w:pPr>
-        <w:pStyle w:val="ListParagraph"/>
-        <w:numPr>
-          <w:ilvl w:val="1"/>
-          <w:numId w:val="7"/>
-        </w:numPr>
-      </w:pPr>
-      <w:r>
-        <w:t>Directory to which the results of fault analysis will be written.</w:t>
-      </w:r>
-      <w:r>
-        <w:br/>
-      </w:r>
-    </w:p>
-    <w:p>
-      <w:pPr>
-        <w:pStyle w:val="ListParagraph"/>
-        <w:numPr>
-          <w:ilvl w:val="0"/>
-          <w:numId w:val="7"/>
-        </w:numPr>
-      </w:pPr>
-      <w:proofErr w:type="spellStart"/>
-      <w:r>
-        <w:rPr>
-          <w:b/>
-        </w:rPr>
-        <w:t>FilePattern</w:t>
-      </w:r>
-      <w:proofErr w:type="spellEnd"/>
-    </w:p>
-    <w:p>
-      <w:pPr>
-        <w:pStyle w:val="ListParagraph"/>
-        <w:numPr>
-          <w:ilvl w:val="1"/>
-          <w:numId w:val="7"/>
-        </w:numPr>
-      </w:pPr>
-      <w:r>
-        <w:t xml:space="preserve">Default: </w:t>
-      </w:r>
-      <w:r>
-        <w:rPr>
-          <w:rFonts w:ascii="Consolas" w:hAnsi="Consolas" w:cs="Consolas"/>
-          <w:sz w:val="20"/>
-          <w:szCs w:val="20"/>
-        </w:rPr>
-        <w:t>(?&lt;</w:t>
-      </w:r>
-      <w:proofErr w:type="spellStart"/>
-      <w:r>
-        <w:rPr>
-          <w:rFonts w:ascii="Consolas" w:hAnsi="Consolas" w:cs="Consolas"/>
-          <w:sz w:val="20"/>
-          <w:szCs w:val="20"/>
-        </w:rPr>
-        <w:t>AssetKey</w:t>
-      </w:r>
-      <w:proofErr w:type="spellEnd"/>
-      <w:r>
-        <w:rPr>
-          <w:rFonts w:ascii="Consolas" w:hAnsi="Consolas" w:cs="Consolas"/>
-          <w:sz w:val="20"/>
-          <w:szCs w:val="20"/>
-        </w:rPr>
-        <w:t>&gt;[^\\]+)\\[^\\]+$</w:t>
-      </w:r>
-    </w:p>
-    <w:p>
-      <w:pPr>
-        <w:pStyle w:val="ListParagraph"/>
-        <w:numPr>
-          <w:ilvl w:val="1"/>
-          <w:numId w:val="7"/>
-        </w:numPr>
-      </w:pPr>
-      <w:r>
-        <w:t>Regular expression pattern that defines how files are associated with their meters.</w:t>
-      </w:r>
-    </w:p>
-    <w:p>
-      <w:pPr>
-        <w:pStyle w:val="ListParagraph"/>
-        <w:numPr>
-          <w:ilvl w:val="1"/>
-          <w:numId w:val="7"/>
-        </w:numPr>
-      </w:pPr>
-      <w:r>
-        <w:t xml:space="preserve">A capture group for </w:t>
-      </w:r>
-      <w:proofErr w:type="spellStart"/>
-      <w:r>
-        <w:rPr>
-          <w:b/>
-        </w:rPr>
-        <w:t>AssetKey</w:t>
-      </w:r>
-      <w:proofErr w:type="spellEnd"/>
       <w:r>
         <w:t xml:space="preserve"> must be specified.</w:t>
       </w:r>
@@ -1894,7 +1355,7 @@
       <w:r>
         <w:t xml:space="preserve">See </w:t>
       </w:r>
-      <w:hyperlink r:id="rId8" w:history="1">
+      <w:hyperlink r:id="rId9" w:history="1">
         <w:r>
           <w:rPr>
             <w:rStyle w:val="Hyperlink"/>
@@ -1920,14 +1381,12 @@
           <w:b/>
         </w:rPr>
       </w:pPr>
-      <w:proofErr w:type="spellStart"/>
       <w:r>
         <w:rPr>
           <w:b/>
         </w:rPr>
         <w:t>DefaultMeterTimeZone</w:t>
       </w:r>
-      <w:proofErr w:type="spellEnd"/>
     </w:p>
     <w:p>
       <w:pPr>
@@ -1964,7 +1423,7 @@
       <w:r>
         <w:t xml:space="preserve">See </w:t>
       </w:r>
-      <w:hyperlink r:id="rId9" w:history="1">
+      <w:hyperlink r:id="rId10" w:history="1">
         <w:r>
           <w:rPr>
             <w:rStyle w:val="Hyperlink"/>
@@ -1990,14 +1449,12 @@
           <w:b/>
         </w:rPr>
       </w:pPr>
-      <w:proofErr w:type="spellStart"/>
       <w:r>
         <w:rPr>
           <w:b/>
         </w:rPr>
         <w:t>XDATimeZone</w:t>
       </w:r>
-      <w:proofErr w:type="spellEnd"/>
     </w:p>
     <w:p>
       <w:pPr>
@@ -2020,43 +1477,19 @@
         </w:numPr>
       </w:pPr>
       <w:r>
-        <w:t xml:space="preserve">The time zone identifier for the time zone used by </w:t>
-      </w:r>
-      <w:proofErr w:type="spellStart"/>
-      <w:r>
-        <w:t>openXDA</w:t>
-      </w:r>
-      <w:proofErr w:type="spellEnd"/>
-      <w:r>
-        <w:t xml:space="preserve"> when storing time data in the </w:t>
-      </w:r>
-      <w:proofErr w:type="spellStart"/>
-      <w:r>
-        <w:t>openXDA</w:t>
-      </w:r>
-      <w:proofErr w:type="spellEnd"/>
-      <w:r>
-        <w:t xml:space="preserve"> database.</w:t>
-      </w:r>
-    </w:p>
-    <w:p>
-      <w:pPr>
-        <w:pStyle w:val="ListParagraph"/>
-        <w:numPr>
-          <w:ilvl w:val="1"/>
-          <w:numId w:val="7"/>
-        </w:numPr>
-      </w:pPr>
-      <w:r>
-        <w:t xml:space="preserve">Supplying an empty string (which is the default value for this setting) will default to the local time zone of the system on which </w:t>
-      </w:r>
-      <w:proofErr w:type="spellStart"/>
-      <w:r>
-        <w:t>openXDA</w:t>
-      </w:r>
-      <w:proofErr w:type="spellEnd"/>
-      <w:r>
-        <w:t xml:space="preserve"> is running.</w:t>
+        <w:t>The time zone identifier for the time zone used by openXDA when storing time data in the openXDA database.</w:t>
+      </w:r>
+    </w:p>
+    <w:p>
+      <w:pPr>
+        <w:pStyle w:val="ListParagraph"/>
+        <w:numPr>
+          <w:ilvl w:val="1"/>
+          <w:numId w:val="7"/>
+        </w:numPr>
+      </w:pPr>
+      <w:r>
+        <w:t>Supplying an empty string (which is the default value for this setting) will default to the local time zone of the system on which openXDA is running.</w:t>
       </w:r>
       <w:r>
         <w:br/>
@@ -2078,14 +1511,13 @@
           <w:b/>
         </w:rPr>
       </w:pPr>
-      <w:proofErr w:type="spellStart"/>
-      <w:r>
-        <w:rPr>
-          <w:b/>
-        </w:rPr>
+      <w:r>
+        <w:rPr>
+          <w:b/>
+        </w:rPr>
+        <w:lastRenderedPageBreak/>
         <w:t>WaitPeriod</w:t>
       </w:r>
-      <w:proofErr w:type="spellEnd"/>
     </w:p>
     <w:p>
       <w:pPr>
@@ -2120,15 +1552,7 @@
         </w:numPr>
       </w:pPr>
       <w:r>
-        <w:t xml:space="preserve">Increasing the wait period will allow </w:t>
-      </w:r>
-      <w:proofErr w:type="spellStart"/>
-      <w:r>
-        <w:t>openXDA</w:t>
-      </w:r>
-      <w:proofErr w:type="spellEnd"/>
-      <w:r>
-        <w:t xml:space="preserve"> more time to gather details about an event from multiple meters and provide a single email result.</w:t>
+        <w:t>Increasing the wait period will allow openXDA more time to gather details about an event from multiple meters and provide a single email result.</w:t>
       </w:r>
     </w:p>
     <w:p>
@@ -2155,14 +1579,12 @@
           <w:numId w:val="7"/>
         </w:numPr>
       </w:pPr>
-      <w:proofErr w:type="spellStart"/>
       <w:r>
         <w:rPr>
           <w:b/>
         </w:rPr>
         <w:t>TimeTolerance</w:t>
       </w:r>
-      <w:proofErr w:type="spellEnd"/>
     </w:p>
     <w:p>
       <w:pPr>
@@ -2197,15 +1619,7 @@
         </w:numPr>
       </w:pPr>
       <w:r>
-        <w:t xml:space="preserve">Adjust this parameter to increase or decrease the tolerance used by </w:t>
-      </w:r>
-      <w:proofErr w:type="spellStart"/>
-      <w:r>
-        <w:t>openXDA</w:t>
-      </w:r>
-      <w:proofErr w:type="spellEnd"/>
-      <w:r>
-        <w:t xml:space="preserve"> when aligning events that occurred at approximately the same time. The system will attempt to determine whether two events could have occurred at the same time based on their relative positions in time, taking into account this time tolerance.</w:t>
+        <w:t>Adjust this parameter to increase or decrease the tolerance used by openXDA when aligning events that occurred at approximately the same time. The system will attempt to determine whether two events could have occurred at the same time based on their relative positions in time, taking into account this time tolerance.</w:t>
       </w:r>
       <w:r>
         <w:br/>
@@ -2219,14 +1633,12 @@
           <w:numId w:val="7"/>
         </w:numPr>
       </w:pPr>
-      <w:proofErr w:type="spellStart"/>
       <w:r>
         <w:rPr>
           <w:b/>
         </w:rPr>
         <w:t>MaxTimeOffset</w:t>
       </w:r>
-      <w:proofErr w:type="spellEnd"/>
     </w:p>
     <w:p>
       <w:pPr>
@@ -2278,14 +1690,12 @@
           <w:b/>
         </w:rPr>
       </w:pPr>
-      <w:proofErr w:type="spellStart"/>
       <w:r>
         <w:rPr>
           <w:b/>
         </w:rPr>
         <w:t>MinTimeOffset</w:t>
       </w:r>
-      <w:proofErr w:type="spellEnd"/>
     </w:p>
     <w:p>
       <w:pPr>
@@ -2346,14 +1756,12 @@
           <w:b/>
         </w:rPr>
       </w:pPr>
-      <w:proofErr w:type="spellStart"/>
       <w:r>
         <w:rPr>
           <w:b/>
         </w:rPr>
         <w:t>MaxFileDuration</w:t>
       </w:r>
-      <w:proofErr w:type="spellEnd"/>
     </w:p>
     <w:p>
       <w:pPr>
@@ -2382,43 +1790,19 @@
         </w:rPr>
       </w:pPr>
       <w:r>
-        <w:t xml:space="preserve">The maximum duration, in seconds, of the files processed by </w:t>
-      </w:r>
-      <w:proofErr w:type="spellStart"/>
-      <w:r>
-        <w:t>openXDA</w:t>
-      </w:r>
-      <w:proofErr w:type="spellEnd"/>
-      <w:r>
-        <w:t xml:space="preserve">. Files with a larger duration will be skipped by </w:t>
-      </w:r>
-      <w:proofErr w:type="spellStart"/>
-      <w:r>
-        <w:t>openXDA’s</w:t>
-      </w:r>
-      <w:proofErr w:type="spellEnd"/>
-      <w:r>
-        <w:t xml:space="preserve"> file processing engine.</w:t>
-      </w:r>
-    </w:p>
-    <w:p>
-      <w:pPr>
-        <w:pStyle w:val="ListParagraph"/>
-        <w:numPr>
-          <w:ilvl w:val="1"/>
-          <w:numId w:val="7"/>
-        </w:numPr>
-      </w:pPr>
-      <w:r>
-        <w:t xml:space="preserve">The default value, 0.0, disables this setting so that </w:t>
-      </w:r>
-      <w:proofErr w:type="spellStart"/>
-      <w:r>
-        <w:t>openXDA</w:t>
-      </w:r>
-      <w:proofErr w:type="spellEnd"/>
-      <w:r>
-        <w:t xml:space="preserve"> processes all files regardless of the duration.</w:t>
+        <w:t>The maximum duration, in seconds, of the files processed by openXDA. Files with a larger duration will be skipped by openXDA’s file processing engine.</w:t>
+      </w:r>
+    </w:p>
+    <w:p>
+      <w:pPr>
+        <w:pStyle w:val="ListParagraph"/>
+        <w:numPr>
+          <w:ilvl w:val="1"/>
+          <w:numId w:val="7"/>
+        </w:numPr>
+      </w:pPr>
+      <w:r>
+        <w:t>The default value, 0.0, disables this setting so that openXDA processes all files regardless of the duration.</w:t>
       </w:r>
       <w:r>
         <w:br/>
@@ -2440,14 +1824,13 @@
           <w:b/>
         </w:rPr>
       </w:pPr>
-      <w:proofErr w:type="spellStart"/>
-      <w:r>
-        <w:rPr>
-          <w:b/>
-        </w:rPr>
+      <w:r>
+        <w:rPr>
+          <w:b/>
+        </w:rPr>
+        <w:lastRenderedPageBreak/>
         <w:t>MaxFileCreationTimeOffset</w:t>
       </w:r>
-      <w:proofErr w:type="spellEnd"/>
     </w:p>
     <w:p>
       <w:pPr>
@@ -2509,15 +1892,7 @@
         </w:rPr>
       </w:pPr>
       <w:r>
-        <w:t xml:space="preserve">The default value, 0.0, disables this setting so that </w:t>
-      </w:r>
-      <w:proofErr w:type="spellStart"/>
-      <w:r>
-        <w:t>openXDA</w:t>
-      </w:r>
-      <w:proofErr w:type="spellEnd"/>
-      <w:r>
-        <w:t xml:space="preserve"> processes all files regardless of the creation time.</w:t>
+        <w:t>The default value, 0.0, disables this setting so that openXDA processes all files regardless of the creation time.</w:t>
       </w:r>
       <w:r>
         <w:br/>
@@ -2534,14 +1909,74 @@
           <w:b/>
         </w:rPr>
       </w:pPr>
-      <w:proofErr w:type="spellStart"/>
+      <w:r>
+        <w:rPr>
+          <w:b/>
+        </w:rPr>
+        <w:t>SystemFrequency</w:t>
+      </w:r>
+    </w:p>
+    <w:p>
+      <w:pPr>
+        <w:pStyle w:val="ListParagraph"/>
+        <w:numPr>
+          <w:ilvl w:val="1"/>
+          <w:numId w:val="7"/>
+        </w:numPr>
+        <w:rPr>
+          <w:b/>
+        </w:rPr>
+      </w:pPr>
+      <w:r>
+        <w:t>Default: 60.0</w:t>
+      </w:r>
+    </w:p>
+    <w:p>
+      <w:pPr>
+        <w:pStyle w:val="ListParagraph"/>
+        <w:numPr>
+          <w:ilvl w:val="1"/>
+          <w:numId w:val="7"/>
+        </w:numPr>
+        <w:rPr>
+          <w:b/>
+        </w:rPr>
+      </w:pPr>
+      <w:r>
+        <w:t xml:space="preserve">The frequency, in Hz, </w:t>
+      </w:r>
+      <w:r>
+        <w:t>of the electrical system</w:t>
+      </w:r>
+      <w:r>
+        <w:t xml:space="preserve"> </w:t>
+      </w:r>
+      <w:bookmarkStart w:id="0" w:name="_GoBack"/>
+      <w:bookmarkEnd w:id="0"/>
+      <w:r>
+        <w:t>being analyzed by openXDA.</w:t>
+      </w:r>
+      <w:r>
+        <w:br/>
+      </w:r>
+    </w:p>
+    <w:p>
+      <w:pPr>
+        <w:pStyle w:val="ListParagraph"/>
+        <w:numPr>
+          <w:ilvl w:val="0"/>
+          <w:numId w:val="7"/>
+        </w:numPr>
+        <w:rPr>
+          <w:b/>
+        </w:rPr>
+      </w:pPr>
       <w:r>
         <w:rPr>
           <w:b/>
         </w:rPr>
         <w:t>MaxVoltage</w:t>
       </w:r>
-      <w:proofErr w:type="spellEnd"/>
     </w:p>
     <w:p>
       <w:pPr>
@@ -2590,14 +2025,12 @@
           <w:numId w:val="7"/>
         </w:numPr>
       </w:pPr>
-      <w:proofErr w:type="spellStart"/>
       <w:r>
         <w:rPr>
           <w:b/>
         </w:rPr>
         <w:t>MaxCurrent</w:t>
       </w:r>
-      <w:proofErr w:type="spellEnd"/>
     </w:p>
     <w:p>
       <w:pPr>
@@ -2658,14 +2091,18 @@
           <w:b/>
         </w:rPr>
       </w:pPr>
-      <w:proofErr w:type="spellStart"/>
+      <w:r>
+        <w:rPr>
+          <w:b/>
+        </w:rPr>
+        <w:t>FaultLocation.</w:t>
+      </w:r>
       <w:r>
         <w:rPr>
           <w:b/>
         </w:rPr>
         <w:t>PrefaultTrigger</w:t>
       </w:r>
-      <w:proofErr w:type="spellEnd"/>
     </w:p>
     <w:p>
       <w:pPr>
@@ -2694,15 +2131,7 @@
         </w:rPr>
       </w:pPr>
       <w:r>
-        <w:t xml:space="preserve">The threshold at which the ratio between RMS current and </w:t>
-      </w:r>
-      <w:proofErr w:type="spellStart"/>
-      <w:r>
-        <w:t>prefault</w:t>
-      </w:r>
-      <w:proofErr w:type="spellEnd"/>
-      <w:r>
-        <w:t xml:space="preserve"> RMS current indicates faulted conditions.</w:t>
+        <w:t>The threshold at which the ratio between RMS current and prefault RMS current indicates faulted conditions.</w:t>
       </w:r>
     </w:p>
     <w:p>
@@ -2728,14 +2157,18 @@
           <w:numId w:val="7"/>
         </w:numPr>
       </w:pPr>
-      <w:proofErr w:type="spellStart"/>
+      <w:r>
+        <w:rPr>
+          <w:b/>
+        </w:rPr>
+        <w:t>FaultLocation.</w:t>
+      </w:r>
       <w:r>
         <w:rPr>
           <w:b/>
         </w:rPr>
         <w:t>MaxFaultDistanceMultiplier</w:t>
       </w:r>
-      <w:proofErr w:type="spellEnd"/>
     </w:p>
     <w:p>
       <w:pPr>
@@ -2774,6 +2207,11 @@
       </w:r>
     </w:p>
     <w:p>
+      <w:r>
+        <w:br w:type="page"/>
+      </w:r>
+    </w:p>
+    <w:p>
       <w:pPr>
         <w:pStyle w:val="ListParagraph"/>
         <w:numPr>
@@ -2784,14 +2222,19 @@
           <w:b/>
         </w:rPr>
       </w:pPr>
-      <w:proofErr w:type="spellStart"/>
+      <w:r>
+        <w:rPr>
+          <w:b/>
+        </w:rPr>
+        <w:lastRenderedPageBreak/>
+        <w:t>FaultLocation.</w:t>
+      </w:r>
       <w:r>
         <w:rPr>
           <w:b/>
         </w:rPr>
         <w:t>MinFaultDistanceMultiplier</w:t>
       </w:r>
-      <w:proofErr w:type="spellEnd"/>
     </w:p>
     <w:p>
       <w:pPr>
@@ -2827,6 +2270,294 @@
       </w:r>
     </w:p>
     <w:p>
+      <w:pPr>
+        <w:pStyle w:val="ListParagraph"/>
+        <w:numPr>
+          <w:ilvl w:val="0"/>
+          <w:numId w:val="7"/>
+        </w:numPr>
+      </w:pPr>
+      <w:r>
+        <w:rPr>
+          <w:b/>
+        </w:rPr>
+        <w:t>Breakers.</w:t>
+      </w:r>
+      <w:r>
+        <w:rPr>
+          <w:b/>
+        </w:rPr>
+        <w:t>OpenBreakerThreshold</w:t>
+      </w:r>
+    </w:p>
+    <w:p>
+      <w:pPr>
+        <w:pStyle w:val="ListParagraph"/>
+        <w:numPr>
+          <w:ilvl w:val="1"/>
+          <w:numId w:val="7"/>
+        </w:numPr>
+      </w:pPr>
+      <w:r>
+        <w:t>Default: 20.0</w:t>
+      </w:r>
+    </w:p>
+    <w:p>
+      <w:pPr>
+        <w:pStyle w:val="ListParagraph"/>
+        <w:numPr>
+          <w:ilvl w:val="1"/>
+          <w:numId w:val="7"/>
+        </w:numPr>
+      </w:pPr>
+      <w:r>
+        <w:t>The maximum current, in amps, at which the breaker can be considered open.</w:t>
+      </w:r>
+    </w:p>
+    <w:p>
+      <w:pPr>
+        <w:pStyle w:val="ListParagraph"/>
+        <w:numPr>
+          <w:ilvl w:val="1"/>
+          <w:numId w:val="7"/>
+        </w:numPr>
+      </w:pPr>
+      <w:r>
+        <w:t xml:space="preserve">This threshold is compared against the amplitude (peak) of the sine wave fitted to </w:t>
+      </w:r>
+      <w:r>
+        <w:t xml:space="preserve">each cycle of </w:t>
+      </w:r>
+      <w:r>
+        <w:t>the current waveform using linear regression. A flat, noisy signal should produce a very low amplitude sine wave</w:t>
+      </w:r>
+      <w:r>
+        <w:t>.</w:t>
+      </w:r>
+      <w:r>
+        <w:br/>
+      </w:r>
+    </w:p>
+    <w:p>
+      <w:pPr>
+        <w:pStyle w:val="ListParagraph"/>
+        <w:numPr>
+          <w:ilvl w:val="0"/>
+          <w:numId w:val="7"/>
+        </w:numPr>
+      </w:pPr>
+      <w:r>
+        <w:rPr>
+          <w:b/>
+        </w:rPr>
+        <w:t>Breakers.</w:t>
+      </w:r>
+      <w:r>
+        <w:rPr>
+          <w:b/>
+        </w:rPr>
+        <w:t>LateBreakerThreshold</w:t>
+      </w:r>
+    </w:p>
+    <w:p>
+      <w:pPr>
+        <w:pStyle w:val="ListParagraph"/>
+        <w:numPr>
+          <w:ilvl w:val="1"/>
+          <w:numId w:val="7"/>
+        </w:numPr>
+      </w:pPr>
+      <w:r>
+        <w:t>Default: 1.0</w:t>
+      </w:r>
+    </w:p>
+    <w:p>
+      <w:pPr>
+        <w:pStyle w:val="ListParagraph"/>
+        <w:numPr>
+          <w:ilvl w:val="1"/>
+          <w:numId w:val="7"/>
+        </w:numPr>
+      </w:pPr>
+      <w:r>
+        <w:t>The maximum number of cycles that a breaker operation’s timing can exceed the configured breaker speed before being considered late.</w:t>
+      </w:r>
+      <w:r>
+        <w:br/>
+      </w:r>
+    </w:p>
+    <w:p>
+      <w:pPr>
+        <w:pStyle w:val="ListParagraph"/>
+        <w:numPr>
+          <w:ilvl w:val="0"/>
+          <w:numId w:val="7"/>
+        </w:numPr>
+      </w:pPr>
+      <w:r>
+        <w:rPr>
+          <w:b/>
+        </w:rPr>
+        <w:t>LengthUnits</w:t>
+      </w:r>
+    </w:p>
+    <w:p>
+      <w:pPr>
+        <w:pStyle w:val="ListParagraph"/>
+        <w:numPr>
+          <w:ilvl w:val="1"/>
+          <w:numId w:val="7"/>
+        </w:numPr>
+      </w:pPr>
+      <w:r>
+        <w:t>Default: miles</w:t>
+      </w:r>
+    </w:p>
+    <w:p>
+      <w:pPr>
+        <w:pStyle w:val="ListParagraph"/>
+        <w:numPr>
+          <w:ilvl w:val="1"/>
+          <w:numId w:val="7"/>
+        </w:numPr>
+      </w:pPr>
+      <w:r>
+        <w:t>The units of measure to use for lengths.</w:t>
+      </w:r>
+    </w:p>
+    <w:p>
+      <w:pPr>
+        <w:pStyle w:val="ListParagraph"/>
+        <w:numPr>
+          <w:ilvl w:val="1"/>
+          <w:numId w:val="7"/>
+        </w:numPr>
+      </w:pPr>
+      <w:r>
+        <w:t>This value is only applied to human-readable exports and does not affect the fault calculations.</w:t>
+      </w:r>
+      <w:r>
+        <w:br/>
+      </w:r>
+    </w:p>
+    <w:p>
+      <w:pPr>
+        <w:pStyle w:val="ListParagraph"/>
+        <w:numPr>
+          <w:ilvl w:val="0"/>
+          <w:numId w:val="7"/>
+        </w:numPr>
+        <w:rPr>
+          <w:b/>
+        </w:rPr>
+      </w:pPr>
+      <w:r>
+        <w:rPr>
+          <w:b/>
+        </w:rPr>
+        <w:t>COMTRADEMinWaitTime</w:t>
+      </w:r>
+    </w:p>
+    <w:p>
+      <w:pPr>
+        <w:pStyle w:val="ListParagraph"/>
+        <w:numPr>
+          <w:ilvl w:val="1"/>
+          <w:numId w:val="7"/>
+        </w:numPr>
+      </w:pPr>
+      <w:r>
+        <w:t>Default: 15</w:t>
+      </w:r>
+      <w:r>
+        <w:t>.0</w:t>
+      </w:r>
+    </w:p>
+    <w:p>
+      <w:pPr>
+        <w:pStyle w:val="ListParagraph"/>
+        <w:numPr>
+          <w:ilvl w:val="1"/>
+          <w:numId w:val="7"/>
+        </w:numPr>
+      </w:pPr>
+      <w:r>
+        <w:t>The minimum amount of time, in seconds, to wait for additional data files after the system detects the existence of a .d00 COMTRADE file.</w:t>
+      </w:r>
+    </w:p>
+    <w:p>
+      <w:pPr>
+        <w:pStyle w:val="ListParagraph"/>
+        <w:numPr>
+          <w:ilvl w:val="1"/>
+          <w:numId w:val="7"/>
+        </w:numPr>
+      </w:pPr>
+      <w:r>
+        <w:t>The best way to ensure that all data files are present before openXDA attempts to process them is to copy the data files first, then copy the .cfg file last.</w:t>
+      </w:r>
+      <w:r>
+        <w:br/>
+      </w:r>
+    </w:p>
+    <w:p>
+      <w:pPr>
+        <w:pStyle w:val="ListParagraph"/>
+        <w:numPr>
+          <w:ilvl w:val="0"/>
+          <w:numId w:val="7"/>
+        </w:numPr>
+      </w:pPr>
+      <w:r>
+        <w:rPr>
+          <w:b/>
+        </w:rPr>
+        <w:t>ProcessingThreadCount</w:t>
+      </w:r>
+    </w:p>
+    <w:p>
+      <w:pPr>
+        <w:pStyle w:val="ListParagraph"/>
+        <w:numPr>
+          <w:ilvl w:val="1"/>
+          <w:numId w:val="7"/>
+        </w:numPr>
+      </w:pPr>
+      <w:r>
+        <w:t>Default: 0</w:t>
+      </w:r>
+    </w:p>
+    <w:p>
+      <w:pPr>
+        <w:pStyle w:val="ListParagraph"/>
+        <w:numPr>
+          <w:ilvl w:val="1"/>
+          <w:numId w:val="7"/>
+        </w:numPr>
+      </w:pPr>
+      <w:r>
+        <w:t>The number of threads used for processing meter data concurrently.</w:t>
+      </w:r>
+    </w:p>
+    <w:p>
+      <w:pPr>
+        <w:pStyle w:val="ListParagraph"/>
+        <w:numPr>
+          <w:ilvl w:val="1"/>
+          <w:numId w:val="7"/>
+        </w:numPr>
+      </w:pPr>
+      <w:r>
+        <w:t xml:space="preserve">Values less than zero indicate that the system should use as many threads as there are logical processors </w:t>
+      </w:r>
+      <w:r>
+        <w:t>in the system.</w:t>
+      </w:r>
+      <w:r>
+        <w:br/>
+      </w:r>
+    </w:p>
+    <w:p>
       <w:r>
         <w:br w:type="page"/>
       </w:r>
@@ -2839,58 +2570,60 @@
           <w:numId w:val="7"/>
         </w:numPr>
       </w:pPr>
-      <w:proofErr w:type="spellStart"/>
-      <w:r>
-        <w:rPr>
-          <w:b/>
-        </w:rPr>
-        <w:t>OpenBreakerThreshold</w:t>
-      </w:r>
-      <w:proofErr w:type="spellEnd"/>
-    </w:p>
-    <w:p>
-      <w:pPr>
-        <w:pStyle w:val="ListParagraph"/>
-        <w:numPr>
-          <w:ilvl w:val="1"/>
-          <w:numId w:val="7"/>
-        </w:numPr>
-      </w:pPr>
-      <w:r>
-        <w:t>Default: 20.0</w:t>
-      </w:r>
-    </w:p>
-    <w:p>
-      <w:pPr>
-        <w:pStyle w:val="ListParagraph"/>
-        <w:numPr>
-          <w:ilvl w:val="1"/>
-          <w:numId w:val="7"/>
-        </w:numPr>
-      </w:pPr>
-      <w:r>
-        <w:t>The maximum current, in amps, at which the breaker can be considered open.</w:t>
-      </w:r>
-    </w:p>
-    <w:p>
-      <w:pPr>
-        <w:pStyle w:val="ListParagraph"/>
-        <w:numPr>
-          <w:ilvl w:val="1"/>
-          <w:numId w:val="7"/>
-        </w:numPr>
-      </w:pPr>
-      <w:r>
-        <w:t xml:space="preserve">This threshold is compared against the amplitude (peak) of the sine wave fitted to </w:t>
-      </w:r>
-      <w:r>
-        <w:t xml:space="preserve">each cycle of </w:t>
-      </w:r>
-      <w:r>
-        <w:t>the current waveform using linear regression. A flat, noisy signal should produce a very low amplitude sine wave</w:t>
-      </w:r>
-      <w:r>
-        <w:t>.</w:t>
+      <w:r>
+        <w:rPr>
+          <w:b/>
+        </w:rPr>
+        <w:lastRenderedPageBreak/>
+        <w:t>FileWatcherBufferSize</w:t>
+      </w:r>
+    </w:p>
+    <w:p>
+      <w:pPr>
+        <w:pStyle w:val="ListParagraph"/>
+        <w:numPr>
+          <w:ilvl w:val="1"/>
+          <w:numId w:val="7"/>
+        </w:numPr>
+      </w:pPr>
+      <w:r>
+        <w:t>Default: 8192</w:t>
+      </w:r>
+    </w:p>
+    <w:p>
+      <w:pPr>
+        <w:pStyle w:val="ListParagraph"/>
+        <w:numPr>
+          <w:ilvl w:val="1"/>
+          <w:numId w:val="7"/>
+        </w:numPr>
+      </w:pPr>
+      <w:r>
+        <w:t>The size, in bytes, of the internal buffer used by the watchers of each of the configured watch directories.</w:t>
+      </w:r>
+    </w:p>
+    <w:p>
+      <w:pPr>
+        <w:pStyle w:val="ListParagraph"/>
+        <w:numPr>
+          <w:ilvl w:val="1"/>
+          <w:numId w:val="7"/>
+        </w:numPr>
+      </w:pPr>
+      <w:r>
+        <w:t>This buffer is used to store information about the files involved in file system events. Small buffers may overflow causing file events to be missed by the system. Large buffers will use up large amounts of non-paged memory space which could cause system performance degradation or system errors.</w:t>
+      </w:r>
+    </w:p>
+    <w:p>
+      <w:pPr>
+        <w:pStyle w:val="ListParagraph"/>
+        <w:numPr>
+          <w:ilvl w:val="1"/>
+          <w:numId w:val="7"/>
+        </w:numPr>
+      </w:pPr>
+      <w:r>
+        <w:t>This value can be between 4 KB and 64 KB. On Windows systems, use a multiple of 4 KB for better performance.</w:t>
       </w:r>
       <w:r>
         <w:br/>
@@ -2903,316 +2636,6 @@
           <w:ilvl w:val="0"/>
           <w:numId w:val="7"/>
         </w:numPr>
-      </w:pPr>
-      <w:proofErr w:type="spellStart"/>
-      <w:r>
-        <w:rPr>
-          <w:b/>
-        </w:rPr>
-        <w:t>LateBreakerThreshold</w:t>
-      </w:r>
-      <w:proofErr w:type="spellEnd"/>
-    </w:p>
-    <w:p>
-      <w:pPr>
-        <w:pStyle w:val="ListParagraph"/>
-        <w:numPr>
-          <w:ilvl w:val="1"/>
-          <w:numId w:val="7"/>
-        </w:numPr>
-      </w:pPr>
-      <w:r>
-        <w:t>Default: 1.0</w:t>
-      </w:r>
-    </w:p>
-    <w:p>
-      <w:pPr>
-        <w:pStyle w:val="ListParagraph"/>
-        <w:numPr>
-          <w:ilvl w:val="1"/>
-          <w:numId w:val="7"/>
-        </w:numPr>
-      </w:pPr>
-      <w:r>
-        <w:t>The maximum number of cycles that a breaker operation’s timing can exceed the configured breaker speed before being considered late.</w:t>
-      </w:r>
-      <w:r>
-        <w:br/>
-      </w:r>
-    </w:p>
-    <w:p>
-      <w:pPr>
-        <w:pStyle w:val="ListParagraph"/>
-        <w:numPr>
-          <w:ilvl w:val="0"/>
-          <w:numId w:val="7"/>
-        </w:numPr>
-      </w:pPr>
-      <w:proofErr w:type="spellStart"/>
-      <w:r>
-        <w:rPr>
-          <w:b/>
-        </w:rPr>
-        <w:t>LengthUnits</w:t>
-      </w:r>
-      <w:proofErr w:type="spellEnd"/>
-    </w:p>
-    <w:p>
-      <w:pPr>
-        <w:pStyle w:val="ListParagraph"/>
-        <w:numPr>
-          <w:ilvl w:val="1"/>
-          <w:numId w:val="7"/>
-        </w:numPr>
-      </w:pPr>
-      <w:r>
-        <w:t>Default: miles</w:t>
-      </w:r>
-    </w:p>
-    <w:p>
-      <w:pPr>
-        <w:pStyle w:val="ListParagraph"/>
-        <w:numPr>
-          <w:ilvl w:val="1"/>
-          <w:numId w:val="7"/>
-        </w:numPr>
-      </w:pPr>
-      <w:r>
-        <w:t>The units of measure to use for lengths.</w:t>
-      </w:r>
-    </w:p>
-    <w:p>
-      <w:pPr>
-        <w:pStyle w:val="ListParagraph"/>
-        <w:numPr>
-          <w:ilvl w:val="1"/>
-          <w:numId w:val="7"/>
-        </w:numPr>
-      </w:pPr>
-      <w:r>
-        <w:t>This value is only applied to human-readable exports and does not affect the fault calculations.</w:t>
-      </w:r>
-      <w:r>
-        <w:br/>
-      </w:r>
-    </w:p>
-    <w:p>
-      <w:pPr>
-        <w:pStyle w:val="ListParagraph"/>
-        <w:numPr>
-          <w:ilvl w:val="0"/>
-          <w:numId w:val="7"/>
-        </w:numPr>
-        <w:rPr>
-          <w:b/>
-        </w:rPr>
-      </w:pPr>
-      <w:proofErr w:type="spellStart"/>
-      <w:r>
-        <w:rPr>
-          <w:b/>
-        </w:rPr>
-        <w:t>COMTRADEMinWaitTime</w:t>
-      </w:r>
-      <w:proofErr w:type="spellEnd"/>
-    </w:p>
-    <w:p>
-      <w:pPr>
-        <w:pStyle w:val="ListParagraph"/>
-        <w:numPr>
-          <w:ilvl w:val="1"/>
-          <w:numId w:val="7"/>
-        </w:numPr>
-      </w:pPr>
-      <w:r>
-        <w:t>Default: 15</w:t>
-      </w:r>
-      <w:r>
-        <w:t>.0</w:t>
-      </w:r>
-    </w:p>
-    <w:p>
-      <w:pPr>
-        <w:pStyle w:val="ListParagraph"/>
-        <w:numPr>
-          <w:ilvl w:val="1"/>
-          <w:numId w:val="7"/>
-        </w:numPr>
-      </w:pPr>
-      <w:r>
-        <w:t>The minimum amount of time, in seconds, to wait for additional data files after the system detects the existence of a .d00 COMTRADE file.</w:t>
-      </w:r>
-    </w:p>
-    <w:p>
-      <w:pPr>
-        <w:pStyle w:val="ListParagraph"/>
-        <w:numPr>
-          <w:ilvl w:val="1"/>
-          <w:numId w:val="7"/>
-        </w:numPr>
-      </w:pPr>
-      <w:r>
-        <w:t xml:space="preserve">The best way to ensure that all data files are present before </w:t>
-      </w:r>
-      <w:proofErr w:type="spellStart"/>
-      <w:r>
-        <w:t>openXDA</w:t>
-      </w:r>
-      <w:proofErr w:type="spellEnd"/>
-      <w:r>
-        <w:t xml:space="preserve"> attempts to process them is to copy the data files first, then copy the .</w:t>
-      </w:r>
-      <w:proofErr w:type="spellStart"/>
-      <w:r>
-        <w:t>cfg</w:t>
-      </w:r>
-      <w:proofErr w:type="spellEnd"/>
-      <w:r>
-        <w:t xml:space="preserve"> file last.</w:t>
-      </w:r>
-      <w:r>
-        <w:br/>
-      </w:r>
-    </w:p>
-    <w:p>
-      <w:pPr>
-        <w:pStyle w:val="ListParagraph"/>
-        <w:numPr>
-          <w:ilvl w:val="0"/>
-          <w:numId w:val="7"/>
-        </w:numPr>
-      </w:pPr>
-      <w:proofErr w:type="spellStart"/>
-      <w:r>
-        <w:rPr>
-          <w:b/>
-        </w:rPr>
-        <w:t>ProcessingThreadCount</w:t>
-      </w:r>
-      <w:proofErr w:type="spellEnd"/>
-    </w:p>
-    <w:p>
-      <w:pPr>
-        <w:pStyle w:val="ListParagraph"/>
-        <w:numPr>
-          <w:ilvl w:val="1"/>
-          <w:numId w:val="7"/>
-        </w:numPr>
-      </w:pPr>
-      <w:r>
-        <w:t>Default: 0</w:t>
-      </w:r>
-    </w:p>
-    <w:p>
-      <w:pPr>
-        <w:pStyle w:val="ListParagraph"/>
-        <w:numPr>
-          <w:ilvl w:val="1"/>
-          <w:numId w:val="7"/>
-        </w:numPr>
-      </w:pPr>
-      <w:r>
-        <w:t>The number of threads used for processing meter data concurrently.</w:t>
-      </w:r>
-    </w:p>
-    <w:p>
-      <w:pPr>
-        <w:pStyle w:val="ListParagraph"/>
-        <w:numPr>
-          <w:ilvl w:val="1"/>
-          <w:numId w:val="7"/>
-        </w:numPr>
-      </w:pPr>
-      <w:r>
-        <w:t xml:space="preserve">Values less than zero indicate that the system should use as many threads as there are logical processors </w:t>
-      </w:r>
-      <w:r>
-        <w:t>in the system.</w:t>
-      </w:r>
-      <w:r>
-        <w:br/>
-      </w:r>
-    </w:p>
-    <w:p>
-      <w:r>
-        <w:br w:type="page"/>
-      </w:r>
-    </w:p>
-    <w:p>
-      <w:pPr>
-        <w:pStyle w:val="ListParagraph"/>
-        <w:numPr>
-          <w:ilvl w:val="0"/>
-          <w:numId w:val="7"/>
-        </w:numPr>
-      </w:pPr>
-      <w:proofErr w:type="spellStart"/>
-      <w:r>
-        <w:rPr>
-          <w:b/>
-        </w:rPr>
-        <w:t>FileWatcherBufferSize</w:t>
-      </w:r>
-      <w:proofErr w:type="spellEnd"/>
-    </w:p>
-    <w:p>
-      <w:pPr>
-        <w:pStyle w:val="ListParagraph"/>
-        <w:numPr>
-          <w:ilvl w:val="1"/>
-          <w:numId w:val="7"/>
-        </w:numPr>
-      </w:pPr>
-      <w:r>
-        <w:t>Default: 8192</w:t>
-      </w:r>
-    </w:p>
-    <w:p>
-      <w:pPr>
-        <w:pStyle w:val="ListParagraph"/>
-        <w:numPr>
-          <w:ilvl w:val="1"/>
-          <w:numId w:val="7"/>
-        </w:numPr>
-      </w:pPr>
-      <w:r>
-        <w:t>The size, in bytes, of the internal buffer used by the watchers of each of the configured watch directories.</w:t>
-      </w:r>
-    </w:p>
-    <w:p>
-      <w:pPr>
-        <w:pStyle w:val="ListParagraph"/>
-        <w:numPr>
-          <w:ilvl w:val="1"/>
-          <w:numId w:val="7"/>
-        </w:numPr>
-      </w:pPr>
-      <w:r>
-        <w:t>This buffer is used to store information about the files involved in file system events. Small buffers may overflow causing file events to be missed by the system. Large buffers will use up large amounts of non-paged memory space which could cause system performance degradation or system errors.</w:t>
-      </w:r>
-    </w:p>
-    <w:p>
-      <w:pPr>
-        <w:pStyle w:val="ListParagraph"/>
-        <w:numPr>
-          <w:ilvl w:val="1"/>
-          <w:numId w:val="7"/>
-        </w:numPr>
-      </w:pPr>
-      <w:r>
-        <w:t>This value can be between 4 KB and 64 KB. On Windows systems, use a multiple of 4 KB for better performance.</w:t>
-      </w:r>
-      <w:r>
-        <w:br/>
-      </w:r>
-    </w:p>
-    <w:p>
-      <w:pPr>
-        <w:pStyle w:val="ListParagraph"/>
-        <w:numPr>
-          <w:ilvl w:val="0"/>
-          <w:numId w:val="7"/>
-        </w:numPr>
         <w:rPr>
           <w:b/>
         </w:rPr>
@@ -3220,14 +2643,12 @@
       <w:r>
         <w:t xml:space="preserve"> </w:t>
       </w:r>
-      <w:proofErr w:type="spellStart"/>
       <w:r>
         <w:rPr>
           <w:b/>
         </w:rPr>
         <w:t>FileShares</w:t>
       </w:r>
-      <w:proofErr w:type="spellEnd"/>
     </w:p>
     <w:p>
       <w:pPr>
@@ -3279,7 +2700,7 @@
       <w:r>
         <w:t>: The name of the file share (</w:t>
       </w:r>
-      <w:hyperlink r:id="rId10" w:history="1">
+      <w:hyperlink r:id="rId11" w:history="1">
         <w:r>
           <w:rPr>
             <w:rStyle w:val="Hyperlink"/>
@@ -3302,14 +2723,12 @@
           <w:b/>
         </w:rPr>
       </w:pPr>
-      <w:proofErr w:type="spellStart"/>
       <w:r>
         <w:rPr>
           <w:b/>
         </w:rPr>
         <w:t>UserName</w:t>
       </w:r>
-      <w:proofErr w:type="spellEnd"/>
       <w:r>
         <w:t>: The name of the user to log in as (DOMAIN\USERNAME).</w:t>
       </w:r>
@@ -3542,14 +2961,18 @@
           <w:b/>
         </w:rPr>
       </w:pPr>
-      <w:proofErr w:type="spellStart"/>
+      <w:r>
+        <w:rPr>
+          <w:b/>
+        </w:rPr>
+        <w:t>Email.</w:t>
+      </w:r>
       <w:r>
         <w:rPr>
           <w:b/>
         </w:rPr>
         <w:t>SMTPServer</w:t>
       </w:r>
-      <w:proofErr w:type="spellEnd"/>
     </w:p>
     <w:p>
       <w:pPr>
@@ -3580,14 +3003,18 @@
           <w:b/>
         </w:rPr>
       </w:pPr>
-      <w:proofErr w:type="spellStart"/>
+      <w:r>
+        <w:rPr>
+          <w:b/>
+        </w:rPr>
+        <w:t>Email.</w:t>
+      </w:r>
       <w:r>
         <w:rPr>
           <w:b/>
         </w:rPr>
         <w:t>FromAddress</w:t>
       </w:r>
-      <w:proofErr w:type="spellEnd"/>
     </w:p>
     <w:p>
       <w:pPr>
@@ -3621,11 +3048,9 @@
       <w:r>
         <w:t xml:space="preserve">The email address placed on the </w:t>
       </w:r>
-      <w:proofErr w:type="gramStart"/>
       <w:r>
         <w:t>From</w:t>
       </w:r>
-      <w:proofErr w:type="gramEnd"/>
       <w:r>
         <w:t xml:space="preserve"> line of the emails sent when a fault is detected.</w:t>
       </w:r>
@@ -3644,8 +3069,8 @@
 </file>
 
 <file path=word/numbering.xml><?xml version="1.0" encoding="utf-8"?>
-<w:numbering xmlns:wpc="http://schemas.microsoft.com/office/word/2010/wordprocessingCanvas" xmlns:mc="http://schemas.openxmlformats.org/markup-compatibility/2006" xmlns:o="urn:schemas-microsoft-com:office:office" xmlns:r="http://schemas.openxmlformats.org/officeDocument/2006/relationships" xmlns:m="http://schemas.openxmlformats.org/officeDocument/2006/math" xmlns:v="urn:schemas-microsoft-com:vml" xmlns:wp14="http://schemas.microsoft.com/office/word/2010/wordprocessingDrawing" xmlns:wp="http://schemas.openxmlformats.org/drawingml/2006/wordprocessingDrawing" xmlns:w10="urn:schemas-microsoft-com:office:word" xmlns:w="http://schemas.openxmlformats.org/wordprocessingml/2006/main" xmlns:w14="http://schemas.microsoft.com/office/word/2010/wordml" xmlns:w15="http://schemas.microsoft.com/office/word/2012/wordml" xmlns:wpg="http://schemas.microsoft.com/office/word/2010/wordprocessingGroup" xmlns:wpi="http://schemas.microsoft.com/office/word/2010/wordprocessingInk" xmlns:wne="http://schemas.microsoft.com/office/word/2006/wordml" xmlns:wps="http://schemas.microsoft.com/office/word/2010/wordprocessingShape" mc:Ignorable="w14 w15 wp14">
-  <w:abstractNum w:abstractNumId="0" w15:restartNumberingAfterBreak="0">
+<w:numbering xmlns:wpc="http://schemas.microsoft.com/office/word/2010/wordprocessingCanvas" xmlns:mc="http://schemas.openxmlformats.org/markup-compatibility/2006" xmlns:o="urn:schemas-microsoft-com:office:office" xmlns:r="http://schemas.openxmlformats.org/officeDocument/2006/relationships" xmlns:m="http://schemas.openxmlformats.org/officeDocument/2006/math" xmlns:v="urn:schemas-microsoft-com:vml" xmlns:wp14="http://schemas.microsoft.com/office/word/2010/wordprocessingDrawing" xmlns:wp="http://schemas.openxmlformats.org/drawingml/2006/wordprocessingDrawing" xmlns:w10="urn:schemas-microsoft-com:office:word" xmlns:w="http://schemas.openxmlformats.org/wordprocessingml/2006/main" xmlns:w14="http://schemas.microsoft.com/office/word/2010/wordml" xmlns:wpg="http://schemas.microsoft.com/office/word/2010/wordprocessingGroup" xmlns:wpi="http://schemas.microsoft.com/office/word/2010/wordprocessingInk" xmlns:wne="http://schemas.microsoft.com/office/word/2006/wordml" xmlns:wps="http://schemas.microsoft.com/office/word/2010/wordprocessingShape" mc:Ignorable="w14 wp14">
+  <w:abstractNum w:abstractNumId="0">
     <w:nsid w:val="0F0443FF"/>
     <w:multiLevelType w:val="hybridMultilevel"/>
     <w:tmpl w:val="9574ECC0"/>
@@ -3731,7 +3156,7 @@
       </w:pPr>
     </w:lvl>
   </w:abstractNum>
-  <w:abstractNum w:abstractNumId="1" w15:restartNumberingAfterBreak="0">
+  <w:abstractNum w:abstractNumId="1">
     <w:nsid w:val="1F3C6626"/>
     <w:multiLevelType w:val="hybridMultilevel"/>
     <w:tmpl w:val="F8F0BF16"/>
@@ -3844,7 +3269,7 @@
       </w:rPr>
     </w:lvl>
   </w:abstractNum>
-  <w:abstractNum w:abstractNumId="2" w15:restartNumberingAfterBreak="0">
+  <w:abstractNum w:abstractNumId="2">
     <w:nsid w:val="29E61379"/>
     <w:multiLevelType w:val="hybridMultilevel"/>
     <w:tmpl w:val="00646178"/>
@@ -3930,7 +3355,7 @@
       </w:pPr>
     </w:lvl>
   </w:abstractNum>
-  <w:abstractNum w:abstractNumId="3" w15:restartNumberingAfterBreak="0">
+  <w:abstractNum w:abstractNumId="3">
     <w:nsid w:val="34376C74"/>
     <w:multiLevelType w:val="hybridMultilevel"/>
     <w:tmpl w:val="B4408B54"/>
@@ -4043,7 +3468,7 @@
       </w:rPr>
     </w:lvl>
   </w:abstractNum>
-  <w:abstractNum w:abstractNumId="4" w15:restartNumberingAfterBreak="0">
+  <w:abstractNum w:abstractNumId="4">
     <w:nsid w:val="4B1D52F7"/>
     <w:multiLevelType w:val="hybridMultilevel"/>
     <w:tmpl w:val="0938E602"/>
@@ -4129,7 +3554,7 @@
       </w:pPr>
     </w:lvl>
   </w:abstractNum>
-  <w:abstractNum w:abstractNumId="5" w15:restartNumberingAfterBreak="0">
+  <w:abstractNum w:abstractNumId="5">
     <w:nsid w:val="55B70CA5"/>
     <w:multiLevelType w:val="hybridMultilevel"/>
     <w:tmpl w:val="8A627AF4"/>
@@ -4215,7 +3640,7 @@
       </w:pPr>
     </w:lvl>
   </w:abstractNum>
-  <w:abstractNum w:abstractNumId="6" w15:restartNumberingAfterBreak="0">
+  <w:abstractNum w:abstractNumId="6">
     <w:nsid w:val="61332786"/>
     <w:multiLevelType w:val="hybridMultilevel"/>
     <w:tmpl w:val="EB165912"/>
@@ -4328,7 +3753,7 @@
       </w:rPr>
     </w:lvl>
   </w:abstractNum>
-  <w:abstractNum w:abstractNumId="7" w15:restartNumberingAfterBreak="0">
+  <w:abstractNum w:abstractNumId="7">
     <w:nsid w:val="6FB71A91"/>
     <w:multiLevelType w:val="hybridMultilevel"/>
     <w:tmpl w:val="A8DEF01A"/>
@@ -4414,7 +3839,7 @@
       </w:pPr>
     </w:lvl>
   </w:abstractNum>
-  <w:abstractNum w:abstractNumId="8" w15:restartNumberingAfterBreak="0">
+  <w:abstractNum w:abstractNumId="8">
     <w:nsid w:val="74A071B1"/>
     <w:multiLevelType w:val="hybridMultilevel"/>
     <w:tmpl w:val="E722C372"/>
@@ -4558,7 +3983,7 @@
 </file>
 
 <file path=word/styles.xml><?xml version="1.0" encoding="utf-8"?>
-<w:styles xmlns:mc="http://schemas.openxmlformats.org/markup-compatibility/2006" xmlns:r="http://schemas.openxmlformats.org/officeDocument/2006/relationships" xmlns:w="http://schemas.openxmlformats.org/wordprocessingml/2006/main" xmlns:w14="http://schemas.microsoft.com/office/word/2010/wordml" xmlns:w15="http://schemas.microsoft.com/office/word/2012/wordml" mc:Ignorable="w14 w15">
+<w:styles xmlns:mc="http://schemas.openxmlformats.org/markup-compatibility/2006" xmlns:r="http://schemas.openxmlformats.org/officeDocument/2006/relationships" xmlns:w="http://schemas.openxmlformats.org/wordprocessingml/2006/main" xmlns:w14="http://schemas.microsoft.com/office/word/2010/wordml" mc:Ignorable="w14">
   <w:docDefaults>
     <w:rPrDefault>
       <w:rPr>
@@ -4574,378 +3999,523 @@
       </w:pPr>
     </w:pPrDefault>
   </w:docDefaults>
-  <w:latentStyles w:defLockedState="0" w:defUIPriority="99" w:defSemiHidden="0" w:defUnhideWhenUsed="0" w:defQFormat="0" w:count="371">
-    <w:lsdException w:name="Normal" w:uiPriority="0" w:qFormat="1"/>
-    <w:lsdException w:name="heading 1" w:uiPriority="9" w:qFormat="1"/>
-    <w:lsdException w:name="heading 2" w:semiHidden="1" w:uiPriority="9" w:unhideWhenUsed="1" w:qFormat="1"/>
-    <w:lsdException w:name="heading 3" w:semiHidden="1" w:uiPriority="9" w:unhideWhenUsed="1" w:qFormat="1"/>
-    <w:lsdException w:name="heading 4" w:semiHidden="1" w:uiPriority="9" w:unhideWhenUsed="1" w:qFormat="1"/>
-    <w:lsdException w:name="heading 5" w:semiHidden="1" w:uiPriority="9" w:unhideWhenUsed="1" w:qFormat="1"/>
-    <w:lsdException w:name="heading 6" w:semiHidden="1" w:uiPriority="9" w:unhideWhenUsed="1" w:qFormat="1"/>
-    <w:lsdException w:name="heading 7" w:semiHidden="1" w:uiPriority="9" w:unhideWhenUsed="1" w:qFormat="1"/>
-    <w:lsdException w:name="heading 8" w:semiHidden="1" w:uiPriority="9" w:unhideWhenUsed="1" w:qFormat="1"/>
-    <w:lsdException w:name="heading 9" w:semiHidden="1" w:uiPriority="9" w:unhideWhenUsed="1" w:qFormat="1"/>
-    <w:lsdException w:name="index 1" w:semiHidden="1" w:unhideWhenUsed="1"/>
-    <w:lsdException w:name="index 2" w:semiHidden="1" w:unhideWhenUsed="1"/>
-    <w:lsdException w:name="index 3" w:semiHidden="1" w:unhideWhenUsed="1"/>
-    <w:lsdException w:name="index 4" w:semiHidden="1" w:unhideWhenUsed="1"/>
-    <w:lsdException w:name="index 5" w:semiHidden="1" w:unhideWhenUsed="1"/>
-    <w:lsdException w:name="index 6" w:semiHidden="1" w:unhideWhenUsed="1"/>
-    <w:lsdException w:name="index 7" w:semiHidden="1" w:unhideWhenUsed="1"/>
-    <w:lsdException w:name="index 8" w:semiHidden="1" w:unhideWhenUsed="1"/>
-    <w:lsdException w:name="index 9" w:semiHidden="1" w:unhideWhenUsed="1"/>
-    <w:lsdException w:name="toc 1" w:semiHidden="1" w:uiPriority="39" w:unhideWhenUsed="1"/>
-    <w:lsdException w:name="toc 2" w:semiHidden="1" w:uiPriority="39" w:unhideWhenUsed="1"/>
-    <w:lsdException w:name="toc 3" w:semiHidden="1" w:uiPriority="39" w:unhideWhenUsed="1"/>
-    <w:lsdException w:name="toc 4" w:semiHidden="1" w:uiPriority="39" w:unhideWhenUsed="1"/>
-    <w:lsdException w:name="toc 5" w:semiHidden="1" w:uiPriority="39" w:unhideWhenUsed="1"/>
-    <w:lsdException w:name="toc 6" w:semiHidden="1" w:uiPriority="39" w:unhideWhenUsed="1"/>
-    <w:lsdException w:name="toc 7" w:semiHidden="1" w:uiPriority="39" w:unhideWhenUsed="1"/>
-    <w:lsdException w:name="toc 8" w:semiHidden="1" w:uiPriority="39" w:unhideWhenUsed="1"/>
-    <w:lsdException w:name="toc 9" w:semiHidden="1" w:uiPriority="39" w:unhideWhenUsed="1"/>
-    <w:lsdException w:name="Normal Indent" w:semiHidden="1" w:unhideWhenUsed="1"/>
-    <w:lsdException w:name="footnote text" w:semiHidden="1" w:unhideWhenUsed="1"/>
-    <w:lsdException w:name="annotation text" w:semiHidden="1" w:unhideWhenUsed="1"/>
-    <w:lsdException w:name="header" w:semiHidden="1" w:unhideWhenUsed="1"/>
-    <w:lsdException w:name="footer" w:semiHidden="1" w:unhideWhenUsed="1"/>
-    <w:lsdException w:name="index heading" w:semiHidden="1" w:unhideWhenUsed="1"/>
-    <w:lsdException w:name="caption" w:semiHidden="1" w:uiPriority="35" w:unhideWhenUsed="1" w:qFormat="1"/>
-    <w:lsdException w:name="table of figures" w:semiHidden="1" w:unhideWhenUsed="1"/>
-    <w:lsdException w:name="envelope address" w:semiHidden="1" w:unhideWhenUsed="1"/>
-    <w:lsdException w:name="envelope return" w:semiHidden="1" w:unhideWhenUsed="1"/>
-    <w:lsdException w:name="footnote reference" w:semiHidden="1" w:unhideWhenUsed="1"/>
-    <w:lsdException w:name="annotation reference" w:semiHidden="1" w:unhideWhenUsed="1"/>
-    <w:lsdException w:name="line number" w:semiHidden="1" w:unhideWhenUsed="1"/>
-    <w:lsdException w:name="page number" w:semiHidden="1" w:unhideWhenUsed="1"/>
-    <w:lsdException w:name="endnote reference" w:semiHidden="1" w:unhideWhenUsed="1"/>
-    <w:lsdException w:name="endnote text" w:semiHidden="1" w:unhideWhenUsed="1"/>
-    <w:lsdException w:name="table of authorities" w:semiHidden="1" w:unhideWhenUsed="1"/>
-    <w:lsdException w:name="macro" w:semiHidden="1" w:unhideWhenUsed="1"/>
-    <w:lsdException w:name="toa heading" w:semiHidden="1" w:unhideWhenUsed="1"/>
-    <w:lsdException w:name="List" w:semiHidden="1" w:unhideWhenUsed="1"/>
-    <w:lsdException w:name="List Bullet" w:semiHidden="1" w:unhideWhenUsed="1"/>
-    <w:lsdException w:name="List Number" w:semiHidden="1" w:unhideWhenUsed="1"/>
-    <w:lsdException w:name="List 2" w:semiHidden="1" w:unhideWhenUsed="1"/>
-    <w:lsdException w:name="List 3" w:semiHidden="1" w:unhideWhenUsed="1"/>
-    <w:lsdException w:name="List 4" w:semiHidden="1" w:unhideWhenUsed="1"/>
-    <w:lsdException w:name="List 5" w:semiHidden="1" w:unhideWhenUsed="1"/>
-    <w:lsdException w:name="List Bullet 2" w:semiHidden="1" w:unhideWhenUsed="1"/>
-    <w:lsdException w:name="List Bullet 3" w:semiHidden="1" w:unhideWhenUsed="1"/>
-    <w:lsdException w:name="List Bullet 4" w:semiHidden="1" w:unhideWhenUsed="1"/>
-    <w:lsdException w:name="List Bullet 5" w:semiHidden="1" w:unhideWhenUsed="1"/>
-    <w:lsdException w:name="List Number 2" w:semiHidden="1" w:unhideWhenUsed="1"/>
-    <w:lsdException w:name="List Number 3" w:semiHidden="1" w:unhideWhenUsed="1"/>
-    <w:lsdException w:name="List Number 4" w:semiHidden="1" w:unhideWhenUsed="1"/>
-    <w:lsdException w:name="List Number 5" w:semiHidden="1" w:unhideWhenUsed="1"/>
-    <w:lsdException w:name="Title" w:uiPriority="10" w:qFormat="1"/>
-    <w:lsdException w:name="Closing" w:semiHidden="1" w:unhideWhenUsed="1"/>
-    <w:lsdException w:name="Signature" w:semiHidden="1" w:unhideWhenUsed="1"/>
-    <w:lsdException w:name="Default Paragraph Font" w:semiHidden="1" w:uiPriority="1" w:unhideWhenUsed="1"/>
-    <w:lsdException w:name="Body Text" w:semiHidden="1" w:unhideWhenUsed="1"/>
-    <w:lsdException w:name="Body Text Indent" w:semiHidden="1" w:unhideWhenUsed="1"/>
-    <w:lsdException w:name="List Continue" w:semiHidden="1" w:unhideWhenUsed="1"/>
-    <w:lsdException w:name="List Continue 2" w:semiHidden="1" w:unhideWhenUsed="1"/>
-    <w:lsdException w:name="List Continue 3" w:semiHidden="1" w:unhideWhenUsed="1"/>
-    <w:lsdException w:name="List Continue 4" w:semiHidden="1" w:unhideWhenUsed="1"/>
-    <w:lsdException w:name="List Continue 5" w:semiHidden="1" w:unhideWhenUsed="1"/>
-    <w:lsdException w:name="Message Header" w:semiHidden="1" w:unhideWhenUsed="1"/>
-    <w:lsdException w:name="Subtitle" w:uiPriority="11" w:qFormat="1"/>
-    <w:lsdException w:name="Salutation" w:semiHidden="1" w:unhideWhenUsed="1"/>
-    <w:lsdException w:name="Date" w:semiHidden="1" w:unhideWhenUsed="1"/>
-    <w:lsdException w:name="Body Text First Indent" w:semiHidden="1" w:unhideWhenUsed="1"/>
-    <w:lsdException w:name="Body Text First Indent 2" w:semiHidden="1" w:unhideWhenUsed="1"/>
-    <w:lsdException w:name="Note Heading" w:semiHidden="1" w:unhideWhenUsed="1"/>
-    <w:lsdException w:name="Body Text 2" w:semiHidden="1" w:unhideWhenUsed="1"/>
-    <w:lsdException w:name="Body Text 3" w:semiHidden="1" w:unhideWhenUsed="1"/>
-    <w:lsdException w:name="Body Text Indent 2" w:semiHidden="1" w:unhideWhenUsed="1"/>
-    <w:lsdException w:name="Body Text Indent 3" w:semiHidden="1" w:unhideWhenUsed="1"/>
-    <w:lsdException w:name="Block Text" w:semiHidden="1" w:unhideWhenUsed="1"/>
-    <w:lsdException w:name="Hyperlink" w:semiHidden="1" w:unhideWhenUsed="1"/>
-    <w:lsdException w:name="FollowedHyperlink" w:semiHidden="1" w:unhideWhenUsed="1"/>
-    <w:lsdException w:name="Strong" w:uiPriority="22" w:qFormat="1"/>
-    <w:lsdException w:name="Emphasis" w:uiPriority="20" w:qFormat="1"/>
-    <w:lsdException w:name="Document Map" w:semiHidden="1" w:unhideWhenUsed="1"/>
-    <w:lsdException w:name="Plain Text" w:semiHidden="1" w:unhideWhenUsed="1"/>
-    <w:lsdException w:name="E-mail Signature" w:semiHidden="1" w:unhideWhenUsed="1"/>
-    <w:lsdException w:name="HTML Top of Form" w:semiHidden="1" w:unhideWhenUsed="1"/>
-    <w:lsdException w:name="HTML Bottom of Form" w:semiHidden="1" w:unhideWhenUsed="1"/>
-    <w:lsdException w:name="Normal (Web)" w:semiHidden="1" w:unhideWhenUsed="1"/>
-    <w:lsdException w:name="HTML Acronym" w:semiHidden="1" w:unhideWhenUsed="1"/>
-    <w:lsdException w:name="HTML Address" w:semiHidden="1" w:unhideWhenUsed="1"/>
-    <w:lsdException w:name="HTML Cite" w:semiHidden="1" w:unhideWhenUsed="1"/>
-    <w:lsdException w:name="HTML Code" w:semiHidden="1" w:unhideWhenUsed="1"/>
-    <w:lsdException w:name="HTML Definition" w:semiHidden="1" w:unhideWhenUsed="1"/>
-    <w:lsdException w:name="HTML Keyboard" w:semiHidden="1" w:unhideWhenUsed="1"/>
-    <w:lsdException w:name="HTML Preformatted" w:semiHidden="1" w:unhideWhenUsed="1"/>
-    <w:lsdException w:name="HTML Sample" w:semiHidden="1" w:unhideWhenUsed="1"/>
-    <w:lsdException w:name="HTML Typewriter" w:semiHidden="1" w:unhideWhenUsed="1"/>
-    <w:lsdException w:name="HTML Variable" w:semiHidden="1" w:unhideWhenUsed="1"/>
-    <w:lsdException w:name="Normal Table" w:semiHidden="1" w:unhideWhenUsed="1"/>
-    <w:lsdException w:name="annotation subject" w:semiHidden="1" w:unhideWhenUsed="1"/>
-    <w:lsdException w:name="No List" w:semiHidden="1" w:unhideWhenUsed="1"/>
-    <w:lsdException w:name="Outline List 1" w:semiHidden="1" w:unhideWhenUsed="1"/>
-    <w:lsdException w:name="Outline List 2" w:semiHidden="1" w:unhideWhenUsed="1"/>
-    <w:lsdException w:name="Outline List 3" w:semiHidden="1" w:unhideWhenUsed="1"/>
-    <w:lsdException w:name="Table Simple 1" w:semiHidden="1" w:unhideWhenUsed="1"/>
-    <w:lsdException w:name="Table Simple 2" w:semiHidden="1" w:unhideWhenUsed="1"/>
-    <w:lsdException w:name="Table Simple 3" w:semiHidden="1" w:unhideWhenUsed="1"/>
-    <w:lsdException w:name="Table Classic 1" w:semiHidden="1" w:unhideWhenUsed="1"/>
-    <w:lsdException w:name="Table Classic 2" w:semiHidden="1" w:unhideWhenUsed="1"/>
-    <w:lsdException w:name="Table Classic 3" w:semiHidden="1" w:unhideWhenUsed="1"/>
-    <w:lsdException w:name="Table Classic 4" w:semiHidden="1" w:unhideWhenUsed="1"/>
-    <w:lsdException w:name="Table Colorful 1" w:semiHidden="1" w:unhideWhenUsed="1"/>
-    <w:lsdException w:name="Table Colorful 2" w:semiHidden="1" w:unhideWhenUsed="1"/>
-    <w:lsdException w:name="Table Colorful 3" w:semiHidden="1" w:unhideWhenUsed="1"/>
-    <w:lsdException w:name="Table Columns 1" w:semiHidden="1" w:unhideWhenUsed="1"/>
-    <w:lsdException w:name="Table Columns 2" w:semiHidden="1" w:unhideWhenUsed="1"/>
-    <w:lsdException w:name="Table Columns 3" w:semiHidden="1" w:unhideWhenUsed="1"/>
-    <w:lsdException w:name="Table Columns 4" w:semiHidden="1" w:unhideWhenUsed="1"/>
-    <w:lsdException w:name="Table Columns 5" w:semiHidden="1" w:unhideWhenUsed="1"/>
-    <w:lsdException w:name="Table Grid 1" w:semiHidden="1" w:unhideWhenUsed="1"/>
-    <w:lsdException w:name="Table Grid 2" w:semiHidden="1" w:unhideWhenUsed="1"/>
-    <w:lsdException w:name="Table Grid 3" w:semiHidden="1" w:unhideWhenUsed="1"/>
-    <w:lsdException w:name="Table Grid 4" w:semiHidden="1" w:unhideWhenUsed="1"/>
-    <w:lsdException w:name="Table Grid 5" w:semiHidden="1" w:unhideWhenUsed="1"/>
-    <w:lsdException w:name="Table Grid 6" w:semiHidden="1" w:unhideWhenUsed="1"/>
-    <w:lsdException w:name="Table Grid 7" w:semiHidden="1" w:unhideWhenUsed="1"/>
-    <w:lsdException w:name="Table Grid 8" w:semiHidden="1" w:unhideWhenUsed="1"/>
-    <w:lsdException w:name="Table List 1" w:semiHidden="1" w:unhideWhenUsed="1"/>
-    <w:lsdException w:name="Table List 2" w:semiHidden="1" w:unhideWhenUsed="1"/>
-    <w:lsdException w:name="Table List 3" w:semiHidden="1" w:unhideWhenUsed="1"/>
-    <w:lsdException w:name="Table List 4" w:semiHidden="1" w:unhideWhenUsed="1"/>
-    <w:lsdException w:name="Table List 5" w:semiHidden="1" w:unhideWhenUsed="1"/>
-    <w:lsdException w:name="Table List 6" w:semiHidden="1" w:unhideWhenUsed="1"/>
-    <w:lsdException w:name="Table List 7" w:semiHidden="1" w:unhideWhenUsed="1"/>
-    <w:lsdException w:name="Table List 8" w:semiHidden="1" w:unhideWhenUsed="1"/>
-    <w:lsdException w:name="Table 3D effects 1" w:semiHidden="1" w:unhideWhenUsed="1"/>
-    <w:lsdException w:name="Table 3D effects 2" w:semiHidden="1" w:unhideWhenUsed="1"/>
-    <w:lsdException w:name="Table 3D effects 3" w:semiHidden="1" w:unhideWhenUsed="1"/>
-    <w:lsdException w:name="Table Contemporary" w:semiHidden="1" w:unhideWhenUsed="1"/>
-    <w:lsdException w:name="Table Elegant" w:semiHidden="1" w:unhideWhenUsed="1"/>
-    <w:lsdException w:name="Table Professional" w:semiHidden="1" w:unhideWhenUsed="1"/>
-    <w:lsdException w:name="Table Subtle 1" w:semiHidden="1" w:unhideWhenUsed="1"/>
-    <w:lsdException w:name="Table Subtle 2" w:semiHidden="1" w:unhideWhenUsed="1"/>
-    <w:lsdException w:name="Table Web 1" w:semiHidden="1" w:unhideWhenUsed="1"/>
-    <w:lsdException w:name="Table Web 2" w:semiHidden="1" w:unhideWhenUsed="1"/>
-    <w:lsdException w:name="Table Web 3" w:semiHidden="1" w:unhideWhenUsed="1"/>
-    <w:lsdException w:name="Balloon Text" w:semiHidden="1" w:unhideWhenUsed="1"/>
-    <w:lsdException w:name="Table Grid" w:uiPriority="59"/>
-    <w:lsdException w:name="Table Theme" w:semiHidden="1" w:unhideWhenUsed="1"/>
-    <w:lsdException w:name="Placeholder Text" w:semiHidden="1"/>
-    <w:lsdException w:name="No Spacing" w:uiPriority="1" w:qFormat="1"/>
-    <w:lsdException w:name="Light Shading" w:uiPriority="60"/>
-    <w:lsdException w:name="Light List" w:uiPriority="61"/>
-    <w:lsdException w:name="Light Grid" w:uiPriority="62"/>
-    <w:lsdException w:name="Medium Shading 1" w:uiPriority="63"/>
-    <w:lsdException w:name="Medium Shading 2" w:uiPriority="64"/>
-    <w:lsdException w:name="Medium List 1" w:uiPriority="65"/>
-    <w:lsdException w:name="Medium List 2" w:uiPriority="66"/>
-    <w:lsdException w:name="Medium Grid 1" w:uiPriority="67"/>
-    <w:lsdException w:name="Medium Grid 2" w:uiPriority="68"/>
-    <w:lsdException w:name="Medium Grid 3" w:uiPriority="69"/>
-    <w:lsdException w:name="Dark List" w:uiPriority="70"/>
-    <w:lsdException w:name="Colorful Shading" w:uiPriority="71"/>
-    <w:lsdException w:name="Colorful List" w:uiPriority="72"/>
-    <w:lsdException w:name="Colorful Grid" w:uiPriority="73"/>
-    <w:lsdException w:name="Light Shading Accent 1" w:uiPriority="60"/>
-    <w:lsdException w:name="Light List Accent 1" w:uiPriority="61"/>
-    <w:lsdException w:name="Light Grid Accent 1" w:uiPriority="62"/>
-    <w:lsdException w:name="Medium Shading 1 Accent 1" w:uiPriority="63"/>
-    <w:lsdException w:name="Medium Shading 2 Accent 1" w:uiPriority="64"/>
-    <w:lsdException w:name="Medium List 1 Accent 1" w:uiPriority="65"/>
-    <w:lsdException w:name="Revision" w:semiHidden="1"/>
-    <w:lsdException w:name="List Paragraph" w:uiPriority="34" w:qFormat="1"/>
-    <w:lsdException w:name="Quote" w:uiPriority="29" w:qFormat="1"/>
-    <w:lsdException w:name="Intense Quote" w:uiPriority="30" w:qFormat="1"/>
-    <w:lsdException w:name="Medium List 2 Accent 1" w:uiPriority="66"/>
-    <w:lsdException w:name="Medium Grid 1 Accent 1" w:uiPriority="67"/>
-    <w:lsdException w:name="Medium Grid 2 Accent 1" w:uiPriority="68"/>
-    <w:lsdException w:name="Medium Grid 3 Accent 1" w:uiPriority="69"/>
-    <w:lsdException w:name="Dark List Accent 1" w:uiPriority="70"/>
-    <w:lsdException w:name="Colorful Shading Accent 1" w:uiPriority="71"/>
-    <w:lsdException w:name="Colorful List Accent 1" w:uiPriority="72"/>
-    <w:lsdException w:name="Colorful Grid Accent 1" w:uiPriority="73"/>
-    <w:lsdException w:name="Light Shading Accent 2" w:uiPriority="60"/>
-    <w:lsdException w:name="Light List Accent 2" w:uiPriority="61"/>
-    <w:lsdException w:name="Light Grid Accent 2" w:uiPriority="62"/>
-    <w:lsdException w:name="Medium Shading 1 Accent 2" w:uiPriority="63"/>
-    <w:lsdException w:name="Medium Shading 2 Accent 2" w:uiPriority="64"/>
-    <w:lsdException w:name="Medium List 1 Accent 2" w:uiPriority="65"/>
-    <w:lsdException w:name="Medium List 2 Accent 2" w:uiPriority="66"/>
-    <w:lsdException w:name="Medium Grid 1 Accent 2" w:uiPriority="67"/>
-    <w:lsdException w:name="Medium Grid 2 Accent 2" w:uiPriority="68"/>
-    <w:lsdException w:name="Medium Grid 3 Accent 2" w:uiPriority="69"/>
-    <w:lsdException w:name="Dark List Accent 2" w:uiPriority="70"/>
-    <w:lsdException w:name="Colorful Shading Accent 2" w:uiPriority="71"/>
-    <w:lsdException w:name="Colorful List Accent 2" w:uiPriority="72"/>
-    <w:lsdException w:name="Colorful Grid Accent 2" w:uiPriority="73"/>
-    <w:lsdException w:name="Light Shading Accent 3" w:uiPriority="60"/>
-    <w:lsdException w:name="Light List Accent 3" w:uiPriority="61"/>
-    <w:lsdException w:name="Light Grid Accent 3" w:uiPriority="62"/>
-    <w:lsdException w:name="Medium Shading 1 Accent 3" w:uiPriority="63"/>
-    <w:lsdException w:name="Medium Shading 2 Accent 3" w:uiPriority="64"/>
-    <w:lsdException w:name="Medium List 1 Accent 3" w:uiPriority="65"/>
-    <w:lsdException w:name="Medium List 2 Accent 3" w:uiPriority="66"/>
-    <w:lsdException w:name="Medium Grid 1 Accent 3" w:uiPriority="67"/>
-    <w:lsdException w:name="Medium Grid 2 Accent 3" w:uiPriority="68"/>
-    <w:lsdException w:name="Medium Grid 3 Accent 3" w:uiPriority="69"/>
-    <w:lsdException w:name="Dark List Accent 3" w:uiPriority="70"/>
-    <w:lsdException w:name="Colorful Shading Accent 3" w:uiPriority="71"/>
-    <w:lsdException w:name="Colorful List Accent 3" w:uiPriority="72"/>
-    <w:lsdException w:name="Colorful Grid Accent 3" w:uiPriority="73"/>
-    <w:lsdException w:name="Light Shading Accent 4" w:uiPriority="60"/>
-    <w:lsdException w:name="Light List Accent 4" w:uiPriority="61"/>
-    <w:lsdException w:name="Light Grid Accent 4" w:uiPriority="62"/>
-    <w:lsdException w:name="Medium Shading 1 Accent 4" w:uiPriority="63"/>
-    <w:lsdException w:name="Medium Shading 2 Accent 4" w:uiPriority="64"/>
-    <w:lsdException w:name="Medium List 1 Accent 4" w:uiPriority="65"/>
-    <w:lsdException w:name="Medium List 2 Accent 4" w:uiPriority="66"/>
-    <w:lsdException w:name="Medium Grid 1 Accent 4" w:uiPriority="67"/>
-    <w:lsdException w:name="Medium Grid 2 Accent 4" w:uiPriority="68"/>
-    <w:lsdException w:name="Medium Grid 3 Accent 4" w:uiPriority="69"/>
-    <w:lsdException w:name="Dark List Accent 4" w:uiPriority="70"/>
-    <w:lsdException w:name="Colorful Shading Accent 4" w:uiPriority="71"/>
-    <w:lsdException w:name="Colorful List Accent 4" w:uiPriority="72"/>
-    <w:lsdException w:name="Colorful Grid Accent 4" w:uiPriority="73"/>
-    <w:lsdException w:name="Light Shading Accent 5" w:uiPriority="60"/>
-    <w:lsdException w:name="Light List Accent 5" w:uiPriority="61"/>
-    <w:lsdException w:name="Light Grid Accent 5" w:uiPriority="62"/>
-    <w:lsdException w:name="Medium Shading 1 Accent 5" w:uiPriority="63"/>
-    <w:lsdException w:name="Medium Shading 2 Accent 5" w:uiPriority="64"/>
-    <w:lsdException w:name="Medium List 1 Accent 5" w:uiPriority="65"/>
-    <w:lsdException w:name="Medium List 2 Accent 5" w:uiPriority="66"/>
-    <w:lsdException w:name="Medium Grid 1 Accent 5" w:uiPriority="67"/>
-    <w:lsdException w:name="Medium Grid 2 Accent 5" w:uiPriority="68"/>
-    <w:lsdException w:name="Medium Grid 3 Accent 5" w:uiPriority="69"/>
-    <w:lsdException w:name="Dark List Accent 5" w:uiPriority="70"/>
-    <w:lsdException w:name="Colorful Shading Accent 5" w:uiPriority="71"/>
-    <w:lsdException w:name="Colorful List Accent 5" w:uiPriority="72"/>
-    <w:lsdException w:name="Colorful Grid Accent 5" w:uiPriority="73"/>
-    <w:lsdException w:name="Light Shading Accent 6" w:uiPriority="60"/>
-    <w:lsdException w:name="Light List Accent 6" w:uiPriority="61"/>
-    <w:lsdException w:name="Light Grid Accent 6" w:uiPriority="62"/>
-    <w:lsdException w:name="Medium Shading 1 Accent 6" w:uiPriority="63"/>
-    <w:lsdException w:name="Medium Shading 2 Accent 6" w:uiPriority="64"/>
-    <w:lsdException w:name="Medium List 1 Accent 6" w:uiPriority="65"/>
-    <w:lsdException w:name="Medium List 2 Accent 6" w:uiPriority="66"/>
-    <w:lsdException w:name="Medium Grid 1 Accent 6" w:uiPriority="67"/>
-    <w:lsdException w:name="Medium Grid 2 Accent 6" w:uiPriority="68"/>
-    <w:lsdException w:name="Medium Grid 3 Accent 6" w:uiPriority="69"/>
-    <w:lsdException w:name="Dark List Accent 6" w:uiPriority="70"/>
-    <w:lsdException w:name="Colorful Shading Accent 6" w:uiPriority="71"/>
-    <w:lsdException w:name="Colorful List Accent 6" w:uiPriority="72"/>
-    <w:lsdException w:name="Colorful Grid Accent 6" w:uiPriority="73"/>
-    <w:lsdException w:name="Subtle Emphasis" w:uiPriority="19" w:qFormat="1"/>
-    <w:lsdException w:name="Intense Emphasis" w:uiPriority="21" w:qFormat="1"/>
-    <w:lsdException w:name="Subtle Reference" w:uiPriority="31" w:qFormat="1"/>
-    <w:lsdException w:name="Intense Reference" w:uiPriority="32" w:qFormat="1"/>
-    <w:lsdException w:name="Book Title" w:uiPriority="33" w:qFormat="1"/>
-    <w:lsdException w:name="Bibliography" w:semiHidden="1" w:uiPriority="37" w:unhideWhenUsed="1"/>
-    <w:lsdException w:name="TOC Heading" w:semiHidden="1" w:uiPriority="39" w:unhideWhenUsed="1" w:qFormat="1"/>
-    <w:lsdException w:name="Plain Table 1" w:uiPriority="41"/>
-    <w:lsdException w:name="Plain Table 2" w:uiPriority="42"/>
-    <w:lsdException w:name="Plain Table 3" w:uiPriority="43"/>
-    <w:lsdException w:name="Plain Table 4" w:uiPriority="44"/>
-    <w:lsdException w:name="Plain Table 5" w:uiPriority="45"/>
-    <w:lsdException w:name="Grid Table Light" w:uiPriority="40"/>
-    <w:lsdException w:name="Grid Table 1 Light" w:uiPriority="46"/>
-    <w:lsdException w:name="Grid Table 2" w:uiPriority="47"/>
-    <w:lsdException w:name="Grid Table 3" w:uiPriority="48"/>
-    <w:lsdException w:name="Grid Table 4" w:uiPriority="49"/>
-    <w:lsdException w:name="Grid Table 5 Dark" w:uiPriority="50"/>
-    <w:lsdException w:name="Grid Table 6 Colorful" w:uiPriority="51"/>
-    <w:lsdException w:name="Grid Table 7 Colorful" w:uiPriority="52"/>
-    <w:lsdException w:name="Grid Table 1 Light Accent 1" w:uiPriority="46"/>
-    <w:lsdException w:name="Grid Table 2 Accent 1" w:uiPriority="47"/>
-    <w:lsdException w:name="Grid Table 3 Accent 1" w:uiPriority="48"/>
-    <w:lsdException w:name="Grid Table 4 Accent 1" w:uiPriority="49"/>
-    <w:lsdException w:name="Grid Table 5 Dark Accent 1" w:uiPriority="50"/>
-    <w:lsdException w:name="Grid Table 6 Colorful Accent 1" w:uiPriority="51"/>
-    <w:lsdException w:name="Grid Table 7 Colorful Accent 1" w:uiPriority="52"/>
-    <w:lsdException w:name="Grid Table 1 Light Accent 2" w:uiPriority="46"/>
-    <w:lsdException w:name="Grid Table 2 Accent 2" w:uiPriority="47"/>
-    <w:lsdException w:name="Grid Table 3 Accent 2" w:uiPriority="48"/>
-    <w:lsdException w:name="Grid Table 4 Accent 2" w:uiPriority="49"/>
-    <w:lsdException w:name="Grid Table 5 Dark Accent 2" w:uiPriority="50"/>
-    <w:lsdException w:name="Grid Table 6 Colorful Accent 2" w:uiPriority="51"/>
-    <w:lsdException w:name="Grid Table 7 Colorful Accent 2" w:uiPriority="52"/>
-    <w:lsdException w:name="Grid Table 1 Light Accent 3" w:uiPriority="46"/>
-    <w:lsdException w:name="Grid Table 2 Accent 3" w:uiPriority="47"/>
-    <w:lsdException w:name="Grid Table 3 Accent 3" w:uiPriority="48"/>
-    <w:lsdException w:name="Grid Table 4 Accent 3" w:uiPriority="49"/>
-    <w:lsdException w:name="Grid Table 5 Dark Accent 3" w:uiPriority="50"/>
-    <w:lsdException w:name="Grid Table 6 Colorful Accent 3" w:uiPriority="51"/>
-    <w:lsdException w:name="Grid Table 7 Colorful Accent 3" w:uiPriority="52"/>
-    <w:lsdException w:name="Grid Table 1 Light Accent 4" w:uiPriority="46"/>
-    <w:lsdException w:name="Grid Table 2 Accent 4" w:uiPriority="47"/>
-    <w:lsdException w:name="Grid Table 3 Accent 4" w:uiPriority="48"/>
-    <w:lsdException w:name="Grid Table 4 Accent 4" w:uiPriority="49"/>
-    <w:lsdException w:name="Grid Table 5 Dark Accent 4" w:uiPriority="50"/>
-    <w:lsdException w:name="Grid Table 6 Colorful Accent 4" w:uiPriority="51"/>
-    <w:lsdException w:name="Grid Table 7 Colorful Accent 4" w:uiPriority="52"/>
-    <w:lsdException w:name="Grid Table 1 Light Accent 5" w:uiPriority="46"/>
-    <w:lsdException w:name="Grid Table 2 Accent 5" w:uiPriority="47"/>
-    <w:lsdException w:name="Grid Table 3 Accent 5" w:uiPriority="48"/>
-    <w:lsdException w:name="Grid Table 4 Accent 5" w:uiPriority="49"/>
-    <w:lsdException w:name="Grid Table 5 Dark Accent 5" w:uiPriority="50"/>
-    <w:lsdException w:name="Grid Table 6 Colorful Accent 5" w:uiPriority="51"/>
-    <w:lsdException w:name="Grid Table 7 Colorful Accent 5" w:uiPriority="52"/>
-    <w:lsdException w:name="Grid Table 1 Light Accent 6" w:uiPriority="46"/>
-    <w:lsdException w:name="Grid Table 2 Accent 6" w:uiPriority="47"/>
-    <w:lsdException w:name="Grid Table 3 Accent 6" w:uiPriority="48"/>
-    <w:lsdException w:name="Grid Table 4 Accent 6" w:uiPriority="49"/>
-    <w:lsdException w:name="Grid Table 5 Dark Accent 6" w:uiPriority="50"/>
-    <w:lsdException w:name="Grid Table 6 Colorful Accent 6" w:uiPriority="51"/>
-    <w:lsdException w:name="Grid Table 7 Colorful Accent 6" w:uiPriority="52"/>
-    <w:lsdException w:name="List Table 1 Light" w:uiPriority="46"/>
-    <w:lsdException w:name="List Table 2" w:uiPriority="47"/>
-    <w:lsdException w:name="List Table 3" w:uiPriority="48"/>
-    <w:lsdException w:name="List Table 4" w:uiPriority="49"/>
-    <w:lsdException w:name="List Table 5 Dark" w:uiPriority="50"/>
-    <w:lsdException w:name="List Table 6 Colorful" w:uiPriority="51"/>
-    <w:lsdException w:name="List Table 7 Colorful" w:uiPriority="52"/>
-    <w:lsdException w:name="List Table 1 Light Accent 1" w:uiPriority="46"/>
-    <w:lsdException w:name="List Table 2 Accent 1" w:uiPriority="47"/>
-    <w:lsdException w:name="List Table 3 Accent 1" w:uiPriority="48"/>
-    <w:lsdException w:name="List Table 4 Accent 1" w:uiPriority="49"/>
-    <w:lsdException w:name="List Table 5 Dark Accent 1" w:uiPriority="50"/>
-    <w:lsdException w:name="List Table 6 Colorful Accent 1" w:uiPriority="51"/>
-    <w:lsdException w:name="List Table 7 Colorful Accent 1" w:uiPriority="52"/>
-    <w:lsdException w:name="List Table 1 Light Accent 2" w:uiPriority="46"/>
-    <w:lsdException w:name="List Table 2 Accent 2" w:uiPriority="47"/>
-    <w:lsdException w:name="List Table 3 Accent 2" w:uiPriority="48"/>
-    <w:lsdException w:name="List Table 4 Accent 2" w:uiPriority="49"/>
-    <w:lsdException w:name="List Table 5 Dark Accent 2" w:uiPriority="50"/>
-    <w:lsdException w:name="List Table 6 Colorful Accent 2" w:uiPriority="51"/>
-    <w:lsdException w:name="List Table 7 Colorful Accent 2" w:uiPriority="52"/>
-    <w:lsdException w:name="List Table 1 Light Accent 3" w:uiPriority="46"/>
-    <w:lsdException w:name="List Table 2 Accent 3" w:uiPriority="47"/>
-    <w:lsdException w:name="List Table 3 Accent 3" w:uiPriority="48"/>
-    <w:lsdException w:name="List Table 4 Accent 3" w:uiPriority="49"/>
-    <w:lsdException w:name="List Table 5 Dark Accent 3" w:uiPriority="50"/>
-    <w:lsdException w:name="List Table 6 Colorful Accent 3" w:uiPriority="51"/>
-    <w:lsdException w:name="List Table 7 Colorful Accent 3" w:uiPriority="52"/>
-    <w:lsdException w:name="List Table 1 Light Accent 4" w:uiPriority="46"/>
-    <w:lsdException w:name="List Table 2 Accent 4" w:uiPriority="47"/>
-    <w:lsdException w:name="List Table 3 Accent 4" w:uiPriority="48"/>
-    <w:lsdException w:name="List Table 4 Accent 4" w:uiPriority="49"/>
-    <w:lsdException w:name="List Table 5 Dark Accent 4" w:uiPriority="50"/>
-    <w:lsdException w:name="List Table 6 Colorful Accent 4" w:uiPriority="51"/>
-    <w:lsdException w:name="List Table 7 Colorful Accent 4" w:uiPriority="52"/>
-    <w:lsdException w:name="List Table 1 Light Accent 5" w:uiPriority="46"/>
-    <w:lsdException w:name="List Table 2 Accent 5" w:uiPriority="47"/>
-    <w:lsdException w:name="List Table 3 Accent 5" w:uiPriority="48"/>
-    <w:lsdException w:name="List Table 4 Accent 5" w:uiPriority="49"/>
-    <w:lsdException w:name="List Table 5 Dark Accent 5" w:uiPriority="50"/>
-    <w:lsdException w:name="List Table 6 Colorful Accent 5" w:uiPriority="51"/>
-    <w:lsdException w:name="List Table 7 Colorful Accent 5" w:uiPriority="52"/>
-    <w:lsdException w:name="List Table 1 Light Accent 6" w:uiPriority="46"/>
-    <w:lsdException w:name="List Table 2 Accent 6" w:uiPriority="47"/>
-    <w:lsdException w:name="List Table 3 Accent 6" w:uiPriority="48"/>
-    <w:lsdException w:name="List Table 4 Accent 6" w:uiPriority="49"/>
-    <w:lsdException w:name="List Table 5 Dark Accent 6" w:uiPriority="50"/>
-    <w:lsdException w:name="List Table 6 Colorful Accent 6" w:uiPriority="51"/>
-    <w:lsdException w:name="List Table 7 Colorful Accent 6" w:uiPriority="52"/>
+  <w:latentStyles w:defLockedState="0" w:defUIPriority="99" w:defSemiHidden="1" w:defUnhideWhenUsed="1" w:defQFormat="0" w:count="267">
+    <w:lsdException w:name="Normal" w:semiHidden="0" w:uiPriority="0" w:unhideWhenUsed="0" w:qFormat="1"/>
+    <w:lsdException w:name="heading 1" w:semiHidden="0" w:uiPriority="9" w:unhideWhenUsed="0" w:qFormat="1"/>
+    <w:lsdException w:name="heading 2" w:uiPriority="9" w:qFormat="1"/>
+    <w:lsdException w:name="heading 3" w:uiPriority="9" w:qFormat="1"/>
+    <w:lsdException w:name="heading 4" w:uiPriority="9" w:qFormat="1"/>
+    <w:lsdException w:name="heading 5" w:uiPriority="9" w:qFormat="1"/>
+    <w:lsdException w:name="heading 6" w:uiPriority="9" w:qFormat="1"/>
+    <w:lsdException w:name="heading 7" w:uiPriority="9" w:qFormat="1"/>
+    <w:lsdException w:name="heading 8" w:uiPriority="9" w:qFormat="1"/>
+    <w:lsdException w:name="heading 9" w:uiPriority="9" w:qFormat="1"/>
+    <w:lsdException w:name="toc 1" w:uiPriority="39"/>
+    <w:lsdException w:name="toc 2" w:uiPriority="39"/>
+    <w:lsdException w:name="toc 3" w:uiPriority="39"/>
+    <w:lsdException w:name="toc 4" w:uiPriority="39"/>
+    <w:lsdException w:name="toc 5" w:uiPriority="39"/>
+    <w:lsdException w:name="toc 6" w:uiPriority="39"/>
+    <w:lsdException w:name="toc 7" w:uiPriority="39"/>
+    <w:lsdException w:name="toc 8" w:uiPriority="39"/>
+    <w:lsdException w:name="toc 9" w:uiPriority="39"/>
+    <w:lsdException w:name="caption" w:uiPriority="35" w:qFormat="1"/>
+    <w:lsdException w:name="Title" w:semiHidden="0" w:uiPriority="10" w:unhideWhenUsed="0" w:qFormat="1"/>
+    <w:lsdException w:name="Default Paragraph Font" w:uiPriority="1"/>
+    <w:lsdException w:name="Subtitle" w:semiHidden="0" w:uiPriority="11" w:unhideWhenUsed="0" w:qFormat="1"/>
+    <w:lsdException w:name="Strong" w:semiHidden="0" w:uiPriority="22" w:unhideWhenUsed="0" w:qFormat="1"/>
+    <w:lsdException w:name="Emphasis" w:semiHidden="0" w:uiPriority="20" w:unhideWhenUsed="0" w:qFormat="1"/>
+    <w:lsdException w:name="Table Grid" w:semiHidden="0" w:uiPriority="59" w:unhideWhenUsed="0"/>
+    <w:lsdException w:name="Placeholder Text" w:unhideWhenUsed="0"/>
+    <w:lsdException w:name="No Spacing" w:semiHidden="0" w:uiPriority="1" w:unhideWhenUsed="0" w:qFormat="1"/>
+    <w:lsdException w:name="Light Shading" w:semiHidden="0" w:uiPriority="60" w:unhideWhenUsed="0"/>
+    <w:lsdException w:name="Light List" w:semiHidden="0" w:uiPriority="61" w:unhideWhenUsed="0"/>
+    <w:lsdException w:name="Light Grid" w:semiHidden="0" w:uiPriority="62" w:unhideWhenUsed="0"/>
+    <w:lsdException w:name="Medium Shading 1" w:semiHidden="0" w:uiPriority="63" w:unhideWhenUsed="0"/>
+    <w:lsdException w:name="Medium Shading 2" w:semiHidden="0" w:uiPriority="64" w:unhideWhenUsed="0"/>
+    <w:lsdException w:name="Medium List 1" w:semiHidden="0" w:uiPriority="65" w:unhideWhenUsed="0"/>
+    <w:lsdException w:name="Medium List 2" w:semiHidden="0" w:uiPriority="66" w:unhideWhenUsed="0"/>
+    <w:lsdException w:name="Medium Grid 1" w:semiHidden="0" w:uiPriority="67" w:unhideWhenUsed="0"/>
+    <w:lsdException w:name="Medium Grid 2" w:semiHidden="0" w:uiPriority="68" w:unhideWhenUsed="0"/>
+    <w:lsdException w:name="Medium Grid 3" w:semiHidden="0" w:uiPriority="69" w:unhideWhenUsed="0"/>
+    <w:lsdException w:name="Dark List" w:semiHidden="0" w:uiPriority="70" w:unhideWhenUsed="0"/>
+    <w:lsdException w:name="Colorful Shading" w:semiHidden="0" w:uiPriority="71" w:unhideWhenUsed="0"/>
+    <w:lsdException w:name="Colorful List" w:semiHidden="0" w:uiPriority="72" w:unhideWhenUsed="0"/>
+    <w:lsdException w:name="Colorful Grid" w:semiHidden="0" w:uiPriority="73" w:unhideWhenUsed="0"/>
+    <w:lsdException w:name="Light Shading Accent 1" w:semiHidden="0" w:uiPriority="60" w:unhideWhenUsed="0"/>
+    <w:lsdException w:name="Light List Accent 1" w:semiHidden="0" w:uiPriority="61" w:unhideWhenUsed="0"/>
+    <w:lsdException w:name="Light Grid Accent 1" w:semiHidden="0" w:uiPriority="62" w:unhideWhenUsed="0"/>
+    <w:lsdException w:name="Medium Shading 1 Accent 1" w:semiHidden="0" w:uiPriority="63" w:unhideWhenUsed="0"/>
+    <w:lsdException w:name="Medium Shading 2 Accent 1" w:semiHidden="0" w:uiPriority="64" w:unhideWhenUsed="0"/>
+    <w:lsdException w:name="Medium List 1 Accent 1" w:semiHidden="0" w:uiPriority="65" w:unhideWhenUsed="0"/>
+    <w:lsdException w:name="Revision" w:unhideWhenUsed="0"/>
+    <w:lsdException w:name="List Paragraph" w:semiHidden="0" w:uiPriority="34" w:unhideWhenUsed="0" w:qFormat="1"/>
+    <w:lsdException w:name="Quote" w:semiHidden="0" w:uiPriority="29" w:unhideWhenUsed="0" w:qFormat="1"/>
+    <w:lsdException w:name="Intense Quote" w:semiHidden="0" w:uiPriority="30" w:unhideWhenUsed="0" w:qFormat="1"/>
+    <w:lsdException w:name="Medium List 2 Accent 1" w:semiHidden="0" w:uiPriority="66" w:unhideWhenUsed="0"/>
+    <w:lsdException w:name="Medium Grid 1 Accent 1" w:semiHidden="0" w:uiPriority="67" w:unhideWhenUsed="0"/>
+    <w:lsdException w:name="Medium Grid 2 Accent 1" w:semiHidden="0" w:uiPriority="68" w:unhideWhenUsed="0"/>
+    <w:lsdException w:name="Medium Grid 3 Accent 1" w:semiHidden="0" w:uiPriority="69" w:unhideWhenUsed="0"/>
+    <w:lsdException w:name="Dark List Accent 1" w:semiHidden="0" w:uiPriority="70" w:unhideWhenUsed="0"/>
+    <w:lsdException w:name="Colorful Shading Accent 1" w:semiHidden="0" w:uiPriority="71" w:unhideWhenUsed="0"/>
+    <w:lsdException w:name="Colorful List Accent 1" w:semiHidden="0" w:uiPriority="72" w:unhideWhenUsed="0"/>
+    <w:lsdException w:name="Colorful Grid Accent 1" w:semiHidden="0" w:uiPriority="73" w:unhideWhenUsed="0"/>
+    <w:lsdException w:name="Light Shading Accent 2" w:semiHidden="0" w:uiPriority="60" w:unhideWhenUsed="0"/>
+    <w:lsdException w:name="Light List Accent 2" w:semiHidden="0" w:uiPriority="61" w:unhideWhenUsed="0"/>
+    <w:lsdException w:name="Light Grid Accent 2" w:semiHidden="0" w:uiPriority="62" w:unhideWhenUsed="0"/>
+    <w:lsdException w:name="Medium Shading 1 Accent 2" w:semiHidden="0" w:uiPriority="63" w:unhideWhenUsed="0"/>
+    <w:lsdException w:name="Medium Shading 2 Accent 2" w:semiHidden="0" w:uiPriority="64" w:unhideWhenUsed="0"/>
+    <w:lsdException w:name="Medium List 1 Accent 2" w:semiHidden="0" w:uiPriority="65" w:unhideWhenUsed="0"/>
+    <w:lsdException w:name="Medium List 2 Accent 2" w:semiHidden="0" w:uiPriority="66" w:unhideWhenUsed="0"/>
+    <w:lsdException w:name="Medium Grid 1 Accent 2" w:semiHidden="0" w:uiPriority="67" w:unhideWhenUsed="0"/>
+    <w:lsdException w:name="Medium Grid 2 Accent 2" w:semiHidden="0" w:uiPriority="68" w:unhideWhenUsed="0"/>
+    <w:lsdException w:name="Medium Grid 3 Accent 2" w:semiHidden="0" w:uiPriority="69" w:unhideWhenUsed="0"/>
+    <w:lsdException w:name="Dark List Accent 2" w:semiHidden="0" w:uiPriority="70" w:unhideWhenUsed="0"/>
+    <w:lsdException w:name="Colorful Shading Accent 2" w:semiHidden="0" w:uiPriority="71" w:unhideWhenUsed="0"/>
+    <w:lsdException w:name="Colorful List Accent 2" w:semiHidden="0" w:uiPriority="72" w:unhideWhenUsed="0"/>
+    <w:lsdException w:name="Colorful Grid Accent 2" w:semiHidden="0" w:uiPriority="73" w:unhideWhenUsed="0"/>
+    <w:lsdException w:name="Light Shading Accent 3" w:semiHidden="0" w:uiPriority="60" w:unhideWhenUsed="0"/>
+    <w:lsdException w:name="Light List Accent 3" w:semiHidden="0" w:uiPriority="61" w:unhideWhenUsed="0"/>
+    <w:lsdException w:name="Light Grid Accent 3" w:semiHidden="0" w:uiPriority="62" w:unhideWhenUsed="0"/>
+    <w:lsdException w:name="Medium Shading 1 Accent 3" w:semiHidden="0" w:uiPriority="63" w:unhideWhenUsed="0"/>
+    <w:lsdException w:name="Medium Shading 2 Accent 3" w:semiHidden="0" w:uiPriority="64" w:unhideWhenUsed="0"/>
+    <w:lsdException w:name="Medium List 1 Accent 3" w:semiHidden="0" w:uiPriority="65" w:unhideWhenUsed="0"/>
+    <w:lsdException w:name="Medium List 2 Accent 3" w:semiHidden="0" w:uiPriority="66" w:unhideWhenUsed="0"/>
+    <w:lsdException w:name="Medium Grid 1 Accent 3" w:semiHidden="0" w:uiPriority="67" w:unhideWhenUsed="0"/>
+    <w:lsdException w:name="Medium Grid 2 Accent 3" w:semiHidden="0" w:uiPriority="68" w:unhideWhenUsed="0"/>
+    <w:lsdException w:name="Medium Grid 3 Accent 3" w:semiHidden="0" w:uiPriority="69" w:unhideWhenUsed="0"/>
+    <w:lsdException w:name="Dark List Accent 3" w:semiHidden="0" w:uiPriority="70" w:unhideWhenUsed="0"/>
+    <w:lsdException w:name="Colorful Shading Accent 3" w:semiHidden="0" w:uiPriority="71" w:unhideWhenUsed="0"/>
+    <w:lsdException w:name="Colorful List Accent 3" w:semiHidden="0" w:uiPriority="72" w:unhideWhenUsed="0"/>
+    <w:lsdException w:name="Colorful Grid Accent 3" w:semiHidden="0" w:uiPriority="73" w:unhideWhenUsed="0"/>
+    <w:lsdException w:name="Light Shading Accent 4" w:semiHidden="0" w:uiPriority="60" w:unhideWhenUsed="0"/>
+    <w:lsdException w:name="Light List Accent 4" w:semiHidden="0" w:uiPriority="61" w:unhideWhenUsed="0"/>
+    <w:lsdException w:name="Light Grid Accent 4" w:semiHidden="0" w:uiPriority="62" w:unhideWhenUsed="0"/>
+    <w:lsdException w:name="Medium Shading 1 Accent 4" w:semiHidden="0" w:uiPriority="63" w:unhideWhenUsed="0"/>
+    <w:lsdException w:name="Medium Shading 2 Accent 4" w:semiHidden="0" w:uiPriority="64" w:unhideWhenUsed="0"/>
+    <w:lsdException w:name="Medium List 1 Accent 4" w:semiHidden="0" w:uiPriority="65" w:unhideWhenUsed="0"/>
+    <w:lsdException w:name="Medium List 2 Accent 4" w:semiHidden="0" w:uiPriority="66" w:unhideWhenUsed="0"/>
+    <w:lsdException w:name="Medium Grid 1 Accent 4" w:semiHidden="0" w:uiPriority="67" w:unhideWhenUsed="0"/>
+    <w:lsdException w:name="Medium Grid 2 Accent 4" w:semiHidden="0" w:uiPriority="68" w:unhideWhenUsed="0"/>
+    <w:lsdException w:name="Medium Grid 3 Accent 4" w:semiHidden="0" w:uiPriority="69" w:unhideWhenUsed="0"/>
+    <w:lsdException w:name="Dark List Accent 4" w:semiHidden="0" w:uiPriority="70" w:unhideWhenUsed="0"/>
+    <w:lsdException w:name="Colorful Shading Accent 4" w:semiHidden="0" w:uiPriority="71" w:unhideWhenUsed="0"/>
+    <w:lsdException w:name="Colorful List Accent 4" w:semiHidden="0" w:uiPriority="72" w:unhideWhenUsed="0"/>
+    <w:lsdException w:name="Colorful Grid Accent 4" w:semiHidden="0" w:uiPriority="73" w:unhideWhenUsed="0"/>
+    <w:lsdException w:name="Light Shading Accent 5" w:semiHidden="0" w:uiPriority="60" w:unhideWhenUsed="0"/>
+    <w:lsdException w:name="Light List Accent 5" w:semiHidden="0" w:uiPriority="61" w:unhideWhenUsed="0"/>
+    <w:lsdException w:name="Light Grid Accent 5" w:semiHidden="0" w:uiPriority="62" w:unhideWhenUsed="0"/>
+    <w:lsdException w:name="Medium Shading 1 Accent 5" w:semiHidden="0" w:uiPriority="63" w:unhideWhenUsed="0"/>
+    <w:lsdException w:name="Medium Shading 2 Accent 5" w:semiHidden="0" w:uiPriority="64" w:unhideWhenUsed="0"/>
+    <w:lsdException w:name="Medium List 1 Accent 5" w:semiHidden="0" w:uiPriority="65" w:unhideWhenUsed="0"/>
+    <w:lsdException w:name="Medium List 2 Accent 5" w:semiHidden="0" w:uiPriority="66" w:unhideWhenUsed="0"/>
+    <w:lsdException w:name="Medium Grid 1 Accent 5" w:semiHidden="0" w:uiPriority="67" w:unhideWhenUsed="0"/>
+    <w:lsdException w:name="Medium Grid 2 Accent 5" w:semiHidden="0" w:uiPriority="68" w:unhideWhenUsed="0"/>
+    <w:lsdException w:name="Medium Grid 3 Accent 5" w:semiHidden="0" w:uiPriority="69" w:unhideWhenUsed="0"/>
+    <w:lsdException w:name="Dark List Accent 5" w:semiHidden="0" w:uiPriority="70" w:unhideWhenUsed="0"/>
+    <w:lsdException w:name="Colorful Shading Accent 5" w:semiHidden="0" w:uiPriority="71" w:unhideWhenUsed="0"/>
+    <w:lsdException w:name="Colorful List Accent 5" w:semiHidden="0" w:uiPriority="72" w:unhideWhenUsed="0"/>
+    <w:lsdException w:name="Colorful Grid Accent 5" w:semiHidden="0" w:uiPriority="73" w:unhideWhenUsed="0"/>
+    <w:lsdException w:name="Light Shading Accent 6" w:semiHidden="0" w:uiPriority="60" w:unhideWhenUsed="0"/>
+    <w:lsdException w:name="Light List Accent 6" w:semiHidden="0" w:uiPriority="61" w:unhideWhenUsed="0"/>
+    <w:lsdException w:name="Light Grid Accent 6" w:semiHidden="0" w:uiPriority="62" w:unhideWhenUsed="0"/>
+    <w:lsdException w:name="Medium Shading 1 Accent 6" w:semiHidden="0" w:uiPriority="63" w:unhideWhenUsed="0"/>
+    <w:lsdException w:name="Medium Shading 2 Accent 6" w:semiHidden="0" w:uiPriority="64" w:unhideWhenUsed="0"/>
+    <w:lsdException w:name="Medium List 1 Accent 6" w:semiHidden="0" w:uiPriority="65" w:unhideWhenUsed="0"/>
+    <w:lsdException w:name="Medium List 2 Accent 6" w:semiHidden="0" w:uiPriority="66" w:unhideWhenUsed="0"/>
+    <w:lsdException w:name="Medium Grid 1 Accent 6" w:semiHidden="0" w:uiPriority="67" w:unhideWhenUsed="0"/>
+    <w:lsdException w:name="Medium Grid 2 Accent 6" w:semiHidden="0" w:uiPriority="68" w:unhideWhenUsed="0"/>
+    <w:lsdException w:name="Medium Grid 3 Accent 6" w:semiHidden="0" w:uiPriority="69" w:unhideWhenUsed="0"/>
+    <w:lsdException w:name="Dark List Accent 6" w:semiHidden="0" w:uiPriority="70" w:unhideWhenUsed="0"/>
+    <w:lsdException w:name="Colorful Shading Accent 6" w:semiHidden="0" w:uiPriority="71" w:unhideWhenUsed="0"/>
+    <w:lsdException w:name="Colorful List Accent 6" w:semiHidden="0" w:uiPriority="72" w:unhideWhenUsed="0"/>
+    <w:lsdException w:name="Colorful Grid Accent 6" w:semiHidden="0" w:uiPriority="73" w:unhideWhenUsed="0"/>
+    <w:lsdException w:name="Subtle Emphasis" w:semiHidden="0" w:uiPriority="19" w:unhideWhenUsed="0" w:qFormat="1"/>
+    <w:lsdException w:name="Intense Emphasis" w:semiHidden="0" w:uiPriority="21" w:unhideWhenUsed="0" w:qFormat="1"/>
+    <w:lsdException w:name="Subtle Reference" w:semiHidden="0" w:uiPriority="31" w:unhideWhenUsed="0" w:qFormat="1"/>
+    <w:lsdException w:name="Intense Reference" w:semiHidden="0" w:uiPriority="32" w:unhideWhenUsed="0" w:qFormat="1"/>
+    <w:lsdException w:name="Book Title" w:semiHidden="0" w:uiPriority="33" w:unhideWhenUsed="0" w:qFormat="1"/>
+    <w:lsdException w:name="Bibliography" w:uiPriority="37"/>
+    <w:lsdException w:name="TOC Heading" w:uiPriority="39" w:qFormat="1"/>
+  </w:latentStyles>
+  <w:style w:type="paragraph" w:default="1" w:styleId="Normal">
+    <w:name w:val="Normal"/>
+    <w:qFormat/>
+  </w:style>
+  <w:style w:type="paragraph" w:styleId="Heading1">
+    <w:name w:val="heading 1"/>
+    <w:basedOn w:val="Normal"/>
+    <w:next w:val="Normal"/>
+    <w:link w:val="Heading1Char"/>
+    <w:uiPriority w:val="9"/>
+    <w:qFormat/>
+    <w:rsid w:val="00115317"/>
+    <w:pPr>
+      <w:keepNext/>
+      <w:keepLines/>
+      <w:spacing w:before="480" w:after="0"/>
+      <w:outlineLvl w:val="0"/>
+    </w:pPr>
+    <w:rPr>
+      <w:rFonts w:asciiTheme="majorHAnsi" w:eastAsiaTheme="majorEastAsia" w:hAnsiTheme="majorHAnsi" w:cstheme="majorBidi"/>
+      <w:b/>
+      <w:bCs/>
+      <w:color w:val="365F91" w:themeColor="accent1" w:themeShade="BF"/>
+      <w:sz w:val="28"/>
+      <w:szCs w:val="28"/>
+    </w:rPr>
+  </w:style>
+  <w:style w:type="paragraph" w:styleId="Heading2">
+    <w:name w:val="heading 2"/>
+    <w:basedOn w:val="Normal"/>
+    <w:next w:val="Normal"/>
+    <w:link w:val="Heading2Char"/>
+    <w:uiPriority w:val="9"/>
+    <w:unhideWhenUsed/>
+    <w:qFormat/>
+    <w:rsid w:val="00D43D89"/>
+    <w:pPr>
+      <w:keepNext/>
+      <w:keepLines/>
+      <w:spacing w:before="200" w:after="0"/>
+      <w:outlineLvl w:val="1"/>
+    </w:pPr>
+    <w:rPr>
+      <w:rFonts w:asciiTheme="majorHAnsi" w:eastAsiaTheme="majorEastAsia" w:hAnsiTheme="majorHAnsi" w:cstheme="majorBidi"/>
+      <w:b/>
+      <w:bCs/>
+      <w:color w:val="4F81BD" w:themeColor="accent1"/>
+      <w:sz w:val="26"/>
+      <w:szCs w:val="26"/>
+    </w:rPr>
+  </w:style>
+  <w:style w:type="character" w:default="1" w:styleId="DefaultParagraphFont">
+    <w:name w:val="Default Paragraph Font"/>
+    <w:uiPriority w:val="1"/>
+    <w:semiHidden/>
+    <w:unhideWhenUsed/>
+  </w:style>
+  <w:style w:type="table" w:default="1" w:styleId="TableNormal">
+    <w:name w:val="Normal Table"/>
+    <w:uiPriority w:val="99"/>
+    <w:semiHidden/>
+    <w:unhideWhenUsed/>
+    <w:tblPr>
+      <w:tblInd w:w="0" w:type="dxa"/>
+      <w:tblCellMar>
+        <w:top w:w="0" w:type="dxa"/>
+        <w:left w:w="108" w:type="dxa"/>
+        <w:bottom w:w="0" w:type="dxa"/>
+        <w:right w:w="108" w:type="dxa"/>
+      </w:tblCellMar>
+    </w:tblPr>
+  </w:style>
+  <w:style w:type="numbering" w:default="1" w:styleId="NoList">
+    <w:name w:val="No List"/>
+    <w:uiPriority w:val="99"/>
+    <w:semiHidden/>
+    <w:unhideWhenUsed/>
+  </w:style>
+  <w:style w:type="paragraph" w:styleId="BalloonText">
+    <w:name w:val="Balloon Text"/>
+    <w:basedOn w:val="Normal"/>
+    <w:link w:val="BalloonTextChar"/>
+    <w:uiPriority w:val="99"/>
+    <w:semiHidden/>
+    <w:unhideWhenUsed/>
+    <w:rsid w:val="00115317"/>
+    <w:pPr>
+      <w:spacing w:after="0" w:line="240" w:lineRule="auto"/>
+    </w:pPr>
+    <w:rPr>
+      <w:rFonts w:ascii="Tahoma" w:hAnsi="Tahoma" w:cs="Tahoma"/>
+      <w:sz w:val="16"/>
+      <w:szCs w:val="16"/>
+    </w:rPr>
+  </w:style>
+  <w:style w:type="character" w:customStyle="1" w:styleId="BalloonTextChar">
+    <w:name w:val="Balloon Text Char"/>
+    <w:basedOn w:val="DefaultParagraphFont"/>
+    <w:link w:val="BalloonText"/>
+    <w:uiPriority w:val="99"/>
+    <w:semiHidden/>
+    <w:rsid w:val="00115317"/>
+    <w:rPr>
+      <w:rFonts w:ascii="Tahoma" w:hAnsi="Tahoma" w:cs="Tahoma"/>
+      <w:sz w:val="16"/>
+      <w:szCs w:val="16"/>
+    </w:rPr>
+  </w:style>
+  <w:style w:type="paragraph" w:styleId="ListParagraph">
+    <w:name w:val="List Paragraph"/>
+    <w:basedOn w:val="Normal"/>
+    <w:uiPriority w:val="34"/>
+    <w:qFormat/>
+    <w:rsid w:val="00115317"/>
+    <w:pPr>
+      <w:ind w:left="720"/>
+      <w:contextualSpacing/>
+    </w:pPr>
+  </w:style>
+  <w:style w:type="character" w:customStyle="1" w:styleId="Heading1Char">
+    <w:name w:val="Heading 1 Char"/>
+    <w:basedOn w:val="DefaultParagraphFont"/>
+    <w:link w:val="Heading1"/>
+    <w:uiPriority w:val="9"/>
+    <w:rsid w:val="00115317"/>
+    <w:rPr>
+      <w:rFonts w:asciiTheme="majorHAnsi" w:eastAsiaTheme="majorEastAsia" w:hAnsiTheme="majorHAnsi" w:cstheme="majorBidi"/>
+      <w:b/>
+      <w:bCs/>
+      <w:color w:val="365F91" w:themeColor="accent1" w:themeShade="BF"/>
+      <w:sz w:val="28"/>
+      <w:szCs w:val="28"/>
+    </w:rPr>
+  </w:style>
+  <w:style w:type="character" w:styleId="Hyperlink">
+    <w:name w:val="Hyperlink"/>
+    <w:basedOn w:val="DefaultParagraphFont"/>
+    <w:uiPriority w:val="99"/>
+    <w:unhideWhenUsed/>
+    <w:rsid w:val="00115317"/>
+    <w:rPr>
+      <w:color w:val="0000FF" w:themeColor="hyperlink"/>
+      <w:u w:val="single"/>
+    </w:rPr>
+  </w:style>
+  <w:style w:type="paragraph" w:styleId="Title">
+    <w:name w:val="Title"/>
+    <w:basedOn w:val="Normal"/>
+    <w:next w:val="Normal"/>
+    <w:link w:val="TitleChar"/>
+    <w:uiPriority w:val="10"/>
+    <w:qFormat/>
+    <w:rsid w:val="00D43D89"/>
+    <w:pPr>
+      <w:pBdr>
+        <w:bottom w:val="single" w:sz="8" w:space="4" w:color="4F81BD" w:themeColor="accent1"/>
+      </w:pBdr>
+      <w:spacing w:after="300" w:line="240" w:lineRule="auto"/>
+      <w:contextualSpacing/>
+    </w:pPr>
+    <w:rPr>
+      <w:rFonts w:asciiTheme="majorHAnsi" w:eastAsiaTheme="majorEastAsia" w:hAnsiTheme="majorHAnsi" w:cstheme="majorBidi"/>
+      <w:color w:val="17365D" w:themeColor="text2" w:themeShade="BF"/>
+      <w:spacing w:val="5"/>
+      <w:kern w:val="28"/>
+      <w:sz w:val="52"/>
+      <w:szCs w:val="52"/>
+    </w:rPr>
+  </w:style>
+  <w:style w:type="character" w:customStyle="1" w:styleId="TitleChar">
+    <w:name w:val="Title Char"/>
+    <w:basedOn w:val="DefaultParagraphFont"/>
+    <w:link w:val="Title"/>
+    <w:uiPriority w:val="10"/>
+    <w:rsid w:val="00D43D89"/>
+    <w:rPr>
+      <w:rFonts w:asciiTheme="majorHAnsi" w:eastAsiaTheme="majorEastAsia" w:hAnsiTheme="majorHAnsi" w:cstheme="majorBidi"/>
+      <w:color w:val="17365D" w:themeColor="text2" w:themeShade="BF"/>
+      <w:spacing w:val="5"/>
+      <w:kern w:val="28"/>
+      <w:sz w:val="52"/>
+      <w:szCs w:val="52"/>
+    </w:rPr>
+  </w:style>
+  <w:style w:type="character" w:customStyle="1" w:styleId="Heading2Char">
+    <w:name w:val="Heading 2 Char"/>
+    <w:basedOn w:val="DefaultParagraphFont"/>
+    <w:link w:val="Heading2"/>
+    <w:uiPriority w:val="9"/>
+    <w:rsid w:val="00D43D89"/>
+    <w:rPr>
+      <w:rFonts w:asciiTheme="majorHAnsi" w:eastAsiaTheme="majorEastAsia" w:hAnsiTheme="majorHAnsi" w:cstheme="majorBidi"/>
+      <w:b/>
+      <w:bCs/>
+      <w:color w:val="4F81BD" w:themeColor="accent1"/>
+      <w:sz w:val="26"/>
+      <w:szCs w:val="26"/>
+    </w:rPr>
+  </w:style>
+  <w:style w:type="paragraph" w:styleId="NoSpacing">
+    <w:name w:val="No Spacing"/>
+    <w:uiPriority w:val="1"/>
+    <w:qFormat/>
+    <w:rsid w:val="000540EF"/>
+    <w:pPr>
+      <w:spacing w:after="0" w:line="240" w:lineRule="auto"/>
+    </w:pPr>
+  </w:style>
+  <w:style w:type="character" w:styleId="FollowedHyperlink">
+    <w:name w:val="FollowedHyperlink"/>
+    <w:basedOn w:val="DefaultParagraphFont"/>
+    <w:uiPriority w:val="99"/>
+    <w:semiHidden/>
+    <w:unhideWhenUsed/>
+    <w:rsid w:val="000540EF"/>
+    <w:rPr>
+      <w:color w:val="800080" w:themeColor="followedHyperlink"/>
+      <w:u w:val="single"/>
+    </w:rPr>
+  </w:style>
+</w:styles>
+</file>
+
+<file path=word/stylesWithEffects.xml><?xml version="1.0" encoding="utf-8"?>
+<w:styles xmlns:wpc="http://schemas.microsoft.com/office/word/2010/wordprocessingCanvas" xmlns:mc="http://schemas.openxmlformats.org/markup-compatibility/2006" xmlns:o="urn:schemas-microsoft-com:office:office" xmlns:r="http://schemas.openxmlformats.org/officeDocument/2006/relationships" xmlns:m="http://schemas.openxmlformats.org/officeDocument/2006/math" xmlns:v="urn:schemas-microsoft-com:vml" xmlns:wp14="http://schemas.microsoft.com/office/word/2010/wordprocessingDrawing" xmlns:wp="http://schemas.openxmlformats.org/drawingml/2006/wordprocessingDrawing" xmlns:w10="urn:schemas-microsoft-com:office:word" xmlns:w="http://schemas.openxmlformats.org/wordprocessingml/2006/main" xmlns:w14="http://schemas.microsoft.com/office/word/2010/wordml" xmlns:wpg="http://schemas.microsoft.com/office/word/2010/wordprocessingGroup" xmlns:wpi="http://schemas.microsoft.com/office/word/2010/wordprocessingInk" xmlns:wne="http://schemas.microsoft.com/office/word/2006/wordml" xmlns:wps="http://schemas.microsoft.com/office/word/2010/wordprocessingShape" mc:Ignorable="w14 wp14">
+  <w:docDefaults>
+    <w:rPrDefault>
+      <w:rPr>
+        <w:rFonts w:asciiTheme="minorHAnsi" w:eastAsiaTheme="minorHAnsi" w:hAnsiTheme="minorHAnsi" w:cstheme="minorBidi"/>
+        <w:sz w:val="22"/>
+        <w:szCs w:val="22"/>
+        <w:lang w:val="en-US" w:eastAsia="en-US" w:bidi="ar-SA"/>
+      </w:rPr>
+    </w:rPrDefault>
+    <w:pPrDefault>
+      <w:pPr>
+        <w:spacing w:after="200" w:line="276" w:lineRule="auto"/>
+      </w:pPr>
+    </w:pPrDefault>
+  </w:docDefaults>
+  <w:latentStyles w:defLockedState="0" w:defUIPriority="99" w:defSemiHidden="1" w:defUnhideWhenUsed="1" w:defQFormat="0" w:count="267">
+    <w:lsdException w:name="Normal" w:semiHidden="0" w:uiPriority="0" w:unhideWhenUsed="0" w:qFormat="1"/>
+    <w:lsdException w:name="heading 1" w:semiHidden="0" w:uiPriority="9" w:unhideWhenUsed="0" w:qFormat="1"/>
+    <w:lsdException w:name="heading 2" w:uiPriority="9" w:qFormat="1"/>
+    <w:lsdException w:name="heading 3" w:uiPriority="9" w:qFormat="1"/>
+    <w:lsdException w:name="heading 4" w:uiPriority="9" w:qFormat="1"/>
+    <w:lsdException w:name="heading 5" w:uiPriority="9" w:qFormat="1"/>
+    <w:lsdException w:name="heading 6" w:uiPriority="9" w:qFormat="1"/>
+    <w:lsdException w:name="heading 7" w:uiPriority="9" w:qFormat="1"/>
+    <w:lsdException w:name="heading 8" w:uiPriority="9" w:qFormat="1"/>
+    <w:lsdException w:name="heading 9" w:uiPriority="9" w:qFormat="1"/>
+    <w:lsdException w:name="toc 1" w:uiPriority="39"/>
+    <w:lsdException w:name="toc 2" w:uiPriority="39"/>
+    <w:lsdException w:name="toc 3" w:uiPriority="39"/>
+    <w:lsdException w:name="toc 4" w:uiPriority="39"/>
+    <w:lsdException w:name="toc 5" w:uiPriority="39"/>
+    <w:lsdException w:name="toc 6" w:uiPriority="39"/>
+    <w:lsdException w:name="toc 7" w:uiPriority="39"/>
+    <w:lsdException w:name="toc 8" w:uiPriority="39"/>
+    <w:lsdException w:name="toc 9" w:uiPriority="39"/>
+    <w:lsdException w:name="caption" w:uiPriority="35" w:qFormat="1"/>
+    <w:lsdException w:name="Title" w:semiHidden="0" w:uiPriority="10" w:unhideWhenUsed="0" w:qFormat="1"/>
+    <w:lsdException w:name="Default Paragraph Font" w:uiPriority="1"/>
+    <w:lsdException w:name="Subtitle" w:semiHidden="0" w:uiPriority="11" w:unhideWhenUsed="0" w:qFormat="1"/>
+    <w:lsdException w:name="Strong" w:semiHidden="0" w:uiPriority="22" w:unhideWhenUsed="0" w:qFormat="1"/>
+    <w:lsdException w:name="Emphasis" w:semiHidden="0" w:uiPriority="20" w:unhideWhenUsed="0" w:qFormat="1"/>
+    <w:lsdException w:name="Table Grid" w:semiHidden="0" w:uiPriority="59" w:unhideWhenUsed="0"/>
+    <w:lsdException w:name="Placeholder Text" w:unhideWhenUsed="0"/>
+    <w:lsdException w:name="No Spacing" w:semiHidden="0" w:uiPriority="1" w:unhideWhenUsed="0" w:qFormat="1"/>
+    <w:lsdException w:name="Light Shading" w:semiHidden="0" w:uiPriority="60" w:unhideWhenUsed="0"/>
+    <w:lsdException w:name="Light List" w:semiHidden="0" w:uiPriority="61" w:unhideWhenUsed="0"/>
+    <w:lsdException w:name="Light Grid" w:semiHidden="0" w:uiPriority="62" w:unhideWhenUsed="0"/>
+    <w:lsdException w:name="Medium Shading 1" w:semiHidden="0" w:uiPriority="63" w:unhideWhenUsed="0"/>
+    <w:lsdException w:name="Medium Shading 2" w:semiHidden="0" w:uiPriority="64" w:unhideWhenUsed="0"/>
+    <w:lsdException w:name="Medium List 1" w:semiHidden="0" w:uiPriority="65" w:unhideWhenUsed="0"/>
+    <w:lsdException w:name="Medium List 2" w:semiHidden="0" w:uiPriority="66" w:unhideWhenUsed="0"/>
+    <w:lsdException w:name="Medium Grid 1" w:semiHidden="0" w:uiPriority="67" w:unhideWhenUsed="0"/>
+    <w:lsdException w:name="Medium Grid 2" w:semiHidden="0" w:uiPriority="68" w:unhideWhenUsed="0"/>
+    <w:lsdException w:name="Medium Grid 3" w:semiHidden="0" w:uiPriority="69" w:unhideWhenUsed="0"/>
+    <w:lsdException w:name="Dark List" w:semiHidden="0" w:uiPriority="70" w:unhideWhenUsed="0"/>
+    <w:lsdException w:name="Colorful Shading" w:semiHidden="0" w:uiPriority="71" w:unhideWhenUsed="0"/>
+    <w:lsdException w:name="Colorful List" w:semiHidden="0" w:uiPriority="72" w:unhideWhenUsed="0"/>
+    <w:lsdException w:name="Colorful Grid" w:semiHidden="0" w:uiPriority="73" w:unhideWhenUsed="0"/>
+    <w:lsdException w:name="Light Shading Accent 1" w:semiHidden="0" w:uiPriority="60" w:unhideWhenUsed="0"/>
+    <w:lsdException w:name="Light List Accent 1" w:semiHidden="0" w:uiPriority="61" w:unhideWhenUsed="0"/>
+    <w:lsdException w:name="Light Grid Accent 1" w:semiHidden="0" w:uiPriority="62" w:unhideWhenUsed="0"/>
+    <w:lsdException w:name="Medium Shading 1 Accent 1" w:semiHidden="0" w:uiPriority="63" w:unhideWhenUsed="0"/>
+    <w:lsdException w:name="Medium Shading 2 Accent 1" w:semiHidden="0" w:uiPriority="64" w:unhideWhenUsed="0"/>
+    <w:lsdException w:name="Medium List 1 Accent 1" w:semiHidden="0" w:uiPriority="65" w:unhideWhenUsed="0"/>
+    <w:lsdException w:name="Revision" w:unhideWhenUsed="0"/>
+    <w:lsdException w:name="List Paragraph" w:semiHidden="0" w:uiPriority="34" w:unhideWhenUsed="0" w:qFormat="1"/>
+    <w:lsdException w:name="Quote" w:semiHidden="0" w:uiPriority="29" w:unhideWhenUsed="0" w:qFormat="1"/>
+    <w:lsdException w:name="Intense Quote" w:semiHidden="0" w:uiPriority="30" w:unhideWhenUsed="0" w:qFormat="1"/>
+    <w:lsdException w:name="Medium List 2 Accent 1" w:semiHidden="0" w:uiPriority="66" w:unhideWhenUsed="0"/>
+    <w:lsdException w:name="Medium Grid 1 Accent 1" w:semiHidden="0" w:uiPriority="67" w:unhideWhenUsed="0"/>
+    <w:lsdException w:name="Medium Grid 2 Accent 1" w:semiHidden="0" w:uiPriority="68" w:unhideWhenUsed="0"/>
+    <w:lsdException w:name="Medium Grid 3 Accent 1" w:semiHidden="0" w:uiPriority="69" w:unhideWhenUsed="0"/>
+    <w:lsdException w:name="Dark List Accent 1" w:semiHidden="0" w:uiPriority="70" w:unhideWhenUsed="0"/>
+    <w:lsdException w:name="Colorful Shading Accent 1" w:semiHidden="0" w:uiPriority="71" w:unhideWhenUsed="0"/>
+    <w:lsdException w:name="Colorful List Accent 1" w:semiHidden="0" w:uiPriority="72" w:unhideWhenUsed="0"/>
+    <w:lsdException w:name="Colorful Grid Accent 1" w:semiHidden="0" w:uiPriority="73" w:unhideWhenUsed="0"/>
+    <w:lsdException w:name="Light Shading Accent 2" w:semiHidden="0" w:uiPriority="60" w:unhideWhenUsed="0"/>
+    <w:lsdException w:name="Light List Accent 2" w:semiHidden="0" w:uiPriority="61" w:unhideWhenUsed="0"/>
+    <w:lsdException w:name="Light Grid Accent 2" w:semiHidden="0" w:uiPriority="62" w:unhideWhenUsed="0"/>
+    <w:lsdException w:name="Medium Shading 1 Accent 2" w:semiHidden="0" w:uiPriority="63" w:unhideWhenUsed="0"/>
+    <w:lsdException w:name="Medium Shading 2 Accent 2" w:semiHidden="0" w:uiPriority="64" w:unhideWhenUsed="0"/>
+    <w:lsdException w:name="Medium List 1 Accent 2" w:semiHidden="0" w:uiPriority="65" w:unhideWhenUsed="0"/>
+    <w:lsdException w:name="Medium List 2 Accent 2" w:semiHidden="0" w:uiPriority="66" w:unhideWhenUsed="0"/>
+    <w:lsdException w:name="Medium Grid 1 Accent 2" w:semiHidden="0" w:uiPriority="67" w:unhideWhenUsed="0"/>
+    <w:lsdException w:name="Medium Grid 2 Accent 2" w:semiHidden="0" w:uiPriority="68" w:unhideWhenUsed="0"/>
+    <w:lsdException w:name="Medium Grid 3 Accent 2" w:semiHidden="0" w:uiPriority="69" w:unhideWhenUsed="0"/>
+    <w:lsdException w:name="Dark List Accent 2" w:semiHidden="0" w:uiPriority="70" w:unhideWhenUsed="0"/>
+    <w:lsdException w:name="Colorful Shading Accent 2" w:semiHidden="0" w:uiPriority="71" w:unhideWhenUsed="0"/>
+    <w:lsdException w:name="Colorful List Accent 2" w:semiHidden="0" w:uiPriority="72" w:unhideWhenUsed="0"/>
+    <w:lsdException w:name="Colorful Grid Accent 2" w:semiHidden="0" w:uiPriority="73" w:unhideWhenUsed="0"/>
+    <w:lsdException w:name="Light Shading Accent 3" w:semiHidden="0" w:uiPriority="60" w:unhideWhenUsed="0"/>
+    <w:lsdException w:name="Light List Accent 3" w:semiHidden="0" w:uiPriority="61" w:unhideWhenUsed="0"/>
+    <w:lsdException w:name="Light Grid Accent 3" w:semiHidden="0" w:uiPriority="62" w:unhideWhenUsed="0"/>
+    <w:lsdException w:name="Medium Shading 1 Accent 3" w:semiHidden="0" w:uiPriority="63" w:unhideWhenUsed="0"/>
+    <w:lsdException w:name="Medium Shading 2 Accent 3" w:semiHidden="0" w:uiPriority="64" w:unhideWhenUsed="0"/>
+    <w:lsdException w:name="Medium List 1 Accent 3" w:semiHidden="0" w:uiPriority="65" w:unhideWhenUsed="0"/>
+    <w:lsdException w:name="Medium List 2 Accent 3" w:semiHidden="0" w:uiPriority="66" w:unhideWhenUsed="0"/>
+    <w:lsdException w:name="Medium Grid 1 Accent 3" w:semiHidden="0" w:uiPriority="67" w:unhideWhenUsed="0"/>
+    <w:lsdException w:name="Medium Grid 2 Accent 3" w:semiHidden="0" w:uiPriority="68" w:unhideWhenUsed="0"/>
+    <w:lsdException w:name="Medium Grid 3 Accent 3" w:semiHidden="0" w:uiPriority="69" w:unhideWhenUsed="0"/>
+    <w:lsdException w:name="Dark List Accent 3" w:semiHidden="0" w:uiPriority="70" w:unhideWhenUsed="0"/>
+    <w:lsdException w:name="Colorful Shading Accent 3" w:semiHidden="0" w:uiPriority="71" w:unhideWhenUsed="0"/>
+    <w:lsdException w:name="Colorful List Accent 3" w:semiHidden="0" w:uiPriority="72" w:unhideWhenUsed="0"/>
+    <w:lsdException w:name="Colorful Grid Accent 3" w:semiHidden="0" w:uiPriority="73" w:unhideWhenUsed="0"/>
+    <w:lsdException w:name="Light Shading Accent 4" w:semiHidden="0" w:uiPriority="60" w:unhideWhenUsed="0"/>
+    <w:lsdException w:name="Light List Accent 4" w:semiHidden="0" w:uiPriority="61" w:unhideWhenUsed="0"/>
+    <w:lsdException w:name="Light Grid Accent 4" w:semiHidden="0" w:uiPriority="62" w:unhideWhenUsed="0"/>
+    <w:lsdException w:name="Medium Shading 1 Accent 4" w:semiHidden="0" w:uiPriority="63" w:unhideWhenUsed="0"/>
+    <w:lsdException w:name="Medium Shading 2 Accent 4" w:semiHidden="0" w:uiPriority="64" w:unhideWhenUsed="0"/>
+    <w:lsdException w:name="Medium List 1 Accent 4" w:semiHidden="0" w:uiPriority="65" w:unhideWhenUsed="0"/>
+    <w:lsdException w:name="Medium List 2 Accent 4" w:semiHidden="0" w:uiPriority="66" w:unhideWhenUsed="0"/>
+    <w:lsdException w:name="Medium Grid 1 Accent 4" w:semiHidden="0" w:uiPriority="67" w:unhideWhenUsed="0"/>
+    <w:lsdException w:name="Medium Grid 2 Accent 4" w:semiHidden="0" w:uiPriority="68" w:unhideWhenUsed="0"/>
+    <w:lsdException w:name="Medium Grid 3 Accent 4" w:semiHidden="0" w:uiPriority="69" w:unhideWhenUsed="0"/>
+    <w:lsdException w:name="Dark List Accent 4" w:semiHidden="0" w:uiPriority="70" w:unhideWhenUsed="0"/>
+    <w:lsdException w:name="Colorful Shading Accent 4" w:semiHidden="0" w:uiPriority="71" w:unhideWhenUsed="0"/>
+    <w:lsdException w:name="Colorful List Accent 4" w:semiHidden="0" w:uiPriority="72" w:unhideWhenUsed="0"/>
+    <w:lsdException w:name="Colorful Grid Accent 4" w:semiHidden="0" w:uiPriority="73" w:unhideWhenUsed="0"/>
+    <w:lsdException w:name="Light Shading Accent 5" w:semiHidden="0" w:uiPriority="60" w:unhideWhenUsed="0"/>
+    <w:lsdException w:name="Light List Accent 5" w:semiHidden="0" w:uiPriority="61" w:unhideWhenUsed="0"/>
+    <w:lsdException w:name="Light Grid Accent 5" w:semiHidden="0" w:uiPriority="62" w:unhideWhenUsed="0"/>
+    <w:lsdException w:name="Medium Shading 1 Accent 5" w:semiHidden="0" w:uiPriority="63" w:unhideWhenUsed="0"/>
+    <w:lsdException w:name="Medium Shading 2 Accent 5" w:semiHidden="0" w:uiPriority="64" w:unhideWhenUsed="0"/>
+    <w:lsdException w:name="Medium List 1 Accent 5" w:semiHidden="0" w:uiPriority="65" w:unhideWhenUsed="0"/>
+    <w:lsdException w:name="Medium List 2 Accent 5" w:semiHidden="0" w:uiPriority="66" w:unhideWhenUsed="0"/>
+    <w:lsdException w:name="Medium Grid 1 Accent 5" w:semiHidden="0" w:uiPriority="67" w:unhideWhenUsed="0"/>
+    <w:lsdException w:name="Medium Grid 2 Accent 5" w:semiHidden="0" w:uiPriority="68" w:unhideWhenUsed="0"/>
+    <w:lsdException w:name="Medium Grid 3 Accent 5" w:semiHidden="0" w:uiPriority="69" w:unhideWhenUsed="0"/>
+    <w:lsdException w:name="Dark List Accent 5" w:semiHidden="0" w:uiPriority="70" w:unhideWhenUsed="0"/>
+    <w:lsdException w:name="Colorful Shading Accent 5" w:semiHidden="0" w:uiPriority="71" w:unhideWhenUsed="0"/>
+    <w:lsdException w:name="Colorful List Accent 5" w:semiHidden="0" w:uiPriority="72" w:unhideWhenUsed="0"/>
+    <w:lsdException w:name="Colorful Grid Accent 5" w:semiHidden="0" w:uiPriority="73" w:unhideWhenUsed="0"/>
+    <w:lsdException w:name="Light Shading Accent 6" w:semiHidden="0" w:uiPriority="60" w:unhideWhenUsed="0"/>
+    <w:lsdException w:name="Light List Accent 6" w:semiHidden="0" w:uiPriority="61" w:unhideWhenUsed="0"/>
+    <w:lsdException w:name="Light Grid Accent 6" w:semiHidden="0" w:uiPriority="62" w:unhideWhenUsed="0"/>
+    <w:lsdException w:name="Medium Shading 1 Accent 6" w:semiHidden="0" w:uiPriority="63" w:unhideWhenUsed="0"/>
+    <w:lsdException w:name="Medium Shading 2 Accent 6" w:semiHidden="0" w:uiPriority="64" w:unhideWhenUsed="0"/>
+    <w:lsdException w:name="Medium List 1 Accent 6" w:semiHidden="0" w:uiPriority="65" w:unhideWhenUsed="0"/>
+    <w:lsdException w:name="Medium List 2 Accent 6" w:semiHidden="0" w:uiPriority="66" w:unhideWhenUsed="0"/>
+    <w:lsdException w:name="Medium Grid 1 Accent 6" w:semiHidden="0" w:uiPriority="67" w:unhideWhenUsed="0"/>
+    <w:lsdException w:name="Medium Grid 2 Accent 6" w:semiHidden="0" w:uiPriority="68" w:unhideWhenUsed="0"/>
+    <w:lsdException w:name="Medium Grid 3 Accent 6" w:semiHidden="0" w:uiPriority="69" w:unhideWhenUsed="0"/>
+    <w:lsdException w:name="Dark List Accent 6" w:semiHidden="0" w:uiPriority="70" w:unhideWhenUsed="0"/>
+    <w:lsdException w:name="Colorful Shading Accent 6" w:semiHidden="0" w:uiPriority="71" w:unhideWhenUsed="0"/>
+    <w:lsdException w:name="Colorful List Accent 6" w:semiHidden="0" w:uiPriority="72" w:unhideWhenUsed="0"/>
+    <w:lsdException w:name="Colorful Grid Accent 6" w:semiHidden="0" w:uiPriority="73" w:unhideWhenUsed="0"/>
+    <w:lsdException w:name="Subtle Emphasis" w:semiHidden="0" w:uiPriority="19" w:unhideWhenUsed="0" w:qFormat="1"/>
+    <w:lsdException w:name="Intense Emphasis" w:semiHidden="0" w:uiPriority="21" w:unhideWhenUsed="0" w:qFormat="1"/>
+    <w:lsdException w:name="Subtle Reference" w:semiHidden="0" w:uiPriority="31" w:unhideWhenUsed="0" w:qFormat="1"/>
+    <w:lsdException w:name="Intense Reference" w:semiHidden="0" w:uiPriority="32" w:unhideWhenUsed="0" w:qFormat="1"/>
+    <w:lsdException w:name="Book Title" w:semiHidden="0" w:uiPriority="33" w:unhideWhenUsed="0" w:qFormat="1"/>
+    <w:lsdException w:name="Bibliography" w:uiPriority="37"/>
+    <w:lsdException w:name="TOC Heading" w:uiPriority="39" w:qFormat="1"/>
   </w:latentStyles>
   <w:style w:type="paragraph" w:default="1" w:styleId="Normal">
     <w:name w:val="Normal"/>
@@ -5460,7 +5030,7 @@
 </file>
 
 <file path=customXml/itemProps1.xml><?xml version="1.0" encoding="utf-8"?>
-<ds:datastoreItem xmlns:ds="http://schemas.openxmlformats.org/officeDocument/2006/customXml" ds:itemID="{F3CE92DC-3BB3-4DC3-AAD4-7279BFD9294E}">
+<ds:datastoreItem xmlns:ds="http://schemas.openxmlformats.org/officeDocument/2006/customXml" ds:itemID="{BC9D59F4-D1AB-40CF-9213-700979D3D510}">
   <ds:schemaRefs>
     <ds:schemaRef ds:uri="http://schemas.openxmlformats.org/officeDocument/2006/bibliography"/>
   </ds:schemaRefs>

</xml_diff>

<commit_message>
Main: Updated the setup and configuration guide to include the new email settings for SMTP authentication.
git-tfs-id: [https://tfs.codeplex.com/tfs/TFS07]$/openXDA/Main;C97591
</commit_message>
<xml_diff>
--- a/Source/openXDA Setup and Configuration.docx
+++ b/Source/openXDA Setup and Configuration.docx
@@ -1951,8 +1951,6 @@
       <w:r>
         <w:t xml:space="preserve"> </w:t>
       </w:r>
-      <w:bookmarkStart w:id="0" w:name="_GoBack"/>
-      <w:bookmarkEnd w:id="0"/>
       <w:r>
         <w:t>being analyzed by openXDA.</w:t>
       </w:r>
@@ -3056,6 +3054,176 @@
       </w:r>
       <w:r>
         <w:br/>
+      </w:r>
+    </w:p>
+    <w:p>
+      <w:r>
+        <w:br w:type="page"/>
+      </w:r>
+    </w:p>
+    <w:p>
+      <w:pPr>
+        <w:pStyle w:val="ListParagraph"/>
+        <w:numPr>
+          <w:ilvl w:val="0"/>
+          <w:numId w:val="7"/>
+        </w:numPr>
+        <w:rPr>
+          <w:b/>
+        </w:rPr>
+      </w:pPr>
+      <w:r>
+        <w:rPr>
+          <w:b/>
+        </w:rPr>
+        <w:lastRenderedPageBreak/>
+        <w:t>Email.Username</w:t>
+      </w:r>
+    </w:p>
+    <w:p>
+      <w:pPr>
+        <w:pStyle w:val="ListParagraph"/>
+        <w:numPr>
+          <w:ilvl w:val="1"/>
+          <w:numId w:val="7"/>
+        </w:numPr>
+        <w:rPr>
+          <w:b/>
+        </w:rPr>
+      </w:pPr>
+      <w:r>
+        <w:t>The username used to authenticate to the SMTP server.</w:t>
+      </w:r>
+    </w:p>
+    <w:p>
+      <w:pPr>
+        <w:pStyle w:val="ListParagraph"/>
+        <w:numPr>
+          <w:ilvl w:val="1"/>
+          <w:numId w:val="7"/>
+        </w:numPr>
+      </w:pPr>
+      <w:r>
+        <w:t>Remove this field from system settings or l</w:t>
+      </w:r>
+      <w:r>
+        <w:t xml:space="preserve">eave </w:t>
+      </w:r>
+      <w:r>
+        <w:t xml:space="preserve">it </w:t>
+      </w:r>
+      <w:bookmarkStart w:id="0" w:name="_GoBack"/>
+      <w:bookmarkEnd w:id="0"/>
+      <w:r>
+        <w:t>blank if no authentication is required.</w:t>
+      </w:r>
+      <w:r>
+        <w:br/>
+      </w:r>
+    </w:p>
+    <w:p>
+      <w:pPr>
+        <w:pStyle w:val="ListParagraph"/>
+        <w:numPr>
+          <w:ilvl w:val="0"/>
+          <w:numId w:val="7"/>
+        </w:numPr>
+        <w:rPr>
+          <w:b/>
+        </w:rPr>
+      </w:pPr>
+      <w:r>
+        <w:rPr>
+          <w:b/>
+        </w:rPr>
+        <w:t>Email</w:t>
+      </w:r>
+      <w:r>
+        <w:rPr>
+          <w:b/>
+        </w:rPr>
+        <w:t>.Password</w:t>
+      </w:r>
+    </w:p>
+    <w:p>
+      <w:pPr>
+        <w:pStyle w:val="ListParagraph"/>
+        <w:numPr>
+          <w:ilvl w:val="1"/>
+          <w:numId w:val="7"/>
+        </w:numPr>
+        <w:rPr>
+          <w:b/>
+        </w:rPr>
+      </w:pPr>
+      <w:r>
+        <w:t>The password used to authenticate to the SMTP server.</w:t>
+      </w:r>
+    </w:p>
+    <w:p>
+      <w:pPr>
+        <w:pStyle w:val="ListParagraph"/>
+        <w:numPr>
+          <w:ilvl w:val="1"/>
+          <w:numId w:val="7"/>
+        </w:numPr>
+        <w:rPr>
+          <w:b/>
+        </w:rPr>
+      </w:pPr>
+      <w:r>
+        <w:t>Remove this field from system settings if no authentication is required.</w:t>
+      </w:r>
+      <w:r>
+        <w:br/>
+      </w:r>
+    </w:p>
+    <w:p>
+      <w:pPr>
+        <w:pStyle w:val="ListParagraph"/>
+        <w:numPr>
+          <w:ilvl w:val="0"/>
+          <w:numId w:val="7"/>
+        </w:numPr>
+        <w:rPr>
+          <w:b/>
+        </w:rPr>
+      </w:pPr>
+      <w:r>
+        <w:rPr>
+          <w:b/>
+        </w:rPr>
+        <w:t>Email.EnableSSL</w:t>
+      </w:r>
+    </w:p>
+    <w:p>
+      <w:pPr>
+        <w:pStyle w:val="ListParagraph"/>
+        <w:numPr>
+          <w:ilvl w:val="1"/>
+          <w:numId w:val="7"/>
+        </w:numPr>
+        <w:rPr>
+          <w:b/>
+        </w:rPr>
+      </w:pPr>
+      <w:r>
+        <w:t>Default: False</w:t>
+      </w:r>
+    </w:p>
+    <w:p>
+      <w:pPr>
+        <w:pStyle w:val="ListParagraph"/>
+        <w:numPr>
+          <w:ilvl w:val="1"/>
+          <w:numId w:val="7"/>
+        </w:numPr>
+        <w:rPr>
+          <w:b/>
+        </w:rPr>
+      </w:pPr>
+      <w:r>
+        <w:t>Flag that determines whether to enable SSL when establishing communications with the SMTP server.</w:t>
       </w:r>
     </w:p>
     <w:sectPr>
@@ -5030,7 +5198,7 @@
 </file>
 
 <file path=customXml/itemProps1.xml><?xml version="1.0" encoding="utf-8"?>
-<ds:datastoreItem xmlns:ds="http://schemas.openxmlformats.org/officeDocument/2006/customXml" ds:itemID="{BC9D59F4-D1AB-40CF-9213-700979D3D510}">
+<ds:datastoreItem xmlns:ds="http://schemas.openxmlformats.org/officeDocument/2006/customXml" ds:itemID="{D008C067-7258-49FA-921E-FD92D748E88D}">
   <ds:schemaRefs>
     <ds:schemaRef ds:uri="http://schemas.openxmlformats.org/officeDocument/2006/bibliography"/>
   </ds:schemaRefs>

</xml_diff>

<commit_message>
Modified the MinTimeOffset and MaxTimeOffset system settings to default to 0.0 (disabled).
</commit_message>
<xml_diff>
--- a/Source/openXDA Setup and Configuration.docx
+++ b/Source/openXDA Setup and Configuration.docx
@@ -6,8 +6,15 @@
       <w:pPr>
         <w:pStyle w:val="Title"/>
       </w:pPr>
-      <w:r>
-        <w:t>openXDA Setup and Configuration</w:t>
+      <w:proofErr w:type="spellStart"/>
+      <w:proofErr w:type="gramStart"/>
+      <w:r>
+        <w:t>openXDA</w:t>
+      </w:r>
+      <w:proofErr w:type="spellEnd"/>
+      <w:proofErr w:type="gramEnd"/>
+      <w:r>
+        <w:t xml:space="preserve"> Setup and Configuration</w:t>
       </w:r>
     </w:p>
     <w:p>
@@ -15,8 +22,13 @@
         <w:pStyle w:val="Heading1"/>
       </w:pPr>
       <w:r>
-        <w:t>Install openXDA</w:t>
-      </w:r>
+        <w:t xml:space="preserve">Install </w:t>
+      </w:r>
+      <w:proofErr w:type="spellStart"/>
+      <w:r>
+        <w:t>openXDA</w:t>
+      </w:r>
+      <w:proofErr w:type="spellEnd"/>
     </w:p>
     <w:p>
       <w:pPr>
@@ -130,14 +142,24 @@
       <w:r>
         <w:t xml:space="preserve">Find </w:t>
       </w:r>
+      <w:proofErr w:type="spellStart"/>
       <w:r>
         <w:rPr>
           <w:b/>
         </w:rPr>
         <w:t>openXDA.sql</w:t>
       </w:r>
-      <w:r>
-        <w:t>, located in the openXDA installation folder (</w:t>
+      <w:proofErr w:type="spellEnd"/>
+      <w:r>
+        <w:t xml:space="preserve">, located in the </w:t>
+      </w:r>
+      <w:proofErr w:type="spellStart"/>
+      <w:r>
+        <w:t>openXDA</w:t>
+      </w:r>
+      <w:proofErr w:type="spellEnd"/>
+      <w:r>
+        <w:t xml:space="preserve"> installation folder (</w:t>
       </w:r>
       <w:r>
         <w:rPr>
@@ -155,8 +177,16 @@
         <w:rPr>
           <w:b/>
         </w:rPr>
-        <w:t>Files\openXDA</w:t>
-      </w:r>
+        <w:t>Files\</w:t>
+      </w:r>
+      <w:proofErr w:type="spellStart"/>
+      <w:r>
+        <w:rPr>
+          <w:b/>
+        </w:rPr>
+        <w:t>openXDA</w:t>
+      </w:r>
+      <w:proofErr w:type="spellEnd"/>
       <w:r>
         <w:t xml:space="preserve"> by default).</w:t>
       </w:r>
@@ -172,14 +202,24 @@
       <w:r>
         <w:t xml:space="preserve">Execute </w:t>
       </w:r>
+      <w:proofErr w:type="spellStart"/>
       <w:r>
         <w:rPr>
           <w:b/>
         </w:rPr>
         <w:t>openXDA.sql</w:t>
       </w:r>
-      <w:r>
-        <w:t xml:space="preserve"> in SQL Server Management Studio to create a SQL Server database for openXDA.</w:t>
+      <w:proofErr w:type="spellEnd"/>
+      <w:r>
+        <w:t xml:space="preserve"> in SQL Server Management Studio to create a SQL Server database for </w:t>
+      </w:r>
+      <w:proofErr w:type="spellStart"/>
+      <w:r>
+        <w:t>openXDA</w:t>
+      </w:r>
+      <w:proofErr w:type="spellEnd"/>
+      <w:r>
+        <w:t>.</w:t>
       </w:r>
     </w:p>
     <w:p>
@@ -210,13 +250,23 @@
         </w:rPr>
         <w:t xml:space="preserve">INSERT INTO </w:t>
       </w:r>
+      <w:proofErr w:type="spellStart"/>
       <w:r>
         <w:rPr>
           <w:sz w:val="18"/>
           <w:szCs w:val="18"/>
         </w:rPr>
-        <w:t xml:space="preserve">DataReader </w:t>
-      </w:r>
+        <w:t>DataReader</w:t>
+      </w:r>
+      <w:proofErr w:type="spellEnd"/>
+      <w:r>
+        <w:rPr>
+          <w:sz w:val="18"/>
+          <w:szCs w:val="18"/>
+        </w:rPr>
+        <w:t xml:space="preserve"> </w:t>
+      </w:r>
+      <w:proofErr w:type="gramStart"/>
       <w:r>
         <w:rPr>
           <w:color w:val="0070C0"/>
@@ -225,6 +275,7 @@
         </w:rPr>
         <w:t>VALUES(</w:t>
       </w:r>
+      <w:proofErr w:type="gramEnd"/>
       <w:r>
         <w:rPr>
           <w:color w:val="FF0000"/>
@@ -261,13 +312,31 @@
           <w:sz w:val="18"/>
           <w:szCs w:val="18"/>
         </w:rPr>
-        <w:t>'FaultData.DataReaders.PQDIFReader'</w:t>
-      </w:r>
-      <w:r>
-        <w:rPr>
+        <w:t>'</w:t>
+      </w:r>
+      <w:proofErr w:type="spellStart"/>
+      <w:r>
+        <w:rPr>
+          <w:color w:val="FF0000"/>
           <w:sz w:val="18"/>
           <w:szCs w:val="18"/>
         </w:rPr>
+        <w:t>FaultData.DataReaders.PQDIFReader</w:t>
+      </w:r>
+      <w:proofErr w:type="spellEnd"/>
+      <w:r>
+        <w:rPr>
+          <w:color w:val="FF0000"/>
+          <w:sz w:val="18"/>
+          <w:szCs w:val="18"/>
+        </w:rPr>
+        <w:t>'</w:t>
+      </w:r>
+      <w:r>
+        <w:rPr>
+          <w:sz w:val="18"/>
+          <w:szCs w:val="18"/>
+        </w:rPr>
         <w:t>)</w:t>
       </w:r>
     </w:p>
@@ -288,17 +357,32 @@
       <w:r>
         <w:t xml:space="preserve"> is to use the </w:t>
       </w:r>
-      <w:r>
-        <w:t>DeviceDefinitionsMigrator as described in the next section.  The DeviceDefinitionsExample.xml file available on the Codeplex web site listed above, under the “OTHER AVAILABLE DOWNLOADS”, can be modified by adding your specific device information as described in the comments contained in the file.</w:t>
+      <w:proofErr w:type="spellStart"/>
+      <w:r>
+        <w:t>DeviceDefinitionsMigrator</w:t>
+      </w:r>
+      <w:proofErr w:type="spellEnd"/>
+      <w:r>
+        <w:t xml:space="preserve"> as described in the next section.  The DeviceDefinitionsExample.xml file available on the </w:t>
+      </w:r>
+      <w:proofErr w:type="spellStart"/>
+      <w:r>
+        <w:t>Codeplex</w:t>
+      </w:r>
+      <w:proofErr w:type="spellEnd"/>
+      <w:r>
+        <w:t xml:space="preserve"> web site listed above, under the “OTHER AVAILABLE DOWNLOADS”, can be modified by adding your specific device information as described in the comments contained in the file.</w:t>
       </w:r>
     </w:p>
     <w:p>
       <w:pPr>
         <w:pStyle w:val="Heading1"/>
       </w:pPr>
+      <w:proofErr w:type="spellStart"/>
       <w:r>
         <w:t>DeviceDefinitionsMigrator</w:t>
       </w:r>
+      <w:proofErr w:type="spellEnd"/>
     </w:p>
     <w:p>
       <w:pPr>
@@ -343,7 +427,15 @@
         <w:t>cd</w:t>
       </w:r>
       <w:r>
-        <w:t xml:space="preserve"> to navigate to the openXDA installation folder (</w:t>
+        <w:t xml:space="preserve"> to navigate to the </w:t>
+      </w:r>
+      <w:proofErr w:type="spellStart"/>
+      <w:r>
+        <w:t>openXDA</w:t>
+      </w:r>
+      <w:proofErr w:type="spellEnd"/>
+      <w:r>
+        <w:t xml:space="preserve"> installation folder (</w:t>
       </w:r>
       <w:r>
         <w:rPr>
@@ -361,8 +453,16 @@
         <w:rPr>
           <w:b/>
         </w:rPr>
-        <w:t>Files\openXDA</w:t>
-      </w:r>
+        <w:t>Files\</w:t>
+      </w:r>
+      <w:proofErr w:type="spellStart"/>
+      <w:r>
+        <w:rPr>
+          <w:b/>
+        </w:rPr>
+        <w:t>openXDA</w:t>
+      </w:r>
+      <w:proofErr w:type="spellEnd"/>
       <w:r>
         <w:t xml:space="preserve"> by default).</w:t>
       </w:r>
@@ -392,58 +492,9 @@
           <w:sz w:val="20"/>
           <w:szCs w:val="20"/>
         </w:rPr>
-        <w:t>cd C:\Program Files\openXDA</w:t>
-      </w:r>
-      <w:r>
-        <w:rPr>
-          <w:rFonts w:ascii="Consolas" w:hAnsi="Consolas" w:cs="Consolas"/>
-          <w:sz w:val="20"/>
-          <w:szCs w:val="20"/>
-        </w:rPr>
-        <w:br/>
-      </w:r>
-    </w:p>
-    <w:p>
-      <w:pPr>
-        <w:pStyle w:val="ListParagraph"/>
-        <w:numPr>
-          <w:ilvl w:val="0"/>
-          <w:numId w:val="3"/>
-        </w:numPr>
-      </w:pPr>
-      <w:r>
-        <w:t xml:space="preserve">The DeviceDefinitionsMigrator </w:t>
-      </w:r>
-      <w:r>
-        <w:t xml:space="preserve">requires </w:t>
-      </w:r>
-      <w:r>
-        <w:t xml:space="preserve">a connection string to connect to the database </w:t>
-      </w:r>
-      <w:r>
-        <w:t>and</w:t>
-      </w:r>
-      <w:r>
-        <w:t xml:space="preserve"> the path to the DeviceDefinitionsFile.</w:t>
-      </w:r>
-    </w:p>
-    <w:p>
-      <w:pPr>
-        <w:spacing w:after="0" w:line="240" w:lineRule="auto"/>
-        <w:ind w:left="720"/>
-      </w:pPr>
-      <w:r>
-        <w:t xml:space="preserve">Example 1: </w:t>
-      </w:r>
-    </w:p>
-    <w:p>
-      <w:pPr>
-        <w:spacing w:after="0" w:line="240" w:lineRule="auto"/>
-        <w:ind w:left="1080"/>
-      </w:pPr>
-      <w:r>
-        <w:t>C:\Program Files\openXDA&gt;</w:t>
-      </w:r>
+        <w:t>cd C:\Program Files\</w:t>
+      </w:r>
+      <w:proofErr w:type="spellStart"/>
       <w:r>
         <w:rPr>
           <w:rFonts w:ascii="Consolas" w:hAnsi="Consolas" w:cs="Consolas"/>
@@ -451,8 +502,84 @@
           <w:sz w:val="20"/>
           <w:szCs w:val="20"/>
         </w:rPr>
-        <w:t xml:space="preserve">DeviceDefinitionsMigrator "Data </w:t>
-      </w:r>
+        <w:t>openXDA</w:t>
+      </w:r>
+      <w:proofErr w:type="spellEnd"/>
+      <w:r>
+        <w:rPr>
+          <w:rFonts w:ascii="Consolas" w:hAnsi="Consolas" w:cs="Consolas"/>
+          <w:sz w:val="20"/>
+          <w:szCs w:val="20"/>
+        </w:rPr>
+        <w:br/>
+      </w:r>
+    </w:p>
+    <w:p>
+      <w:pPr>
+        <w:pStyle w:val="ListParagraph"/>
+        <w:numPr>
+          <w:ilvl w:val="0"/>
+          <w:numId w:val="3"/>
+        </w:numPr>
+      </w:pPr>
+      <w:r>
+        <w:t xml:space="preserve">The </w:t>
+      </w:r>
+      <w:proofErr w:type="spellStart"/>
+      <w:r>
+        <w:t>DeviceDefinitionsMigrator</w:t>
+      </w:r>
+      <w:proofErr w:type="spellEnd"/>
+      <w:r>
+        <w:t xml:space="preserve"> </w:t>
+      </w:r>
+      <w:r>
+        <w:t xml:space="preserve">requires </w:t>
+      </w:r>
+      <w:r>
+        <w:t xml:space="preserve">a connection string to connect to the database </w:t>
+      </w:r>
+      <w:r>
+        <w:t>and</w:t>
+      </w:r>
+      <w:r>
+        <w:t xml:space="preserve"> the path to the </w:t>
+      </w:r>
+      <w:proofErr w:type="spellStart"/>
+      <w:r>
+        <w:t>DeviceDefinitionsFile</w:t>
+      </w:r>
+      <w:proofErr w:type="spellEnd"/>
+      <w:r>
+        <w:t>.</w:t>
+      </w:r>
+    </w:p>
+    <w:p>
+      <w:pPr>
+        <w:spacing w:after="0" w:line="240" w:lineRule="auto"/>
+        <w:ind w:left="720"/>
+      </w:pPr>
+      <w:r>
+        <w:t xml:space="preserve">Example 1: </w:t>
+      </w:r>
+    </w:p>
+    <w:p>
+      <w:pPr>
+        <w:spacing w:after="0" w:line="240" w:lineRule="auto"/>
+        <w:ind w:left="1080"/>
+      </w:pPr>
+      <w:r>
+        <w:t>C:\Program Files\</w:t>
+      </w:r>
+      <w:proofErr w:type="spellStart"/>
+      <w:r>
+        <w:t>openXDA</w:t>
+      </w:r>
+      <w:proofErr w:type="spellEnd"/>
+      <w:r>
+        <w:t>&gt;</w:t>
+      </w:r>
+      <w:proofErr w:type="spellStart"/>
       <w:r>
         <w:rPr>
           <w:rFonts w:ascii="Consolas" w:hAnsi="Consolas" w:cs="Consolas"/>
@@ -460,8 +587,9 @@
           <w:sz w:val="20"/>
           <w:szCs w:val="20"/>
         </w:rPr>
-        <w:t>Source=</w:t>
-      </w:r>
+        <w:t>DeviceDefinitionsMigrator</w:t>
+      </w:r>
+      <w:proofErr w:type="spellEnd"/>
       <w:r>
         <w:rPr>
           <w:rFonts w:ascii="Consolas" w:hAnsi="Consolas" w:cs="Consolas"/>
@@ -469,7 +597,7 @@
           <w:sz w:val="20"/>
           <w:szCs w:val="20"/>
         </w:rPr>
-        <w:t>MyServer</w:t>
+        <w:t xml:space="preserve"> "Data </w:t>
       </w:r>
       <w:r>
         <w:rPr>
@@ -478,8 +606,9 @@
           <w:sz w:val="20"/>
           <w:szCs w:val="20"/>
         </w:rPr>
-        <w:t>; Initial Catalog=openXDA; Integrated Security=SSPI" "C:\Program Files\openFLE\DeviceDefinitions.xml"</w:t>
-      </w:r>
+        <w:t>Source=</w:t>
+      </w:r>
+      <w:proofErr w:type="spellStart"/>
       <w:r>
         <w:rPr>
           <w:rFonts w:ascii="Consolas" w:hAnsi="Consolas" w:cs="Consolas"/>
@@ -487,31 +616,19 @@
           <w:sz w:val="20"/>
           <w:szCs w:val="20"/>
         </w:rPr>
-        <w:br/>
-      </w:r>
-    </w:p>
-    <w:p>
-      <w:pPr>
-        <w:spacing w:after="0" w:line="240" w:lineRule="auto"/>
-        <w:ind w:left="720"/>
-      </w:pPr>
-      <w:r>
-        <w:t>Example 2:</w:t>
-      </w:r>
-    </w:p>
-    <w:p>
-      <w:pPr>
-        <w:ind w:left="1080"/>
+        <w:t>MyServer</w:t>
+      </w:r>
+      <w:proofErr w:type="spellEnd"/>
+      <w:r>
         <w:rPr>
           <w:rFonts w:ascii="Consolas" w:hAnsi="Consolas" w:cs="Consolas"/>
           <w:color w:val="0070C0"/>
           <w:sz w:val="20"/>
           <w:szCs w:val="20"/>
         </w:rPr>
-      </w:pPr>
-      <w:r>
-        <w:t>C:\Program Files\openXDA&gt;</w:t>
-      </w:r>
+        <w:t>; Initial Catalog=</w:t>
+      </w:r>
+      <w:proofErr w:type="spellStart"/>
       <w:r>
         <w:rPr>
           <w:rFonts w:ascii="Consolas" w:hAnsi="Consolas" w:cs="Consolas"/>
@@ -519,8 +636,9 @@
           <w:sz w:val="20"/>
           <w:szCs w:val="20"/>
         </w:rPr>
-        <w:t>DeviceDefinitionsMigrator "Data Source=</w:t>
-      </w:r>
+        <w:t>openXDA</w:t>
+      </w:r>
+      <w:proofErr w:type="spellEnd"/>
       <w:r>
         <w:rPr>
           <w:rFonts w:ascii="Consolas" w:hAnsi="Consolas" w:cs="Consolas"/>
@@ -528,8 +646,9 @@
           <w:sz w:val="20"/>
           <w:szCs w:val="20"/>
         </w:rPr>
-        <w:t>MyServer</w:t>
-      </w:r>
+        <w:t>; Integrated Security=SSPI" "C:\Program Files\</w:t>
+      </w:r>
+      <w:proofErr w:type="spellStart"/>
       <w:r>
         <w:rPr>
           <w:rFonts w:ascii="Consolas" w:hAnsi="Consolas" w:cs="Consolas"/>
@@ -537,7 +656,157 @@
           <w:sz w:val="20"/>
           <w:szCs w:val="20"/>
         </w:rPr>
-        <w:t>; Initial Catalog=openXDA; User Id=admin; Password=adminpwd" "C:\Program Files\openFLE\DeviceDefinitions.xml"</w:t>
+        <w:t>openFLE</w:t>
+      </w:r>
+      <w:proofErr w:type="spellEnd"/>
+      <w:r>
+        <w:rPr>
+          <w:rFonts w:ascii="Consolas" w:hAnsi="Consolas" w:cs="Consolas"/>
+          <w:color w:val="0070C0"/>
+          <w:sz w:val="20"/>
+          <w:szCs w:val="20"/>
+        </w:rPr>
+        <w:t>\DeviceDefinitions.xml"</w:t>
+      </w:r>
+      <w:r>
+        <w:rPr>
+          <w:rFonts w:ascii="Consolas" w:hAnsi="Consolas" w:cs="Consolas"/>
+          <w:color w:val="0070C0"/>
+          <w:sz w:val="20"/>
+          <w:szCs w:val="20"/>
+        </w:rPr>
+        <w:br/>
+      </w:r>
+    </w:p>
+    <w:p>
+      <w:pPr>
+        <w:spacing w:after="0" w:line="240" w:lineRule="auto"/>
+        <w:ind w:left="720"/>
+      </w:pPr>
+      <w:r>
+        <w:t>Example 2:</w:t>
+      </w:r>
+    </w:p>
+    <w:p>
+      <w:pPr>
+        <w:ind w:left="1080"/>
+        <w:rPr>
+          <w:rFonts w:ascii="Consolas" w:hAnsi="Consolas" w:cs="Consolas"/>
+          <w:color w:val="0070C0"/>
+          <w:sz w:val="20"/>
+          <w:szCs w:val="20"/>
+        </w:rPr>
+      </w:pPr>
+      <w:r>
+        <w:t>C:\Program Files\</w:t>
+      </w:r>
+      <w:proofErr w:type="spellStart"/>
+      <w:r>
+        <w:t>openXDA</w:t>
+      </w:r>
+      <w:proofErr w:type="spellEnd"/>
+      <w:r>
+        <w:t>&gt;</w:t>
+      </w:r>
+      <w:proofErr w:type="spellStart"/>
+      <w:r>
+        <w:rPr>
+          <w:rFonts w:ascii="Consolas" w:hAnsi="Consolas" w:cs="Consolas"/>
+          <w:color w:val="0070C0"/>
+          <w:sz w:val="20"/>
+          <w:szCs w:val="20"/>
+        </w:rPr>
+        <w:t>DeviceDefinitionsMigrator</w:t>
+      </w:r>
+      <w:proofErr w:type="spellEnd"/>
+      <w:r>
+        <w:rPr>
+          <w:rFonts w:ascii="Consolas" w:hAnsi="Consolas" w:cs="Consolas"/>
+          <w:color w:val="0070C0"/>
+          <w:sz w:val="20"/>
+          <w:szCs w:val="20"/>
+        </w:rPr>
+        <w:t xml:space="preserve"> "Data Source=</w:t>
+      </w:r>
+      <w:proofErr w:type="spellStart"/>
+      <w:r>
+        <w:rPr>
+          <w:rFonts w:ascii="Consolas" w:hAnsi="Consolas" w:cs="Consolas"/>
+          <w:color w:val="0070C0"/>
+          <w:sz w:val="20"/>
+          <w:szCs w:val="20"/>
+        </w:rPr>
+        <w:t>MyServer</w:t>
+      </w:r>
+      <w:proofErr w:type="spellEnd"/>
+      <w:r>
+        <w:rPr>
+          <w:rFonts w:ascii="Consolas" w:hAnsi="Consolas" w:cs="Consolas"/>
+          <w:color w:val="0070C0"/>
+          <w:sz w:val="20"/>
+          <w:szCs w:val="20"/>
+        </w:rPr>
+        <w:t>; Initial Catalog=</w:t>
+      </w:r>
+      <w:proofErr w:type="spellStart"/>
+      <w:r>
+        <w:rPr>
+          <w:rFonts w:ascii="Consolas" w:hAnsi="Consolas" w:cs="Consolas"/>
+          <w:color w:val="0070C0"/>
+          <w:sz w:val="20"/>
+          <w:szCs w:val="20"/>
+        </w:rPr>
+        <w:t>openXDA</w:t>
+      </w:r>
+      <w:proofErr w:type="spellEnd"/>
+      <w:r>
+        <w:rPr>
+          <w:rFonts w:ascii="Consolas" w:hAnsi="Consolas" w:cs="Consolas"/>
+          <w:color w:val="0070C0"/>
+          <w:sz w:val="20"/>
+          <w:szCs w:val="20"/>
+        </w:rPr>
+        <w:t>; User Id=admin; Password=</w:t>
+      </w:r>
+      <w:proofErr w:type="spellStart"/>
+      <w:r>
+        <w:rPr>
+          <w:rFonts w:ascii="Consolas" w:hAnsi="Consolas" w:cs="Consolas"/>
+          <w:color w:val="0070C0"/>
+          <w:sz w:val="20"/>
+          <w:szCs w:val="20"/>
+        </w:rPr>
+        <w:t>adminpwd</w:t>
+      </w:r>
+      <w:proofErr w:type="spellEnd"/>
+      <w:r>
+        <w:rPr>
+          <w:rFonts w:ascii="Consolas" w:hAnsi="Consolas" w:cs="Consolas"/>
+          <w:color w:val="0070C0"/>
+          <w:sz w:val="20"/>
+          <w:szCs w:val="20"/>
+        </w:rPr>
+        <w:t>" "C:\Program Files\</w:t>
+      </w:r>
+      <w:proofErr w:type="spellStart"/>
+      <w:r>
+        <w:rPr>
+          <w:rFonts w:ascii="Consolas" w:hAnsi="Consolas" w:cs="Consolas"/>
+          <w:color w:val="0070C0"/>
+          <w:sz w:val="20"/>
+          <w:szCs w:val="20"/>
+        </w:rPr>
+        <w:t>openFLE</w:t>
+      </w:r>
+      <w:proofErr w:type="spellEnd"/>
+      <w:r>
+        <w:rPr>
+          <w:rFonts w:ascii="Consolas" w:hAnsi="Consolas" w:cs="Consolas"/>
+          <w:color w:val="0070C0"/>
+          <w:sz w:val="20"/>
+          <w:szCs w:val="20"/>
+        </w:rPr>
+        <w:t>\DeviceDefinitions.xml"</w:t>
       </w:r>
     </w:p>
     <w:p>
@@ -565,14 +834,24 @@
       <w:r>
         <w:t xml:space="preserve">Find </w:t>
       </w:r>
+      <w:proofErr w:type="spellStart"/>
       <w:r>
         <w:rPr>
           <w:b/>
         </w:rPr>
         <w:t>openXDA.exe.config</w:t>
       </w:r>
-      <w:r>
-        <w:t xml:space="preserve"> located in the openXDA installation folder (</w:t>
+      <w:proofErr w:type="spellEnd"/>
+      <w:r>
+        <w:t xml:space="preserve"> located in the </w:t>
+      </w:r>
+      <w:proofErr w:type="spellStart"/>
+      <w:r>
+        <w:t>openXDA</w:t>
+      </w:r>
+      <w:proofErr w:type="spellEnd"/>
+      <w:r>
+        <w:t xml:space="preserve"> installation folder (</w:t>
       </w:r>
       <w:r>
         <w:rPr>
@@ -587,8 +866,16 @@
         <w:rPr>
           <w:b/>
         </w:rPr>
-        <w:t>Files\openXDA</w:t>
-      </w:r>
+        <w:t>Files\</w:t>
+      </w:r>
+      <w:proofErr w:type="spellStart"/>
+      <w:r>
+        <w:rPr>
+          <w:b/>
+        </w:rPr>
+        <w:t>openXDA</w:t>
+      </w:r>
+      <w:proofErr w:type="spellEnd"/>
       <w:r>
         <w:t xml:space="preserve"> by default).</w:t>
       </w:r>
@@ -604,12 +891,14 @@
       <w:r>
         <w:t xml:space="preserve">Edit </w:t>
       </w:r>
+      <w:proofErr w:type="spellStart"/>
       <w:r>
         <w:rPr>
           <w:b/>
         </w:rPr>
         <w:t>openXDA.exe.config</w:t>
       </w:r>
+      <w:proofErr w:type="spellEnd"/>
       <w:r>
         <w:t xml:space="preserve"> in a simple text editor, such as Notepad. Note that you may need to run the text editor as administrator in order to save the file.</w:t>
       </w:r>
@@ -626,23 +915,35 @@
       <w:r>
         <w:t xml:space="preserve">Locate the </w:t>
       </w:r>
+      <w:proofErr w:type="spellStart"/>
       <w:r>
         <w:rPr>
           <w:b/>
         </w:rPr>
         <w:t>ConnectionString</w:t>
       </w:r>
+      <w:proofErr w:type="spellEnd"/>
       <w:r>
         <w:t xml:space="preserve"> parameter under </w:t>
       </w:r>
+      <w:proofErr w:type="spellStart"/>
       <w:r>
         <w:rPr>
           <w:b/>
         </w:rPr>
         <w:t>systemSettings</w:t>
       </w:r>
-      <w:r>
-        <w:t>. If you just installed openXDA, this should be</w:t>
+      <w:proofErr w:type="spellEnd"/>
+      <w:r>
+        <w:t xml:space="preserve">. If you just installed </w:t>
+      </w:r>
+      <w:proofErr w:type="spellStart"/>
+      <w:r>
+        <w:t>openXDA</w:t>
+      </w:r>
+      <w:proofErr w:type="spellEnd"/>
+      <w:r>
+        <w:t>, this should be</w:t>
       </w:r>
       <w:r>
         <w:t xml:space="preserve"> the only parameter in the file and should look similar to this:</w:t>
@@ -662,7 +963,25 @@
           <w:sz w:val="16"/>
           <w:szCs w:val="16"/>
         </w:rPr>
-        <w:t>&lt;systemSettings&gt;</w:t>
+        <w:t>&lt;</w:t>
+      </w:r>
+      <w:proofErr w:type="spellStart"/>
+      <w:proofErr w:type="gramStart"/>
+      <w:r>
+        <w:rPr>
+          <w:sz w:val="16"/>
+          <w:szCs w:val="16"/>
+        </w:rPr>
+        <w:t>systemSettings</w:t>
+      </w:r>
+      <w:proofErr w:type="spellEnd"/>
+      <w:proofErr w:type="gramEnd"/>
+      <w:r>
+        <w:rPr>
+          <w:sz w:val="16"/>
+          <w:szCs w:val="16"/>
+        </w:rPr>
+        <w:t>&gt;</w:t>
       </w:r>
     </w:p>
     <w:p>
@@ -679,7 +998,39 @@
           <w:sz w:val="16"/>
           <w:szCs w:val="16"/>
         </w:rPr>
-        <w:t xml:space="preserve">      &lt;add name="ConnectionString" value="Data Source=localhost; Initial Catalog=openXDA; Integrated Security=SSPI"</w:t>
+        <w:t xml:space="preserve">      &lt;add name="</w:t>
+      </w:r>
+      <w:proofErr w:type="spellStart"/>
+      <w:r>
+        <w:rPr>
+          <w:sz w:val="16"/>
+          <w:szCs w:val="16"/>
+        </w:rPr>
+        <w:t>ConnectionString</w:t>
+      </w:r>
+      <w:proofErr w:type="spellEnd"/>
+      <w:r>
+        <w:rPr>
+          <w:sz w:val="16"/>
+          <w:szCs w:val="16"/>
+        </w:rPr>
+        <w:t>" value="Data Source=localhost; Initial Catalog=</w:t>
+      </w:r>
+      <w:proofErr w:type="spellStart"/>
+      <w:r>
+        <w:rPr>
+          <w:sz w:val="16"/>
+          <w:szCs w:val="16"/>
+        </w:rPr>
+        <w:t>openXDA</w:t>
+      </w:r>
+      <w:proofErr w:type="spellEnd"/>
+      <w:r>
+        <w:rPr>
+          <w:sz w:val="16"/>
+          <w:szCs w:val="16"/>
+        </w:rPr>
+        <w:t>; Integrated Security=SSPI"</w:t>
       </w:r>
     </w:p>
     <w:p>
@@ -733,41 +1084,93 @@
           <w:sz w:val="16"/>
           <w:szCs w:val="16"/>
         </w:rPr>
-        <w:t>&lt;systemSettings&gt;</w:t>
-      </w:r>
-    </w:p>
-    <w:p>
-      <w:pPr>
-        <w:pStyle w:val="ListParagraph"/>
-        <w:ind w:left="1080"/>
-      </w:pPr>
+        <w:t>&lt;</w:t>
+      </w:r>
+      <w:proofErr w:type="spellStart"/>
+      <w:proofErr w:type="gramStart"/>
       <w:r>
         <w:rPr>
           <w:sz w:val="16"/>
           <w:szCs w:val="16"/>
         </w:rPr>
-        <w:t xml:space="preserve">      &lt;add name="ConnectionString" value="</w:t>
-      </w:r>
+        <w:t>systemSettings</w:t>
+      </w:r>
+      <w:proofErr w:type="spellEnd"/>
+      <w:proofErr w:type="gramEnd"/>
       <w:r>
         <w:rPr>
           <w:sz w:val="16"/>
           <w:szCs w:val="16"/>
         </w:rPr>
-        <w:t>Data Source=</w:t>
-      </w:r>
+        <w:t>&gt;</w:t>
+      </w:r>
+    </w:p>
+    <w:p>
+      <w:pPr>
+        <w:pStyle w:val="ListParagraph"/>
+        <w:ind w:left="1080"/>
+      </w:pPr>
       <w:r>
         <w:rPr>
           <w:sz w:val="16"/>
           <w:szCs w:val="16"/>
         </w:rPr>
-        <w:t>MyServer</w:t>
-      </w:r>
+        <w:t xml:space="preserve">      &lt;add name="</w:t>
+      </w:r>
+      <w:proofErr w:type="spellStart"/>
       <w:r>
         <w:rPr>
           <w:sz w:val="16"/>
           <w:szCs w:val="16"/>
         </w:rPr>
-        <w:t>; Initial Catalog=openXDA; Integrated Security=SSPI</w:t>
+        <w:t>ConnectionString</w:t>
+      </w:r>
+      <w:proofErr w:type="spellEnd"/>
+      <w:r>
+        <w:rPr>
+          <w:sz w:val="16"/>
+          <w:szCs w:val="16"/>
+        </w:rPr>
+        <w:t>" value="</w:t>
+      </w:r>
+      <w:r>
+        <w:rPr>
+          <w:sz w:val="16"/>
+          <w:szCs w:val="16"/>
+        </w:rPr>
+        <w:t>Data Source=</w:t>
+      </w:r>
+      <w:proofErr w:type="spellStart"/>
+      <w:r>
+        <w:rPr>
+          <w:sz w:val="16"/>
+          <w:szCs w:val="16"/>
+        </w:rPr>
+        <w:t>MyServer</w:t>
+      </w:r>
+      <w:proofErr w:type="spellEnd"/>
+      <w:r>
+        <w:rPr>
+          <w:sz w:val="16"/>
+          <w:szCs w:val="16"/>
+        </w:rPr>
+        <w:t>; Initial Catalog=</w:t>
+      </w:r>
+      <w:proofErr w:type="spellStart"/>
+      <w:r>
+        <w:rPr>
+          <w:sz w:val="16"/>
+          <w:szCs w:val="16"/>
+        </w:rPr>
+        <w:t>openXDA</w:t>
+      </w:r>
+      <w:proofErr w:type="spellEnd"/>
+      <w:r>
+        <w:rPr>
+          <w:sz w:val="16"/>
+          <w:szCs w:val="16"/>
+        </w:rPr>
+        <w:t>; Integrated Security=SSPI</w:t>
       </w:r>
     </w:p>
     <w:p>
@@ -793,66 +1196,144 @@
           <w:sz w:val="16"/>
           <w:szCs w:val="16"/>
         </w:rPr>
-        <w:t>&lt;systemSettings&gt;</w:t>
-      </w:r>
-    </w:p>
-    <w:p>
-      <w:pPr>
-        <w:pStyle w:val="ListParagraph"/>
-        <w:ind w:left="1305"/>
-      </w:pPr>
+        <w:t>&lt;</w:t>
+      </w:r>
+      <w:proofErr w:type="spellStart"/>
+      <w:proofErr w:type="gramStart"/>
       <w:r>
         <w:rPr>
           <w:sz w:val="16"/>
           <w:szCs w:val="16"/>
         </w:rPr>
-        <w:t>&lt;add name="ConnectionString" value="</w:t>
-      </w:r>
-      <w:r>
-        <w:t>:</w:t>
-      </w:r>
+        <w:t>systemSettings</w:t>
+      </w:r>
+      <w:proofErr w:type="spellEnd"/>
+      <w:proofErr w:type="gramEnd"/>
       <w:r>
         <w:rPr>
           <w:sz w:val="16"/>
           <w:szCs w:val="16"/>
         </w:rPr>
-        <w:t>Data Source=</w:t>
-      </w:r>
+        <w:t>&gt;</w:t>
+      </w:r>
+    </w:p>
+    <w:p>
+      <w:pPr>
+        <w:pStyle w:val="ListParagraph"/>
+        <w:ind w:left="1305"/>
+      </w:pPr>
       <w:r>
         <w:rPr>
           <w:sz w:val="16"/>
           <w:szCs w:val="16"/>
         </w:rPr>
-        <w:t>MyServer</w:t>
-      </w:r>
+        <w:t>&lt;add name="</w:t>
+      </w:r>
+      <w:proofErr w:type="spellStart"/>
       <w:r>
         <w:rPr>
           <w:sz w:val="16"/>
           <w:szCs w:val="16"/>
         </w:rPr>
-        <w:t>; Initial Catalog=openXDA; User Id=admin;</w:t>
-      </w:r>
+        <w:t>ConnectionString</w:t>
+      </w:r>
+      <w:proofErr w:type="spellEnd"/>
       <w:r>
         <w:rPr>
           <w:sz w:val="16"/>
           <w:szCs w:val="16"/>
         </w:rPr>
-        <w:t xml:space="preserve"> </w:t>
+        <w:t>" value="</w:t>
+      </w:r>
+      <w:proofErr w:type="gramStart"/>
+      <w:r>
+        <w:t>:</w:t>
       </w:r>
       <w:r>
         <w:rPr>
           <w:sz w:val="16"/>
           <w:szCs w:val="16"/>
         </w:rPr>
-        <w:t>Password=adminpwd</w:t>
-      </w:r>
+        <w:t>Data</w:t>
+      </w:r>
+      <w:proofErr w:type="gramEnd"/>
+      <w:r>
+        <w:rPr>
+          <w:sz w:val="16"/>
+          <w:szCs w:val="16"/>
+        </w:rPr>
+        <w:t xml:space="preserve"> Source=</w:t>
+      </w:r>
+      <w:proofErr w:type="spellStart"/>
+      <w:r>
+        <w:rPr>
+          <w:sz w:val="16"/>
+          <w:szCs w:val="16"/>
+        </w:rPr>
+        <w:t>MyServer</w:t>
+      </w:r>
+      <w:proofErr w:type="spellEnd"/>
+      <w:r>
+        <w:rPr>
+          <w:sz w:val="16"/>
+          <w:szCs w:val="16"/>
+        </w:rPr>
+        <w:t>; Initial Catalog=</w:t>
+      </w:r>
+      <w:proofErr w:type="spellStart"/>
+      <w:r>
+        <w:rPr>
+          <w:sz w:val="16"/>
+          <w:szCs w:val="16"/>
+        </w:rPr>
+        <w:t>openXDA</w:t>
+      </w:r>
+      <w:proofErr w:type="spellEnd"/>
+      <w:r>
+        <w:rPr>
+          <w:sz w:val="16"/>
+          <w:szCs w:val="16"/>
+        </w:rPr>
+        <w:t>; User Id=admin;</w:t>
+      </w:r>
+      <w:r>
+        <w:rPr>
+          <w:sz w:val="16"/>
+          <w:szCs w:val="16"/>
+        </w:rPr>
+        <w:t xml:space="preserve"> </w:t>
+      </w:r>
+      <w:r>
+        <w:rPr>
+          <w:sz w:val="16"/>
+          <w:szCs w:val="16"/>
+        </w:rPr>
+        <w:t>Password=</w:t>
+      </w:r>
+      <w:proofErr w:type="spellStart"/>
+      <w:r>
+        <w:rPr>
+          <w:sz w:val="16"/>
+          <w:szCs w:val="16"/>
+        </w:rPr>
+        <w:t>adminpwd</w:t>
+      </w:r>
+      <w:proofErr w:type="spellEnd"/>
     </w:p>
     <w:p>
       <w:pPr>
         <w:pStyle w:val="Heading1"/>
       </w:pPr>
       <w:r>
-        <w:t>Run the openXDA service</w:t>
+        <w:t xml:space="preserve">Run the </w:t>
+      </w:r>
+      <w:proofErr w:type="spellStart"/>
+      <w:r>
+        <w:t>openXDA</w:t>
+      </w:r>
+      <w:proofErr w:type="spellEnd"/>
+      <w:r>
+        <w:t xml:space="preserve"> service</w:t>
       </w:r>
     </w:p>
     <w:p>
@@ -873,7 +1354,15 @@
         <w:t>openXDAConsole.exe</w:t>
       </w:r>
       <w:r>
-        <w:t xml:space="preserve"> in the openXDA installation folder (</w:t>
+        <w:t xml:space="preserve"> in the </w:t>
+      </w:r>
+      <w:proofErr w:type="spellStart"/>
+      <w:r>
+        <w:t>openXDA</w:t>
+      </w:r>
+      <w:proofErr w:type="spellEnd"/>
+      <w:r>
+        <w:t xml:space="preserve"> installation folder (</w:t>
       </w:r>
       <w:r>
         <w:rPr>
@@ -891,8 +1380,16 @@
         <w:rPr>
           <w:b/>
         </w:rPr>
-        <w:t>Files\openXDA</w:t>
-      </w:r>
+        <w:t>Files\</w:t>
+      </w:r>
+      <w:proofErr w:type="spellStart"/>
+      <w:r>
+        <w:rPr>
+          <w:b/>
+        </w:rPr>
+        <w:t>openXDA</w:t>
+      </w:r>
+      <w:proofErr w:type="spellEnd"/>
       <w:r>
         <w:t xml:space="preserve"> by default).</w:t>
       </w:r>
@@ -929,12 +1426,14 @@
       <w:r>
         <w:t xml:space="preserve">Run </w:t>
       </w:r>
+      <w:proofErr w:type="spellStart"/>
       <w:r>
         <w:rPr>
           <w:b/>
         </w:rPr>
         <w:t>services.msc</w:t>
       </w:r>
+      <w:proofErr w:type="spellEnd"/>
       <w:r>
         <w:t>.</w:t>
       </w:r>
@@ -950,12 +1449,14 @@
       <w:r>
         <w:t xml:space="preserve">Locate </w:t>
       </w:r>
+      <w:proofErr w:type="spellStart"/>
       <w:r>
         <w:rPr>
           <w:b/>
         </w:rPr>
         <w:t>openXDA</w:t>
       </w:r>
+      <w:proofErr w:type="spellEnd"/>
       <w:r>
         <w:rPr>
           <w:b/>
@@ -963,7 +1464,15 @@
         <w:t xml:space="preserve"> </w:t>
       </w:r>
       <w:r>
-        <w:t xml:space="preserve">in the list. Right-click openXDA and select </w:t>
+        <w:t xml:space="preserve">in the list. Right-click </w:t>
+      </w:r>
+      <w:proofErr w:type="spellStart"/>
+      <w:r>
+        <w:t>openXDA</w:t>
+      </w:r>
+      <w:proofErr w:type="spellEnd"/>
+      <w:r>
+        <w:t xml:space="preserve"> and select </w:t>
       </w:r>
       <w:r>
         <w:rPr>
@@ -992,7 +1501,15 @@
         </w:numPr>
       </w:pPr>
       <w:r>
-        <w:t xml:space="preserve">By default, the openXDA will monitor a folder called </w:t>
+        <w:t xml:space="preserve">By default, the </w:t>
+      </w:r>
+      <w:proofErr w:type="spellStart"/>
+      <w:r>
+        <w:t>openXDA</w:t>
+      </w:r>
+      <w:proofErr w:type="spellEnd"/>
+      <w:r>
+        <w:t xml:space="preserve"> will monitor a folder called </w:t>
       </w:r>
       <w:r>
         <w:rPr>
@@ -1001,14 +1518,30 @@
         <w:t>Watch</w:t>
       </w:r>
       <w:r>
-        <w:t xml:space="preserve"> in the openXDA installation folder (</w:t>
-      </w:r>
-      <w:r>
-        <w:rPr>
-          <w:b/>
-        </w:rPr>
-        <w:t>C:\Program Files\openXDA</w:t>
-      </w:r>
+        <w:t xml:space="preserve"> in the </w:t>
+      </w:r>
+      <w:proofErr w:type="spellStart"/>
+      <w:r>
+        <w:t>openXDA</w:t>
+      </w:r>
+      <w:proofErr w:type="spellEnd"/>
+      <w:r>
+        <w:t xml:space="preserve"> installation folder (</w:t>
+      </w:r>
+      <w:r>
+        <w:rPr>
+          <w:b/>
+        </w:rPr>
+        <w:t>C:\Program Files\</w:t>
+      </w:r>
+      <w:proofErr w:type="spellStart"/>
+      <w:r>
+        <w:rPr>
+          <w:b/>
+        </w:rPr>
+        <w:t>openXDA</w:t>
+      </w:r>
+      <w:proofErr w:type="spellEnd"/>
       <w:r>
         <w:t xml:space="preserve"> by default).</w:t>
       </w:r>
@@ -1022,19 +1555,37 @@
         </w:numPr>
       </w:pPr>
       <w:r>
-        <w:t xml:space="preserve">By default, the openXDA is configured such that the watch folder should contain a folder for each meter where the name of the folder is the same as the </w:t>
-      </w:r>
+        <w:t xml:space="preserve">By default, the </w:t>
+      </w:r>
+      <w:proofErr w:type="spellStart"/>
+      <w:r>
+        <w:t>openXDA</w:t>
+      </w:r>
+      <w:proofErr w:type="spellEnd"/>
+      <w:r>
+        <w:t xml:space="preserve"> is configured such that the watch folder should contain a folder for each meter where the name of the folder is the same as the </w:t>
+      </w:r>
+      <w:proofErr w:type="spellStart"/>
       <w:r>
         <w:rPr>
           <w:b/>
         </w:rPr>
         <w:t>AssetKey</w:t>
       </w:r>
+      <w:proofErr w:type="spellEnd"/>
       <w:r>
         <w:t xml:space="preserve"> of the meter </w:t>
       </w:r>
       <w:r>
-        <w:t>stored in the openXDA database.</w:t>
+        <w:t xml:space="preserve">stored in the </w:t>
+      </w:r>
+      <w:proofErr w:type="spellStart"/>
+      <w:r>
+        <w:t>openXDA</w:t>
+      </w:r>
+      <w:proofErr w:type="spellEnd"/>
+      <w:r>
+        <w:t xml:space="preserve"> database.</w:t>
       </w:r>
     </w:p>
     <w:p>
@@ -1056,259 +1607,329 @@
           <w:sz w:val="20"/>
           <w:szCs w:val="20"/>
         </w:rPr>
-        <w:t>SELECT AssetKey, Name FROM Meter</w:t>
-      </w:r>
-    </w:p>
-    <w:p>
-      <w:pPr>
-        <w:pStyle w:val="ListParagraph"/>
-        <w:numPr>
-          <w:ilvl w:val="0"/>
-          <w:numId w:val="6"/>
-        </w:numPr>
-      </w:pPr>
-      <w:r>
-        <w:t>Drop the fault record into the folder associated with the meter that produced the record.</w:t>
-      </w:r>
-    </w:p>
-    <w:p>
-      <w:pPr>
-        <w:pStyle w:val="ListParagraph"/>
-        <w:numPr>
-          <w:ilvl w:val="0"/>
-          <w:numId w:val="6"/>
-        </w:numPr>
-      </w:pPr>
-      <w:r>
-        <w:t xml:space="preserve">If the </w:t>
-      </w:r>
-      <w:r>
-        <w:rPr>
-          <w:b/>
-        </w:rPr>
-        <w:t>openXDAConsole</w:t>
-      </w:r>
-      <w:r>
-        <w:t xml:space="preserve"> is running, openXDA should report that it has found a fault record and indicate when it has completed its analysis.</w:t>
-      </w:r>
-    </w:p>
-    <w:p>
-      <w:pPr>
-        <w:pStyle w:val="ListParagraph"/>
-        <w:numPr>
-          <w:ilvl w:val="0"/>
-          <w:numId w:val="6"/>
-        </w:numPr>
-      </w:pPr>
-      <w:r>
-        <w:t>Once finished, results from the fault analysis will be located in the results folder (</w:t>
-      </w:r>
-      <w:r>
-        <w:rPr>
-          <w:b/>
-        </w:rPr>
-        <w:t>C:\Program Files\openXDA\Results</w:t>
-      </w:r>
-      <w:r>
-        <w:t xml:space="preserve"> by default), in a subfolder named after the asset key of the meter that produced the fault record.</w:t>
-      </w:r>
-    </w:p>
-    <w:p>
-      <w:r>
-        <w:br w:type="page"/>
-      </w:r>
-    </w:p>
-    <w:p>
-      <w:pPr>
-        <w:pStyle w:val="Heading1"/>
-      </w:pPr>
-      <w:r>
-        <w:lastRenderedPageBreak/>
-        <w:t>Service Configuration</w:t>
-      </w:r>
-    </w:p>
-    <w:p>
-      <w:r>
-        <w:t xml:space="preserve">Apart from the connection string in the </w:t>
-      </w:r>
-      <w:r>
-        <w:rPr>
-          <w:b/>
-        </w:rPr>
-        <w:t>openXDA.exe.config</w:t>
-      </w:r>
-      <w:r>
-        <w:t xml:space="preserve"> file, configuration options for the service are located in the database in a table called </w:t>
-      </w:r>
-      <w:r>
-        <w:rPr>
-          <w:b/>
-        </w:rPr>
-        <w:t>Setting</w:t>
-      </w:r>
-      <w:r>
-        <w:t>. These are the configuration options that can be defined in the Setting table.</w:t>
-      </w:r>
-    </w:p>
-    <w:p>
-      <w:pPr>
-        <w:pStyle w:val="ListParagraph"/>
-        <w:numPr>
-          <w:ilvl w:val="0"/>
-          <w:numId w:val="7"/>
-        </w:numPr>
-      </w:pPr>
-      <w:r>
-        <w:rPr>
-          <w:b/>
-        </w:rPr>
-        <w:t>DbTimeout</w:t>
-      </w:r>
-    </w:p>
-    <w:p>
-      <w:pPr>
-        <w:pStyle w:val="ListParagraph"/>
-        <w:numPr>
-          <w:ilvl w:val="1"/>
-          <w:numId w:val="7"/>
-        </w:numPr>
-      </w:pPr>
-      <w:r>
-        <w:t>Default: 120</w:t>
-      </w:r>
-    </w:p>
-    <w:p>
-      <w:pPr>
-        <w:pStyle w:val="ListParagraph"/>
-        <w:numPr>
-          <w:ilvl w:val="1"/>
-          <w:numId w:val="7"/>
-        </w:numPr>
-      </w:pPr>
-      <w:r>
-        <w:t>Amount of time each database query is given to complete, in seconds.</w:t>
-      </w:r>
-      <w:r>
-        <w:br/>
-      </w:r>
-    </w:p>
-    <w:p>
-      <w:pPr>
-        <w:pStyle w:val="ListParagraph"/>
-        <w:numPr>
-          <w:ilvl w:val="0"/>
-          <w:numId w:val="7"/>
-        </w:numPr>
-      </w:pPr>
-      <w:r>
-        <w:rPr>
-          <w:b/>
-        </w:rPr>
-        <w:t>WatchDirectories</w:t>
-      </w:r>
-    </w:p>
-    <w:p>
-      <w:pPr>
-        <w:pStyle w:val="ListParagraph"/>
-        <w:numPr>
-          <w:ilvl w:val="1"/>
-          <w:numId w:val="7"/>
-        </w:numPr>
-      </w:pPr>
-      <w:r>
-        <w:t>Default: Watch</w:t>
-      </w:r>
-    </w:p>
-    <w:p>
-      <w:pPr>
-        <w:pStyle w:val="ListParagraph"/>
-        <w:numPr>
-          <w:ilvl w:val="1"/>
-          <w:numId w:val="7"/>
-        </w:numPr>
-      </w:pPr>
-      <w:r>
-        <w:t>Semi-colon separated list of directories where fault records can be discovered by the service.</w:t>
-      </w:r>
-      <w:r>
-        <w:br/>
-      </w:r>
-    </w:p>
-    <w:p>
-      <w:pPr>
-        <w:pStyle w:val="ListParagraph"/>
-        <w:numPr>
-          <w:ilvl w:val="0"/>
-          <w:numId w:val="7"/>
-        </w:numPr>
-      </w:pPr>
-      <w:r>
-        <w:rPr>
-          <w:b/>
-        </w:rPr>
-        <w:t>ResultsPath</w:t>
-      </w:r>
-    </w:p>
-    <w:p>
-      <w:pPr>
-        <w:pStyle w:val="ListParagraph"/>
-        <w:numPr>
-          <w:ilvl w:val="1"/>
-          <w:numId w:val="7"/>
-        </w:numPr>
-      </w:pPr>
-      <w:r>
-        <w:t>Default: Results</w:t>
-      </w:r>
-    </w:p>
-    <w:p>
-      <w:pPr>
-        <w:pStyle w:val="ListParagraph"/>
-        <w:numPr>
-          <w:ilvl w:val="1"/>
-          <w:numId w:val="7"/>
-        </w:numPr>
-      </w:pPr>
-      <w:r>
-        <w:t>Directory to which the results of fault analysis will be written.</w:t>
-      </w:r>
-      <w:r>
-        <w:br/>
-      </w:r>
-    </w:p>
-    <w:p>
-      <w:pPr>
-        <w:pStyle w:val="ListParagraph"/>
-        <w:numPr>
-          <w:ilvl w:val="0"/>
-          <w:numId w:val="7"/>
-        </w:numPr>
-      </w:pPr>
-      <w:r>
-        <w:rPr>
-          <w:b/>
-        </w:rPr>
-        <w:t>FilePattern</w:t>
-      </w:r>
-    </w:p>
-    <w:p>
-      <w:pPr>
-        <w:pStyle w:val="ListParagraph"/>
-        <w:numPr>
-          <w:ilvl w:val="1"/>
-          <w:numId w:val="7"/>
-        </w:numPr>
-      </w:pPr>
-      <w:r>
-        <w:t xml:space="preserve">Default: </w:t>
-      </w:r>
+        <w:t xml:space="preserve">SELECT </w:t>
+      </w:r>
+      <w:proofErr w:type="spellStart"/>
       <w:r>
         <w:rPr>
           <w:rFonts w:ascii="Consolas" w:hAnsi="Consolas" w:cs="Consolas"/>
           <w:sz w:val="20"/>
           <w:szCs w:val="20"/>
         </w:rPr>
-        <w:t>(?&lt;AssetKey&gt;[^\\]+)\\[^\\]+$</w:t>
+        <w:t>AssetKey</w:t>
+      </w:r>
+      <w:proofErr w:type="spellEnd"/>
+      <w:r>
+        <w:rPr>
+          <w:rFonts w:ascii="Consolas" w:hAnsi="Consolas" w:cs="Consolas"/>
+          <w:sz w:val="20"/>
+          <w:szCs w:val="20"/>
+        </w:rPr>
+        <w:t>, Name FROM Meter</w:t>
+      </w:r>
+    </w:p>
+    <w:p>
+      <w:pPr>
+        <w:pStyle w:val="ListParagraph"/>
+        <w:numPr>
+          <w:ilvl w:val="0"/>
+          <w:numId w:val="6"/>
+        </w:numPr>
+      </w:pPr>
+      <w:r>
+        <w:t>Drop the fault record into the folder associated with the meter that produced the record.</w:t>
+      </w:r>
+    </w:p>
+    <w:p>
+      <w:pPr>
+        <w:pStyle w:val="ListParagraph"/>
+        <w:numPr>
+          <w:ilvl w:val="0"/>
+          <w:numId w:val="6"/>
+        </w:numPr>
+      </w:pPr>
+      <w:r>
+        <w:t xml:space="preserve">If the </w:t>
+      </w:r>
+      <w:proofErr w:type="spellStart"/>
+      <w:r>
+        <w:rPr>
+          <w:b/>
+        </w:rPr>
+        <w:t>openXDAConsole</w:t>
+      </w:r>
+      <w:proofErr w:type="spellEnd"/>
+      <w:r>
+        <w:t xml:space="preserve"> is running, </w:t>
+      </w:r>
+      <w:proofErr w:type="spellStart"/>
+      <w:r>
+        <w:t>openXDA</w:t>
+      </w:r>
+      <w:proofErr w:type="spellEnd"/>
+      <w:r>
+        <w:t xml:space="preserve"> should report that it has found a fault record and indicate when it has completed its analysis.</w:t>
+      </w:r>
+    </w:p>
+    <w:p>
+      <w:pPr>
+        <w:pStyle w:val="ListParagraph"/>
+        <w:numPr>
+          <w:ilvl w:val="0"/>
+          <w:numId w:val="6"/>
+        </w:numPr>
+      </w:pPr>
+      <w:r>
+        <w:t>Once finished, results from the fault analysis will be located in the results folder (</w:t>
+      </w:r>
+      <w:r>
+        <w:rPr>
+          <w:b/>
+        </w:rPr>
+        <w:t>C:\Program Files\</w:t>
+      </w:r>
+      <w:proofErr w:type="spellStart"/>
+      <w:r>
+        <w:rPr>
+          <w:b/>
+        </w:rPr>
+        <w:t>openXDA</w:t>
+      </w:r>
+      <w:proofErr w:type="spellEnd"/>
+      <w:r>
+        <w:rPr>
+          <w:b/>
+        </w:rPr>
+        <w:t>\Results</w:t>
+      </w:r>
+      <w:r>
+        <w:t xml:space="preserve"> by default), in a subfolder named after the asset key of the meter that produced the fault record.</w:t>
+      </w:r>
+    </w:p>
+    <w:p>
+      <w:r>
+        <w:br w:type="page"/>
+      </w:r>
+    </w:p>
+    <w:p>
+      <w:pPr>
+        <w:pStyle w:val="Heading1"/>
+      </w:pPr>
+      <w:r>
+        <w:lastRenderedPageBreak/>
+        <w:t>Service Configuration</w:t>
+      </w:r>
+    </w:p>
+    <w:p>
+      <w:r>
+        <w:t xml:space="preserve">Apart from the connection string in the </w:t>
+      </w:r>
+      <w:proofErr w:type="spellStart"/>
+      <w:r>
+        <w:rPr>
+          <w:b/>
+        </w:rPr>
+        <w:t>openXDA.exe.config</w:t>
+      </w:r>
+      <w:proofErr w:type="spellEnd"/>
+      <w:r>
+        <w:t xml:space="preserve"> file, configuration options for the service are located in the database in a table called </w:t>
+      </w:r>
+      <w:r>
+        <w:rPr>
+          <w:b/>
+        </w:rPr>
+        <w:t>Setting</w:t>
+      </w:r>
+      <w:r>
+        <w:t>. These are the configuration options that can be defined in the Setting table.</w:t>
+      </w:r>
+    </w:p>
+    <w:p>
+      <w:pPr>
+        <w:pStyle w:val="ListParagraph"/>
+        <w:numPr>
+          <w:ilvl w:val="0"/>
+          <w:numId w:val="7"/>
+        </w:numPr>
+      </w:pPr>
+      <w:proofErr w:type="spellStart"/>
+      <w:r>
+        <w:rPr>
+          <w:b/>
+        </w:rPr>
+        <w:t>DbTimeout</w:t>
+      </w:r>
+      <w:proofErr w:type="spellEnd"/>
+    </w:p>
+    <w:p>
+      <w:pPr>
+        <w:pStyle w:val="ListParagraph"/>
+        <w:numPr>
+          <w:ilvl w:val="1"/>
+          <w:numId w:val="7"/>
+        </w:numPr>
+      </w:pPr>
+      <w:r>
+        <w:t>Default: 120</w:t>
+      </w:r>
+    </w:p>
+    <w:p>
+      <w:pPr>
+        <w:pStyle w:val="ListParagraph"/>
+        <w:numPr>
+          <w:ilvl w:val="1"/>
+          <w:numId w:val="7"/>
+        </w:numPr>
+      </w:pPr>
+      <w:r>
+        <w:t>Amount of time each database query is given to complete, in seconds.</w:t>
+      </w:r>
+      <w:r>
+        <w:br/>
+      </w:r>
+    </w:p>
+    <w:p>
+      <w:pPr>
+        <w:pStyle w:val="ListParagraph"/>
+        <w:numPr>
+          <w:ilvl w:val="0"/>
+          <w:numId w:val="7"/>
+        </w:numPr>
+      </w:pPr>
+      <w:proofErr w:type="spellStart"/>
+      <w:r>
+        <w:rPr>
+          <w:b/>
+        </w:rPr>
+        <w:t>WatchDirectories</w:t>
+      </w:r>
+      <w:proofErr w:type="spellEnd"/>
+    </w:p>
+    <w:p>
+      <w:pPr>
+        <w:pStyle w:val="ListParagraph"/>
+        <w:numPr>
+          <w:ilvl w:val="1"/>
+          <w:numId w:val="7"/>
+        </w:numPr>
+      </w:pPr>
+      <w:r>
+        <w:t>Default: Watch</w:t>
+      </w:r>
+    </w:p>
+    <w:p>
+      <w:pPr>
+        <w:pStyle w:val="ListParagraph"/>
+        <w:numPr>
+          <w:ilvl w:val="1"/>
+          <w:numId w:val="7"/>
+        </w:numPr>
+      </w:pPr>
+      <w:r>
+        <w:t>Semi-colon separated list of directories where fault records can be discovered by the service.</w:t>
+      </w:r>
+      <w:r>
+        <w:br/>
+      </w:r>
+    </w:p>
+    <w:p>
+      <w:pPr>
+        <w:pStyle w:val="ListParagraph"/>
+        <w:numPr>
+          <w:ilvl w:val="0"/>
+          <w:numId w:val="7"/>
+        </w:numPr>
+      </w:pPr>
+      <w:proofErr w:type="spellStart"/>
+      <w:r>
+        <w:rPr>
+          <w:b/>
+        </w:rPr>
+        <w:t>ResultsPath</w:t>
+      </w:r>
+      <w:proofErr w:type="spellEnd"/>
+    </w:p>
+    <w:p>
+      <w:pPr>
+        <w:pStyle w:val="ListParagraph"/>
+        <w:numPr>
+          <w:ilvl w:val="1"/>
+          <w:numId w:val="7"/>
+        </w:numPr>
+      </w:pPr>
+      <w:r>
+        <w:t>Default: Results</w:t>
+      </w:r>
+    </w:p>
+    <w:p>
+      <w:pPr>
+        <w:pStyle w:val="ListParagraph"/>
+        <w:numPr>
+          <w:ilvl w:val="1"/>
+          <w:numId w:val="7"/>
+        </w:numPr>
+      </w:pPr>
+      <w:r>
+        <w:t>Directory to which the results of fault analysis will be written.</w:t>
+      </w:r>
+      <w:r>
+        <w:br/>
+      </w:r>
+    </w:p>
+    <w:p>
+      <w:pPr>
+        <w:pStyle w:val="ListParagraph"/>
+        <w:numPr>
+          <w:ilvl w:val="0"/>
+          <w:numId w:val="7"/>
+        </w:numPr>
+      </w:pPr>
+      <w:proofErr w:type="spellStart"/>
+      <w:r>
+        <w:rPr>
+          <w:b/>
+        </w:rPr>
+        <w:t>FilePattern</w:t>
+      </w:r>
+      <w:proofErr w:type="spellEnd"/>
+    </w:p>
+    <w:p>
+      <w:pPr>
+        <w:pStyle w:val="ListParagraph"/>
+        <w:numPr>
+          <w:ilvl w:val="1"/>
+          <w:numId w:val="7"/>
+        </w:numPr>
+      </w:pPr>
+      <w:r>
+        <w:t xml:space="preserve">Default: </w:t>
+      </w:r>
+      <w:r>
+        <w:rPr>
+          <w:rFonts w:ascii="Consolas" w:hAnsi="Consolas" w:cs="Consolas"/>
+          <w:sz w:val="20"/>
+          <w:szCs w:val="20"/>
+        </w:rPr>
+        <w:t>(?&lt;</w:t>
+      </w:r>
+      <w:proofErr w:type="spellStart"/>
+      <w:r>
+        <w:rPr>
+          <w:rFonts w:ascii="Consolas" w:hAnsi="Consolas" w:cs="Consolas"/>
+          <w:sz w:val="20"/>
+          <w:szCs w:val="20"/>
+        </w:rPr>
+        <w:t>AssetKey</w:t>
+      </w:r>
+      <w:proofErr w:type="spellEnd"/>
+      <w:r>
+        <w:rPr>
+          <w:rFonts w:ascii="Consolas" w:hAnsi="Consolas" w:cs="Consolas"/>
+          <w:sz w:val="20"/>
+          <w:szCs w:val="20"/>
+        </w:rPr>
+        <w:t>&gt;[^\\]+)\\[^\\]+$</w:t>
       </w:r>
     </w:p>
     <w:p>
@@ -1334,12 +1955,14 @@
       <w:r>
         <w:t xml:space="preserve">A capture group for </w:t>
       </w:r>
+      <w:proofErr w:type="spellStart"/>
       <w:r>
         <w:rPr>
           <w:b/>
         </w:rPr>
         <w:t>AssetKey</w:t>
       </w:r>
+      <w:proofErr w:type="spellEnd"/>
       <w:r>
         <w:t xml:space="preserve"> must be specified.</w:t>
       </w:r>
@@ -1381,12 +2004,14 @@
           <w:b/>
         </w:rPr>
       </w:pPr>
+      <w:proofErr w:type="spellStart"/>
       <w:r>
         <w:rPr>
           <w:b/>
         </w:rPr>
         <w:t>DefaultMeterTimeZone</w:t>
       </w:r>
+      <w:proofErr w:type="spellEnd"/>
     </w:p>
     <w:p>
       <w:pPr>
@@ -1449,12 +2074,14 @@
           <w:b/>
         </w:rPr>
       </w:pPr>
+      <w:proofErr w:type="spellStart"/>
       <w:r>
         <w:rPr>
           <w:b/>
         </w:rPr>
         <w:t>XDATimeZone</w:t>
       </w:r>
+      <w:proofErr w:type="spellEnd"/>
     </w:p>
     <w:p>
       <w:pPr>
@@ -1477,19 +2104,43 @@
         </w:numPr>
       </w:pPr>
       <w:r>
-        <w:t>The time zone identifier for the time zone used by openXDA when storing time data in the openXDA database.</w:t>
-      </w:r>
-    </w:p>
-    <w:p>
-      <w:pPr>
-        <w:pStyle w:val="ListParagraph"/>
-        <w:numPr>
-          <w:ilvl w:val="1"/>
-          <w:numId w:val="7"/>
-        </w:numPr>
-      </w:pPr>
-      <w:r>
-        <w:t>Supplying an empty string (which is the default value for this setting) will default to the local time zone of the system on which openXDA is running.</w:t>
+        <w:t xml:space="preserve">The time zone identifier for the time zone used by </w:t>
+      </w:r>
+      <w:proofErr w:type="spellStart"/>
+      <w:r>
+        <w:t>openXDA</w:t>
+      </w:r>
+      <w:proofErr w:type="spellEnd"/>
+      <w:r>
+        <w:t xml:space="preserve"> when storing time data in the </w:t>
+      </w:r>
+      <w:proofErr w:type="spellStart"/>
+      <w:r>
+        <w:t>openXDA</w:t>
+      </w:r>
+      <w:proofErr w:type="spellEnd"/>
+      <w:r>
+        <w:t xml:space="preserve"> database.</w:t>
+      </w:r>
+    </w:p>
+    <w:p>
+      <w:pPr>
+        <w:pStyle w:val="ListParagraph"/>
+        <w:numPr>
+          <w:ilvl w:val="1"/>
+          <w:numId w:val="7"/>
+        </w:numPr>
+      </w:pPr>
+      <w:r>
+        <w:t xml:space="preserve">Supplying an empty string (which is the default value for this setting) will default to the local time zone of the system on which </w:t>
+      </w:r>
+      <w:proofErr w:type="spellStart"/>
+      <w:r>
+        <w:t>openXDA</w:t>
+      </w:r>
+      <w:proofErr w:type="spellEnd"/>
+      <w:r>
+        <w:t xml:space="preserve"> is running.</w:t>
       </w:r>
       <w:r>
         <w:br/>
@@ -1511,6 +2162,7 @@
           <w:b/>
         </w:rPr>
       </w:pPr>
+      <w:proofErr w:type="spellStart"/>
       <w:r>
         <w:rPr>
           <w:b/>
@@ -1518,6 +2170,7 @@
         <w:lastRenderedPageBreak/>
         <w:t>WaitPeriod</w:t>
       </w:r>
+      <w:proofErr w:type="spellEnd"/>
     </w:p>
     <w:p>
       <w:pPr>
@@ -1552,7 +2205,15 @@
         </w:numPr>
       </w:pPr>
       <w:r>
-        <w:t>Increasing the wait period will allow openXDA more time to gather details about an event from multiple meters and provide a single email result.</w:t>
+        <w:t xml:space="preserve">Increasing the wait period will allow </w:t>
+      </w:r>
+      <w:proofErr w:type="spellStart"/>
+      <w:r>
+        <w:t>openXDA</w:t>
+      </w:r>
+      <w:proofErr w:type="spellEnd"/>
+      <w:r>
+        <w:t xml:space="preserve"> more time to gather details about an event from multiple meters and provide a single email result.</w:t>
       </w:r>
     </w:p>
     <w:p>
@@ -1579,12 +2240,14 @@
           <w:numId w:val="7"/>
         </w:numPr>
       </w:pPr>
+      <w:proofErr w:type="spellStart"/>
       <w:r>
         <w:rPr>
           <w:b/>
         </w:rPr>
         <w:t>TimeTolerance</w:t>
       </w:r>
+      <w:proofErr w:type="spellEnd"/>
     </w:p>
     <w:p>
       <w:pPr>
@@ -1619,7 +2282,15 @@
         </w:numPr>
       </w:pPr>
       <w:r>
-        <w:t>Adjust this parameter to increase or decrease the tolerance used by openXDA when aligning events that occurred at approximately the same time. The system will attempt to determine whether two events could have occurred at the same time based on their relative positions in time, taking into account this time tolerance.</w:t>
+        <w:t xml:space="preserve">Adjust this parameter to increase or decrease the tolerance used by </w:t>
+      </w:r>
+      <w:proofErr w:type="spellStart"/>
+      <w:r>
+        <w:t>openXDA</w:t>
+      </w:r>
+      <w:proofErr w:type="spellEnd"/>
+      <w:r>
+        <w:t xml:space="preserve"> when aligning events that occurred at approximately the same time. The system will attempt to determine whether two events could have occurred at the same time based on their relative positions in time, taking into account this time tolerance.</w:t>
       </w:r>
       <w:r>
         <w:br/>
@@ -1633,23 +2304,31 @@
           <w:numId w:val="7"/>
         </w:numPr>
       </w:pPr>
+      <w:proofErr w:type="spellStart"/>
       <w:r>
         <w:rPr>
           <w:b/>
         </w:rPr>
         <w:t>MaxTimeOffset</w:t>
       </w:r>
-    </w:p>
-    <w:p>
-      <w:pPr>
-        <w:pStyle w:val="ListParagraph"/>
-        <w:numPr>
-          <w:ilvl w:val="1"/>
-          <w:numId w:val="7"/>
-        </w:numPr>
-      </w:pPr>
-      <w:r>
-        <w:t>Default: 24.0</w:t>
+      <w:proofErr w:type="spellEnd"/>
+    </w:p>
+    <w:p>
+      <w:pPr>
+        <w:pStyle w:val="ListParagraph"/>
+        <w:numPr>
+          <w:ilvl w:val="1"/>
+          <w:numId w:val="7"/>
+        </w:numPr>
+      </w:pPr>
+      <w:r>
+        <w:t xml:space="preserve">Default: </w:t>
+      </w:r>
+      <w:r>
+        <w:t>0</w:t>
+      </w:r>
+      <w:r>
+        <w:t>.0</w:t>
       </w:r>
     </w:p>
     <w:p>
@@ -1675,6 +2354,26 @@
       <w:r>
         <w:t>Events with data that is considered unreasonable will be excluded from fault analysis.</w:t>
       </w:r>
+    </w:p>
+    <w:p>
+      <w:pPr>
+        <w:pStyle w:val="ListParagraph"/>
+        <w:numPr>
+          <w:ilvl w:val="1"/>
+          <w:numId w:val="7"/>
+        </w:numPr>
+      </w:pPr>
+      <w:r>
+        <w:t xml:space="preserve">The default value of 0.0 disables this setting so that </w:t>
+      </w:r>
+      <w:proofErr w:type="spellStart"/>
+      <w:r>
+        <w:t>openXDA</w:t>
+      </w:r>
+      <w:proofErr w:type="spellEnd"/>
+      <w:r>
+        <w:t xml:space="preserve"> processes files regardless of how far in the future the timestamps are.</w:t>
+      </w:r>
       <w:r>
         <w:br/>
       </w:r>
@@ -1690,26 +2389,34 @@
           <w:b/>
         </w:rPr>
       </w:pPr>
+      <w:proofErr w:type="spellStart"/>
       <w:r>
         <w:rPr>
           <w:b/>
         </w:rPr>
         <w:t>MinTimeOffset</w:t>
       </w:r>
-    </w:p>
-    <w:p>
-      <w:pPr>
-        <w:pStyle w:val="ListParagraph"/>
-        <w:numPr>
-          <w:ilvl w:val="1"/>
-          <w:numId w:val="7"/>
-        </w:numPr>
-        <w:rPr>
-          <w:b/>
-        </w:rPr>
-      </w:pPr>
-      <w:r>
-        <w:t>Default: 1440.0</w:t>
+      <w:proofErr w:type="spellEnd"/>
+    </w:p>
+    <w:p>
+      <w:pPr>
+        <w:pStyle w:val="ListParagraph"/>
+        <w:numPr>
+          <w:ilvl w:val="1"/>
+          <w:numId w:val="7"/>
+        </w:numPr>
+        <w:rPr>
+          <w:b/>
+        </w:rPr>
+      </w:pPr>
+      <w:r>
+        <w:t xml:space="preserve">Default: </w:t>
+      </w:r>
+      <w:r>
+        <w:t>0</w:t>
+      </w:r>
+      <w:r>
+        <w:t>.0</w:t>
       </w:r>
     </w:p>
     <w:p>
@@ -1741,12 +2448,48 @@
       <w:r>
         <w:t>Events with data that is considered unreasonable will be excluded from fault analysis.</w:t>
       </w:r>
+    </w:p>
+    <w:p>
+      <w:pPr>
+        <w:pStyle w:val="ListParagraph"/>
+        <w:numPr>
+          <w:ilvl w:val="1"/>
+          <w:numId w:val="7"/>
+        </w:numPr>
+        <w:rPr>
+          <w:b/>
+        </w:rPr>
+      </w:pPr>
+      <w:r>
+        <w:t xml:space="preserve">The default value of 0.0 disables this setting so that </w:t>
+      </w:r>
+      <w:proofErr w:type="spellStart"/>
+      <w:r>
+        <w:t>openXDA</w:t>
+      </w:r>
+      <w:proofErr w:type="spellEnd"/>
+      <w:r>
+        <w:t xml:space="preserve"> processes files regardless of how old the timestamps are.</w:t>
+      </w:r>
       <w:r>
         <w:br/>
       </w:r>
     </w:p>
     <w:p>
       <w:pPr>
+        <w:rPr>
+          <w:b/>
+        </w:rPr>
+      </w:pPr>
+      <w:r>
+        <w:rPr>
+          <w:b/>
+        </w:rPr>
+        <w:br w:type="page"/>
+      </w:r>
+    </w:p>
+    <w:p>
+      <w:pPr>
         <w:pStyle w:val="ListParagraph"/>
         <w:numPr>
           <w:ilvl w:val="0"/>
@@ -1756,12 +2499,15 @@
           <w:b/>
         </w:rPr>
       </w:pPr>
-      <w:r>
-        <w:rPr>
-          <w:b/>
-        </w:rPr>
+      <w:proofErr w:type="spellStart"/>
+      <w:r>
+        <w:rPr>
+          <w:b/>
+        </w:rPr>
+        <w:lastRenderedPageBreak/>
         <w:t>MaxFileDuration</w:t>
       </w:r>
+      <w:proofErr w:type="spellEnd"/>
     </w:p>
     <w:p>
       <w:pPr>
@@ -1790,25 +2536,416 @@
         </w:rPr>
       </w:pPr>
       <w:r>
-        <w:t>The maximum duration, in seconds, of the files processed by openXDA. Files with a larger duration will be skipped by openXDA’s file processing engine.</w:t>
-      </w:r>
-    </w:p>
-    <w:p>
-      <w:pPr>
-        <w:pStyle w:val="ListParagraph"/>
-        <w:numPr>
-          <w:ilvl w:val="1"/>
-          <w:numId w:val="7"/>
-        </w:numPr>
-      </w:pPr>
-      <w:r>
-        <w:t>The default value, 0.0, disables this setting so that openXDA processes all files regardless of the duration.</w:t>
+        <w:t xml:space="preserve">The maximum duration, in seconds, of the files processed by </w:t>
+      </w:r>
+      <w:proofErr w:type="spellStart"/>
+      <w:r>
+        <w:t>openXDA</w:t>
+      </w:r>
+      <w:proofErr w:type="spellEnd"/>
+      <w:r>
+        <w:t xml:space="preserve">. Files with a larger duration will be skipped by </w:t>
+      </w:r>
+      <w:proofErr w:type="spellStart"/>
+      <w:r>
+        <w:t>openXDA’s</w:t>
+      </w:r>
+      <w:proofErr w:type="spellEnd"/>
+      <w:r>
+        <w:t xml:space="preserve"> file processing engine.</w:t>
+      </w:r>
+    </w:p>
+    <w:p>
+      <w:pPr>
+        <w:pStyle w:val="ListParagraph"/>
+        <w:numPr>
+          <w:ilvl w:val="1"/>
+          <w:numId w:val="7"/>
+        </w:numPr>
+      </w:pPr>
+      <w:r>
+        <w:t xml:space="preserve">The default value, 0.0, disables this setting so that </w:t>
+      </w:r>
+      <w:proofErr w:type="spellStart"/>
+      <w:r>
+        <w:t>openXDA</w:t>
+      </w:r>
+      <w:proofErr w:type="spellEnd"/>
+      <w:r>
+        <w:t xml:space="preserve"> processes all files regardless of the duration.</w:t>
       </w:r>
       <w:r>
         <w:br/>
       </w:r>
     </w:p>
     <w:p>
+      <w:pPr>
+        <w:pStyle w:val="ListParagraph"/>
+        <w:numPr>
+          <w:ilvl w:val="0"/>
+          <w:numId w:val="7"/>
+        </w:numPr>
+        <w:rPr>
+          <w:b/>
+        </w:rPr>
+      </w:pPr>
+      <w:proofErr w:type="spellStart"/>
+      <w:r>
+        <w:rPr>
+          <w:b/>
+        </w:rPr>
+        <w:t>MaxFileCreationTimeOffset</w:t>
+      </w:r>
+      <w:proofErr w:type="spellEnd"/>
+    </w:p>
+    <w:p>
+      <w:pPr>
+        <w:pStyle w:val="ListParagraph"/>
+        <w:numPr>
+          <w:ilvl w:val="1"/>
+          <w:numId w:val="7"/>
+        </w:numPr>
+        <w:rPr>
+          <w:b/>
+        </w:rPr>
+      </w:pPr>
+      <w:r>
+        <w:t>Default: 0.0</w:t>
+      </w:r>
+    </w:p>
+    <w:p>
+      <w:pPr>
+        <w:pStyle w:val="ListParagraph"/>
+        <w:numPr>
+          <w:ilvl w:val="1"/>
+          <w:numId w:val="7"/>
+        </w:numPr>
+        <w:rPr>
+          <w:b/>
+        </w:rPr>
+      </w:pPr>
+      <w:r>
+        <w:t>The maximum number of hours prior to the current system time before the file creation time indicates that the data should not be processed.</w:t>
+      </w:r>
+    </w:p>
+    <w:p>
+      <w:pPr>
+        <w:pStyle w:val="ListParagraph"/>
+        <w:numPr>
+          <w:ilvl w:val="1"/>
+          <w:numId w:val="7"/>
+        </w:numPr>
+        <w:rPr>
+          <w:b/>
+        </w:rPr>
+      </w:pPr>
+      <w:r>
+        <w:t xml:space="preserve">Use this setting when the file creation time closely coincides with the time </w:t>
+      </w:r>
+      <w:r>
+        <w:t>of the data in the file to automatically skip old files and not process them.</w:t>
+      </w:r>
+    </w:p>
+    <w:p>
+      <w:pPr>
+        <w:pStyle w:val="ListParagraph"/>
+        <w:numPr>
+          <w:ilvl w:val="1"/>
+          <w:numId w:val="7"/>
+        </w:numPr>
+        <w:rPr>
+          <w:b/>
+        </w:rPr>
+      </w:pPr>
+      <w:r>
+        <w:t xml:space="preserve">The default value, 0.0, disables this setting so that </w:t>
+      </w:r>
+      <w:proofErr w:type="spellStart"/>
+      <w:r>
+        <w:t>openXDA</w:t>
+      </w:r>
+      <w:proofErr w:type="spellEnd"/>
+      <w:r>
+        <w:t xml:space="preserve"> processes all files regardless of the creation time.</w:t>
+      </w:r>
+      <w:r>
+        <w:br/>
+      </w:r>
+    </w:p>
+    <w:p>
+      <w:pPr>
+        <w:pStyle w:val="ListParagraph"/>
+        <w:numPr>
+          <w:ilvl w:val="0"/>
+          <w:numId w:val="7"/>
+        </w:numPr>
+        <w:rPr>
+          <w:b/>
+        </w:rPr>
+      </w:pPr>
+      <w:proofErr w:type="spellStart"/>
+      <w:r>
+        <w:rPr>
+          <w:b/>
+        </w:rPr>
+        <w:t>SystemFrequency</w:t>
+      </w:r>
+      <w:proofErr w:type="spellEnd"/>
+    </w:p>
+    <w:p>
+      <w:pPr>
+        <w:pStyle w:val="ListParagraph"/>
+        <w:numPr>
+          <w:ilvl w:val="1"/>
+          <w:numId w:val="7"/>
+        </w:numPr>
+        <w:rPr>
+          <w:b/>
+        </w:rPr>
+      </w:pPr>
+      <w:r>
+        <w:t>Default: 60.0</w:t>
+      </w:r>
+    </w:p>
+    <w:p>
+      <w:pPr>
+        <w:pStyle w:val="ListParagraph"/>
+        <w:numPr>
+          <w:ilvl w:val="1"/>
+          <w:numId w:val="7"/>
+        </w:numPr>
+        <w:rPr>
+          <w:b/>
+        </w:rPr>
+      </w:pPr>
+      <w:r>
+        <w:t xml:space="preserve">The frequency, in Hz, </w:t>
+      </w:r>
+      <w:r>
+        <w:t>of the electrical system</w:t>
+      </w:r>
+      <w:r>
+        <w:t xml:space="preserve"> </w:t>
+      </w:r>
+      <w:r>
+        <w:t xml:space="preserve">being analyzed by </w:t>
+      </w:r>
+      <w:proofErr w:type="spellStart"/>
+      <w:r>
+        <w:t>openXDA</w:t>
+      </w:r>
+      <w:proofErr w:type="spellEnd"/>
+      <w:r>
+        <w:t>.</w:t>
+      </w:r>
+      <w:r>
+        <w:br/>
+      </w:r>
+    </w:p>
+    <w:p>
+      <w:pPr>
+        <w:pStyle w:val="ListParagraph"/>
+        <w:numPr>
+          <w:ilvl w:val="0"/>
+          <w:numId w:val="7"/>
+        </w:numPr>
+        <w:rPr>
+          <w:b/>
+        </w:rPr>
+      </w:pPr>
+      <w:proofErr w:type="spellStart"/>
+      <w:r>
+        <w:rPr>
+          <w:b/>
+        </w:rPr>
+        <w:t>MaxVoltage</w:t>
+      </w:r>
+      <w:proofErr w:type="spellEnd"/>
+    </w:p>
+    <w:p>
+      <w:pPr>
+        <w:pStyle w:val="ListParagraph"/>
+        <w:numPr>
+          <w:ilvl w:val="1"/>
+          <w:numId w:val="7"/>
+        </w:numPr>
+      </w:pPr>
+      <w:r>
+        <w:t>Default: 2.0</w:t>
+      </w:r>
+    </w:p>
+    <w:p>
+      <w:pPr>
+        <w:pStyle w:val="ListParagraph"/>
+        <w:numPr>
+          <w:ilvl w:val="1"/>
+          <w:numId w:val="7"/>
+        </w:numPr>
+      </w:pPr>
+      <w:r>
+        <w:t>The per-unit threshold at which the voltage exceeds engineering reasonableness.</w:t>
+      </w:r>
+    </w:p>
+    <w:p>
+      <w:pPr>
+        <w:pStyle w:val="ListParagraph"/>
+        <w:numPr>
+          <w:ilvl w:val="1"/>
+          <w:numId w:val="7"/>
+        </w:numPr>
+      </w:pPr>
+      <w:r>
+        <w:t>Events with data that exceeds engineering reasonableness will be excluded from fault analysis.</w:t>
+      </w:r>
+      <w:r>
+        <w:br/>
+      </w:r>
+    </w:p>
+    <w:p>
+      <w:pPr>
+        <w:pStyle w:val="ListParagraph"/>
+        <w:numPr>
+          <w:ilvl w:val="0"/>
+          <w:numId w:val="7"/>
+        </w:numPr>
+      </w:pPr>
+      <w:proofErr w:type="spellStart"/>
+      <w:r>
+        <w:rPr>
+          <w:b/>
+        </w:rPr>
+        <w:t>MaxCurrent</w:t>
+      </w:r>
+      <w:proofErr w:type="spellEnd"/>
+    </w:p>
+    <w:p>
+      <w:pPr>
+        <w:pStyle w:val="ListParagraph"/>
+        <w:numPr>
+          <w:ilvl w:val="1"/>
+          <w:numId w:val="7"/>
+        </w:numPr>
+      </w:pPr>
+      <w:r>
+        <w:t xml:space="preserve">Default: </w:t>
+      </w:r>
+      <w:r>
+        <w:t>1000000.0</w:t>
+      </w:r>
+    </w:p>
+    <w:p>
+      <w:pPr>
+        <w:pStyle w:val="ListParagraph"/>
+        <w:numPr>
+          <w:ilvl w:val="1"/>
+          <w:numId w:val="7"/>
+        </w:numPr>
+      </w:pPr>
+      <w:r>
+        <w:t>The threshold</w:t>
+      </w:r>
+      <w:r>
+        <w:t>, in amps,</w:t>
+      </w:r>
+      <w:r>
+        <w:t xml:space="preserve"> at which the current exceeds engineering reasonableness.</w:t>
+      </w:r>
+    </w:p>
+    <w:p>
+      <w:pPr>
+        <w:pStyle w:val="ListParagraph"/>
+        <w:numPr>
+          <w:ilvl w:val="1"/>
+          <w:numId w:val="7"/>
+        </w:numPr>
+      </w:pPr>
+      <w:r>
+        <w:t>Events with data that exceeds engineering reasonableness will be excluded from fault analysis.</w:t>
+      </w:r>
+      <w:r>
+        <w:br/>
+      </w:r>
+    </w:p>
+    <w:p>
+      <w:pPr>
+        <w:pStyle w:val="ListParagraph"/>
+        <w:numPr>
+          <w:ilvl w:val="0"/>
+          <w:numId w:val="7"/>
+        </w:numPr>
+        <w:rPr>
+          <w:b/>
+        </w:rPr>
+      </w:pPr>
+      <w:proofErr w:type="spellStart"/>
+      <w:r>
+        <w:rPr>
+          <w:b/>
+        </w:rPr>
+        <w:t>FaultLocation.</w:t>
+      </w:r>
+      <w:r>
+        <w:rPr>
+          <w:b/>
+        </w:rPr>
+        <w:t>PrefaultTrigger</w:t>
+      </w:r>
+      <w:proofErr w:type="spellEnd"/>
+    </w:p>
+    <w:p>
+      <w:pPr>
+        <w:pStyle w:val="ListParagraph"/>
+        <w:numPr>
+          <w:ilvl w:val="1"/>
+          <w:numId w:val="7"/>
+        </w:numPr>
+        <w:rPr>
+          <w:b/>
+        </w:rPr>
+      </w:pPr>
+      <w:r>
+        <w:t>Default: 5.0</w:t>
+      </w:r>
+    </w:p>
+    <w:p>
+      <w:pPr>
+        <w:pStyle w:val="ListParagraph"/>
+        <w:numPr>
+          <w:ilvl w:val="1"/>
+          <w:numId w:val="7"/>
+        </w:numPr>
+        <w:rPr>
+          <w:b/>
+        </w:rPr>
+      </w:pPr>
+      <w:r>
+        <w:t xml:space="preserve">The threshold at which the ratio between RMS current and </w:t>
+      </w:r>
+      <w:proofErr w:type="spellStart"/>
+      <w:r>
+        <w:t>prefault</w:t>
+      </w:r>
+      <w:proofErr w:type="spellEnd"/>
+      <w:r>
+        <w:t xml:space="preserve"> RMS current indicates faulted conditions.</w:t>
+      </w:r>
+    </w:p>
+    <w:p>
+      <w:pPr>
+        <w:pStyle w:val="ListParagraph"/>
+        <w:numPr>
+          <w:ilvl w:val="1"/>
+          <w:numId w:val="7"/>
+        </w:numPr>
+      </w:pPr>
+      <w:r>
+        <w:t>If the ratio exceeds this threshold, the cycle is considered to have been recorded during a fault, but only if the fault suppression algorithm indicates that there is no reason to believe otherwise.</w:t>
+      </w:r>
+      <w:r>
+        <w:br/>
+      </w:r>
+    </w:p>
+    <w:p>
       <w:r>
         <w:br w:type="page"/>
       </w:r>
@@ -1820,406 +2957,8 @@
           <w:ilvl w:val="0"/>
           <w:numId w:val="7"/>
         </w:numPr>
-        <w:rPr>
-          <w:b/>
-        </w:rPr>
-      </w:pPr>
-      <w:r>
-        <w:rPr>
-          <w:b/>
-        </w:rPr>
-        <w:lastRenderedPageBreak/>
-        <w:t>MaxFileCreationTimeOffset</w:t>
-      </w:r>
-    </w:p>
-    <w:p>
-      <w:pPr>
-        <w:pStyle w:val="ListParagraph"/>
-        <w:numPr>
-          <w:ilvl w:val="1"/>
-          <w:numId w:val="7"/>
-        </w:numPr>
-        <w:rPr>
-          <w:b/>
-        </w:rPr>
-      </w:pPr>
-      <w:r>
-        <w:t>Default: 0.0</w:t>
-      </w:r>
-    </w:p>
-    <w:p>
-      <w:pPr>
-        <w:pStyle w:val="ListParagraph"/>
-        <w:numPr>
-          <w:ilvl w:val="1"/>
-          <w:numId w:val="7"/>
-        </w:numPr>
-        <w:rPr>
-          <w:b/>
-        </w:rPr>
-      </w:pPr>
-      <w:r>
-        <w:t>The maximum number of hours prior to the current system time before the file creation time indicates that the data should not be processed.</w:t>
-      </w:r>
-    </w:p>
-    <w:p>
-      <w:pPr>
-        <w:pStyle w:val="ListParagraph"/>
-        <w:numPr>
-          <w:ilvl w:val="1"/>
-          <w:numId w:val="7"/>
-        </w:numPr>
-        <w:rPr>
-          <w:b/>
-        </w:rPr>
-      </w:pPr>
-      <w:r>
-        <w:t xml:space="preserve">Use this setting when the file creation time closely coincides with the time </w:t>
-      </w:r>
-      <w:r>
-        <w:t>of the data in the file to automatically skip old files and not process them.</w:t>
-      </w:r>
-    </w:p>
-    <w:p>
-      <w:pPr>
-        <w:pStyle w:val="ListParagraph"/>
-        <w:numPr>
-          <w:ilvl w:val="1"/>
-          <w:numId w:val="7"/>
-        </w:numPr>
-        <w:rPr>
-          <w:b/>
-        </w:rPr>
-      </w:pPr>
-      <w:r>
-        <w:t>The default value, 0.0, disables this setting so that openXDA processes all files regardless of the creation time.</w:t>
-      </w:r>
-      <w:r>
-        <w:br/>
-      </w:r>
-    </w:p>
-    <w:p>
-      <w:pPr>
-        <w:pStyle w:val="ListParagraph"/>
-        <w:numPr>
-          <w:ilvl w:val="0"/>
-          <w:numId w:val="7"/>
-        </w:numPr>
-        <w:rPr>
-          <w:b/>
-        </w:rPr>
-      </w:pPr>
-      <w:r>
-        <w:rPr>
-          <w:b/>
-        </w:rPr>
-        <w:t>SystemFrequency</w:t>
-      </w:r>
-    </w:p>
-    <w:p>
-      <w:pPr>
-        <w:pStyle w:val="ListParagraph"/>
-        <w:numPr>
-          <w:ilvl w:val="1"/>
-          <w:numId w:val="7"/>
-        </w:numPr>
-        <w:rPr>
-          <w:b/>
-        </w:rPr>
-      </w:pPr>
-      <w:r>
-        <w:t>Default: 60.0</w:t>
-      </w:r>
-    </w:p>
-    <w:p>
-      <w:pPr>
-        <w:pStyle w:val="ListParagraph"/>
-        <w:numPr>
-          <w:ilvl w:val="1"/>
-          <w:numId w:val="7"/>
-        </w:numPr>
-        <w:rPr>
-          <w:b/>
-        </w:rPr>
-      </w:pPr>
-      <w:r>
-        <w:t xml:space="preserve">The frequency, in Hz, </w:t>
-      </w:r>
-      <w:r>
-        <w:t>of the electrical system</w:t>
-      </w:r>
-      <w:r>
-        <w:t xml:space="preserve"> </w:t>
-      </w:r>
-      <w:r>
-        <w:t>being analyzed by openXDA.</w:t>
-      </w:r>
-      <w:r>
-        <w:br/>
-      </w:r>
-    </w:p>
-    <w:p>
-      <w:pPr>
-        <w:pStyle w:val="ListParagraph"/>
-        <w:numPr>
-          <w:ilvl w:val="0"/>
-          <w:numId w:val="7"/>
-        </w:numPr>
-        <w:rPr>
-          <w:b/>
-        </w:rPr>
-      </w:pPr>
-      <w:r>
-        <w:rPr>
-          <w:b/>
-        </w:rPr>
-        <w:t>MaxVoltage</w:t>
-      </w:r>
-    </w:p>
-    <w:p>
-      <w:pPr>
-        <w:pStyle w:val="ListParagraph"/>
-        <w:numPr>
-          <w:ilvl w:val="1"/>
-          <w:numId w:val="7"/>
-        </w:numPr>
-      </w:pPr>
-      <w:r>
-        <w:t>Default: 2.0</w:t>
-      </w:r>
-    </w:p>
-    <w:p>
-      <w:pPr>
-        <w:pStyle w:val="ListParagraph"/>
-        <w:numPr>
-          <w:ilvl w:val="1"/>
-          <w:numId w:val="7"/>
-        </w:numPr>
-      </w:pPr>
-      <w:r>
-        <w:t>The per-unit threshold at which the voltage exceeds engineering reasonableness.</w:t>
-      </w:r>
-    </w:p>
-    <w:p>
-      <w:pPr>
-        <w:pStyle w:val="ListParagraph"/>
-        <w:numPr>
-          <w:ilvl w:val="1"/>
-          <w:numId w:val="7"/>
-        </w:numPr>
-      </w:pPr>
-      <w:r>
-        <w:t>Events with data that exceeds engineering reasonableness will be excluded from fault analysis.</w:t>
-      </w:r>
-      <w:r>
-        <w:br/>
-      </w:r>
-    </w:p>
-    <w:p>
-      <w:pPr>
-        <w:pStyle w:val="ListParagraph"/>
-        <w:numPr>
-          <w:ilvl w:val="0"/>
-          <w:numId w:val="7"/>
-        </w:numPr>
-      </w:pPr>
-      <w:r>
-        <w:rPr>
-          <w:b/>
-        </w:rPr>
-        <w:t>MaxCurrent</w:t>
-      </w:r>
-    </w:p>
-    <w:p>
-      <w:pPr>
-        <w:pStyle w:val="ListParagraph"/>
-        <w:numPr>
-          <w:ilvl w:val="1"/>
-          <w:numId w:val="7"/>
-        </w:numPr>
-      </w:pPr>
-      <w:r>
-        <w:t xml:space="preserve">Default: </w:t>
-      </w:r>
-      <w:r>
-        <w:t>1000000.0</w:t>
-      </w:r>
-    </w:p>
-    <w:p>
-      <w:pPr>
-        <w:pStyle w:val="ListParagraph"/>
-        <w:numPr>
-          <w:ilvl w:val="1"/>
-          <w:numId w:val="7"/>
-        </w:numPr>
-      </w:pPr>
-      <w:r>
-        <w:t>The threshold</w:t>
-      </w:r>
-      <w:r>
-        <w:t>, in amps,</w:t>
-      </w:r>
-      <w:r>
-        <w:t xml:space="preserve"> at which the current exceeds engineering reasonableness.</w:t>
-      </w:r>
-    </w:p>
-    <w:p>
-      <w:pPr>
-        <w:pStyle w:val="ListParagraph"/>
-        <w:numPr>
-          <w:ilvl w:val="1"/>
-          <w:numId w:val="7"/>
-        </w:numPr>
-      </w:pPr>
-      <w:r>
-        <w:t>Events with data that exceeds engineering reasonableness will be excluded from fault analysis.</w:t>
-      </w:r>
-      <w:r>
-        <w:br/>
-      </w:r>
-    </w:p>
-    <w:p>
-      <w:pPr>
-        <w:pStyle w:val="ListParagraph"/>
-        <w:numPr>
-          <w:ilvl w:val="0"/>
-          <w:numId w:val="7"/>
-        </w:numPr>
-        <w:rPr>
-          <w:b/>
-        </w:rPr>
-      </w:pPr>
-      <w:r>
-        <w:rPr>
-          <w:b/>
-        </w:rPr>
-        <w:t>FaultLocation.</w:t>
-      </w:r>
-      <w:r>
-        <w:rPr>
-          <w:b/>
-        </w:rPr>
-        <w:t>PrefaultTrigger</w:t>
-      </w:r>
-    </w:p>
-    <w:p>
-      <w:pPr>
-        <w:pStyle w:val="ListParagraph"/>
-        <w:numPr>
-          <w:ilvl w:val="1"/>
-          <w:numId w:val="7"/>
-        </w:numPr>
-        <w:rPr>
-          <w:b/>
-        </w:rPr>
-      </w:pPr>
-      <w:r>
-        <w:t>Default: 5.0</w:t>
-      </w:r>
-    </w:p>
-    <w:p>
-      <w:pPr>
-        <w:pStyle w:val="ListParagraph"/>
-        <w:numPr>
-          <w:ilvl w:val="1"/>
-          <w:numId w:val="7"/>
-        </w:numPr>
-        <w:rPr>
-          <w:b/>
-        </w:rPr>
-      </w:pPr>
-      <w:r>
-        <w:t>The threshold at which the ratio between RMS current and prefault RMS current indicates faulted conditions.</w:t>
-      </w:r>
-    </w:p>
-    <w:p>
-      <w:pPr>
-        <w:pStyle w:val="ListParagraph"/>
-        <w:numPr>
-          <w:ilvl w:val="1"/>
-          <w:numId w:val="7"/>
-        </w:numPr>
-      </w:pPr>
-      <w:r>
-        <w:t>If the ratio exceeds this threshold, the cycle is considered to have been recorded during a fault, but only if the fault suppression algorithm indicates that there is no reason to believe otherwise.</w:t>
-      </w:r>
-      <w:r>
-        <w:br/>
-      </w:r>
-    </w:p>
-    <w:p>
-      <w:pPr>
-        <w:pStyle w:val="ListParagraph"/>
-        <w:numPr>
-          <w:ilvl w:val="0"/>
-          <w:numId w:val="7"/>
-        </w:numPr>
-      </w:pPr>
-      <w:r>
-        <w:rPr>
-          <w:b/>
-        </w:rPr>
-        <w:t>FaultLocation.</w:t>
-      </w:r>
-      <w:r>
-        <w:rPr>
-          <w:b/>
-        </w:rPr>
-        <w:t>MaxFaultDistanceMultiplier</w:t>
-      </w:r>
-    </w:p>
-    <w:p>
-      <w:pPr>
-        <w:pStyle w:val="ListParagraph"/>
-        <w:numPr>
-          <w:ilvl w:val="1"/>
-          <w:numId w:val="7"/>
-        </w:numPr>
-      </w:pPr>
-      <w:r>
-        <w:t>Default: 1.0</w:t>
-      </w:r>
-      <w:r>
-        <w:t>5</w:t>
-      </w:r>
-    </w:p>
-    <w:p>
-      <w:pPr>
-        <w:pStyle w:val="ListParagraph"/>
-        <w:numPr>
-          <w:ilvl w:val="1"/>
-          <w:numId w:val="7"/>
-        </w:numPr>
-      </w:pPr>
-      <w:r>
-        <w:t xml:space="preserve">The multiplier applied to the line length to determine the maximum value allowed for fault distance </w:t>
-      </w:r>
-      <w:r>
-        <w:t>before the results are considered invalid</w:t>
-      </w:r>
-      <w:r>
-        <w:t>.</w:t>
-      </w:r>
-      <w:r>
-        <w:br/>
-      </w:r>
-    </w:p>
-    <w:p>
-      <w:r>
-        <w:br w:type="page"/>
-      </w:r>
-    </w:p>
-    <w:p>
-      <w:pPr>
-        <w:pStyle w:val="ListParagraph"/>
-        <w:numPr>
-          <w:ilvl w:val="0"/>
-          <w:numId w:val="7"/>
-        </w:numPr>
-        <w:rPr>
-          <w:b/>
-        </w:rPr>
-      </w:pPr>
+      </w:pPr>
+      <w:proofErr w:type="spellStart"/>
       <w:r>
         <w:rPr>
           <w:b/>
@@ -2231,8 +2970,71 @@
         <w:rPr>
           <w:b/>
         </w:rPr>
+        <w:t>MaxFaultDistanceMultiplier</w:t>
+      </w:r>
+      <w:proofErr w:type="spellEnd"/>
+    </w:p>
+    <w:p>
+      <w:pPr>
+        <w:pStyle w:val="ListParagraph"/>
+        <w:numPr>
+          <w:ilvl w:val="1"/>
+          <w:numId w:val="7"/>
+        </w:numPr>
+      </w:pPr>
+      <w:r>
+        <w:t>Default: 1.0</w:t>
+      </w:r>
+      <w:r>
+        <w:t>5</w:t>
+      </w:r>
+    </w:p>
+    <w:p>
+      <w:pPr>
+        <w:pStyle w:val="ListParagraph"/>
+        <w:numPr>
+          <w:ilvl w:val="1"/>
+          <w:numId w:val="7"/>
+        </w:numPr>
+      </w:pPr>
+      <w:r>
+        <w:t xml:space="preserve">The multiplier applied to the line length to determine the maximum value allowed for fault distance </w:t>
+      </w:r>
+      <w:r>
+        <w:t>before the results are considered invalid</w:t>
+      </w:r>
+      <w:r>
+        <w:t>.</w:t>
+      </w:r>
+      <w:r>
+        <w:br/>
+      </w:r>
+    </w:p>
+    <w:p>
+      <w:pPr>
+        <w:pStyle w:val="ListParagraph"/>
+        <w:numPr>
+          <w:ilvl w:val="0"/>
+          <w:numId w:val="7"/>
+        </w:numPr>
+        <w:rPr>
+          <w:b/>
+        </w:rPr>
+      </w:pPr>
+      <w:proofErr w:type="spellStart"/>
+      <w:r>
+        <w:rPr>
+          <w:b/>
+        </w:rPr>
+        <w:t>FaultLocation.</w:t>
+      </w:r>
+      <w:r>
+        <w:rPr>
+          <w:b/>
+        </w:rPr>
         <w:t>MinFaultDistanceMultiplier</w:t>
       </w:r>
+      <w:proofErr w:type="spellEnd"/>
     </w:p>
     <w:p>
       <w:pPr>
@@ -2275,6 +3077,7 @@
           <w:numId w:val="7"/>
         </w:numPr>
       </w:pPr>
+      <w:proofErr w:type="spellStart"/>
       <w:r>
         <w:rPr>
           <w:b/>
@@ -2287,6 +3090,7 @@
         </w:rPr>
         <w:t>OpenBreakerThreshold</w:t>
       </w:r>
+      <w:proofErr w:type="spellEnd"/>
     </w:p>
     <w:p>
       <w:pPr>
@@ -2344,6 +3148,7 @@
           <w:numId w:val="7"/>
         </w:numPr>
       </w:pPr>
+      <w:proofErr w:type="spellStart"/>
       <w:r>
         <w:rPr>
           <w:b/>
@@ -2356,6 +3161,7 @@
         </w:rPr>
         <w:t>LateBreakerThreshold</w:t>
       </w:r>
+      <w:proofErr w:type="spellEnd"/>
     </w:p>
     <w:p>
       <w:pPr>
@@ -2392,12 +3198,14 @@
           <w:numId w:val="7"/>
         </w:numPr>
       </w:pPr>
+      <w:proofErr w:type="spellStart"/>
       <w:r>
         <w:rPr>
           <w:b/>
         </w:rPr>
         <w:t>LengthUnits</w:t>
       </w:r>
+      <w:proofErr w:type="spellEnd"/>
     </w:p>
     <w:p>
       <w:pPr>
@@ -2449,12 +3257,14 @@
           <w:b/>
         </w:rPr>
       </w:pPr>
+      <w:proofErr w:type="spellStart"/>
       <w:r>
         <w:rPr>
           <w:b/>
         </w:rPr>
         <w:t>COMTRADEMinWaitTime</w:t>
       </w:r>
+      <w:proofErr w:type="spellEnd"/>
     </w:p>
     <w:p>
       <w:pPr>
@@ -2492,13 +3302,34 @@
         </w:numPr>
       </w:pPr>
       <w:r>
-        <w:t>The best way to ensure that all data files are present before openXDA attempts to process them is to copy the data files first, then copy the .cfg file last.</w:t>
+        <w:t xml:space="preserve">The best way to ensure that all data files are present before </w:t>
+      </w:r>
+      <w:proofErr w:type="spellStart"/>
+      <w:r>
+        <w:t>openXDA</w:t>
+      </w:r>
+      <w:proofErr w:type="spellEnd"/>
+      <w:r>
+        <w:t xml:space="preserve"> attempts to process them is to copy the data files first, then copy the .</w:t>
+      </w:r>
+      <w:proofErr w:type="spellStart"/>
+      <w:r>
+        <w:t>cfg</w:t>
+      </w:r>
+      <w:proofErr w:type="spellEnd"/>
+      <w:r>
+        <w:t xml:space="preserve"> file last.</w:t>
       </w:r>
       <w:r>
         <w:br/>
       </w:r>
     </w:p>
     <w:p>
+      <w:r>
+        <w:br w:type="page"/>
+      </w:r>
+    </w:p>
+    <w:p>
       <w:pPr>
         <w:pStyle w:val="ListParagraph"/>
         <w:numPr>
@@ -2506,12 +3337,15 @@
           <w:numId w:val="7"/>
         </w:numPr>
       </w:pPr>
-      <w:r>
-        <w:rPr>
-          <w:b/>
-        </w:rPr>
+      <w:proofErr w:type="spellStart"/>
+      <w:r>
+        <w:rPr>
+          <w:b/>
+        </w:rPr>
+        <w:lastRenderedPageBreak/>
         <w:t>ProcessingThreadCount</w:t>
       </w:r>
+      <w:proofErr w:type="spellEnd"/>
     </w:p>
     <w:p>
       <w:pPr>
@@ -2556,11 +3390,6 @@
       </w:r>
     </w:p>
     <w:p>
-      <w:r>
-        <w:br w:type="page"/>
-      </w:r>
-    </w:p>
-    <w:p>
       <w:pPr>
         <w:pStyle w:val="ListParagraph"/>
         <w:numPr>
@@ -2568,13 +3397,14 @@
           <w:numId w:val="7"/>
         </w:numPr>
       </w:pPr>
-      <w:r>
-        <w:rPr>
-          <w:b/>
-        </w:rPr>
-        <w:lastRenderedPageBreak/>
+      <w:proofErr w:type="spellStart"/>
+      <w:r>
+        <w:rPr>
+          <w:b/>
+        </w:rPr>
         <w:t>FileWatcherBufferSize</w:t>
       </w:r>
+      <w:proofErr w:type="spellEnd"/>
     </w:p>
     <w:p>
       <w:pPr>
@@ -2641,12 +3471,14 @@
       <w:r>
         <w:t xml:space="preserve"> </w:t>
       </w:r>
+      <w:proofErr w:type="spellStart"/>
       <w:r>
         <w:rPr>
           <w:b/>
         </w:rPr>
         <w:t>FileShares</w:t>
       </w:r>
+      <w:proofErr w:type="spellEnd"/>
     </w:p>
     <w:p>
       <w:pPr>
@@ -2721,12 +3553,14 @@
           <w:b/>
         </w:rPr>
       </w:pPr>
+      <w:proofErr w:type="spellStart"/>
       <w:r>
         <w:rPr>
           <w:b/>
         </w:rPr>
         <w:t>UserName</w:t>
       </w:r>
+      <w:proofErr w:type="spellEnd"/>
       <w:r>
         <w:t>: The name of the user to log in as (DOMAIN\USERNAME).</w:t>
       </w:r>
@@ -2959,6 +3793,7 @@
           <w:b/>
         </w:rPr>
       </w:pPr>
+      <w:proofErr w:type="spellStart"/>
       <w:r>
         <w:rPr>
           <w:b/>
@@ -2971,6 +3806,7 @@
         </w:rPr>
         <w:t>SMTPServer</w:t>
       </w:r>
+      <w:proofErr w:type="spellEnd"/>
     </w:p>
     <w:p>
       <w:pPr>
@@ -2991,6 +3827,11 @@
       </w:r>
     </w:p>
     <w:p>
+      <w:r>
+        <w:br w:type="page"/>
+      </w:r>
+    </w:p>
+    <w:p>
       <w:pPr>
         <w:pStyle w:val="ListParagraph"/>
         <w:numPr>
@@ -3001,10 +3842,12 @@
           <w:b/>
         </w:rPr>
       </w:pPr>
-      <w:r>
-        <w:rPr>
-          <w:b/>
-        </w:rPr>
+      <w:proofErr w:type="spellStart"/>
+      <w:r>
+        <w:rPr>
+          <w:b/>
+        </w:rPr>
+        <w:lastRenderedPageBreak/>
         <w:t>Email.</w:t>
       </w:r>
       <w:r>
@@ -3013,6 +3856,7 @@
         </w:rPr>
         <w:t>FromAddress</w:t>
       </w:r>
+      <w:proofErr w:type="spellEnd"/>
     </w:p>
     <w:p>
       <w:pPr>
@@ -3046,9 +3890,11 @@
       <w:r>
         <w:t xml:space="preserve">The email address placed on the </w:t>
       </w:r>
+      <w:proofErr w:type="gramStart"/>
       <w:r>
         <w:t>From</w:t>
       </w:r>
+      <w:proofErr w:type="gramEnd"/>
       <w:r>
         <w:t xml:space="preserve"> line of the emails sent when a fault is detected.</w:t>
       </w:r>
@@ -3057,11 +3903,6 @@
       </w:r>
     </w:p>
     <w:p>
-      <w:r>
-        <w:br w:type="page"/>
-      </w:r>
-    </w:p>
-    <w:p>
       <w:pPr>
         <w:pStyle w:val="ListParagraph"/>
         <w:numPr>
@@ -3072,48 +3913,49 @@
           <w:b/>
         </w:rPr>
       </w:pPr>
-      <w:r>
-        <w:rPr>
-          <w:b/>
-        </w:rPr>
-        <w:lastRenderedPageBreak/>
-        <w:t>Email.Username</w:t>
-      </w:r>
-    </w:p>
-    <w:p>
-      <w:pPr>
-        <w:pStyle w:val="ListParagraph"/>
-        <w:numPr>
-          <w:ilvl w:val="1"/>
-          <w:numId w:val="7"/>
-        </w:numPr>
-        <w:rPr>
-          <w:b/>
-        </w:rPr>
-      </w:pPr>
-      <w:r>
-        <w:t>The username used to authenticate to the SMTP server.</w:t>
-      </w:r>
-    </w:p>
-    <w:p>
-      <w:pPr>
-        <w:pStyle w:val="ListParagraph"/>
-        <w:numPr>
-          <w:ilvl w:val="1"/>
-          <w:numId w:val="7"/>
-        </w:numPr>
-      </w:pPr>
-      <w:r>
-        <w:t>Remove this field from system settings or l</w:t>
-      </w:r>
-      <w:r>
-        <w:t xml:space="preserve">eave </w:t>
-      </w:r>
-      <w:r>
-        <w:t xml:space="preserve">it </w:t>
-      </w:r>
       <w:bookmarkStart w:id="0" w:name="_GoBack"/>
       <w:bookmarkEnd w:id="0"/>
+      <w:proofErr w:type="spellStart"/>
+      <w:r>
+        <w:rPr>
+          <w:b/>
+        </w:rPr>
+        <w:t>Email.Username</w:t>
+      </w:r>
+      <w:proofErr w:type="spellEnd"/>
+    </w:p>
+    <w:p>
+      <w:pPr>
+        <w:pStyle w:val="ListParagraph"/>
+        <w:numPr>
+          <w:ilvl w:val="1"/>
+          <w:numId w:val="7"/>
+        </w:numPr>
+        <w:rPr>
+          <w:b/>
+        </w:rPr>
+      </w:pPr>
+      <w:r>
+        <w:t>The username used to authenticate to the SMTP server.</w:t>
+      </w:r>
+    </w:p>
+    <w:p>
+      <w:pPr>
+        <w:pStyle w:val="ListParagraph"/>
+        <w:numPr>
+          <w:ilvl w:val="1"/>
+          <w:numId w:val="7"/>
+        </w:numPr>
+      </w:pPr>
+      <w:r>
+        <w:t>Remove this field from system settings or l</w:t>
+      </w:r>
+      <w:r>
+        <w:t xml:space="preserve">eave </w:t>
+      </w:r>
+      <w:r>
+        <w:t xml:space="preserve">it </w:t>
+      </w:r>
       <w:r>
         <w:t>blank if no authentication is required.</w:t>
       </w:r>
@@ -3132,6 +3974,7 @@
           <w:b/>
         </w:rPr>
       </w:pPr>
+      <w:proofErr w:type="spellStart"/>
       <w:r>
         <w:rPr>
           <w:b/>
@@ -3144,6 +3987,7 @@
         </w:rPr>
         <w:t>.Password</w:t>
       </w:r>
+      <w:proofErr w:type="spellEnd"/>
     </w:p>
     <w:p>
       <w:pPr>
@@ -3189,12 +4033,14 @@
           <w:b/>
         </w:rPr>
       </w:pPr>
+      <w:proofErr w:type="spellStart"/>
       <w:r>
         <w:rPr>
           <w:b/>
         </w:rPr>
         <w:t>Email.EnableSSL</w:t>
       </w:r>
+      <w:proofErr w:type="spellEnd"/>
     </w:p>
     <w:p>
       <w:pPr>
@@ -5198,7 +6044,7 @@
 </file>
 
 <file path=customXml/itemProps1.xml><?xml version="1.0" encoding="utf-8"?>
-<ds:datastoreItem xmlns:ds="http://schemas.openxmlformats.org/officeDocument/2006/customXml" ds:itemID="{D008C067-7258-49FA-921E-FD92D748E88D}">
+<ds:datastoreItem xmlns:ds="http://schemas.openxmlformats.org/officeDocument/2006/customXml" ds:itemID="{697AA2A5-14C9-4D5D-BD00-CF9610B0AC24}">
   <ds:schemaRefs>
     <ds:schemaRef ds:uri="http://schemas.openxmlformats.org/officeDocument/2006/bibliography"/>
   </ds:schemaRefs>

</xml_diff>